<commit_message>
TIBCO release 2018Q2 - 2016-06-11
</commit_message>
<xml_diff>
--- a/installer/PDTool Installer Admin Guide.docx
+++ b/installer/PDTool Installer Admin Guide.docx
@@ -1,6 +1,6 @@
 
 <file path=word/document.xml><?xml version="1.0" encoding="utf-8"?>
-<w:document xmlns:wpc="http://schemas.microsoft.com/office/word/2010/wordprocessingCanvas" xmlns:mo="http://schemas.microsoft.com/office/mac/office/2008/main" xmlns:mc="http://schemas.openxmlformats.org/markup-compatibility/2006" xmlns:mv="urn:schemas-microsoft-com:mac:vml" xmlns:o="urn:schemas-microsoft-com:office:office" xmlns:r="http://schemas.openxmlformats.org/officeDocument/2006/relationships" xmlns:m="http://schemas.openxmlformats.org/officeDocument/2006/math" xmlns:v="urn:schemas-microsoft-com:vml" xmlns:wp14="http://schemas.microsoft.com/office/word/2010/wordprocessingDrawing" xmlns:wp="http://schemas.openxmlformats.org/drawingml/2006/wordprocessingDrawing" xmlns:w10="urn:schemas-microsoft-com:office:word" xmlns:w="http://schemas.openxmlformats.org/wordprocessingml/2006/main" xmlns:w14="http://schemas.microsoft.com/office/word/2010/wordml" xmlns:w15="http://schemas.microsoft.com/office/word/2012/wordml" xmlns:wpg="http://schemas.microsoft.com/office/word/2010/wordprocessingGroup" xmlns:wpi="http://schemas.microsoft.com/office/word/2010/wordprocessingInk" xmlns:wne="http://schemas.microsoft.com/office/word/2006/wordml" xmlns:wps="http://schemas.microsoft.com/office/word/2010/wordprocessingShape" mc:Ignorable="w14 w15 wp14">
+<w:document xmlns:wpc="http://schemas.microsoft.com/office/word/2010/wordprocessingCanvas" xmlns:cx="http://schemas.microsoft.com/office/drawing/2014/chartex" xmlns:cx1="http://schemas.microsoft.com/office/drawing/2015/9/8/chartex" xmlns:cx2="http://schemas.microsoft.com/office/drawing/2015/10/21/chartex" xmlns:cx3="http://schemas.microsoft.com/office/drawing/2016/5/9/chartex" xmlns:cx4="http://schemas.microsoft.com/office/drawing/2016/5/10/chartex" xmlns:cx5="http://schemas.microsoft.com/office/drawing/2016/5/11/chartex" xmlns:cx6="http://schemas.microsoft.com/office/drawing/2016/5/12/chartex" xmlns:cx7="http://schemas.microsoft.com/office/drawing/2016/5/13/chartex" xmlns:cx8="http://schemas.microsoft.com/office/drawing/2016/5/14/chartex" xmlns:mc="http://schemas.openxmlformats.org/markup-compatibility/2006" xmlns:aink="http://schemas.microsoft.com/office/drawing/2016/ink" xmlns:am3d="http://schemas.microsoft.com/office/drawing/2017/model3d" xmlns:o="urn:schemas-microsoft-com:office:office" xmlns:r="http://schemas.openxmlformats.org/officeDocument/2006/relationships" xmlns:m="http://schemas.openxmlformats.org/officeDocument/2006/math" xmlns:v="urn:schemas-microsoft-com:vml" xmlns:wp14="http://schemas.microsoft.com/office/word/2010/wordprocessingDrawing" xmlns:wp="http://schemas.openxmlformats.org/drawingml/2006/wordprocessingDrawing" xmlns:w10="urn:schemas-microsoft-com:office:word" xmlns:w="http://schemas.openxmlformats.org/wordprocessingml/2006/main" xmlns:w14="http://schemas.microsoft.com/office/word/2010/wordml" xmlns:w15="http://schemas.microsoft.com/office/word/2012/wordml" xmlns:w16cid="http://schemas.microsoft.com/office/word/2016/wordml/cid" xmlns:w16se="http://schemas.microsoft.com/office/word/2015/wordml/symex" xmlns:wpg="http://schemas.microsoft.com/office/word/2010/wordprocessingGroup" xmlns:wpi="http://schemas.microsoft.com/office/word/2010/wordprocessingInk" xmlns:wne="http://schemas.microsoft.com/office/word/2006/wordml" xmlns:wps="http://schemas.microsoft.com/office/word/2010/wordprocessingShape" mc:Ignorable="w14 w15 w16se w16cid wp14">
   <w:body>
     <w:p>
       <w:pPr>
@@ -697,7 +697,121 @@
                 <w:szCs w:val="16"/>
                 <w:lang w:val="en-GB"/>
               </w:rPr>
-              <w:t xml:space="preserve">Initial revision with </w:t>
+              <w:t>Initial revision with Tibco</w:t>
+            </w:r>
+          </w:p>
+        </w:tc>
+      </w:tr>
+      <w:tr>
+        <w:tc>
+          <w:tcPr>
+            <w:tcW w:w="2340" w:type="dxa"/>
+            <w:shd w:val="clear" w:color="auto" w:fill="auto"/>
+            <w:vAlign w:val="center"/>
+          </w:tcPr>
+          <w:p>
+            <w:pPr>
+              <w:pStyle w:val="Abstract"/>
+              <w:spacing w:before="60" w:after="60" w:line="240" w:lineRule="auto"/>
+              <w:ind w:left="0"/>
+              <w:rPr>
+                <w:sz w:val="16"/>
+                <w:szCs w:val="16"/>
+                <w:lang w:val="en-GB"/>
+              </w:rPr>
+            </w:pPr>
+            <w:r>
+              <w:rPr>
+                <w:sz w:val="16"/>
+                <w:szCs w:val="16"/>
+                <w:lang w:val="en-GB"/>
+              </w:rPr>
+              <w:t>4.1</w:t>
+            </w:r>
+          </w:p>
+        </w:tc>
+        <w:tc>
+          <w:tcPr>
+            <w:tcW w:w="1620" w:type="dxa"/>
+            <w:shd w:val="clear" w:color="auto" w:fill="auto"/>
+          </w:tcPr>
+          <w:p>
+            <w:pPr>
+              <w:pStyle w:val="Abstract"/>
+              <w:spacing w:before="60" w:after="60" w:line="240" w:lineRule="auto"/>
+              <w:ind w:left="0"/>
+              <w:rPr>
+                <w:sz w:val="16"/>
+                <w:szCs w:val="16"/>
+              </w:rPr>
+            </w:pPr>
+            <w:r>
+              <w:rPr>
+                <w:sz w:val="16"/>
+                <w:szCs w:val="16"/>
+              </w:rPr>
+              <w:t>05/29/2018</w:t>
+            </w:r>
+          </w:p>
+        </w:tc>
+        <w:tc>
+          <w:tcPr>
+            <w:tcW w:w="1800" w:type="dxa"/>
+            <w:shd w:val="clear" w:color="auto" w:fill="auto"/>
+          </w:tcPr>
+          <w:p>
+            <w:pPr>
+              <w:pStyle w:val="Abstract"/>
+              <w:spacing w:before="60" w:after="60" w:line="240" w:lineRule="auto"/>
+              <w:ind w:left="0"/>
+              <w:rPr>
+                <w:sz w:val="16"/>
+                <w:szCs w:val="16"/>
+                <w:lang w:val="en-GB"/>
+              </w:rPr>
+            </w:pPr>
+            <w:r>
+              <w:rPr>
+                <w:sz w:val="16"/>
+                <w:szCs w:val="16"/>
+                <w:lang w:val="en-GB"/>
+              </w:rPr>
+              <w:t>Mike Tinius</w:t>
+            </w:r>
+          </w:p>
+        </w:tc>
+        <w:tc>
+          <w:tcPr>
+            <w:tcW w:w="3888" w:type="dxa"/>
+            <w:shd w:val="clear" w:color="auto" w:fill="auto"/>
+          </w:tcPr>
+          <w:p>
+            <w:pPr>
+              <w:pStyle w:val="Abstract"/>
+              <w:spacing w:before="60" w:after="60" w:line="240" w:lineRule="auto"/>
+              <w:ind w:left="0"/>
+              <w:rPr>
+                <w:sz w:val="16"/>
+                <w:szCs w:val="16"/>
+                <w:lang w:val="en-GB"/>
+              </w:rPr>
+            </w:pPr>
+            <w:r>
+              <w:rPr>
+                <w:sz w:val="16"/>
+                <w:szCs w:val="16"/>
+                <w:lang w:val="en-GB"/>
+              </w:rPr>
+              <w:t xml:space="preserve">Removed reference </w:t>
+            </w:r>
+            <w:proofErr w:type="gramStart"/>
+            <w:r>
+              <w:rPr>
+                <w:sz w:val="16"/>
+                <w:szCs w:val="16"/>
+                <w:lang w:val="en-GB"/>
+              </w:rPr>
+              <w:t>to .</w:t>
             </w:r>
             <w:proofErr w:type="spellStart"/>
             <w:r>
@@ -706,9 +820,18 @@
                 <w:szCs w:val="16"/>
                 <w:lang w:val="en-GB"/>
               </w:rPr>
-              <w:t>Tibco</w:t>
+              <w:t>compositesw</w:t>
             </w:r>
             <w:proofErr w:type="spellEnd"/>
+            <w:proofErr w:type="gramEnd"/>
+            <w:r>
+              <w:rPr>
+                <w:sz w:val="16"/>
+                <w:szCs w:val="16"/>
+                <w:lang w:val="en-GB"/>
+              </w:rPr>
+              <w:t xml:space="preserve"> folder</w:t>
+            </w:r>
           </w:p>
         </w:tc>
       </w:tr>
@@ -1098,7 +1221,7 @@
         <w:fldChar w:fldCharType="begin"/>
       </w:r>
       <w:r>
-        <w:instrText xml:space="preserve"> PAGEREF _Toc501356482 \h </w:instrText>
+        <w:instrText xml:space="preserve"> PAGEREF _Toc515360794 \h </w:instrText>
       </w:r>
       <w:r>
         <w:fldChar w:fldCharType="separate"/>
@@ -1131,7 +1254,7 @@
         <w:fldChar w:fldCharType="begin"/>
       </w:r>
       <w:r>
-        <w:instrText xml:space="preserve"> PAGEREF _Toc501356483 \h </w:instrText>
+        <w:instrText xml:space="preserve"> PAGEREF _Toc515360795 \h </w:instrText>
       </w:r>
       <w:r>
         <w:fldChar w:fldCharType="separate"/>
@@ -1164,7 +1287,7 @@
         <w:fldChar w:fldCharType="begin"/>
       </w:r>
       <w:r>
-        <w:instrText xml:space="preserve"> PAGEREF _Toc501356484 \h </w:instrText>
+        <w:instrText xml:space="preserve"> PAGEREF _Toc515360796 \h </w:instrText>
       </w:r>
       <w:r>
         <w:fldChar w:fldCharType="separate"/>
@@ -1197,7 +1320,7 @@
         <w:fldChar w:fldCharType="begin"/>
       </w:r>
       <w:r>
-        <w:instrText xml:space="preserve"> PAGEREF _Toc501356485 \h </w:instrText>
+        <w:instrText xml:space="preserve"> PAGEREF _Toc515360797 \h </w:instrText>
       </w:r>
       <w:r>
         <w:fldChar w:fldCharType="separate"/>
@@ -1230,7 +1353,7 @@
         <w:fldChar w:fldCharType="begin"/>
       </w:r>
       <w:r>
-        <w:instrText xml:space="preserve"> PAGEREF _Toc501356486 \h </w:instrText>
+        <w:instrText xml:space="preserve"> PAGEREF _Toc515360798 \h </w:instrText>
       </w:r>
       <w:r>
         <w:fldChar w:fldCharType="separate"/>
@@ -1274,7 +1397,7 @@
         <w:fldChar w:fldCharType="begin"/>
       </w:r>
       <w:r>
-        <w:instrText xml:space="preserve"> PAGEREF _Toc501356487 \h </w:instrText>
+        <w:instrText xml:space="preserve"> PAGEREF _Toc515360799 \h </w:instrText>
       </w:r>
       <w:r>
         <w:fldChar w:fldCharType="separate"/>
@@ -1307,7 +1430,7 @@
         <w:fldChar w:fldCharType="begin"/>
       </w:r>
       <w:r>
-        <w:instrText xml:space="preserve"> PAGEREF _Toc501356488 \h </w:instrText>
+        <w:instrText xml:space="preserve"> PAGEREF _Toc515360800 \h </w:instrText>
       </w:r>
       <w:r>
         <w:fldChar w:fldCharType="separate"/>
@@ -1353,7 +1476,7 @@
         <w:fldChar w:fldCharType="begin"/>
       </w:r>
       <w:r>
-        <w:instrText xml:space="preserve"> PAGEREF _Toc501356489 \h </w:instrText>
+        <w:instrText xml:space="preserve"> PAGEREF _Toc515360801 \h </w:instrText>
       </w:r>
       <w:r>
         <w:fldChar w:fldCharType="separate"/>
@@ -1399,7 +1522,7 @@
         <w:fldChar w:fldCharType="begin"/>
       </w:r>
       <w:r>
-        <w:instrText xml:space="preserve"> PAGEREF _Toc501356490 \h </w:instrText>
+        <w:instrText xml:space="preserve"> PAGEREF _Toc515360802 \h </w:instrText>
       </w:r>
       <w:r>
         <w:fldChar w:fldCharType="separate"/>
@@ -1445,7 +1568,7 @@
         <w:fldChar w:fldCharType="begin"/>
       </w:r>
       <w:r>
-        <w:instrText xml:space="preserve"> PAGEREF _Toc501356491 \h </w:instrText>
+        <w:instrText xml:space="preserve"> PAGEREF _Toc515360803 \h </w:instrText>
       </w:r>
       <w:r>
         <w:fldChar w:fldCharType="separate"/>
@@ -1491,7 +1614,7 @@
         <w:fldChar w:fldCharType="begin"/>
       </w:r>
       <w:r>
-        <w:instrText xml:space="preserve"> PAGEREF _Toc501356492 \h </w:instrText>
+        <w:instrText xml:space="preserve"> PAGEREF _Toc515360804 \h </w:instrText>
       </w:r>
       <w:r>
         <w:fldChar w:fldCharType="separate"/>
@@ -1537,7 +1660,7 @@
         <w:fldChar w:fldCharType="begin"/>
       </w:r>
       <w:r>
-        <w:instrText xml:space="preserve"> PAGEREF _Toc501356493 \h </w:instrText>
+        <w:instrText xml:space="preserve"> PAGEREF _Toc515360805 \h </w:instrText>
       </w:r>
       <w:r>
         <w:fldChar w:fldCharType="separate"/>
@@ -1583,7 +1706,7 @@
         <w:fldChar w:fldCharType="begin"/>
       </w:r>
       <w:r>
-        <w:instrText xml:space="preserve"> PAGEREF _Toc501356494 \h </w:instrText>
+        <w:instrText xml:space="preserve"> PAGEREF _Toc515360806 \h </w:instrText>
       </w:r>
       <w:r>
         <w:fldChar w:fldCharType="separate"/>
@@ -1629,7 +1752,7 @@
         <w:fldChar w:fldCharType="begin"/>
       </w:r>
       <w:r>
-        <w:instrText xml:space="preserve"> PAGEREF _Toc501356495 \h </w:instrText>
+        <w:instrText xml:space="preserve"> PAGEREF _Toc515360807 \h </w:instrText>
       </w:r>
       <w:r>
         <w:fldChar w:fldCharType="separate"/>
@@ -1675,7 +1798,7 @@
         <w:fldChar w:fldCharType="begin"/>
       </w:r>
       <w:r>
-        <w:instrText xml:space="preserve"> PAGEREF _Toc501356496 \h </w:instrText>
+        <w:instrText xml:space="preserve"> PAGEREF _Toc515360808 \h </w:instrText>
       </w:r>
       <w:r>
         <w:fldChar w:fldCharType="separate"/>
@@ -1708,7 +1831,7 @@
         <w:fldChar w:fldCharType="begin"/>
       </w:r>
       <w:r>
-        <w:instrText xml:space="preserve"> PAGEREF _Toc501356497 \h </w:instrText>
+        <w:instrText xml:space="preserve"> PAGEREF _Toc515360809 \h </w:instrText>
       </w:r>
       <w:r>
         <w:fldChar w:fldCharType="separate"/>
@@ -1754,7 +1877,7 @@
         <w:fldChar w:fldCharType="begin"/>
       </w:r>
       <w:r>
-        <w:instrText xml:space="preserve"> PAGEREF _Toc501356498 \h </w:instrText>
+        <w:instrText xml:space="preserve"> PAGEREF _Toc515360810 \h </w:instrText>
       </w:r>
       <w:r>
         <w:fldChar w:fldCharType="separate"/>
@@ -1800,7 +1923,7 @@
         <w:fldChar w:fldCharType="begin"/>
       </w:r>
       <w:r>
-        <w:instrText xml:space="preserve"> PAGEREF _Toc501356499 \h </w:instrText>
+        <w:instrText xml:space="preserve"> PAGEREF _Toc515360811 \h </w:instrText>
       </w:r>
       <w:r>
         <w:fldChar w:fldCharType="separate"/>
@@ -1846,7 +1969,7 @@
         <w:fldChar w:fldCharType="begin"/>
       </w:r>
       <w:r>
-        <w:instrText xml:space="preserve"> PAGEREF _Toc501356500 \h </w:instrText>
+        <w:instrText xml:space="preserve"> PAGEREF _Toc515360812 \h </w:instrText>
       </w:r>
       <w:r>
         <w:fldChar w:fldCharType="separate"/>
@@ -1892,7 +2015,7 @@
         <w:fldChar w:fldCharType="begin"/>
       </w:r>
       <w:r>
-        <w:instrText xml:space="preserve"> PAGEREF _Toc501356501 \h </w:instrText>
+        <w:instrText xml:space="preserve"> PAGEREF _Toc515360813 \h </w:instrText>
       </w:r>
       <w:r>
         <w:fldChar w:fldCharType="separate"/>
@@ -1938,13 +2061,13 @@
         <w:fldChar w:fldCharType="begin"/>
       </w:r>
       <w:r>
-        <w:instrText xml:space="preserve"> PAGEREF _Toc501356502 \h </w:instrText>
+        <w:instrText xml:space="preserve"> PAGEREF _Toc515360814 \h </w:instrText>
       </w:r>
       <w:r>
         <w:fldChar w:fldCharType="separate"/>
       </w:r>
       <w:r>
-        <w:t>12</w:t>
+        <w:t>11</w:t>
       </w:r>
       <w:r>
         <w:fldChar w:fldCharType="end"/>
@@ -1984,7 +2107,7 @@
         <w:fldChar w:fldCharType="begin"/>
       </w:r>
       <w:r>
-        <w:instrText xml:space="preserve"> PAGEREF _Toc501356503 \h </w:instrText>
+        <w:instrText xml:space="preserve"> PAGEREF _Toc515360815 \h </w:instrText>
       </w:r>
       <w:r>
         <w:fldChar w:fldCharType="separate"/>
@@ -2030,7 +2153,7 @@
         <w:fldChar w:fldCharType="begin"/>
       </w:r>
       <w:r>
-        <w:instrText xml:space="preserve"> PAGEREF _Toc501356504 \h </w:instrText>
+        <w:instrText xml:space="preserve"> PAGEREF _Toc515360816 \h </w:instrText>
       </w:r>
       <w:r>
         <w:fldChar w:fldCharType="separate"/>
@@ -2076,7 +2199,7 @@
         <w:fldChar w:fldCharType="begin"/>
       </w:r>
       <w:r>
-        <w:instrText xml:space="preserve"> PAGEREF _Toc501356505 \h </w:instrText>
+        <w:instrText xml:space="preserve"> PAGEREF _Toc515360817 \h </w:instrText>
       </w:r>
       <w:r>
         <w:fldChar w:fldCharType="separate"/>
@@ -2120,7 +2243,7 @@
         <w:fldChar w:fldCharType="begin"/>
       </w:r>
       <w:r>
-        <w:instrText xml:space="preserve"> PAGEREF _Toc501356506 \h </w:instrText>
+        <w:instrText xml:space="preserve"> PAGEREF _Toc515360818 \h </w:instrText>
       </w:r>
       <w:r>
         <w:fldChar w:fldCharType="separate"/>
@@ -2153,7 +2276,7 @@
         <w:fldChar w:fldCharType="begin"/>
       </w:r>
       <w:r>
-        <w:instrText xml:space="preserve"> PAGEREF _Toc501356507 \h </w:instrText>
+        <w:instrText xml:space="preserve"> PAGEREF _Toc515360819 \h </w:instrText>
       </w:r>
       <w:r>
         <w:fldChar w:fldCharType="separate"/>
@@ -2187,7 +2310,7 @@
         <w:fldChar w:fldCharType="begin"/>
       </w:r>
       <w:r>
-        <w:instrText xml:space="preserve"> PAGEREF _Toc501356508 \h </w:instrText>
+        <w:instrText xml:space="preserve"> PAGEREF _Toc515360820 \h </w:instrText>
       </w:r>
       <w:r>
         <w:fldChar w:fldCharType="separate"/>
@@ -2217,7 +2340,7 @@
       <w:pPr>
         <w:pStyle w:val="Heading1Numbered"/>
       </w:pPr>
-      <w:bookmarkStart w:id="2" w:name="_Toc501356482"/>
+      <w:bookmarkStart w:id="2" w:name="_Toc515360794"/>
       <w:r>
         <w:lastRenderedPageBreak/>
         <w:t>Introduction</w:t>
@@ -2233,7 +2356,7 @@
       </w:pPr>
       <w:bookmarkStart w:id="3" w:name="_Toc404006680"/>
       <w:bookmarkStart w:id="4" w:name="_Toc430705424"/>
-      <w:bookmarkStart w:id="5" w:name="_Toc501356483"/>
+      <w:bookmarkStart w:id="5" w:name="_Toc515360795"/>
       <w:r>
         <w:rPr>
           <w:color w:val="1F497D"/>
@@ -2426,7 +2549,19 @@
         <w:rPr>
           <w:rFonts w:ascii="Arial" w:hAnsi="Arial" w:cs="Arial"/>
         </w:rPr>
-        <w:t>Recommended default location: C:\Users\%USERNAME%\.compositesw\PDTool[6.2|7.0.</w:t>
+        <w:t xml:space="preserve">Recommended default location: </w:t>
+      </w:r>
+      <w:r>
+        <w:rPr>
+          <w:rFonts w:ascii="Arial" w:hAnsi="Arial" w:cs="Arial"/>
+        </w:rPr>
+        <w:t>C:\Users\%USERNAME%</w:t>
+      </w:r>
+      <w:r>
+        <w:rPr>
+          <w:rFonts w:ascii="Arial" w:hAnsi="Arial" w:cs="Arial"/>
+        </w:rPr>
+        <w:t>\PDTool[6.2|7.0.</w:t>
       </w:r>
       <w:proofErr w:type="gramStart"/>
       <w:r>
@@ -2465,7 +2600,13 @@
         <w:rPr>
           <w:rFonts w:ascii="Arial" w:hAnsi="Arial" w:cs="Arial"/>
         </w:rPr>
-        <w:t>\.compositesw\PDTool7.0.0_</w:t>
+        <w:t>\</w:t>
+      </w:r>
+      <w:r>
+        <w:rPr>
+          <w:rFonts w:ascii="Arial" w:hAnsi="Arial" w:cs="Arial"/>
+        </w:rPr>
+        <w:t>PDTool7.0.0_</w:t>
       </w:r>
       <w:r>
         <w:rPr>
@@ -2491,8 +2632,17 @@
           <w:rFonts w:ascii="Arial" w:hAnsi="Arial" w:cs="Arial"/>
           <w:b/>
         </w:rPr>
-        <w:t>\PDTool</w:t>
-      </w:r>
+        <w:t>\</w:t>
+      </w:r>
+      <w:proofErr w:type="spellStart"/>
+      <w:r>
+        <w:rPr>
+          <w:rFonts w:ascii="Arial" w:hAnsi="Arial" w:cs="Arial"/>
+          <w:b/>
+        </w:rPr>
+        <w:t>PDTool</w:t>
+      </w:r>
+      <w:proofErr w:type="spellEnd"/>
       <w:r>
         <w:rPr>
           <w:rFonts w:ascii="Arial" w:hAnsi="Arial" w:cs="Arial"/>
@@ -2658,21 +2808,7 @@
         <w:rPr>
           <w:rFonts w:ascii="Arial" w:hAnsi="Arial" w:cs="Arial"/>
         </w:rPr>
-        <w:t xml:space="preserve">– </w:t>
-      </w:r>
-      <w:proofErr w:type="spellStart"/>
-      <w:r>
-        <w:rPr>
-          <w:rFonts w:ascii="Arial" w:hAnsi="Arial" w:cs="Arial"/>
-        </w:rPr>
-        <w:t>Git</w:t>
-      </w:r>
-      <w:proofErr w:type="spellEnd"/>
-      <w:r>
-        <w:rPr>
-          <w:rFonts w:ascii="Arial" w:hAnsi="Arial" w:cs="Arial"/>
-        </w:rPr>
-        <w:t xml:space="preserve"> client</w:t>
+        <w:t>– Git client</w:t>
       </w:r>
     </w:p>
     <w:p>
@@ -2751,7 +2887,7 @@
         </w:rPr>
       </w:pPr>
       <w:bookmarkStart w:id="8" w:name="_Toc430336802"/>
-      <w:bookmarkStart w:id="9" w:name="_Toc501356484"/>
+      <w:bookmarkStart w:id="9" w:name="_Toc515360796"/>
       <w:r>
         <w:rPr>
           <w:color w:val="1F497D"/>
@@ -2829,13 +2965,7 @@
         <w:rPr>
           <w:rFonts w:cs="Arial"/>
         </w:rPr>
-        <w:t>Developers</w:t>
-      </w:r>
-      <w:r>
-        <w:rPr>
-          <w:rFonts w:cs="Arial"/>
-        </w:rPr>
-        <w:t xml:space="preserve"> – </w:t>
+        <w:t xml:space="preserve">Developers – </w:t>
       </w:r>
       <w:r>
         <w:rPr>
@@ -2882,7 +3012,6 @@
         <w:rPr>
           <w:rFonts w:cs="Arial"/>
         </w:rPr>
-        <w:lastRenderedPageBreak/>
         <w:t>Administrators</w:t>
       </w:r>
       <w:r>
@@ -2912,19 +3041,14 @@
         <w:rPr>
           <w:rFonts w:cs="Arial"/>
         </w:rPr>
+        <w:lastRenderedPageBreak/>
         <w:t xml:space="preserve">Operations </w:t>
       </w:r>
       <w:r>
         <w:rPr>
           <w:rFonts w:cs="Arial"/>
         </w:rPr>
-        <w:t>personnel</w:t>
-      </w:r>
-      <w:r>
-        <w:rPr>
-          <w:rFonts w:cs="Arial"/>
-        </w:rPr>
-        <w:t xml:space="preserve"> – </w:t>
+        <w:t xml:space="preserve">personnel – </w:t>
       </w:r>
       <w:r>
         <w:rPr>
@@ -2982,7 +3106,7 @@
         </w:rPr>
       </w:pPr>
       <w:bookmarkStart w:id="10" w:name="_Toc430336803"/>
-      <w:bookmarkStart w:id="11" w:name="_Toc501356485"/>
+      <w:bookmarkStart w:id="11" w:name="_Toc515360797"/>
       <w:r>
         <w:rPr>
           <w:color w:val="1F497D"/>
@@ -3016,7 +3140,7 @@
           <w:color w:val="1F497D"/>
         </w:rPr>
       </w:pPr>
-      <w:bookmarkStart w:id="12" w:name="_Toc501356486"/>
+      <w:bookmarkStart w:id="12" w:name="_Toc515360798"/>
       <w:r>
         <w:rPr>
           <w:color w:val="1F497D"/>
@@ -3133,7 +3257,7 @@
       <w:pPr>
         <w:pStyle w:val="Heading1Numbered"/>
       </w:pPr>
-      <w:bookmarkStart w:id="13" w:name="_Toc501356487"/>
+      <w:bookmarkStart w:id="13" w:name="_Toc515360799"/>
       <w:r>
         <w:lastRenderedPageBreak/>
         <w:t>PDTool (Deployment and Testing) Installer Admin Guide</w:t>
@@ -3147,16 +3271,16 @@
           <w:color w:val="1F497D"/>
         </w:rPr>
       </w:pPr>
-      <w:bookmarkStart w:id="14" w:name="_Toc413252117"/>
-      <w:bookmarkStart w:id="15" w:name="_Toc430336805"/>
-      <w:bookmarkStart w:id="16" w:name="_Toc501356488"/>
+      <w:bookmarkStart w:id="14" w:name="_Toc430336805"/>
+      <w:bookmarkStart w:id="15" w:name="_Toc413252117"/>
+      <w:bookmarkStart w:id="16" w:name="_Toc515360800"/>
       <w:r>
         <w:rPr>
           <w:color w:val="1F497D"/>
         </w:rPr>
         <w:t>Pre-Requisite Checklist</w:t>
       </w:r>
-      <w:bookmarkEnd w:id="15"/>
+      <w:bookmarkEnd w:id="14"/>
       <w:bookmarkEnd w:id="16"/>
     </w:p>
     <w:p>
@@ -3207,8 +3331,17 @@
           <w:rFonts w:ascii="Arial" w:hAnsi="Arial" w:cs="Arial"/>
           <w:sz w:val="22"/>
         </w:rPr>
-        <w:t>” for PDTool</w:t>
-      </w:r>
+        <w:t xml:space="preserve">” for </w:t>
+      </w:r>
+      <w:proofErr w:type="spellStart"/>
+      <w:r>
+        <w:rPr>
+          <w:rFonts w:ascii="Arial" w:hAnsi="Arial" w:cs="Arial"/>
+          <w:sz w:val="22"/>
+        </w:rPr>
+        <w:t>PDTool</w:t>
+      </w:r>
+      <w:proofErr w:type="spellEnd"/>
       <w:r>
         <w:rPr>
           <w:rFonts w:ascii="Arial" w:hAnsi="Arial" w:cs="Arial"/>
@@ -3230,7 +3363,7 @@
         </w:rPr>
       </w:pPr>
       <w:bookmarkStart w:id="17" w:name="_Toc430336806"/>
-      <w:bookmarkStart w:id="18" w:name="_Toc501356489"/>
+      <w:bookmarkStart w:id="18" w:name="_Toc515360801"/>
       <w:r>
         <w:rPr>
           <w:b w:val="0"/>
@@ -3276,7 +3409,7 @@
         </w:rPr>
       </w:pPr>
       <w:bookmarkStart w:id="19" w:name="_Toc430336807"/>
-      <w:bookmarkStart w:id="20" w:name="_Toc501356490"/>
+      <w:bookmarkStart w:id="20" w:name="_Toc515360802"/>
       <w:r>
         <w:rPr>
           <w:b w:val="0"/>
@@ -3382,7 +3515,7 @@
       <w:bookmarkStart w:id="21" w:name="_Toc421512500"/>
       <w:bookmarkStart w:id="22" w:name="_Toc421512666"/>
       <w:bookmarkStart w:id="23" w:name="_Toc430336808"/>
-      <w:bookmarkStart w:id="24" w:name="_Toc501356491"/>
+      <w:bookmarkStart w:id="24" w:name="_Toc515360803"/>
       <w:r>
         <w:rPr>
           <w:b w:val="0"/>
@@ -3473,7 +3606,7 @@
       <w:bookmarkStart w:id="25" w:name="_Toc421512501"/>
       <w:bookmarkStart w:id="26" w:name="_Toc421512667"/>
       <w:bookmarkStart w:id="27" w:name="_Toc430336809"/>
-      <w:bookmarkStart w:id="28" w:name="_Toc501356492"/>
+      <w:bookmarkStart w:id="28" w:name="_Toc515360804"/>
       <w:r>
         <w:rPr>
           <w:b w:val="0"/>
@@ -3597,7 +3730,7 @@
       <w:bookmarkStart w:id="29" w:name="_Toc421512502"/>
       <w:bookmarkStart w:id="30" w:name="_Toc421512668"/>
       <w:bookmarkStart w:id="31" w:name="_Toc430336810"/>
-      <w:bookmarkStart w:id="32" w:name="_Toc501356493"/>
+      <w:bookmarkStart w:id="32" w:name="_Toc515360805"/>
       <w:r>
         <w:rPr>
           <w:b w:val="0"/>
@@ -3857,8 +3990,8 @@
         </w:rPr>
       </w:pPr>
       <w:bookmarkStart w:id="33" w:name="_Toc430336811"/>
-      <w:bookmarkStart w:id="34" w:name="_Toc501356494"/>
-      <w:bookmarkEnd w:id="14"/>
+      <w:bookmarkStart w:id="34" w:name="_Toc515360806"/>
+      <w:bookmarkEnd w:id="15"/>
       <w:r>
         <w:rPr>
           <w:b w:val="0"/>
@@ -3928,7 +4061,7 @@
         </w:rPr>
       </w:pPr>
       <w:bookmarkStart w:id="35" w:name="_Toc430336812"/>
-      <w:bookmarkStart w:id="36" w:name="_Toc501356495"/>
+      <w:bookmarkStart w:id="36" w:name="_Toc515360807"/>
       <w:r>
         <w:rPr>
           <w:b w:val="0"/>
@@ -3999,7 +4132,7 @@
         </w:rPr>
       </w:pPr>
       <w:bookmarkStart w:id="37" w:name="_Toc430336813"/>
-      <w:bookmarkStart w:id="38" w:name="_Toc501356496"/>
+      <w:bookmarkStart w:id="38" w:name="_Toc515360808"/>
       <w:r>
         <w:rPr>
           <w:b w:val="0"/>
@@ -4037,40 +4170,22 @@
           <w:sz w:val="22"/>
           <w:szCs w:val="22"/>
         </w:rPr>
-        <w:t xml:space="preserve">The Automated Test Framework provides a way for the developers, </w:t>
-      </w:r>
-      <w:proofErr w:type="spellStart"/>
+        <w:t xml:space="preserve">The Automated Test Framework provides a way for the developers, deployers and QA testers to validate the target </w:t>
+      </w:r>
       <w:r>
         <w:rPr>
           <w:rFonts w:ascii="Arial" w:hAnsi="Arial" w:cs="Arial"/>
           <w:sz w:val="22"/>
           <w:szCs w:val="22"/>
         </w:rPr>
-        <w:t>deployers</w:t>
-      </w:r>
-      <w:proofErr w:type="spellEnd"/>
+        <w:t>DV</w:t>
+      </w:r>
       <w:r>
         <w:rPr>
           <w:rFonts w:ascii="Arial" w:hAnsi="Arial" w:cs="Arial"/>
           <w:sz w:val="22"/>
           <w:szCs w:val="22"/>
         </w:rPr>
-        <w:t xml:space="preserve"> and QA testers to validate the target </w:t>
-      </w:r>
-      <w:r>
-        <w:rPr>
-          <w:rFonts w:ascii="Arial" w:hAnsi="Arial" w:cs="Arial"/>
-          <w:sz w:val="22"/>
-          <w:szCs w:val="22"/>
-        </w:rPr>
-        <w:t>DV</w:t>
-      </w:r>
-      <w:r>
-        <w:rPr>
-          <w:rFonts w:ascii="Arial" w:hAnsi="Arial" w:cs="Arial"/>
-          <w:sz w:val="22"/>
-          <w:szCs w:val="22"/>
-        </w:rPr>
         <w:t xml:space="preserve"> environment.</w:t>
       </w:r>
     </w:p>
@@ -4082,7 +4197,7 @@
         </w:rPr>
       </w:pPr>
       <w:bookmarkStart w:id="39" w:name="_Toc430336814"/>
-      <w:bookmarkStart w:id="40" w:name="_Toc501356497"/>
+      <w:bookmarkStart w:id="40" w:name="_Toc515360809"/>
       <w:r>
         <w:rPr>
           <w:color w:val="1F497D"/>
@@ -4105,7 +4220,7 @@
         </w:rPr>
       </w:pPr>
       <w:bookmarkStart w:id="41" w:name="_Toc430336815"/>
-      <w:bookmarkStart w:id="42" w:name="_Toc501356498"/>
+      <w:bookmarkStart w:id="42" w:name="_Toc515360810"/>
       <w:r>
         <w:rPr>
           <w:b w:val="0"/>
@@ -4166,7 +4281,7 @@
         </w:rPr>
       </w:pPr>
       <w:bookmarkStart w:id="43" w:name="_Toc430336816"/>
-      <w:bookmarkStart w:id="44" w:name="_Toc501356499"/>
+      <w:bookmarkStart w:id="44" w:name="_Toc515360811"/>
       <w:r>
         <w:rPr>
           <w:b w:val="0"/>
@@ -4512,7 +4627,15 @@
           <w:sz w:val="20"/>
           <w:szCs w:val="22"/>
         </w:rPr>
-        <w:t>=C:\Users\%USERNAME%\.compositesw\PDTool7.0.0_TFS</w:t>
+        <w:t>=C:\Users\%USERNAME%</w:t>
+      </w:r>
+      <w:r>
+        <w:rPr>
+          <w:rFonts w:ascii="Arial" w:hAnsi="Arial" w:cs="Arial"/>
+          <w:sz w:val="20"/>
+          <w:szCs w:val="22"/>
+        </w:rPr>
+        <w:t>\PDTool7.0.0_TFS</w:t>
       </w:r>
     </w:p>
     <w:p>
@@ -4699,7 +4822,6 @@
           <w:sz w:val="20"/>
           <w:szCs w:val="22"/>
         </w:rPr>
-        <w:lastRenderedPageBreak/>
         <w:t>REM # Default for I_VCS_HOME is the location of where the VCS client executable is located</w:t>
       </w:r>
     </w:p>
@@ -4756,6 +4878,7 @@
           <w:sz w:val="20"/>
           <w:szCs w:val="22"/>
         </w:rPr>
+        <w:lastRenderedPageBreak/>
         <w:t>REM # Default for I_VCS_REPOSITORY_URL - Always use 4 forward slashes to escape https://url --&gt; https:////url and no slash at the end.</w:t>
       </w:r>
     </w:p>
@@ -5666,7 +5789,6 @@
           <w:sz w:val="20"/>
           <w:szCs w:val="22"/>
         </w:rPr>
-        <w:lastRenderedPageBreak/>
         <w:t xml:space="preserve">set </w:t>
       </w:r>
       <w:r>
@@ -5741,7 +5863,15 @@
           <w:sz w:val="20"/>
           <w:szCs w:val="22"/>
         </w:rPr>
-        <w:t>=C:\Users\%USERNAME%\.compositesw\PDTool7.0.0_TFS</w:t>
+        <w:t>=C:\Users\%USERNAME%\</w:t>
+      </w:r>
+      <w:r>
+        <w:rPr>
+          <w:rFonts w:ascii="Arial" w:hAnsi="Arial" w:cs="Arial"/>
+          <w:sz w:val="20"/>
+          <w:szCs w:val="22"/>
+        </w:rPr>
+        <w:t>PDTool7.0.0_TFS</w:t>
       </w:r>
     </w:p>
     <w:p>
@@ -5760,6 +5890,7 @@
           <w:sz w:val="20"/>
           <w:szCs w:val="22"/>
         </w:rPr>
+        <w:lastRenderedPageBreak/>
         <w:t>REM # Default for I_PDTOOL_DESTINATION_DIR</w:t>
       </w:r>
     </w:p>
@@ -6697,7 +6828,6 @@
           <w:sz w:val="20"/>
           <w:szCs w:val="22"/>
         </w:rPr>
-        <w:lastRenderedPageBreak/>
         <w:t>REM # Depending on how /PDTool/bin/setVars.bat is configured, this may be used for "</w:t>
       </w:r>
       <w:proofErr w:type="spellStart"/>
@@ -6793,6 +6923,7 @@
           <w:rFonts w:ascii="Arial" w:hAnsi="Arial" w:cs="Arial"/>
           <w:b/>
         </w:rPr>
+        <w:lastRenderedPageBreak/>
         <w:t xml:space="preserve">Customization Concept </w:t>
       </w:r>
       <w:r>
@@ -6815,7 +6946,7 @@
         </w:rPr>
       </w:pPr>
       <w:bookmarkStart w:id="45" w:name="_Toc430336817"/>
-      <w:bookmarkStart w:id="46" w:name="_Toc501356500"/>
+      <w:bookmarkStart w:id="46" w:name="_Toc515360812"/>
       <w:r>
         <w:rPr>
           <w:b w:val="0"/>
@@ -7021,21 +7152,7 @@
         <w:rPr>
           <w:rFonts w:ascii="Arial" w:hAnsi="Arial" w:cs="Arial"/>
         </w:rPr>
-        <w:t xml:space="preserve">– </w:t>
-      </w:r>
-      <w:proofErr w:type="spellStart"/>
-      <w:r>
-        <w:rPr>
-          <w:rFonts w:ascii="Arial" w:hAnsi="Arial" w:cs="Arial"/>
-        </w:rPr>
-        <w:t>Git</w:t>
-      </w:r>
-      <w:proofErr w:type="spellEnd"/>
-      <w:r>
-        <w:rPr>
-          <w:rFonts w:ascii="Arial" w:hAnsi="Arial" w:cs="Arial"/>
-        </w:rPr>
-        <w:t xml:space="preserve"> client</w:t>
+        <w:t>– Git client</w:t>
       </w:r>
     </w:p>
     <w:p>
@@ -7193,7 +7310,7 @@
         </w:rPr>
       </w:pPr>
       <w:bookmarkStart w:id="47" w:name="_Toc430336818"/>
-      <w:bookmarkStart w:id="48" w:name="_Toc501356501"/>
+      <w:bookmarkStart w:id="48" w:name="_Toc515360813"/>
       <w:r>
         <w:rPr>
           <w:b w:val="0"/>
@@ -7242,14 +7359,7 @@
         <w:rPr>
           <w:rFonts w:ascii="Arial" w:hAnsi="Arial" w:cs="Arial"/>
         </w:rPr>
-        <w:t xml:space="preserve"> server environment.   It allows the PDTool Administrator to “pre-configure” which environments PDTool will be allowed to connect to and set environment variables that are specific to that environment.  There is a standard naming convention used that is tried and true for any customer environment.  PDTool comes pre-configured for DEV1, UAT1 and PROD1.  It is up to the PDTool Administrator to copy and configure for their specific </w:t>
-      </w:r>
-      <w:r>
-        <w:rPr>
-          <w:rFonts w:ascii="Arial" w:hAnsi="Arial" w:cs="Arial"/>
-        </w:rPr>
-        <w:lastRenderedPageBreak/>
-        <w:t>environments.   It is recommended that short names be used to express each environment.  For example, deploy_SVN_DEV1.properties or deploy_NOVCS_DEV1.properties.</w:t>
+        <w:t xml:space="preserve"> server environment.   It allows the PDTool Administrator to “pre-configure” which environments PDTool will be allowed to connect to and set environment variables that are specific to that environment.  There is a standard naming convention used that is tried and true for any customer environment.  PDTool comes pre-configured for DEV1, UAT1 and PROD1.  It is up to the PDTool Administrator to copy and configure for their specific environments.   It is recommended that short names be used to express each environment.  For example, deploy_SVN_DEV1.properties or deploy_NOVCS_DEV1.properties.</w:t>
       </w:r>
     </w:p>
     <w:p>
@@ -7271,6 +7381,7 @@
           <w:rFonts w:ascii="Arial" w:hAnsi="Arial" w:cs="Arial"/>
           <w:i/>
         </w:rPr>
+        <w:lastRenderedPageBreak/>
         <w:t>Location</w:t>
       </w:r>
     </w:p>
@@ -7299,30 +7410,8 @@
         <w:rPr>
           <w:rFonts w:ascii="Arial" w:hAnsi="Arial" w:cs="Arial"/>
         </w:rPr>
-        <w:t>C:\Temp]\PDTool6.2_installer\</w:t>
-      </w:r>
-      <w:proofErr w:type="spellStart"/>
-      <w:r>
-        <w:rPr>
-          <w:rFonts w:ascii="Arial" w:hAnsi="Arial" w:cs="Arial"/>
-        </w:rPr>
-        <w:t>installer_source</w:t>
-      </w:r>
-      <w:proofErr w:type="spellEnd"/>
-      <w:r>
-        <w:rPr>
-          <w:rFonts w:ascii="Arial" w:hAnsi="Arial" w:cs="Arial"/>
-        </w:rPr>
-        <w:t>\PDTool\resources\</w:t>
-      </w:r>
-      <w:proofErr w:type="spellStart"/>
-      <w:r>
-        <w:rPr>
-          <w:rFonts w:ascii="Arial" w:hAnsi="Arial" w:cs="Arial"/>
-        </w:rPr>
-        <w:t>config</w:t>
-      </w:r>
-      <w:proofErr w:type="spellEnd"/>
+        <w:t>C:\Temp]\PDTool6.2_installer\installer_source\PDTool\resources\config</w:t>
+      </w:r>
       <w:proofErr w:type="gramEnd"/>
     </w:p>
     <w:p>
@@ -7350,30 +7439,8 @@
         <w:rPr>
           <w:rFonts w:ascii="Arial" w:hAnsi="Arial" w:cs="Arial"/>
         </w:rPr>
-        <w:t>C:\Temp]\PDTool7.0.0_installer\</w:t>
-      </w:r>
-      <w:proofErr w:type="spellStart"/>
-      <w:r>
-        <w:rPr>
-          <w:rFonts w:ascii="Arial" w:hAnsi="Arial" w:cs="Arial"/>
-        </w:rPr>
-        <w:t>installer_source</w:t>
-      </w:r>
-      <w:proofErr w:type="spellEnd"/>
-      <w:r>
-        <w:rPr>
-          <w:rFonts w:ascii="Arial" w:hAnsi="Arial" w:cs="Arial"/>
-        </w:rPr>
-        <w:t>\PDTool\resources\</w:t>
-      </w:r>
-      <w:proofErr w:type="spellStart"/>
-      <w:r>
-        <w:rPr>
-          <w:rFonts w:ascii="Arial" w:hAnsi="Arial" w:cs="Arial"/>
-        </w:rPr>
-        <w:t>config</w:t>
-      </w:r>
-      <w:proofErr w:type="spellEnd"/>
+        <w:t>C:\Temp]\PDTool7.0.0_installer\installer_source\PDTool\resources\config</w:t>
+      </w:r>
       <w:proofErr w:type="gramEnd"/>
     </w:p>
     <w:p>
@@ -7756,14 +7823,13 @@
         </w:rPr>
       </w:pPr>
       <w:bookmarkStart w:id="49" w:name="_Toc430336819"/>
-      <w:bookmarkStart w:id="50" w:name="_Toc501356502"/>
+      <w:bookmarkStart w:id="50" w:name="_Toc515360814"/>
       <w:r>
         <w:rPr>
           <w:b w:val="0"/>
           <w:color w:val="1F497D"/>
           <w:szCs w:val="22"/>
         </w:rPr>
-        <w:lastRenderedPageBreak/>
         <w:t>Configure PDTool “servers.xml” Property File:</w:t>
       </w:r>
       <w:bookmarkEnd w:id="49"/>
@@ -7818,7 +7884,14 @@
         <w:rPr>
           <w:rFonts w:ascii="Arial" w:hAnsi="Arial" w:cs="Arial"/>
         </w:rPr>
-        <w:t xml:space="preserve"> server.  The &lt;id&gt; is the SERVERID variable that is set the configuration property file described in the previous step.  There should be an entry for each environment that is being configured.</w:t>
+        <w:t xml:space="preserve"> server.  The &lt;id&gt; is the SERVERID variable that is set the </w:t>
+      </w:r>
+      <w:r>
+        <w:rPr>
+          <w:rFonts w:ascii="Arial" w:hAnsi="Arial" w:cs="Arial"/>
+        </w:rPr>
+        <w:lastRenderedPageBreak/>
+        <w:t>configuration property file described in the previous step.  There should be an entry for each environment that is being configured.</w:t>
       </w:r>
     </w:p>
     <w:p>
@@ -7868,21 +7941,7 @@
         <w:rPr>
           <w:rFonts w:ascii="Arial" w:hAnsi="Arial" w:cs="Arial"/>
         </w:rPr>
-        <w:t>C:\Temp]\PDTool6.2_installer\</w:t>
-      </w:r>
-      <w:proofErr w:type="spellStart"/>
-      <w:r>
-        <w:rPr>
-          <w:rFonts w:ascii="Arial" w:hAnsi="Arial" w:cs="Arial"/>
-        </w:rPr>
-        <w:t>installer_source</w:t>
-      </w:r>
-      <w:proofErr w:type="spellEnd"/>
-      <w:r>
-        <w:rPr>
-          <w:rFonts w:ascii="Arial" w:hAnsi="Arial" w:cs="Arial"/>
-        </w:rPr>
-        <w:t>\PDTool\resources\modules</w:t>
+        <w:t>C:\Temp]\PDTool6.2_installer\installer_source\PDTool\resources\modules</w:t>
       </w:r>
       <w:proofErr w:type="gramEnd"/>
     </w:p>
@@ -7911,21 +7970,7 @@
         <w:rPr>
           <w:rFonts w:ascii="Arial" w:hAnsi="Arial" w:cs="Arial"/>
         </w:rPr>
-        <w:t>C:\Temp]\PDTool7.0.0_installer\</w:t>
-      </w:r>
-      <w:proofErr w:type="spellStart"/>
-      <w:r>
-        <w:rPr>
-          <w:rFonts w:ascii="Arial" w:hAnsi="Arial" w:cs="Arial"/>
-        </w:rPr>
-        <w:t>installer_source</w:t>
-      </w:r>
-      <w:proofErr w:type="spellEnd"/>
-      <w:r>
-        <w:rPr>
-          <w:rFonts w:ascii="Arial" w:hAnsi="Arial" w:cs="Arial"/>
-        </w:rPr>
-        <w:t>\PDTool\resources\modules</w:t>
+        <w:t>C:\Temp]\PDTool7.0.0_installer\installer_source\PDTool\resources\modules</w:t>
       </w:r>
       <w:proofErr w:type="gramEnd"/>
     </w:p>
@@ -7972,25 +8017,7 @@
           <w:sz w:val="22"/>
           <w:szCs w:val="22"/>
         </w:rPr>
-        <w:t xml:space="preserve">             </w:t>
-      </w:r>
-      <w:proofErr w:type="gramStart"/>
-      <w:r>
-        <w:rPr>
-          <w:rFonts w:ascii="Arial" w:hAnsi="Arial" w:cs="Arial"/>
-          <w:sz w:val="22"/>
-          <w:szCs w:val="22"/>
-        </w:rPr>
-        <w:t>&lt;?xml</w:t>
-      </w:r>
-      <w:proofErr w:type="gramEnd"/>
-      <w:r>
-        <w:rPr>
-          <w:rFonts w:ascii="Arial" w:hAnsi="Arial" w:cs="Arial"/>
-          <w:sz w:val="22"/>
-          <w:szCs w:val="22"/>
-        </w:rPr>
-        <w:t xml:space="preserve"> version="1.0" encoding="UTF-8"?&gt;</w:t>
+        <w:t xml:space="preserve">             &lt;?xml version="1.0" encoding="UTF-8"?&gt;</w:t>
       </w:r>
     </w:p>
     <w:p>
@@ -8684,7 +8711,6 @@
           <w:sz w:val="22"/>
           <w:szCs w:val="22"/>
         </w:rPr>
-        <w:lastRenderedPageBreak/>
         <w:t xml:space="preserve">    &lt;</w:t>
       </w:r>
       <w:proofErr w:type="spellStart"/>
@@ -8901,6 +8927,7 @@
           <w:sz w:val="22"/>
           <w:szCs w:val="22"/>
         </w:rPr>
+        <w:lastRenderedPageBreak/>
         <w:t xml:space="preserve">    &lt;site&gt;Local&lt;/site&gt;</w:t>
       </w:r>
     </w:p>
@@ -9089,7 +9116,7 @@
         </w:rPr>
       </w:pPr>
       <w:bookmarkStart w:id="51" w:name="_Toc430336820"/>
-      <w:bookmarkStart w:id="52" w:name="_Toc501356503"/>
+      <w:bookmarkStart w:id="52" w:name="_Toc515360815"/>
       <w:r>
         <w:rPr>
           <w:b w:val="0"/>
@@ -9432,7 +9459,6 @@
         <w:rPr>
           <w:rFonts w:ascii="Arial" w:hAnsi="Arial" w:cs="Arial"/>
         </w:rPr>
-        <w:lastRenderedPageBreak/>
         <w:t>For 7.0, modify section “BEGIN: 7.0 USER DEFINED VARIABLE SECTION”</w:t>
       </w:r>
     </w:p>
@@ -9453,6 +9479,7 @@
         <w:rPr>
           <w:rFonts w:ascii="Arial" w:hAnsi="Arial" w:cs="Arial"/>
         </w:rPr>
+        <w:lastRenderedPageBreak/>
         <w:t>set PDTOOL_INSTALL_HOME_7=</w:t>
       </w:r>
     </w:p>
@@ -9873,14 +9900,7 @@
         <w:rPr>
           <w:rFonts w:ascii="Arial" w:hAnsi="Arial" w:cs="Arial"/>
         </w:rPr>
-        <w:t xml:space="preserve"> extension which is assumed: DEV~deploy_NOVCS_DEV1, </w:t>
-      </w:r>
-      <w:r>
-        <w:rPr>
-          <w:rFonts w:ascii="Arial" w:hAnsi="Arial" w:cs="Arial"/>
-        </w:rPr>
-        <w:lastRenderedPageBreak/>
-        <w:t>UAT~deploy_NOVCS_UAT1, PROD~deploy_NOVCS_PROD1</w:t>
+        <w:t xml:space="preserve"> extension which is assumed: DEV~deploy_NOVCS_DEV1, UAT~deploy_NOVCS_UAT1, PROD~deploy_NOVCS_PROD1</w:t>
       </w:r>
     </w:p>
     <w:p>
@@ -9900,6 +9920,7 @@
         <w:rPr>
           <w:rFonts w:ascii="Arial" w:hAnsi="Arial" w:cs="Arial"/>
         </w:rPr>
+        <w:lastRenderedPageBreak/>
         <w:t>For 7.0, modify section “BEGIN: 7.0 USER DEFINED VARIABLE SECTION”</w:t>
       </w:r>
     </w:p>
@@ -10050,7 +10071,7 @@
         </w:rPr>
       </w:pPr>
       <w:bookmarkStart w:id="53" w:name="_Toc430336821"/>
-      <w:bookmarkStart w:id="54" w:name="_Toc501356504"/>
+      <w:bookmarkStart w:id="54" w:name="_Toc515360816"/>
       <w:r>
         <w:rPr>
           <w:b w:val="0"/>
@@ -10165,7 +10186,7 @@
         </w:rPr>
       </w:pPr>
       <w:bookmarkStart w:id="55" w:name="_Toc430336822"/>
-      <w:bookmarkStart w:id="56" w:name="_Toc501356505"/>
+      <w:bookmarkStart w:id="56" w:name="_Toc515360817"/>
       <w:r>
         <w:rPr>
           <w:b w:val="0"/>
@@ -10238,7 +10259,7 @@
       <w:pPr>
         <w:pStyle w:val="Heading1Numbered"/>
       </w:pPr>
-      <w:bookmarkStart w:id="57" w:name="_Toc501356506"/>
+      <w:bookmarkStart w:id="57" w:name="_Toc515360818"/>
       <w:r>
         <w:lastRenderedPageBreak/>
         <w:t>Conclusion</w:t>
@@ -10257,7 +10278,7 @@
       <w:bookmarkStart w:id="60" w:name="_Toc413251890"/>
       <w:bookmarkStart w:id="61" w:name="_Toc413254687"/>
       <w:bookmarkStart w:id="62" w:name="_Toc501090937"/>
-      <w:bookmarkStart w:id="63" w:name="_Toc501356507"/>
+      <w:bookmarkStart w:id="63" w:name="_Toc515360819"/>
       <w:r>
         <w:rPr>
           <w:color w:val="1F497D"/>
@@ -10293,7 +10314,7 @@
       <w:bookmarkStart w:id="66" w:name="_Toc413251891"/>
       <w:bookmarkStart w:id="67" w:name="_Toc413254688"/>
       <w:bookmarkStart w:id="68" w:name="_Toc501090938"/>
-      <w:bookmarkStart w:id="69" w:name="_Toc501356508"/>
+      <w:bookmarkStart w:id="69" w:name="_Toc515360820"/>
       <w:r>
         <w:rPr>
           <w:color w:val="1F497D"/>
@@ -10364,7 +10385,7 @@
 </file>
 
 <file path=word/endnotes.xml><?xml version="1.0" encoding="utf-8"?>
-<w:endnotes xmlns:wpc="http://schemas.microsoft.com/office/word/2010/wordprocessingCanvas" xmlns:mo="http://schemas.microsoft.com/office/mac/office/2008/main" xmlns:mc="http://schemas.openxmlformats.org/markup-compatibility/2006" xmlns:mv="urn:schemas-microsoft-com:mac:vml" xmlns:o="urn:schemas-microsoft-com:office:office" xmlns:r="http://schemas.openxmlformats.org/officeDocument/2006/relationships" xmlns:m="http://schemas.openxmlformats.org/officeDocument/2006/math" xmlns:v="urn:schemas-microsoft-com:vml" xmlns:wp14="http://schemas.microsoft.com/office/word/2010/wordprocessingDrawing" xmlns:wp="http://schemas.openxmlformats.org/drawingml/2006/wordprocessingDrawing" xmlns:w10="urn:schemas-microsoft-com:office:word" xmlns:w="http://schemas.openxmlformats.org/wordprocessingml/2006/main" xmlns:w14="http://schemas.microsoft.com/office/word/2010/wordml" xmlns:w15="http://schemas.microsoft.com/office/word/2012/wordml" xmlns:wpg="http://schemas.microsoft.com/office/word/2010/wordprocessingGroup" xmlns:wpi="http://schemas.microsoft.com/office/word/2010/wordprocessingInk" xmlns:wne="http://schemas.microsoft.com/office/word/2006/wordml" xmlns:wps="http://schemas.microsoft.com/office/word/2010/wordprocessingShape" mc:Ignorable="w14 w15 wp14">
+<w:endnotes xmlns:wpc="http://schemas.microsoft.com/office/word/2010/wordprocessingCanvas" xmlns:cx="http://schemas.microsoft.com/office/drawing/2014/chartex" xmlns:cx1="http://schemas.microsoft.com/office/drawing/2015/9/8/chartex" xmlns:cx2="http://schemas.microsoft.com/office/drawing/2015/10/21/chartex" xmlns:cx3="http://schemas.microsoft.com/office/drawing/2016/5/9/chartex" xmlns:cx4="http://schemas.microsoft.com/office/drawing/2016/5/10/chartex" xmlns:cx5="http://schemas.microsoft.com/office/drawing/2016/5/11/chartex" xmlns:cx6="http://schemas.microsoft.com/office/drawing/2016/5/12/chartex" xmlns:cx7="http://schemas.microsoft.com/office/drawing/2016/5/13/chartex" xmlns:cx8="http://schemas.microsoft.com/office/drawing/2016/5/14/chartex" xmlns:mc="http://schemas.openxmlformats.org/markup-compatibility/2006" xmlns:aink="http://schemas.microsoft.com/office/drawing/2016/ink" xmlns:am3d="http://schemas.microsoft.com/office/drawing/2017/model3d" xmlns:o="urn:schemas-microsoft-com:office:office" xmlns:r="http://schemas.openxmlformats.org/officeDocument/2006/relationships" xmlns:m="http://schemas.openxmlformats.org/officeDocument/2006/math" xmlns:v="urn:schemas-microsoft-com:vml" xmlns:wp14="http://schemas.microsoft.com/office/word/2010/wordprocessingDrawing" xmlns:wp="http://schemas.openxmlformats.org/drawingml/2006/wordprocessingDrawing" xmlns:w10="urn:schemas-microsoft-com:office:word" xmlns:w="http://schemas.openxmlformats.org/wordprocessingml/2006/main" xmlns:w14="http://schemas.microsoft.com/office/word/2010/wordml" xmlns:w15="http://schemas.microsoft.com/office/word/2012/wordml" xmlns:w16cid="http://schemas.microsoft.com/office/word/2016/wordml/cid" xmlns:w16se="http://schemas.microsoft.com/office/word/2015/wordml/symex" xmlns:wpg="http://schemas.microsoft.com/office/word/2010/wordprocessingGroup" xmlns:wpi="http://schemas.microsoft.com/office/word/2010/wordprocessingInk" xmlns:wne="http://schemas.microsoft.com/office/word/2006/wordml" xmlns:wps="http://schemas.microsoft.com/office/word/2010/wordprocessingShape" mc:Ignorable="w14 w15 w16se w16cid wp14">
   <w:endnote w:type="separator" w:id="-1">
     <w:p>
       <w:r>
@@ -10383,7 +10404,7 @@
 </file>
 
 <file path=word/footer1.xml><?xml version="1.0" encoding="utf-8"?>
-<w:ftr xmlns:wpc="http://schemas.microsoft.com/office/word/2010/wordprocessingCanvas" xmlns:mo="http://schemas.microsoft.com/office/mac/office/2008/main" xmlns:mc="http://schemas.openxmlformats.org/markup-compatibility/2006" xmlns:mv="urn:schemas-microsoft-com:mac:vml" xmlns:o="urn:schemas-microsoft-com:office:office" xmlns:r="http://schemas.openxmlformats.org/officeDocument/2006/relationships" xmlns:m="http://schemas.openxmlformats.org/officeDocument/2006/math" xmlns:v="urn:schemas-microsoft-com:vml" xmlns:wp14="http://schemas.microsoft.com/office/word/2010/wordprocessingDrawing" xmlns:wp="http://schemas.openxmlformats.org/drawingml/2006/wordprocessingDrawing" xmlns:w10="urn:schemas-microsoft-com:office:word" xmlns:w="http://schemas.openxmlformats.org/wordprocessingml/2006/main" xmlns:w14="http://schemas.microsoft.com/office/word/2010/wordml" xmlns:w15="http://schemas.microsoft.com/office/word/2012/wordml" xmlns:wpg="http://schemas.microsoft.com/office/word/2010/wordprocessingGroup" xmlns:wpi="http://schemas.microsoft.com/office/word/2010/wordprocessingInk" xmlns:wne="http://schemas.microsoft.com/office/word/2006/wordml" xmlns:wps="http://schemas.microsoft.com/office/word/2010/wordprocessingShape" mc:Ignorable="w14 w15 wp14">
+<w:ftr xmlns:wpc="http://schemas.microsoft.com/office/word/2010/wordprocessingCanvas" xmlns:cx="http://schemas.microsoft.com/office/drawing/2014/chartex" xmlns:cx1="http://schemas.microsoft.com/office/drawing/2015/9/8/chartex" xmlns:cx2="http://schemas.microsoft.com/office/drawing/2015/10/21/chartex" xmlns:cx3="http://schemas.microsoft.com/office/drawing/2016/5/9/chartex" xmlns:cx4="http://schemas.microsoft.com/office/drawing/2016/5/10/chartex" xmlns:cx5="http://schemas.microsoft.com/office/drawing/2016/5/11/chartex" xmlns:cx6="http://schemas.microsoft.com/office/drawing/2016/5/12/chartex" xmlns:cx7="http://schemas.microsoft.com/office/drawing/2016/5/13/chartex" xmlns:cx8="http://schemas.microsoft.com/office/drawing/2016/5/14/chartex" xmlns:mc="http://schemas.openxmlformats.org/markup-compatibility/2006" xmlns:aink="http://schemas.microsoft.com/office/drawing/2016/ink" xmlns:am3d="http://schemas.microsoft.com/office/drawing/2017/model3d" xmlns:o="urn:schemas-microsoft-com:office:office" xmlns:r="http://schemas.openxmlformats.org/officeDocument/2006/relationships" xmlns:m="http://schemas.openxmlformats.org/officeDocument/2006/math" xmlns:v="urn:schemas-microsoft-com:vml" xmlns:wp14="http://schemas.microsoft.com/office/word/2010/wordprocessingDrawing" xmlns:wp="http://schemas.openxmlformats.org/drawingml/2006/wordprocessingDrawing" xmlns:w10="urn:schemas-microsoft-com:office:word" xmlns:w="http://schemas.openxmlformats.org/wordprocessingml/2006/main" xmlns:w14="http://schemas.microsoft.com/office/word/2010/wordml" xmlns:w15="http://schemas.microsoft.com/office/word/2012/wordml" xmlns:w16cid="http://schemas.microsoft.com/office/word/2016/wordml/cid" xmlns:w16se="http://schemas.microsoft.com/office/word/2015/wordml/symex" xmlns:wpg="http://schemas.microsoft.com/office/word/2010/wordprocessingGroup" xmlns:wpi="http://schemas.microsoft.com/office/word/2010/wordprocessingInk" xmlns:wne="http://schemas.microsoft.com/office/word/2006/wordml" xmlns:wps="http://schemas.microsoft.com/office/word/2010/wordprocessingShape" mc:Ignorable="w14 w15 w16se w16cid wp14">
   <w:p>
     <w:pPr>
       <w:pStyle w:val="NormalWeb"/>
@@ -10447,7 +10468,7 @@
                       </a:ln>
                       <a:extLst>
                         <a:ext uri="{909E8E84-426E-40dd-AFC4-6F175D3DCCD1}">
-                          <a14:hiddenFill xmlns:a14="http://schemas.microsoft.com/office/drawing/2010/main" xmlns:w="http://schemas.openxmlformats.org/wordprocessingml/2006/main" xmlns:w10="urn:schemas-microsoft-com:office:word" xmlns:v="urn:schemas-microsoft-com:vml" xmlns:o="urn:schemas-microsoft-com:office:office" xmlns="">
+                          <a14:hiddenFill xmlns="" xmlns:o="urn:schemas-microsoft-com:office:office" xmlns:v="urn:schemas-microsoft-com:vml" xmlns:w10="urn:schemas-microsoft-com:office:word" xmlns:w="http://schemas.openxmlformats.org/wordprocessingml/2006/main" xmlns:a14="http://schemas.microsoft.com/office/drawing/2010/main" xmlns:mv="urn:schemas-microsoft-com:mac:vml" xmlns:mo="http://schemas.microsoft.com/office/mac/office/2008/main">
                             <a:solidFill>
                               <a:srgbClr val="000000"/>
                             </a:solidFill>
@@ -10470,7 +10491,7 @@
             </wp:anchor>
           </w:drawing>
         </mc:Choice>
-        <mc:Fallback>
+        <mc:Fallback xmlns:mv="urn:schemas-microsoft-com:mac:vml" xmlns:mo="http://schemas.microsoft.com/office/mac/office/2008/main">
           <w:pict>
             <v:rect w14:anchorId="255880CE" id="Rectangle 20" o:spid="_x0000_s1026" style="position:absolute;margin-left:-45pt;margin-top:-16.2pt;width:530.5pt;height:36.7pt;z-index:-251662336;visibility:visible;mso-wrap-style:square;mso-width-percent:0;mso-height-percent:0;mso-wrap-distance-left:9pt;mso-wrap-distance-top:0;mso-wrap-distance-right:9pt;mso-wrap-distance-bottom:0;mso-position-horizontal:absolute;mso-position-horizontal-relative:text;mso-position-vertical:absolute;mso-position-vertical-relative:text;mso-width-percent:0;mso-height-percent:0;mso-width-relative:page;mso-height-relative:page;v-text-anchor:top" o:gfxdata="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" filled="f" strokecolor="gray" strokeweight="1pt">
               <v:stroke dashstyle="dash"/>
@@ -10624,7 +10645,7 @@
 </file>
 
 <file path=word/footer2.xml><?xml version="1.0" encoding="utf-8"?>
-<w:ftr xmlns:wpc="http://schemas.microsoft.com/office/word/2010/wordprocessingCanvas" xmlns:mo="http://schemas.microsoft.com/office/mac/office/2008/main" xmlns:mc="http://schemas.openxmlformats.org/markup-compatibility/2006" xmlns:mv="urn:schemas-microsoft-com:mac:vml" xmlns:o="urn:schemas-microsoft-com:office:office" xmlns:r="http://schemas.openxmlformats.org/officeDocument/2006/relationships" xmlns:m="http://schemas.openxmlformats.org/officeDocument/2006/math" xmlns:v="urn:schemas-microsoft-com:vml" xmlns:wp14="http://schemas.microsoft.com/office/word/2010/wordprocessingDrawing" xmlns:wp="http://schemas.openxmlformats.org/drawingml/2006/wordprocessingDrawing" xmlns:w10="urn:schemas-microsoft-com:office:word" xmlns:w="http://schemas.openxmlformats.org/wordprocessingml/2006/main" xmlns:w14="http://schemas.microsoft.com/office/word/2010/wordml" xmlns:w15="http://schemas.microsoft.com/office/word/2012/wordml" xmlns:wpg="http://schemas.microsoft.com/office/word/2010/wordprocessingGroup" xmlns:wpi="http://schemas.microsoft.com/office/word/2010/wordprocessingInk" xmlns:wne="http://schemas.microsoft.com/office/word/2006/wordml" xmlns:wps="http://schemas.microsoft.com/office/word/2010/wordprocessingShape" mc:Ignorable="w14 w15 wp14">
+<w:ftr xmlns:wpc="http://schemas.microsoft.com/office/word/2010/wordprocessingCanvas" xmlns:cx="http://schemas.microsoft.com/office/drawing/2014/chartex" xmlns:cx1="http://schemas.microsoft.com/office/drawing/2015/9/8/chartex" xmlns:cx2="http://schemas.microsoft.com/office/drawing/2015/10/21/chartex" xmlns:cx3="http://schemas.microsoft.com/office/drawing/2016/5/9/chartex" xmlns:cx4="http://schemas.microsoft.com/office/drawing/2016/5/10/chartex" xmlns:cx5="http://schemas.microsoft.com/office/drawing/2016/5/11/chartex" xmlns:cx6="http://schemas.microsoft.com/office/drawing/2016/5/12/chartex" xmlns:cx7="http://schemas.microsoft.com/office/drawing/2016/5/13/chartex" xmlns:cx8="http://schemas.microsoft.com/office/drawing/2016/5/14/chartex" xmlns:mc="http://schemas.openxmlformats.org/markup-compatibility/2006" xmlns:aink="http://schemas.microsoft.com/office/drawing/2016/ink" xmlns:am3d="http://schemas.microsoft.com/office/drawing/2017/model3d" xmlns:o="urn:schemas-microsoft-com:office:office" xmlns:r="http://schemas.openxmlformats.org/officeDocument/2006/relationships" xmlns:m="http://schemas.openxmlformats.org/officeDocument/2006/math" xmlns:v="urn:schemas-microsoft-com:vml" xmlns:wp14="http://schemas.microsoft.com/office/word/2010/wordprocessingDrawing" xmlns:wp="http://schemas.openxmlformats.org/drawingml/2006/wordprocessingDrawing" xmlns:w10="urn:schemas-microsoft-com:office:word" xmlns:w="http://schemas.openxmlformats.org/wordprocessingml/2006/main" xmlns:w14="http://schemas.microsoft.com/office/word/2010/wordml" xmlns:w15="http://schemas.microsoft.com/office/word/2012/wordml" xmlns:w16cid="http://schemas.microsoft.com/office/word/2016/wordml/cid" xmlns:w16se="http://schemas.microsoft.com/office/word/2015/wordml/symex" xmlns:wpg="http://schemas.microsoft.com/office/word/2010/wordprocessingGroup" xmlns:wpi="http://schemas.microsoft.com/office/word/2010/wordprocessingInk" xmlns:wne="http://schemas.microsoft.com/office/word/2006/wordml" xmlns:wps="http://schemas.microsoft.com/office/word/2010/wordprocessingShape" mc:Ignorable="w14 w15 w16se w16cid wp14">
   <w:p>
     <w:pPr>
       <w:pStyle w:val="Footer"/>
@@ -10750,14 +10771,14 @@
                       </a:ln>
                       <a:extLst>
                         <a:ext uri="{909E8E84-426E-40dd-AFC4-6F175D3DCCD1}">
-                          <a14:hiddenFill xmlns:a14="http://schemas.microsoft.com/office/drawing/2010/main" xmlns:w="http://schemas.openxmlformats.org/wordprocessingml/2006/main" xmlns:w10="urn:schemas-microsoft-com:office:word" xmlns:v="urn:schemas-microsoft-com:vml" xmlns:o="urn:schemas-microsoft-com:office:office" xmlns="">
+                          <a14:hiddenFill xmlns="" xmlns:o="urn:schemas-microsoft-com:office:office" xmlns:v="urn:schemas-microsoft-com:vml" xmlns:w10="urn:schemas-microsoft-com:office:word" xmlns:w="http://schemas.openxmlformats.org/wordprocessingml/2006/main" xmlns:a14="http://schemas.microsoft.com/office/drawing/2010/main" xmlns:mv="urn:schemas-microsoft-com:mac:vml" xmlns:mo="http://schemas.microsoft.com/office/mac/office/2008/main">
                             <a:solidFill>
                               <a:srgbClr val="FFFFFF"/>
                             </a:solidFill>
                           </a14:hiddenFill>
                         </a:ext>
                         <a:ext uri="{91240B29-F687-4f45-9708-019B960494DF}">
-                          <a14:hiddenLine xmlns:a14="http://schemas.microsoft.com/office/drawing/2010/main" xmlns:w="http://schemas.openxmlformats.org/wordprocessingml/2006/main" xmlns:w10="urn:schemas-microsoft-com:office:word" xmlns:v="urn:schemas-microsoft-com:vml" xmlns:o="urn:schemas-microsoft-com:office:office" xmlns="" w="9525">
+                          <a14:hiddenLine xmlns="" xmlns:o="urn:schemas-microsoft-com:office:office" xmlns:v="urn:schemas-microsoft-com:vml" xmlns:w10="urn:schemas-microsoft-com:office:word" xmlns:w="http://schemas.openxmlformats.org/wordprocessingml/2006/main" xmlns:a14="http://schemas.microsoft.com/office/drawing/2010/main" xmlns:mv="urn:schemas-microsoft-com:mac:vml" xmlns:mo="http://schemas.microsoft.com/office/mac/office/2008/main" w="9525">
                             <a:solidFill>
                               <a:srgbClr val="000000"/>
                             </a:solidFill>
@@ -10822,7 +10843,7 @@
             </wp:anchor>
           </w:drawing>
         </mc:Choice>
-        <mc:Fallback>
+        <mc:Fallback xmlns:mv="urn:schemas-microsoft-com:mac:vml" xmlns:mo="http://schemas.microsoft.com/office/mac/office/2008/main">
           <w:pict>
             <v:rect w14:anchorId="79AB2244" id="Rectangle 17" o:spid="_x0000_s1026" style="position:absolute;margin-left:-48.95pt;margin-top:-292.1pt;width:130.65pt;height:215.95pt;z-index:251671552;visibility:visible;mso-wrap-style:square;mso-width-percent:0;mso-height-percent:0;mso-wrap-distance-left:9pt;mso-wrap-distance-top:0;mso-wrap-distance-right:9pt;mso-wrap-distance-bottom:0;mso-position-horizontal:absolute;mso-position-horizontal-relative:text;mso-position-vertical:absolute;mso-position-vertical-relative:text;mso-width-percent:0;mso-height-percent:0;mso-width-relative:page;mso-height-relative:page;v-text-anchor:top" o:gfxdata="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" filled="f" stroked="f">
               <v:textbox>
@@ -10911,14 +10932,14 @@
                       </a:ln>
                       <a:extLst>
                         <a:ext uri="{909E8E84-426E-40dd-AFC4-6F175D3DCCD1}">
-                          <a14:hiddenFill xmlns:a14="http://schemas.microsoft.com/office/drawing/2010/main" xmlns:w="http://schemas.openxmlformats.org/wordprocessingml/2006/main" xmlns:w10="urn:schemas-microsoft-com:office:word" xmlns:v="urn:schemas-microsoft-com:vml" xmlns:o="urn:schemas-microsoft-com:office:office" xmlns="">
+                          <a14:hiddenFill xmlns="" xmlns:o="urn:schemas-microsoft-com:office:office" xmlns:v="urn:schemas-microsoft-com:vml" xmlns:w10="urn:schemas-microsoft-com:office:word" xmlns:w="http://schemas.openxmlformats.org/wordprocessingml/2006/main" xmlns:a14="http://schemas.microsoft.com/office/drawing/2010/main" xmlns:mv="urn:schemas-microsoft-com:mac:vml" xmlns:mo="http://schemas.microsoft.com/office/mac/office/2008/main">
                             <a:solidFill>
                               <a:srgbClr val="FFFFFF"/>
                             </a:solidFill>
                           </a14:hiddenFill>
                         </a:ext>
                         <a:ext uri="{91240B29-F687-4f45-9708-019B960494DF}">
-                          <a14:hiddenLine xmlns:a14="http://schemas.microsoft.com/office/drawing/2010/main" xmlns:w="http://schemas.openxmlformats.org/wordprocessingml/2006/main" xmlns:w10="urn:schemas-microsoft-com:office:word" xmlns:v="urn:schemas-microsoft-com:vml" xmlns:o="urn:schemas-microsoft-com:office:office" xmlns="" w="9525">
+                          <a14:hiddenLine xmlns="" xmlns:o="urn:schemas-microsoft-com:office:office" xmlns:v="urn:schemas-microsoft-com:vml" xmlns:w10="urn:schemas-microsoft-com:office:word" xmlns:w="http://schemas.openxmlformats.org/wordprocessingml/2006/main" xmlns:a14="http://schemas.microsoft.com/office/drawing/2010/main" xmlns:mv="urn:schemas-microsoft-com:mac:vml" xmlns:mo="http://schemas.microsoft.com/office/mac/office/2008/main" w="9525">
                             <a:solidFill>
                               <a:srgbClr val="000000"/>
                             </a:solidFill>
@@ -11001,7 +11022,7 @@
             </wp:anchor>
           </w:drawing>
         </mc:Choice>
-        <mc:Fallback>
+        <mc:Fallback xmlns:mv="urn:schemas-microsoft-com:mac:vml" xmlns:mo="http://schemas.microsoft.com/office/mac/office/2008/main">
           <w:pict>
             <v:rect w14:anchorId="297AD475" id="Rectangle 21" o:spid="_x0000_s1027" style="position:absolute;margin-left:360.9pt;margin-top:-36.4pt;width:133.6pt;height:57.15pt;z-index:251655898;visibility:visible;mso-wrap-style:square;mso-width-percent:0;mso-height-percent:0;mso-wrap-distance-left:9pt;mso-wrap-distance-top:0;mso-wrap-distance-right:9pt;mso-wrap-distance-bottom:0;mso-position-horizontal:absolute;mso-position-horizontal-relative:text;mso-position-vertical:absolute;mso-position-vertical-relative:text;mso-width-percent:0;mso-height-percent:0;mso-width-relative:page;mso-height-relative:page;v-text-anchor:top" o:gfxdata="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" filled="f" stroked="f">
               <v:textbox style="mso-fit-shape-to-text:t">
@@ -11108,14 +11129,14 @@
                       </a:ln>
                       <a:extLst>
                         <a:ext uri="{909E8E84-426E-40dd-AFC4-6F175D3DCCD1}">
-                          <a14:hiddenFill xmlns:a14="http://schemas.microsoft.com/office/drawing/2010/main" xmlns:w="http://schemas.openxmlformats.org/wordprocessingml/2006/main" xmlns:w10="urn:schemas-microsoft-com:office:word" xmlns:v="urn:schemas-microsoft-com:vml" xmlns:o="urn:schemas-microsoft-com:office:office" xmlns="">
+                          <a14:hiddenFill xmlns="" xmlns:o="urn:schemas-microsoft-com:office:office" xmlns:v="urn:schemas-microsoft-com:vml" xmlns:w10="urn:schemas-microsoft-com:office:word" xmlns:w="http://schemas.openxmlformats.org/wordprocessingml/2006/main" xmlns:a14="http://schemas.microsoft.com/office/drawing/2010/main" xmlns:mv="urn:schemas-microsoft-com:mac:vml" xmlns:mo="http://schemas.microsoft.com/office/mac/office/2008/main">
                             <a:solidFill>
                               <a:srgbClr val="FFFFFF"/>
                             </a:solidFill>
                           </a14:hiddenFill>
                         </a:ext>
                         <a:ext uri="{91240B29-F687-4f45-9708-019B960494DF}">
-                          <a14:hiddenLine xmlns:a14="http://schemas.microsoft.com/office/drawing/2010/main" xmlns:w="http://schemas.openxmlformats.org/wordprocessingml/2006/main" xmlns:w10="urn:schemas-microsoft-com:office:word" xmlns:v="urn:schemas-microsoft-com:vml" xmlns:o="urn:schemas-microsoft-com:office:office" xmlns="" w="9525">
+                          <a14:hiddenLine xmlns="" xmlns:o="urn:schemas-microsoft-com:office:office" xmlns:v="urn:schemas-microsoft-com:vml" xmlns:w10="urn:schemas-microsoft-com:office:word" xmlns:w="http://schemas.openxmlformats.org/wordprocessingml/2006/main" xmlns:a14="http://schemas.microsoft.com/office/drawing/2010/main" xmlns:mv="urn:schemas-microsoft-com:mac:vml" xmlns:mo="http://schemas.microsoft.com/office/mac/office/2008/main" w="9525">
                             <a:solidFill>
                               <a:srgbClr val="000000"/>
                             </a:solidFill>
@@ -11195,7 +11216,7 @@
             </wp:anchor>
           </w:drawing>
         </mc:Choice>
-        <mc:Fallback>
+        <mc:Fallback xmlns:mv="urn:schemas-microsoft-com:mac:vml" xmlns:mo="http://schemas.microsoft.com/office/mac/office/2008/main">
           <w:pict>
             <v:rect w14:anchorId="60AD31C8" id="Rectangle 20" o:spid="_x0000_s1028" style="position:absolute;margin-left:168.4pt;margin-top:-58.6pt;width:123.2pt;height:79.4pt;z-index:251655752;visibility:visible;mso-wrap-style:square;mso-width-percent:0;mso-height-percent:0;mso-wrap-distance-left:9pt;mso-wrap-distance-top:0;mso-wrap-distance-right:9pt;mso-wrap-distance-bottom:0;mso-position-horizontal:absolute;mso-position-horizontal-relative:text;mso-position-vertical:absolute;mso-position-vertical-relative:text;mso-width-percent:0;mso-height-percent:0;mso-width-relative:page;mso-height-relative:page;v-text-anchor:top" o:gfxdata="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" filled="f" stroked="f">
               <v:textbox style="mso-fit-shape-to-text:t">
@@ -11301,7 +11322,7 @@
                       </a:ln>
                       <a:extLst>
                         <a:ext uri="{91240B29-F687-4f45-9708-019B960494DF}">
-                          <a14:hiddenLine xmlns:a14="http://schemas.microsoft.com/office/drawing/2010/main" xmlns:w="http://schemas.openxmlformats.org/wordprocessingml/2006/main" xmlns:w10="urn:schemas-microsoft-com:office:word" xmlns:v="urn:schemas-microsoft-com:vml" xmlns:o="urn:schemas-microsoft-com:office:office" xmlns="" w="25400">
+                          <a14:hiddenLine xmlns="" xmlns:o="urn:schemas-microsoft-com:office:office" xmlns:v="urn:schemas-microsoft-com:vml" xmlns:w10="urn:schemas-microsoft-com:office:word" xmlns:w="http://schemas.openxmlformats.org/wordprocessingml/2006/main" xmlns:a14="http://schemas.microsoft.com/office/drawing/2010/main" xmlns:mv="urn:schemas-microsoft-com:mac:vml" xmlns:mo="http://schemas.microsoft.com/office/mac/office/2008/main" w="25400">
                             <a:solidFill>
                               <a:srgbClr val="000000"/>
                             </a:solidFill>
@@ -11327,7 +11348,7 @@
             </wp:anchor>
           </w:drawing>
         </mc:Choice>
-        <mc:Fallback>
+        <mc:Fallback xmlns:mv="urn:schemas-microsoft-com:mac:vml" xmlns:mo="http://schemas.microsoft.com/office/mac/office/2008/main">
           <w:pict>
             <v:rect w14:anchorId="62CA1DAF" id="Rectangle 19" o:spid="_x0000_s1026" style="position:absolute;margin-left:-53.1pt;margin-top:-67.35pt;width:554.25pt;height:90.5pt;z-index:251655606;visibility:visible;mso-wrap-style:square;mso-width-percent:0;mso-height-percent:0;mso-wrap-distance-left:9pt;mso-wrap-distance-top:0;mso-wrap-distance-right:9pt;mso-wrap-distance-bottom:0;mso-position-horizontal:absolute;mso-position-horizontal-relative:text;mso-position-vertical:absolute;mso-position-vertical-relative:text;mso-width-percent:0;mso-height-percent:0;mso-width-relative:page;mso-height-relative:page;v-text-anchor:middle" o:gfxdata="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" fillcolor="#ff671b" stroked="f"/>
           </w:pict>
@@ -11339,7 +11360,7 @@
 </file>
 
 <file path=word/footnotes.xml><?xml version="1.0" encoding="utf-8"?>
-<w:footnotes xmlns:wpc="http://schemas.microsoft.com/office/word/2010/wordprocessingCanvas" xmlns:mo="http://schemas.microsoft.com/office/mac/office/2008/main" xmlns:mc="http://schemas.openxmlformats.org/markup-compatibility/2006" xmlns:mv="urn:schemas-microsoft-com:mac:vml" xmlns:o="urn:schemas-microsoft-com:office:office" xmlns:r="http://schemas.openxmlformats.org/officeDocument/2006/relationships" xmlns:m="http://schemas.openxmlformats.org/officeDocument/2006/math" xmlns:v="urn:schemas-microsoft-com:vml" xmlns:wp14="http://schemas.microsoft.com/office/word/2010/wordprocessingDrawing" xmlns:wp="http://schemas.openxmlformats.org/drawingml/2006/wordprocessingDrawing" xmlns:w10="urn:schemas-microsoft-com:office:word" xmlns:w="http://schemas.openxmlformats.org/wordprocessingml/2006/main" xmlns:w14="http://schemas.microsoft.com/office/word/2010/wordml" xmlns:w15="http://schemas.microsoft.com/office/word/2012/wordml" xmlns:wpg="http://schemas.microsoft.com/office/word/2010/wordprocessingGroup" xmlns:wpi="http://schemas.microsoft.com/office/word/2010/wordprocessingInk" xmlns:wne="http://schemas.microsoft.com/office/word/2006/wordml" xmlns:wps="http://schemas.microsoft.com/office/word/2010/wordprocessingShape" mc:Ignorable="w14 w15 wp14">
+<w:footnotes xmlns:wpc="http://schemas.microsoft.com/office/word/2010/wordprocessingCanvas" xmlns:cx="http://schemas.microsoft.com/office/drawing/2014/chartex" xmlns:cx1="http://schemas.microsoft.com/office/drawing/2015/9/8/chartex" xmlns:cx2="http://schemas.microsoft.com/office/drawing/2015/10/21/chartex" xmlns:cx3="http://schemas.microsoft.com/office/drawing/2016/5/9/chartex" xmlns:cx4="http://schemas.microsoft.com/office/drawing/2016/5/10/chartex" xmlns:cx5="http://schemas.microsoft.com/office/drawing/2016/5/11/chartex" xmlns:cx6="http://schemas.microsoft.com/office/drawing/2016/5/12/chartex" xmlns:cx7="http://schemas.microsoft.com/office/drawing/2016/5/13/chartex" xmlns:cx8="http://schemas.microsoft.com/office/drawing/2016/5/14/chartex" xmlns:mc="http://schemas.openxmlformats.org/markup-compatibility/2006" xmlns:aink="http://schemas.microsoft.com/office/drawing/2016/ink" xmlns:am3d="http://schemas.microsoft.com/office/drawing/2017/model3d" xmlns:o="urn:schemas-microsoft-com:office:office" xmlns:r="http://schemas.openxmlformats.org/officeDocument/2006/relationships" xmlns:m="http://schemas.openxmlformats.org/officeDocument/2006/math" xmlns:v="urn:schemas-microsoft-com:vml" xmlns:wp14="http://schemas.microsoft.com/office/word/2010/wordprocessingDrawing" xmlns:wp="http://schemas.openxmlformats.org/drawingml/2006/wordprocessingDrawing" xmlns:w10="urn:schemas-microsoft-com:office:word" xmlns:w="http://schemas.openxmlformats.org/wordprocessingml/2006/main" xmlns:w14="http://schemas.microsoft.com/office/word/2010/wordml" xmlns:w15="http://schemas.microsoft.com/office/word/2012/wordml" xmlns:w16cid="http://schemas.microsoft.com/office/word/2016/wordml/cid" xmlns:w16se="http://schemas.microsoft.com/office/word/2015/wordml/symex" xmlns:wpg="http://schemas.microsoft.com/office/word/2010/wordprocessingGroup" xmlns:wpi="http://schemas.microsoft.com/office/word/2010/wordprocessingInk" xmlns:wne="http://schemas.microsoft.com/office/word/2006/wordml" xmlns:wps="http://schemas.microsoft.com/office/word/2010/wordprocessingShape" mc:Ignorable="w14 w15 w16se w16cid wp14">
   <w:footnote w:type="separator" w:id="-1">
     <w:p>
       <w:r>
@@ -11358,7 +11379,7 @@
 </file>
 
 <file path=word/header1.xml><?xml version="1.0" encoding="utf-8"?>
-<w:hdr xmlns:wpc="http://schemas.microsoft.com/office/word/2010/wordprocessingCanvas" xmlns:mo="http://schemas.microsoft.com/office/mac/office/2008/main" xmlns:mc="http://schemas.openxmlformats.org/markup-compatibility/2006" xmlns:mv="urn:schemas-microsoft-com:mac:vml" xmlns:o="urn:schemas-microsoft-com:office:office" xmlns:r="http://schemas.openxmlformats.org/officeDocument/2006/relationships" xmlns:m="http://schemas.openxmlformats.org/officeDocument/2006/math" xmlns:v="urn:schemas-microsoft-com:vml" xmlns:wp14="http://schemas.microsoft.com/office/word/2010/wordprocessingDrawing" xmlns:wp="http://schemas.openxmlformats.org/drawingml/2006/wordprocessingDrawing" xmlns:w10="urn:schemas-microsoft-com:office:word" xmlns:w="http://schemas.openxmlformats.org/wordprocessingml/2006/main" xmlns:w14="http://schemas.microsoft.com/office/word/2010/wordml" xmlns:w15="http://schemas.microsoft.com/office/word/2012/wordml" xmlns:wpg="http://schemas.microsoft.com/office/word/2010/wordprocessingGroup" xmlns:wpi="http://schemas.microsoft.com/office/word/2010/wordprocessingInk" xmlns:wne="http://schemas.microsoft.com/office/word/2006/wordml" xmlns:wps="http://schemas.microsoft.com/office/word/2010/wordprocessingShape" mc:Ignorable="w14 w15 wp14">
+<w:hdr xmlns:wpc="http://schemas.microsoft.com/office/word/2010/wordprocessingCanvas" xmlns:cx="http://schemas.microsoft.com/office/drawing/2014/chartex" xmlns:cx1="http://schemas.microsoft.com/office/drawing/2015/9/8/chartex" xmlns:cx2="http://schemas.microsoft.com/office/drawing/2015/10/21/chartex" xmlns:cx3="http://schemas.microsoft.com/office/drawing/2016/5/9/chartex" xmlns:cx4="http://schemas.microsoft.com/office/drawing/2016/5/10/chartex" xmlns:cx5="http://schemas.microsoft.com/office/drawing/2016/5/11/chartex" xmlns:cx6="http://schemas.microsoft.com/office/drawing/2016/5/12/chartex" xmlns:cx7="http://schemas.microsoft.com/office/drawing/2016/5/13/chartex" xmlns:cx8="http://schemas.microsoft.com/office/drawing/2016/5/14/chartex" xmlns:mc="http://schemas.openxmlformats.org/markup-compatibility/2006" xmlns:aink="http://schemas.microsoft.com/office/drawing/2016/ink" xmlns:am3d="http://schemas.microsoft.com/office/drawing/2017/model3d" xmlns:o="urn:schemas-microsoft-com:office:office" xmlns:r="http://schemas.openxmlformats.org/officeDocument/2006/relationships" xmlns:m="http://schemas.openxmlformats.org/officeDocument/2006/math" xmlns:v="urn:schemas-microsoft-com:vml" xmlns:wp14="http://schemas.microsoft.com/office/word/2010/wordprocessingDrawing" xmlns:wp="http://schemas.openxmlformats.org/drawingml/2006/wordprocessingDrawing" xmlns:w10="urn:schemas-microsoft-com:office:word" xmlns:w="http://schemas.openxmlformats.org/wordprocessingml/2006/main" xmlns:w14="http://schemas.microsoft.com/office/word/2010/wordml" xmlns:w15="http://schemas.microsoft.com/office/word/2012/wordml" xmlns:w16cid="http://schemas.microsoft.com/office/word/2016/wordml/cid" xmlns:w16se="http://schemas.microsoft.com/office/word/2015/wordml/symex" xmlns:wpg="http://schemas.microsoft.com/office/word/2010/wordprocessingGroup" xmlns:wpi="http://schemas.microsoft.com/office/word/2010/wordprocessingInk" xmlns:wne="http://schemas.microsoft.com/office/word/2006/wordml" xmlns:wps="http://schemas.microsoft.com/office/word/2010/wordprocessingShape" mc:Ignorable="w14 w15 w16se w16cid wp14">
   <w:p>
     <w:pPr>
       <w:spacing w:before="240"/>
@@ -11417,7 +11438,7 @@
                       </a:ln>
                       <a:extLst>
                         <a:ext uri="{909E8E84-426E-40dd-AFC4-6F175D3DCCD1}">
-                          <a14:hiddenFill xmlns:a14="http://schemas.microsoft.com/office/drawing/2010/main" xmlns:w="http://schemas.openxmlformats.org/wordprocessingml/2006/main" xmlns:w10="urn:schemas-microsoft-com:office:word" xmlns:v="urn:schemas-microsoft-com:vml" xmlns:o="urn:schemas-microsoft-com:office:office" xmlns="">
+                          <a14:hiddenFill xmlns="" xmlns:o="urn:schemas-microsoft-com:office:office" xmlns:v="urn:schemas-microsoft-com:vml" xmlns:w10="urn:schemas-microsoft-com:office:word" xmlns:w="http://schemas.openxmlformats.org/wordprocessingml/2006/main" xmlns:a14="http://schemas.microsoft.com/office/drawing/2010/main" xmlns:mv="urn:schemas-microsoft-com:mac:vml" xmlns:mo="http://schemas.microsoft.com/office/mac/office/2008/main">
                             <a:solidFill>
                               <a:srgbClr val="000000"/>
                             </a:solidFill>
@@ -11440,7 +11461,7 @@
             </wp:anchor>
           </w:drawing>
         </mc:Choice>
-        <mc:Fallback>
+        <mc:Fallback xmlns:mv="urn:schemas-microsoft-com:mac:vml" xmlns:mo="http://schemas.microsoft.com/office/mac/office/2008/main">
           <w:pict>
             <v:rect w14:anchorId="2588245C" id="Rectangle 16" o:spid="_x0000_s1026" style="position:absolute;margin-left:0;margin-top:0;width:485pt;height:36pt;z-index:-251660288;visibility:visible;mso-wrap-style:square;mso-width-percent:0;mso-height-percent:0;mso-wrap-distance-left:9pt;mso-wrap-distance-top:0;mso-wrap-distance-right:9pt;mso-wrap-distance-bottom:0;mso-position-horizontal:absolute;mso-position-horizontal-relative:text;mso-position-vertical:absolute;mso-position-vertical-relative:text;mso-width-percent:0;mso-height-percent:0;mso-width-relative:page;mso-height-relative:page;v-text-anchor:top" o:gfxdata="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" filled="f" strokecolor="gray" strokeweight="1pt">
               <v:stroke dashstyle="dash"/>
@@ -11508,7 +11529,7 @@
             </wp:anchor>
           </w:drawing>
         </mc:Choice>
-        <mc:Fallback>
+        <mc:Fallback xmlns:mv="urn:schemas-microsoft-com:mac:vml" xmlns:mo="http://schemas.microsoft.com/office/mac/office/2008/main">
           <w:pict>
             <v:rect w14:anchorId="48F317C3" id="Rectangle 15" o:spid="_x0000_s1026" style="position:absolute;margin-left:-45pt;margin-top:0;width:36pt;height:36pt;z-index:251669504;visibility:visible;mso-wrap-style:square;mso-width-percent:0;mso-height-percent:0;mso-wrap-distance-left:9pt;mso-wrap-distance-top:0;mso-wrap-distance-right:9pt;mso-wrap-distance-bottom:0;mso-position-horizontal:absolute;mso-position-horizontal-relative:text;mso-position-vertical:absolute;mso-position-vertical-relative:text;mso-width-percent:0;mso-height-percent:0;mso-width-relative:page;mso-height-relative:page;v-text-anchor:top" o:gfxdata="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" fillcolor="#d0d2d3" stroked="f"/>
           </w:pict>
@@ -11548,7 +11569,7 @@
 </file>
 
 <file path=word/header2.xml><?xml version="1.0" encoding="utf-8"?>
-<w:hdr xmlns:wpc="http://schemas.microsoft.com/office/word/2010/wordprocessingCanvas" xmlns:mo="http://schemas.microsoft.com/office/mac/office/2008/main" xmlns:mc="http://schemas.openxmlformats.org/markup-compatibility/2006" xmlns:mv="urn:schemas-microsoft-com:mac:vml" xmlns:o="urn:schemas-microsoft-com:office:office" xmlns:r="http://schemas.openxmlformats.org/officeDocument/2006/relationships" xmlns:m="http://schemas.openxmlformats.org/officeDocument/2006/math" xmlns:v="urn:schemas-microsoft-com:vml" xmlns:wp14="http://schemas.microsoft.com/office/word/2010/wordprocessingDrawing" xmlns:wp="http://schemas.openxmlformats.org/drawingml/2006/wordprocessingDrawing" xmlns:w10="urn:schemas-microsoft-com:office:word" xmlns:w="http://schemas.openxmlformats.org/wordprocessingml/2006/main" xmlns:w14="http://schemas.microsoft.com/office/word/2010/wordml" xmlns:w15="http://schemas.microsoft.com/office/word/2012/wordml" xmlns:wpg="http://schemas.microsoft.com/office/word/2010/wordprocessingGroup" xmlns:wpi="http://schemas.microsoft.com/office/word/2010/wordprocessingInk" xmlns:wne="http://schemas.microsoft.com/office/word/2006/wordml" xmlns:wps="http://schemas.microsoft.com/office/word/2010/wordprocessingShape" mc:Ignorable="w14 w15 wp14">
+<w:hdr xmlns:wpc="http://schemas.microsoft.com/office/word/2010/wordprocessingCanvas" xmlns:cx="http://schemas.microsoft.com/office/drawing/2014/chartex" xmlns:cx1="http://schemas.microsoft.com/office/drawing/2015/9/8/chartex" xmlns:cx2="http://schemas.microsoft.com/office/drawing/2015/10/21/chartex" xmlns:cx3="http://schemas.microsoft.com/office/drawing/2016/5/9/chartex" xmlns:cx4="http://schemas.microsoft.com/office/drawing/2016/5/10/chartex" xmlns:cx5="http://schemas.microsoft.com/office/drawing/2016/5/11/chartex" xmlns:cx6="http://schemas.microsoft.com/office/drawing/2016/5/12/chartex" xmlns:cx7="http://schemas.microsoft.com/office/drawing/2016/5/13/chartex" xmlns:cx8="http://schemas.microsoft.com/office/drawing/2016/5/14/chartex" xmlns:mc="http://schemas.openxmlformats.org/markup-compatibility/2006" xmlns:aink="http://schemas.microsoft.com/office/drawing/2016/ink" xmlns:am3d="http://schemas.microsoft.com/office/drawing/2017/model3d" xmlns:o="urn:schemas-microsoft-com:office:office" xmlns:r="http://schemas.openxmlformats.org/officeDocument/2006/relationships" xmlns:m="http://schemas.openxmlformats.org/officeDocument/2006/math" xmlns:v="urn:schemas-microsoft-com:vml" xmlns:wp14="http://schemas.microsoft.com/office/word/2010/wordprocessingDrawing" xmlns:wp="http://schemas.openxmlformats.org/drawingml/2006/wordprocessingDrawing" xmlns:w10="urn:schemas-microsoft-com:office:word" xmlns:w="http://schemas.openxmlformats.org/wordprocessingml/2006/main" xmlns:w14="http://schemas.microsoft.com/office/word/2010/wordml" xmlns:w15="http://schemas.microsoft.com/office/word/2012/wordml" xmlns:w16cid="http://schemas.microsoft.com/office/word/2016/wordml/cid" xmlns:w16se="http://schemas.microsoft.com/office/word/2015/wordml/symex" xmlns:wpg="http://schemas.microsoft.com/office/word/2010/wordprocessingGroup" xmlns:wpi="http://schemas.microsoft.com/office/word/2010/wordprocessingInk" xmlns:wne="http://schemas.microsoft.com/office/word/2006/wordml" xmlns:wps="http://schemas.microsoft.com/office/word/2010/wordprocessingShape" mc:Ignorable="w14 w15 w16se w16cid wp14">
   <w:p>
     <w:pPr>
       <w:pStyle w:val="Header"/>
@@ -11664,7 +11685,7 @@
                       </a:ln>
                       <a:extLst>
                         <a:ext uri="{91240B29-F687-4f45-9708-019B960494DF}">
-                          <a14:hiddenLine xmlns:a14="http://schemas.microsoft.com/office/drawing/2010/main" xmlns:w="http://schemas.openxmlformats.org/wordprocessingml/2006/main" xmlns:w10="urn:schemas-microsoft-com:office:word" xmlns:v="urn:schemas-microsoft-com:vml" xmlns:o="urn:schemas-microsoft-com:office:office" xmlns="" w="9525">
+                          <a14:hiddenLine xmlns="" xmlns:o="urn:schemas-microsoft-com:office:office" xmlns:v="urn:schemas-microsoft-com:vml" xmlns:w10="urn:schemas-microsoft-com:office:word" xmlns:w="http://schemas.openxmlformats.org/wordprocessingml/2006/main" xmlns:a14="http://schemas.microsoft.com/office/drawing/2010/main" xmlns:mv="urn:schemas-microsoft-com:mac:vml" xmlns:mo="http://schemas.microsoft.com/office/mac/office/2008/main" w="9525">
                             <a:solidFill>
                               <a:srgbClr val="000000"/>
                             </a:solidFill>
@@ -11690,7 +11711,7 @@
             </wp:anchor>
           </w:drawing>
         </mc:Choice>
-        <mc:Fallback>
+        <mc:Fallback xmlns:mv="urn:schemas-microsoft-com:mac:vml" xmlns:mo="http://schemas.microsoft.com/office/mac/office/2008/main">
           <w:pict>
             <v:rect w14:anchorId="71E336A3" id="Rectangle 14" o:spid="_x0000_s1026" style="position:absolute;margin-left:-53.95pt;margin-top:154.9pt;width:2in;height:477.25pt;z-index:251655460;visibility:visible;mso-wrap-style:square;mso-width-percent:0;mso-height-percent:0;mso-wrap-distance-left:9pt;mso-wrap-distance-top:0;mso-wrap-distance-right:9pt;mso-wrap-distance-bottom:0;mso-position-horizontal:absolute;mso-position-horizontal-relative:text;mso-position-vertical:absolute;mso-position-vertical-relative:text;mso-width-percent:0;mso-height-percent:0;mso-width-relative:page;mso-height-relative:page;v-text-anchor:top" o:gfxdata="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" fillcolor="#1388d8" stroked="f"/>
           </w:pict>
@@ -11741,7 +11762,7 @@
                       </a:ln>
                       <a:extLst>
                         <a:ext uri="{91240B29-F687-4f45-9708-019B960494DF}">
-                          <a14:hiddenLine xmlns:a14="http://schemas.microsoft.com/office/drawing/2010/main" xmlns:w="http://schemas.openxmlformats.org/wordprocessingml/2006/main" xmlns:w10="urn:schemas-microsoft-com:office:word" xmlns:v="urn:schemas-microsoft-com:vml" xmlns:o="urn:schemas-microsoft-com:office:office" xmlns="" w="9525">
+                          <a14:hiddenLine xmlns="" xmlns:o="urn:schemas-microsoft-com:office:office" xmlns:v="urn:schemas-microsoft-com:vml" xmlns:w10="urn:schemas-microsoft-com:office:word" xmlns:w="http://schemas.openxmlformats.org/wordprocessingml/2006/main" xmlns:a14="http://schemas.microsoft.com/office/drawing/2010/main" xmlns:mv="urn:schemas-microsoft-com:mac:vml" xmlns:mo="http://schemas.microsoft.com/office/mac/office/2008/main" w="9525">
                             <a:solidFill>
                               <a:srgbClr val="000000"/>
                             </a:solidFill>
@@ -11767,7 +11788,7 @@
             </wp:anchor>
           </w:drawing>
         </mc:Choice>
-        <mc:Fallback>
+        <mc:Fallback xmlns:mv="urn:schemas-microsoft-com:mac:vml" xmlns:mo="http://schemas.microsoft.com/office/mac/office/2008/main">
           <w:pict>
             <v:rect w14:anchorId="47B44271" id="Rectangle 7" o:spid="_x0000_s1026" style="position:absolute;margin-left:-53.95pt;margin-top:0;width:2in;height:149.85pt;z-index:-251661166;visibility:visible;mso-wrap-style:square;mso-width-percent:0;mso-height-percent:0;mso-wrap-distance-left:9pt;mso-wrap-distance-top:0;mso-wrap-distance-right:9pt;mso-wrap-distance-bottom:0;mso-position-horizontal:absolute;mso-position-horizontal-relative:text;mso-position-vertical:absolute;mso-position-vertical-relative:text;mso-width-percent:0;mso-height-percent:0;mso-width-relative:page;mso-height-relative:page;v-text-anchor:top" o:gfxdata="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" fillcolor="#444" stroked="f"/>
           </w:pict>
@@ -11779,8 +11800,8 @@
 </file>
 
 <file path=word/numbering.xml><?xml version="1.0" encoding="utf-8"?>
-<w:numbering xmlns:wpc="http://schemas.microsoft.com/office/word/2010/wordprocessingCanvas" xmlns:mo="http://schemas.microsoft.com/office/mac/office/2008/main" xmlns:mc="http://schemas.openxmlformats.org/markup-compatibility/2006" xmlns:mv="urn:schemas-microsoft-com:mac:vml" xmlns:o="urn:schemas-microsoft-com:office:office" xmlns:r="http://schemas.openxmlformats.org/officeDocument/2006/relationships" xmlns:m="http://schemas.openxmlformats.org/officeDocument/2006/math" xmlns:v="urn:schemas-microsoft-com:vml" xmlns:wp14="http://schemas.microsoft.com/office/word/2010/wordprocessingDrawing" xmlns:wp="http://schemas.openxmlformats.org/drawingml/2006/wordprocessingDrawing" xmlns:w10="urn:schemas-microsoft-com:office:word" xmlns:w="http://schemas.openxmlformats.org/wordprocessingml/2006/main" xmlns:w14="http://schemas.microsoft.com/office/word/2010/wordml" xmlns:w15="http://schemas.microsoft.com/office/word/2012/wordml" xmlns:wpg="http://schemas.microsoft.com/office/word/2010/wordprocessingGroup" xmlns:wpi="http://schemas.microsoft.com/office/word/2010/wordprocessingInk" xmlns:wne="http://schemas.microsoft.com/office/word/2006/wordml" xmlns:wps="http://schemas.microsoft.com/office/word/2010/wordprocessingShape" mc:Ignorable="w14 w15 wp14">
-  <w:abstractNum w:abstractNumId="0">
+<w:numbering xmlns:wpc="http://schemas.microsoft.com/office/word/2010/wordprocessingCanvas" xmlns:cx="http://schemas.microsoft.com/office/drawing/2014/chartex" xmlns:cx1="http://schemas.microsoft.com/office/drawing/2015/9/8/chartex" xmlns:cx2="http://schemas.microsoft.com/office/drawing/2015/10/21/chartex" xmlns:cx3="http://schemas.microsoft.com/office/drawing/2016/5/9/chartex" xmlns:cx4="http://schemas.microsoft.com/office/drawing/2016/5/10/chartex" xmlns:cx5="http://schemas.microsoft.com/office/drawing/2016/5/11/chartex" xmlns:cx6="http://schemas.microsoft.com/office/drawing/2016/5/12/chartex" xmlns:cx7="http://schemas.microsoft.com/office/drawing/2016/5/13/chartex" xmlns:cx8="http://schemas.microsoft.com/office/drawing/2016/5/14/chartex" xmlns:mc="http://schemas.openxmlformats.org/markup-compatibility/2006" xmlns:aink="http://schemas.microsoft.com/office/drawing/2016/ink" xmlns:am3d="http://schemas.microsoft.com/office/drawing/2017/model3d" xmlns:o="urn:schemas-microsoft-com:office:office" xmlns:r="http://schemas.openxmlformats.org/officeDocument/2006/relationships" xmlns:m="http://schemas.openxmlformats.org/officeDocument/2006/math" xmlns:v="urn:schemas-microsoft-com:vml" xmlns:wp14="http://schemas.microsoft.com/office/word/2010/wordprocessingDrawing" xmlns:wp="http://schemas.openxmlformats.org/drawingml/2006/wordprocessingDrawing" xmlns:w10="urn:schemas-microsoft-com:office:word" xmlns:w="http://schemas.openxmlformats.org/wordprocessingml/2006/main" xmlns:w14="http://schemas.microsoft.com/office/word/2010/wordml" xmlns:w15="http://schemas.microsoft.com/office/word/2012/wordml" xmlns:w16cid="http://schemas.microsoft.com/office/word/2016/wordml/cid" xmlns:w16se="http://schemas.microsoft.com/office/word/2015/wordml/symex" xmlns:wpg="http://schemas.microsoft.com/office/word/2010/wordprocessingGroup" xmlns:wpi="http://schemas.microsoft.com/office/word/2010/wordprocessingInk" xmlns:wne="http://schemas.microsoft.com/office/word/2006/wordml" xmlns:wps="http://schemas.microsoft.com/office/word/2010/wordprocessingShape" mc:Ignorable="w14 w15 w16se w16cid wp14">
+  <w:abstractNum w:abstractNumId="0" w15:restartNumberingAfterBreak="0">
     <w:nsid w:val="FFFFFF7D"/>
     <w:multiLevelType w:val="singleLevel"/>
     <w:tmpl w:val="EB5E2B42"/>
@@ -11801,7 +11822,7 @@
       </w:rPr>
     </w:lvl>
   </w:abstractNum>
-  <w:abstractNum w:abstractNumId="1">
+  <w:abstractNum w:abstractNumId="1" w15:restartNumberingAfterBreak="0">
     <w:nsid w:val="FFFFFF7E"/>
     <w:multiLevelType w:val="singleLevel"/>
     <w:tmpl w:val="854AD076"/>
@@ -11822,7 +11843,7 @@
       </w:rPr>
     </w:lvl>
   </w:abstractNum>
-  <w:abstractNum w:abstractNumId="2">
+  <w:abstractNum w:abstractNumId="2" w15:restartNumberingAfterBreak="0">
     <w:nsid w:val="FFFFFF7F"/>
     <w:multiLevelType w:val="singleLevel"/>
     <w:tmpl w:val="753843DA"/>
@@ -11843,7 +11864,7 @@
       </w:rPr>
     </w:lvl>
   </w:abstractNum>
-  <w:abstractNum w:abstractNumId="3">
+  <w:abstractNum w:abstractNumId="3" w15:restartNumberingAfterBreak="0">
     <w:nsid w:val="FFFFFF80"/>
     <w:multiLevelType w:val="singleLevel"/>
     <w:tmpl w:val="D5D84320"/>
@@ -11864,7 +11885,7 @@
       </w:rPr>
     </w:lvl>
   </w:abstractNum>
-  <w:abstractNum w:abstractNumId="4">
+  <w:abstractNum w:abstractNumId="4" w15:restartNumberingAfterBreak="0">
     <w:nsid w:val="FFFFFF81"/>
     <w:multiLevelType w:val="singleLevel"/>
     <w:tmpl w:val="4A6A1F3E"/>
@@ -11885,7 +11906,7 @@
       </w:rPr>
     </w:lvl>
   </w:abstractNum>
-  <w:abstractNum w:abstractNumId="5">
+  <w:abstractNum w:abstractNumId="5" w15:restartNumberingAfterBreak="0">
     <w:nsid w:val="FFFFFF82"/>
     <w:multiLevelType w:val="singleLevel"/>
     <w:tmpl w:val="4D984BD2"/>
@@ -11906,7 +11927,7 @@
       </w:rPr>
     </w:lvl>
   </w:abstractNum>
-  <w:abstractNum w:abstractNumId="6">
+  <w:abstractNum w:abstractNumId="6" w15:restartNumberingAfterBreak="0">
     <w:nsid w:val="FFFFFF83"/>
     <w:multiLevelType w:val="singleLevel"/>
     <w:tmpl w:val="45B24360"/>
@@ -11927,7 +11948,7 @@
       </w:rPr>
     </w:lvl>
   </w:abstractNum>
-  <w:abstractNum w:abstractNumId="7">
+  <w:abstractNum w:abstractNumId="7" w15:restartNumberingAfterBreak="0">
     <w:nsid w:val="FFFFFF88"/>
     <w:multiLevelType w:val="singleLevel"/>
     <w:tmpl w:val="7CF2B37E"/>
@@ -11948,7 +11969,7 @@
       </w:rPr>
     </w:lvl>
   </w:abstractNum>
-  <w:abstractNum w:abstractNumId="8">
+  <w:abstractNum w:abstractNumId="8" w15:restartNumberingAfterBreak="0">
     <w:nsid w:val="05886244"/>
     <w:multiLevelType w:val="singleLevel"/>
     <w:tmpl w:val="7354F9BA"/>
@@ -11972,7 +11993,7 @@
       </w:rPr>
     </w:lvl>
   </w:abstractNum>
-  <w:abstractNum w:abstractNumId="9">
+  <w:abstractNum w:abstractNumId="9" w15:restartNumberingAfterBreak="0">
     <w:nsid w:val="06372E65"/>
     <w:multiLevelType w:val="hybridMultilevel"/>
     <w:tmpl w:val="85B04438"/>
@@ -12058,7 +12079,7 @@
       </w:pPr>
     </w:lvl>
   </w:abstractNum>
-  <w:abstractNum w:abstractNumId="10">
+  <w:abstractNum w:abstractNumId="10" w15:restartNumberingAfterBreak="0">
     <w:nsid w:val="106D6948"/>
     <w:multiLevelType w:val="singleLevel"/>
     <w:tmpl w:val="CA0E1BDE"/>
@@ -12082,7 +12103,7 @@
       </w:rPr>
     </w:lvl>
   </w:abstractNum>
-  <w:abstractNum w:abstractNumId="11">
+  <w:abstractNum w:abstractNumId="11" w15:restartNumberingAfterBreak="0">
     <w:nsid w:val="12696916"/>
     <w:multiLevelType w:val="hybridMultilevel"/>
     <w:tmpl w:val="6194F342"/>
@@ -12195,7 +12216,7 @@
       </w:rPr>
     </w:lvl>
   </w:abstractNum>
-  <w:abstractNum w:abstractNumId="12">
+  <w:abstractNum w:abstractNumId="12" w15:restartNumberingAfterBreak="0">
     <w:nsid w:val="15A3515A"/>
     <w:multiLevelType w:val="singleLevel"/>
     <w:tmpl w:val="39DC3BCE"/>
@@ -12219,7 +12240,7 @@
       </w:rPr>
     </w:lvl>
   </w:abstractNum>
-  <w:abstractNum w:abstractNumId="13">
+  <w:abstractNum w:abstractNumId="13" w15:restartNumberingAfterBreak="0">
     <w:nsid w:val="17507EBE"/>
     <w:multiLevelType w:val="hybridMultilevel"/>
     <w:tmpl w:val="2D207B04"/>
@@ -12305,7 +12326,7 @@
       </w:pPr>
     </w:lvl>
   </w:abstractNum>
-  <w:abstractNum w:abstractNumId="14">
+  <w:abstractNum w:abstractNumId="14" w15:restartNumberingAfterBreak="0">
     <w:nsid w:val="1A513AC1"/>
     <w:multiLevelType w:val="hybridMultilevel"/>
     <w:tmpl w:val="ECBC7EB6"/>
@@ -12394,7 +12415,7 @@
       </w:pPr>
     </w:lvl>
   </w:abstractNum>
-  <w:abstractNum w:abstractNumId="15">
+  <w:abstractNum w:abstractNumId="15" w15:restartNumberingAfterBreak="0">
     <w:nsid w:val="1AF13E2E"/>
     <w:multiLevelType w:val="multilevel"/>
     <w:tmpl w:val="E37A5454"/>
@@ -12511,7 +12532,7 @@
       </w:pPr>
     </w:lvl>
   </w:abstractNum>
-  <w:abstractNum w:abstractNumId="16">
+  <w:abstractNum w:abstractNumId="16" w15:restartNumberingAfterBreak="0">
     <w:nsid w:val="21200590"/>
     <w:multiLevelType w:val="hybridMultilevel"/>
     <w:tmpl w:val="45427BE4"/>
@@ -12655,7 +12676,7 @@
       </w:rPr>
     </w:lvl>
   </w:abstractNum>
-  <w:abstractNum w:abstractNumId="17">
+  <w:abstractNum w:abstractNumId="17" w15:restartNumberingAfterBreak="0">
     <w:nsid w:val="28993A7B"/>
     <w:multiLevelType w:val="singleLevel"/>
     <w:tmpl w:val="7A7A1F78"/>
@@ -12676,7 +12697,7 @@
       </w:rPr>
     </w:lvl>
   </w:abstractNum>
-  <w:abstractNum w:abstractNumId="18">
+  <w:abstractNum w:abstractNumId="18" w15:restartNumberingAfterBreak="0">
     <w:nsid w:val="33D93F92"/>
     <w:multiLevelType w:val="hybridMultilevel"/>
     <w:tmpl w:val="3F02B28E"/>
@@ -12813,7 +12834,7 @@
       </w:rPr>
     </w:lvl>
   </w:abstractNum>
-  <w:abstractNum w:abstractNumId="19">
+  <w:abstractNum w:abstractNumId="19" w15:restartNumberingAfterBreak="0">
     <w:nsid w:val="350660FB"/>
     <w:multiLevelType w:val="hybridMultilevel"/>
     <w:tmpl w:val="2D207B04"/>
@@ -12899,7 +12920,7 @@
       </w:pPr>
     </w:lvl>
   </w:abstractNum>
-  <w:abstractNum w:abstractNumId="20">
+  <w:abstractNum w:abstractNumId="20" w15:restartNumberingAfterBreak="0">
     <w:nsid w:val="35A36555"/>
     <w:multiLevelType w:val="multilevel"/>
     <w:tmpl w:val="6AA82EE2"/>
@@ -13025,7 +13046,7 @@
       </w:rPr>
     </w:lvl>
   </w:abstractNum>
-  <w:abstractNum w:abstractNumId="21">
+  <w:abstractNum w:abstractNumId="21" w15:restartNumberingAfterBreak="0">
     <w:nsid w:val="36F51216"/>
     <w:multiLevelType w:val="multilevel"/>
     <w:tmpl w:val="DAF20B4C"/>
@@ -13151,7 +13172,7 @@
       </w:rPr>
     </w:lvl>
   </w:abstractNum>
-  <w:abstractNum w:abstractNumId="22">
+  <w:abstractNum w:abstractNumId="22" w15:restartNumberingAfterBreak="0">
     <w:nsid w:val="37D17CD8"/>
     <w:multiLevelType w:val="hybridMultilevel"/>
     <w:tmpl w:val="EB98E76A"/>
@@ -13292,7 +13313,7 @@
       </w:rPr>
     </w:lvl>
   </w:abstractNum>
-  <w:abstractNum w:abstractNumId="23">
+  <w:abstractNum w:abstractNumId="23" w15:restartNumberingAfterBreak="0">
     <w:nsid w:val="44792092"/>
     <w:multiLevelType w:val="multilevel"/>
     <w:tmpl w:val="938E50E4"/>
@@ -13437,7 +13458,7 @@
       </w:rPr>
     </w:lvl>
   </w:abstractNum>
-  <w:abstractNum w:abstractNumId="24">
+  <w:abstractNum w:abstractNumId="24" w15:restartNumberingAfterBreak="0">
     <w:nsid w:val="44D97340"/>
     <w:multiLevelType w:val="hybridMultilevel"/>
     <w:tmpl w:val="FE1AD404"/>
@@ -13581,7 +13602,7 @@
       </w:rPr>
     </w:lvl>
   </w:abstractNum>
-  <w:abstractNum w:abstractNumId="25">
+  <w:abstractNum w:abstractNumId="25" w15:restartNumberingAfterBreak="0">
     <w:nsid w:val="4DF270B4"/>
     <w:multiLevelType w:val="hybridMultilevel"/>
     <w:tmpl w:val="E5E29EC2"/>
@@ -13677,7 +13698,7 @@
       </w:pPr>
     </w:lvl>
   </w:abstractNum>
-  <w:abstractNum w:abstractNumId="26">
+  <w:abstractNum w:abstractNumId="26" w15:restartNumberingAfterBreak="0">
     <w:nsid w:val="50371C3F"/>
     <w:multiLevelType w:val="hybridMultilevel"/>
     <w:tmpl w:val="2D207B04"/>
@@ -13763,7 +13784,7 @@
       </w:pPr>
     </w:lvl>
   </w:abstractNum>
-  <w:abstractNum w:abstractNumId="27">
+  <w:abstractNum w:abstractNumId="27" w15:restartNumberingAfterBreak="0">
     <w:nsid w:val="544641C9"/>
     <w:multiLevelType w:val="hybridMultilevel"/>
     <w:tmpl w:val="145A3B9A"/>
@@ -13880,7 +13901,7 @@
       </w:pPr>
     </w:lvl>
   </w:abstractNum>
-  <w:abstractNum w:abstractNumId="28">
+  <w:abstractNum w:abstractNumId="28" w15:restartNumberingAfterBreak="0">
     <w:nsid w:val="591A76BD"/>
     <w:multiLevelType w:val="hybridMultilevel"/>
     <w:tmpl w:val="132E1060"/>
@@ -13966,7 +13987,7 @@
       </w:pPr>
     </w:lvl>
   </w:abstractNum>
-  <w:abstractNum w:abstractNumId="29">
+  <w:abstractNum w:abstractNumId="29" w15:restartNumberingAfterBreak="0">
     <w:nsid w:val="59A6024B"/>
     <w:multiLevelType w:val="hybridMultilevel"/>
     <w:tmpl w:val="04D82898"/>
@@ -14079,7 +14100,7 @@
       </w:rPr>
     </w:lvl>
   </w:abstractNum>
-  <w:abstractNum w:abstractNumId="30">
+  <w:abstractNum w:abstractNumId="30" w15:restartNumberingAfterBreak="0">
     <w:nsid w:val="5B1C780B"/>
     <w:multiLevelType w:val="singleLevel"/>
     <w:tmpl w:val="FB627BE2"/>
@@ -14103,7 +14124,7 @@
       </w:rPr>
     </w:lvl>
   </w:abstractNum>
-  <w:abstractNum w:abstractNumId="31">
+  <w:abstractNum w:abstractNumId="31" w15:restartNumberingAfterBreak="0">
     <w:nsid w:val="63836128"/>
     <w:multiLevelType w:val="singleLevel"/>
     <w:tmpl w:val="86C25362"/>
@@ -14128,7 +14149,7 @@
       </w:rPr>
     </w:lvl>
   </w:abstractNum>
-  <w:abstractNum w:abstractNumId="32">
+  <w:abstractNum w:abstractNumId="32" w15:restartNumberingAfterBreak="0">
     <w:nsid w:val="66616FAA"/>
     <w:multiLevelType w:val="hybridMultilevel"/>
     <w:tmpl w:val="2D207B04"/>
@@ -14214,7 +14235,7 @@
       </w:pPr>
     </w:lvl>
   </w:abstractNum>
-  <w:abstractNum w:abstractNumId="33">
+  <w:abstractNum w:abstractNumId="33" w15:restartNumberingAfterBreak="0">
     <w:nsid w:val="6732238F"/>
     <w:multiLevelType w:val="hybridMultilevel"/>
     <w:tmpl w:val="132E1060"/>
@@ -14300,7 +14321,7 @@
       </w:pPr>
     </w:lvl>
   </w:abstractNum>
-  <w:abstractNum w:abstractNumId="34">
+  <w:abstractNum w:abstractNumId="34" w15:restartNumberingAfterBreak="0">
     <w:nsid w:val="6B100440"/>
     <w:multiLevelType w:val="hybridMultilevel"/>
     <w:tmpl w:val="525C026C"/>
@@ -14413,7 +14434,7 @@
       </w:rPr>
     </w:lvl>
   </w:abstractNum>
-  <w:abstractNum w:abstractNumId="35">
+  <w:abstractNum w:abstractNumId="35" w15:restartNumberingAfterBreak="0">
     <w:nsid w:val="6D147292"/>
     <w:multiLevelType w:val="hybridMultilevel"/>
     <w:tmpl w:val="132E1060"/>
@@ -14499,7 +14520,7 @@
       </w:pPr>
     </w:lvl>
   </w:abstractNum>
-  <w:abstractNum w:abstractNumId="36">
+  <w:abstractNum w:abstractNumId="36" w15:restartNumberingAfterBreak="0">
     <w:nsid w:val="70135E37"/>
     <w:multiLevelType w:val="singleLevel"/>
     <w:tmpl w:val="2790112A"/>
@@ -14524,7 +14545,7 @@
       </w:rPr>
     </w:lvl>
   </w:abstractNum>
-  <w:abstractNum w:abstractNumId="37">
+  <w:abstractNum w:abstractNumId="37" w15:restartNumberingAfterBreak="0">
     <w:nsid w:val="70941F04"/>
     <w:multiLevelType w:val="hybridMultilevel"/>
     <w:tmpl w:val="2272C6E4"/>
@@ -14668,7 +14689,7 @@
       </w:rPr>
     </w:lvl>
   </w:abstractNum>
-  <w:abstractNum w:abstractNumId="38">
+  <w:abstractNum w:abstractNumId="38" w15:restartNumberingAfterBreak="0">
     <w:nsid w:val="720A2C5F"/>
     <w:multiLevelType w:val="singleLevel"/>
     <w:tmpl w:val="202CB1C2"/>
@@ -14693,7 +14714,7 @@
       </w:rPr>
     </w:lvl>
   </w:abstractNum>
-  <w:abstractNum w:abstractNumId="39">
+  <w:abstractNum w:abstractNumId="39" w15:restartNumberingAfterBreak="0">
     <w:nsid w:val="767F4094"/>
     <w:multiLevelType w:val="multilevel"/>
     <w:tmpl w:val="D0F83198"/>
@@ -14834,7 +14855,7 @@
       </w:rPr>
     </w:lvl>
   </w:abstractNum>
-  <w:abstractNum w:abstractNumId="40">
+  <w:abstractNum w:abstractNumId="40" w15:restartNumberingAfterBreak="0">
     <w:nsid w:val="7D9C2747"/>
     <w:multiLevelType w:val="multilevel"/>
     <w:tmpl w:val="771CFE94"/>
@@ -14978,7 +14999,7 @@
       </w:rPr>
     </w:lvl>
   </w:abstractNum>
-  <w:abstractNum w:abstractNumId="41">
+  <w:abstractNum w:abstractNumId="41" w15:restartNumberingAfterBreak="0">
     <w:nsid w:val="7ED3302E"/>
     <w:multiLevelType w:val="hybridMultilevel"/>
     <w:tmpl w:val="FF7A950C"/>
@@ -15119,7 +15140,7 @@
       </w:rPr>
     </w:lvl>
   </w:abstractNum>
-  <w:abstractNum w:abstractNumId="42">
+  <w:abstractNum w:abstractNumId="42" w15:restartNumberingAfterBreak="0">
     <w:nsid w:val="7F617E90"/>
     <w:multiLevelType w:val="hybridMultilevel"/>
     <w:tmpl w:val="F956E0E6"/>
@@ -15388,7 +15409,7 @@
 </file>
 
 <file path=word/styles.xml><?xml version="1.0" encoding="utf-8"?>
-<w:styles xmlns:mc="http://schemas.openxmlformats.org/markup-compatibility/2006" xmlns:r="http://schemas.openxmlformats.org/officeDocument/2006/relationships" xmlns:w="http://schemas.openxmlformats.org/wordprocessingml/2006/main" xmlns:w14="http://schemas.microsoft.com/office/word/2010/wordml" xmlns:w15="http://schemas.microsoft.com/office/word/2012/wordml" mc:Ignorable="w14 w15">
+<w:styles xmlns:mc="http://schemas.openxmlformats.org/markup-compatibility/2006" xmlns:r="http://schemas.openxmlformats.org/officeDocument/2006/relationships" xmlns:w="http://schemas.openxmlformats.org/wordprocessingml/2006/main" xmlns:w14="http://schemas.microsoft.com/office/word/2010/wordml" xmlns:w15="http://schemas.microsoft.com/office/word/2012/wordml" xmlns:w16cid="http://schemas.microsoft.com/office/word/2016/wordml/cid" xmlns:w16se="http://schemas.microsoft.com/office/word/2015/wordml/symex" mc:Ignorable="w14 w15 w16se w16cid">
   <w:docDefaults>
     <w:rPrDefault>
       <w:rPr>
@@ -15398,10 +15419,10 @@
     </w:rPrDefault>
     <w:pPrDefault/>
   </w:docDefaults>
-  <w:latentStyles w:defLockedState="0" w:defUIPriority="0" w:defSemiHidden="0" w:defUnhideWhenUsed="0" w:defQFormat="0" w:count="382">
-    <w:lsdException w:name="Normal" w:qFormat="1"/>
+  <w:latentStyles w:defLockedState="0" w:defUIPriority="99" w:defSemiHidden="0" w:defUnhideWhenUsed="0" w:defQFormat="0" w:count="375">
+    <w:lsdException w:name="Normal" w:uiPriority="0" w:qFormat="1"/>
     <w:lsdException w:name="heading 1" w:uiPriority="9" w:qFormat="1"/>
-    <w:lsdException w:name="heading 2" w:qFormat="1"/>
+    <w:lsdException w:name="heading 2" w:uiPriority="0" w:qFormat="1"/>
     <w:lsdException w:name="heading 3" w:uiPriority="9" w:qFormat="1"/>
     <w:lsdException w:name="heading 4" w:uiPriority="9" w:qFormat="1"/>
     <w:lsdException w:name="heading 5" w:uiPriority="9" w:qFormat="1"/>
@@ -15409,15 +15430,15 @@
     <w:lsdException w:name="heading 7" w:semiHidden="1" w:uiPriority="9" w:unhideWhenUsed="1" w:qFormat="1"/>
     <w:lsdException w:name="heading 8" w:semiHidden="1" w:uiPriority="9" w:unhideWhenUsed="1" w:qFormat="1"/>
     <w:lsdException w:name="heading 9" w:semiHidden="1" w:uiPriority="9" w:unhideWhenUsed="1" w:qFormat="1"/>
-    <w:lsdException w:name="index 1" w:semiHidden="1" w:uiPriority="99" w:unhideWhenUsed="1"/>
-    <w:lsdException w:name="index 2" w:semiHidden="1" w:uiPriority="99" w:unhideWhenUsed="1"/>
-    <w:lsdException w:name="index 3" w:semiHidden="1" w:uiPriority="99" w:unhideWhenUsed="1"/>
-    <w:lsdException w:name="index 4" w:semiHidden="1" w:uiPriority="99" w:unhideWhenUsed="1"/>
-    <w:lsdException w:name="index 5" w:semiHidden="1" w:uiPriority="99" w:unhideWhenUsed="1"/>
-    <w:lsdException w:name="index 6" w:semiHidden="1" w:uiPriority="99" w:unhideWhenUsed="1"/>
-    <w:lsdException w:name="index 7" w:semiHidden="1" w:uiPriority="99" w:unhideWhenUsed="1"/>
-    <w:lsdException w:name="index 8" w:semiHidden="1" w:uiPriority="99" w:unhideWhenUsed="1"/>
-    <w:lsdException w:name="index 9" w:semiHidden="1" w:uiPriority="99" w:unhideWhenUsed="1"/>
+    <w:lsdException w:name="index 1" w:semiHidden="1" w:unhideWhenUsed="1"/>
+    <w:lsdException w:name="index 2" w:semiHidden="1" w:unhideWhenUsed="1"/>
+    <w:lsdException w:name="index 3" w:semiHidden="1" w:unhideWhenUsed="1"/>
+    <w:lsdException w:name="index 4" w:semiHidden="1" w:unhideWhenUsed="1"/>
+    <w:lsdException w:name="index 5" w:semiHidden="1" w:unhideWhenUsed="1"/>
+    <w:lsdException w:name="index 6" w:semiHidden="1" w:unhideWhenUsed="1"/>
+    <w:lsdException w:name="index 7" w:semiHidden="1" w:unhideWhenUsed="1"/>
+    <w:lsdException w:name="index 8" w:semiHidden="1" w:unhideWhenUsed="1"/>
+    <w:lsdException w:name="index 9" w:semiHidden="1" w:unhideWhenUsed="1"/>
     <w:lsdException w:name="toc 1" w:semiHidden="1" w:uiPriority="39" w:unhideWhenUsed="1"/>
     <w:lsdException w:name="toc 2" w:semiHidden="1" w:uiPriority="39" w:unhideWhenUsed="1"/>
     <w:lsdException w:name="toc 3" w:semiHidden="1" w:uiPriority="39" w:unhideWhenUsed="1"/>
@@ -15427,134 +15448,129 @@
     <w:lsdException w:name="toc 7" w:semiHidden="1" w:uiPriority="39" w:unhideWhenUsed="1"/>
     <w:lsdException w:name="toc 8" w:semiHidden="1" w:uiPriority="39" w:unhideWhenUsed="1"/>
     <w:lsdException w:name="toc 9" w:semiHidden="1" w:uiPriority="39" w:unhideWhenUsed="1"/>
-    <w:lsdException w:name="Normal Indent" w:semiHidden="1" w:uiPriority="99" w:unhideWhenUsed="1"/>
-    <w:lsdException w:name="footnote text" w:semiHidden="1" w:uiPriority="99" w:unhideWhenUsed="1"/>
-    <w:lsdException w:name="annotation text" w:semiHidden="1" w:uiPriority="99" w:unhideWhenUsed="1"/>
-    <w:lsdException w:name="header" w:semiHidden="1" w:uiPriority="99" w:unhideWhenUsed="1"/>
-    <w:lsdException w:name="footer" w:semiHidden="1" w:uiPriority="99" w:unhideWhenUsed="1"/>
-    <w:lsdException w:name="index heading" w:semiHidden="1" w:uiPriority="99" w:unhideWhenUsed="1"/>
+    <w:lsdException w:name="Normal Indent" w:semiHidden="1" w:unhideWhenUsed="1"/>
+    <w:lsdException w:name="footnote text" w:semiHidden="1" w:unhideWhenUsed="1"/>
+    <w:lsdException w:name="annotation text" w:semiHidden="1" w:unhideWhenUsed="1"/>
+    <w:lsdException w:name="header" w:semiHidden="1" w:unhideWhenUsed="1"/>
+    <w:lsdException w:name="footer" w:semiHidden="1" w:unhideWhenUsed="1"/>
+    <w:lsdException w:name="index heading" w:semiHidden="1" w:unhideWhenUsed="1"/>
     <w:lsdException w:name="caption" w:semiHidden="1" w:uiPriority="35" w:unhideWhenUsed="1" w:qFormat="1"/>
-    <w:lsdException w:name="table of figures" w:semiHidden="1" w:uiPriority="99" w:unhideWhenUsed="1"/>
-    <w:lsdException w:name="envelope address" w:semiHidden="1" w:uiPriority="99" w:unhideWhenUsed="1"/>
-    <w:lsdException w:name="envelope return" w:semiHidden="1" w:uiPriority="99" w:unhideWhenUsed="1"/>
-    <w:lsdException w:name="footnote reference" w:semiHidden="1" w:unhideWhenUsed="1"/>
-    <w:lsdException w:name="annotation reference" w:semiHidden="1" w:unhideWhenUsed="1"/>
-    <w:lsdException w:name="line number" w:semiHidden="1" w:unhideWhenUsed="1"/>
-    <w:lsdException w:name="page number" w:semiHidden="1" w:uiPriority="99" w:unhideWhenUsed="1"/>
-    <w:lsdException w:name="endnote reference" w:semiHidden="1" w:unhideWhenUsed="1"/>
-    <w:lsdException w:name="endnote text" w:semiHidden="1" w:uiPriority="99" w:unhideWhenUsed="1"/>
-    <w:lsdException w:name="table of authorities" w:semiHidden="1" w:uiPriority="99" w:unhideWhenUsed="1"/>
-    <w:lsdException w:name="macro" w:semiHidden="1" w:uiPriority="99" w:unhideWhenUsed="1"/>
-    <w:lsdException w:name="toa heading" w:semiHidden="1" w:uiPriority="99" w:unhideWhenUsed="1"/>
-    <w:lsdException w:name="List" w:semiHidden="1" w:uiPriority="99" w:unhideWhenUsed="1"/>
-    <w:lsdException w:name="List Bullet" w:semiHidden="1" w:uiPriority="99" w:unhideWhenUsed="1"/>
-    <w:lsdException w:name="List Number" w:uiPriority="99"/>
-    <w:lsdException w:name="List 2" w:semiHidden="1" w:uiPriority="99" w:unhideWhenUsed="1"/>
-    <w:lsdException w:name="List 3" w:semiHidden="1" w:uiPriority="99" w:unhideWhenUsed="1"/>
-    <w:lsdException w:name="List 4" w:uiPriority="99"/>
-    <w:lsdException w:name="List 5" w:uiPriority="99"/>
-    <w:lsdException w:name="List Bullet 2" w:semiHidden="1" w:uiPriority="99" w:unhideWhenUsed="1"/>
-    <w:lsdException w:name="List Bullet 3" w:semiHidden="1" w:uiPriority="99" w:unhideWhenUsed="1"/>
-    <w:lsdException w:name="List Bullet 4" w:semiHidden="1" w:uiPriority="99" w:unhideWhenUsed="1"/>
-    <w:lsdException w:name="List Bullet 5" w:semiHidden="1" w:uiPriority="99" w:unhideWhenUsed="1"/>
-    <w:lsdException w:name="List Number 2" w:semiHidden="1" w:uiPriority="99" w:unhideWhenUsed="1"/>
-    <w:lsdException w:name="List Number 3" w:semiHidden="1" w:uiPriority="99" w:unhideWhenUsed="1"/>
-    <w:lsdException w:name="List Number 4" w:semiHidden="1" w:uiPriority="99" w:unhideWhenUsed="1"/>
-    <w:lsdException w:name="List Number 5" w:semiHidden="1" w:uiPriority="99" w:unhideWhenUsed="1"/>
+    <w:lsdException w:name="table of figures" w:semiHidden="1" w:unhideWhenUsed="1"/>
+    <w:lsdException w:name="envelope address" w:semiHidden="1" w:unhideWhenUsed="1"/>
+    <w:lsdException w:name="envelope return" w:semiHidden="1" w:unhideWhenUsed="1"/>
+    <w:lsdException w:name="footnote reference" w:semiHidden="1" w:uiPriority="0" w:unhideWhenUsed="1"/>
+    <w:lsdException w:name="annotation reference" w:semiHidden="1" w:uiPriority="0" w:unhideWhenUsed="1"/>
+    <w:lsdException w:name="line number" w:semiHidden="1" w:uiPriority="0" w:unhideWhenUsed="1"/>
+    <w:lsdException w:name="page number" w:semiHidden="1" w:unhideWhenUsed="1"/>
+    <w:lsdException w:name="endnote reference" w:semiHidden="1" w:uiPriority="0" w:unhideWhenUsed="1"/>
+    <w:lsdException w:name="endnote text" w:semiHidden="1" w:unhideWhenUsed="1"/>
+    <w:lsdException w:name="table of authorities" w:semiHidden="1" w:unhideWhenUsed="1"/>
+    <w:lsdException w:name="macro" w:semiHidden="1" w:unhideWhenUsed="1"/>
+    <w:lsdException w:name="toa heading" w:semiHidden="1" w:unhideWhenUsed="1"/>
+    <w:lsdException w:name="List" w:semiHidden="1" w:unhideWhenUsed="1"/>
+    <w:lsdException w:name="List Bullet" w:semiHidden="1" w:unhideWhenUsed="1"/>
+    <w:lsdException w:name="List 2" w:semiHidden="1" w:unhideWhenUsed="1"/>
+    <w:lsdException w:name="List 3" w:semiHidden="1" w:unhideWhenUsed="1"/>
+    <w:lsdException w:name="List Bullet 2" w:semiHidden="1" w:unhideWhenUsed="1"/>
+    <w:lsdException w:name="List Bullet 3" w:semiHidden="1" w:unhideWhenUsed="1"/>
+    <w:lsdException w:name="List Bullet 4" w:semiHidden="1" w:unhideWhenUsed="1"/>
+    <w:lsdException w:name="List Bullet 5" w:semiHidden="1" w:unhideWhenUsed="1"/>
+    <w:lsdException w:name="List Number 2" w:semiHidden="1" w:unhideWhenUsed="1"/>
+    <w:lsdException w:name="List Number 3" w:semiHidden="1" w:unhideWhenUsed="1"/>
+    <w:lsdException w:name="List Number 4" w:semiHidden="1" w:unhideWhenUsed="1"/>
+    <w:lsdException w:name="List Number 5" w:semiHidden="1" w:unhideWhenUsed="1"/>
     <w:lsdException w:name="Title" w:uiPriority="10" w:qFormat="1"/>
-    <w:lsdException w:name="Closing" w:semiHidden="1" w:uiPriority="99" w:unhideWhenUsed="1"/>
-    <w:lsdException w:name="Signature" w:semiHidden="1" w:uiPriority="99" w:unhideWhenUsed="1"/>
-    <w:lsdException w:name="Default Paragraph Font" w:semiHidden="1" w:unhideWhenUsed="1"/>
-    <w:lsdException w:name="Body Text" w:semiHidden="1" w:uiPriority="99" w:unhideWhenUsed="1"/>
-    <w:lsdException w:name="Body Text Indent" w:semiHidden="1" w:uiPriority="99" w:unhideWhenUsed="1"/>
-    <w:lsdException w:name="List Continue" w:semiHidden="1" w:uiPriority="99" w:unhideWhenUsed="1"/>
-    <w:lsdException w:name="List Continue 2" w:semiHidden="1" w:uiPriority="99" w:unhideWhenUsed="1"/>
-    <w:lsdException w:name="List Continue 3" w:semiHidden="1" w:uiPriority="99" w:unhideWhenUsed="1"/>
-    <w:lsdException w:name="List Continue 4" w:semiHidden="1" w:uiPriority="99" w:unhideWhenUsed="1"/>
-    <w:lsdException w:name="List Continue 5" w:semiHidden="1" w:uiPriority="99" w:unhideWhenUsed="1"/>
-    <w:lsdException w:name="Message Header" w:semiHidden="1" w:uiPriority="99" w:unhideWhenUsed="1"/>
+    <w:lsdException w:name="Closing" w:semiHidden="1" w:unhideWhenUsed="1"/>
+    <w:lsdException w:name="Signature" w:semiHidden="1" w:unhideWhenUsed="1"/>
+    <w:lsdException w:name="Default Paragraph Font" w:semiHidden="1" w:uiPriority="0" w:unhideWhenUsed="1"/>
+    <w:lsdException w:name="Body Text" w:semiHidden="1" w:unhideWhenUsed="1"/>
+    <w:lsdException w:name="Body Text Indent" w:semiHidden="1" w:unhideWhenUsed="1"/>
+    <w:lsdException w:name="List Continue" w:semiHidden="1" w:unhideWhenUsed="1"/>
+    <w:lsdException w:name="List Continue 2" w:semiHidden="1" w:unhideWhenUsed="1"/>
+    <w:lsdException w:name="List Continue 3" w:semiHidden="1" w:unhideWhenUsed="1"/>
+    <w:lsdException w:name="List Continue 4" w:semiHidden="1" w:unhideWhenUsed="1"/>
+    <w:lsdException w:name="List Continue 5" w:semiHidden="1" w:unhideWhenUsed="1"/>
+    <w:lsdException w:name="Message Header" w:semiHidden="1" w:unhideWhenUsed="1"/>
     <w:lsdException w:name="Subtitle" w:uiPriority="11" w:qFormat="1"/>
-    <w:lsdException w:name="Salutation" w:uiPriority="99"/>
-    <w:lsdException w:name="Date" w:uiPriority="99"/>
-    <w:lsdException w:name="Body Text First Indent" w:uiPriority="99"/>
-    <w:lsdException w:name="Body Text First Indent 2" w:semiHidden="1" w:uiPriority="99" w:unhideWhenUsed="1"/>
-    <w:lsdException w:name="Note Heading" w:semiHidden="1" w:uiPriority="99" w:unhideWhenUsed="1"/>
-    <w:lsdException w:name="Body Text 2" w:semiHidden="1" w:uiPriority="99" w:unhideWhenUsed="1"/>
-    <w:lsdException w:name="Body Text 3" w:semiHidden="1" w:uiPriority="99" w:unhideWhenUsed="1"/>
-    <w:lsdException w:name="Body Text Indent 2" w:semiHidden="1" w:uiPriority="99" w:unhideWhenUsed="1"/>
-    <w:lsdException w:name="Body Text Indent 3" w:semiHidden="1" w:uiPriority="99" w:unhideWhenUsed="1"/>
-    <w:lsdException w:name="Block Text" w:semiHidden="1" w:uiPriority="99" w:unhideWhenUsed="1"/>
-    <w:lsdException w:name="Hyperlink" w:semiHidden="1" w:uiPriority="99" w:unhideWhenUsed="1"/>
-    <w:lsdException w:name="FollowedHyperlink" w:semiHidden="1" w:uiPriority="99" w:unhideWhenUsed="1"/>
-    <w:lsdException w:name="Strong" w:qFormat="1"/>
-    <w:lsdException w:name="Emphasis" w:qFormat="1"/>
-    <w:lsdException w:name="Document Map" w:semiHidden="1" w:uiPriority="99" w:unhideWhenUsed="1"/>
-    <w:lsdException w:name="Plain Text" w:semiHidden="1" w:uiPriority="99" w:unhideWhenUsed="1"/>
-    <w:lsdException w:name="E-mail Signature" w:semiHidden="1" w:uiPriority="99" w:unhideWhenUsed="1"/>
-    <w:lsdException w:name="HTML Top of Form" w:semiHidden="1" w:unhideWhenUsed="1"/>
-    <w:lsdException w:name="HTML Bottom of Form" w:semiHidden="1" w:unhideWhenUsed="1"/>
-    <w:lsdException w:name="Normal (Web)" w:semiHidden="1" w:uiPriority="99" w:unhideWhenUsed="1"/>
-    <w:lsdException w:name="HTML Acronym" w:semiHidden="1" w:unhideWhenUsed="1"/>
-    <w:lsdException w:name="HTML Address" w:semiHidden="1" w:uiPriority="99" w:unhideWhenUsed="1"/>
-    <w:lsdException w:name="HTML Cite" w:semiHidden="1" w:unhideWhenUsed="1"/>
-    <w:lsdException w:name="HTML Code" w:semiHidden="1" w:unhideWhenUsed="1"/>
-    <w:lsdException w:name="HTML Definition" w:semiHidden="1" w:unhideWhenUsed="1"/>
-    <w:lsdException w:name="HTML Keyboard" w:semiHidden="1" w:unhideWhenUsed="1"/>
-    <w:lsdException w:name="HTML Preformatted" w:semiHidden="1" w:uiPriority="99" w:unhideWhenUsed="1"/>
-    <w:lsdException w:name="HTML Sample" w:semiHidden="1" w:unhideWhenUsed="1"/>
-    <w:lsdException w:name="HTML Typewriter" w:semiHidden="1" w:unhideWhenUsed="1"/>
-    <w:lsdException w:name="HTML Variable" w:semiHidden="1" w:unhideWhenUsed="1"/>
-    <w:lsdException w:name="Normal Table" w:semiHidden="1" w:unhideWhenUsed="1"/>
-    <w:lsdException w:name="annotation subject" w:semiHidden="1" w:uiPriority="99" w:unhideWhenUsed="1"/>
-    <w:lsdException w:name="No List" w:semiHidden="1" w:uiPriority="99" w:unhideWhenUsed="1"/>
-    <w:lsdException w:name="Outline List 1" w:semiHidden="1" w:unhideWhenUsed="1"/>
-    <w:lsdException w:name="Outline List 2" w:semiHidden="1" w:unhideWhenUsed="1"/>
-    <w:lsdException w:name="Outline List 3" w:semiHidden="1" w:unhideWhenUsed="1"/>
-    <w:lsdException w:name="Table Simple 1" w:semiHidden="1" w:unhideWhenUsed="1"/>
-    <w:lsdException w:name="Table Simple 2" w:semiHidden="1" w:unhideWhenUsed="1"/>
-    <w:lsdException w:name="Table Simple 3" w:semiHidden="1" w:unhideWhenUsed="1"/>
-    <w:lsdException w:name="Table Classic 1" w:semiHidden="1" w:unhideWhenUsed="1"/>
-    <w:lsdException w:name="Table Classic 2" w:semiHidden="1" w:unhideWhenUsed="1"/>
-    <w:lsdException w:name="Table Classic 3" w:semiHidden="1" w:unhideWhenUsed="1"/>
-    <w:lsdException w:name="Table Classic 4" w:semiHidden="1" w:unhideWhenUsed="1"/>
-    <w:lsdException w:name="Table Colorful 1" w:semiHidden="1" w:unhideWhenUsed="1"/>
-    <w:lsdException w:name="Table Colorful 2" w:semiHidden="1" w:unhideWhenUsed="1"/>
-    <w:lsdException w:name="Table Colorful 3" w:semiHidden="1" w:unhideWhenUsed="1"/>
-    <w:lsdException w:name="Table Columns 1" w:semiHidden="1" w:unhideWhenUsed="1"/>
-    <w:lsdException w:name="Table Columns 2" w:semiHidden="1" w:unhideWhenUsed="1"/>
-    <w:lsdException w:name="Table Columns 3" w:semiHidden="1" w:unhideWhenUsed="1"/>
-    <w:lsdException w:name="Table Columns 4" w:semiHidden="1" w:unhideWhenUsed="1"/>
-    <w:lsdException w:name="Table Columns 5" w:semiHidden="1" w:unhideWhenUsed="1"/>
-    <w:lsdException w:name="Table Grid 1" w:semiHidden="1" w:unhideWhenUsed="1"/>
-    <w:lsdException w:name="Table Grid 2" w:semiHidden="1" w:unhideWhenUsed="1"/>
-    <w:lsdException w:name="Table Grid 3" w:semiHidden="1" w:unhideWhenUsed="1"/>
-    <w:lsdException w:name="Table Grid 4" w:semiHidden="1" w:unhideWhenUsed="1"/>
-    <w:lsdException w:name="Table Grid 5" w:semiHidden="1" w:unhideWhenUsed="1"/>
-    <w:lsdException w:name="Table Grid 6" w:semiHidden="1" w:unhideWhenUsed="1"/>
-    <w:lsdException w:name="Table Grid 7" w:semiHidden="1" w:unhideWhenUsed="1"/>
-    <w:lsdException w:name="Table Grid 8" w:semiHidden="1" w:unhideWhenUsed="1"/>
-    <w:lsdException w:name="Table List 1" w:semiHidden="1" w:unhideWhenUsed="1"/>
-    <w:lsdException w:name="Table List 2" w:semiHidden="1" w:unhideWhenUsed="1"/>
-    <w:lsdException w:name="Table List 3" w:semiHidden="1" w:unhideWhenUsed="1"/>
-    <w:lsdException w:name="Table List 4" w:semiHidden="1" w:unhideWhenUsed="1"/>
-    <w:lsdException w:name="Table List 5" w:semiHidden="1" w:unhideWhenUsed="1"/>
-    <w:lsdException w:name="Table List 6" w:semiHidden="1" w:unhideWhenUsed="1"/>
-    <w:lsdException w:name="Table List 7" w:semiHidden="1" w:unhideWhenUsed="1"/>
-    <w:lsdException w:name="Table List 8" w:semiHidden="1" w:unhideWhenUsed="1"/>
-    <w:lsdException w:name="Table 3D effects 1" w:semiHidden="1" w:unhideWhenUsed="1"/>
-    <w:lsdException w:name="Table 3D effects 2" w:semiHidden="1" w:unhideWhenUsed="1"/>
-    <w:lsdException w:name="Table 3D effects 3" w:semiHidden="1" w:unhideWhenUsed="1"/>
-    <w:lsdException w:name="Table Contemporary" w:semiHidden="1" w:unhideWhenUsed="1"/>
-    <w:lsdException w:name="Table Elegant" w:semiHidden="1" w:unhideWhenUsed="1"/>
-    <w:lsdException w:name="Table Professional" w:semiHidden="1" w:unhideWhenUsed="1"/>
-    <w:lsdException w:name="Table Subtle 1" w:semiHidden="1" w:unhideWhenUsed="1"/>
-    <w:lsdException w:name="Table Subtle 2" w:semiHidden="1" w:unhideWhenUsed="1"/>
-    <w:lsdException w:name="Table Web 1" w:semiHidden="1" w:unhideWhenUsed="1"/>
-    <w:lsdException w:name="Table Web 2" w:semiHidden="1" w:unhideWhenUsed="1"/>
-    <w:lsdException w:name="Table Web 3" w:semiHidden="1" w:unhideWhenUsed="1"/>
-    <w:lsdException w:name="Balloon Text" w:semiHidden="1" w:uiPriority="99" w:unhideWhenUsed="1"/>
-    <w:lsdException w:name="Table Theme" w:semiHidden="1" w:unhideWhenUsed="1"/>
-    <w:lsdException w:name="Placeholder Text" w:semiHidden="1" w:uiPriority="99"/>
+    <w:lsdException w:name="Body Text First Indent 2" w:semiHidden="1" w:unhideWhenUsed="1"/>
+    <w:lsdException w:name="Note Heading" w:semiHidden="1" w:unhideWhenUsed="1"/>
+    <w:lsdException w:name="Body Text 2" w:semiHidden="1" w:unhideWhenUsed="1"/>
+    <w:lsdException w:name="Body Text 3" w:semiHidden="1" w:unhideWhenUsed="1"/>
+    <w:lsdException w:name="Body Text Indent 2" w:semiHidden="1" w:unhideWhenUsed="1"/>
+    <w:lsdException w:name="Body Text Indent 3" w:semiHidden="1" w:unhideWhenUsed="1"/>
+    <w:lsdException w:name="Block Text" w:semiHidden="1" w:unhideWhenUsed="1"/>
+    <w:lsdException w:name="Hyperlink" w:semiHidden="1" w:unhideWhenUsed="1"/>
+    <w:lsdException w:name="FollowedHyperlink" w:semiHidden="1" w:unhideWhenUsed="1"/>
+    <w:lsdException w:name="Strong" w:uiPriority="0" w:qFormat="1"/>
+    <w:lsdException w:name="Emphasis" w:uiPriority="0" w:qFormat="1"/>
+    <w:lsdException w:name="Document Map" w:semiHidden="1" w:unhideWhenUsed="1"/>
+    <w:lsdException w:name="Plain Text" w:semiHidden="1" w:unhideWhenUsed="1"/>
+    <w:lsdException w:name="E-mail Signature" w:semiHidden="1" w:unhideWhenUsed="1"/>
+    <w:lsdException w:name="HTML Top of Form" w:semiHidden="1" w:uiPriority="0" w:unhideWhenUsed="1"/>
+    <w:lsdException w:name="HTML Bottom of Form" w:semiHidden="1" w:uiPriority="0" w:unhideWhenUsed="1"/>
+    <w:lsdException w:name="Normal (Web)" w:semiHidden="1" w:unhideWhenUsed="1"/>
+    <w:lsdException w:name="HTML Acronym" w:semiHidden="1" w:uiPriority="0" w:unhideWhenUsed="1"/>
+    <w:lsdException w:name="HTML Address" w:semiHidden="1" w:unhideWhenUsed="1"/>
+    <w:lsdException w:name="HTML Cite" w:semiHidden="1" w:uiPriority="0" w:unhideWhenUsed="1"/>
+    <w:lsdException w:name="HTML Code" w:semiHidden="1" w:uiPriority="0" w:unhideWhenUsed="1"/>
+    <w:lsdException w:name="HTML Definition" w:semiHidden="1" w:uiPriority="0" w:unhideWhenUsed="1"/>
+    <w:lsdException w:name="HTML Keyboard" w:semiHidden="1" w:uiPriority="0" w:unhideWhenUsed="1"/>
+    <w:lsdException w:name="HTML Preformatted" w:semiHidden="1" w:unhideWhenUsed="1"/>
+    <w:lsdException w:name="HTML Sample" w:semiHidden="1" w:uiPriority="0" w:unhideWhenUsed="1"/>
+    <w:lsdException w:name="HTML Typewriter" w:semiHidden="1" w:uiPriority="0" w:unhideWhenUsed="1"/>
+    <w:lsdException w:name="HTML Variable" w:semiHidden="1" w:uiPriority="0" w:unhideWhenUsed="1"/>
+    <w:lsdException w:name="Normal Table" w:semiHidden="1" w:uiPriority="0" w:unhideWhenUsed="1"/>
+    <w:lsdException w:name="annotation subject" w:semiHidden="1" w:unhideWhenUsed="1"/>
+    <w:lsdException w:name="No List" w:semiHidden="1" w:unhideWhenUsed="1"/>
+    <w:lsdException w:name="Outline List 1" w:semiHidden="1" w:uiPriority="0" w:unhideWhenUsed="1"/>
+    <w:lsdException w:name="Outline List 2" w:semiHidden="1" w:uiPriority="0" w:unhideWhenUsed="1"/>
+    <w:lsdException w:name="Outline List 3" w:semiHidden="1" w:uiPriority="0" w:unhideWhenUsed="1"/>
+    <w:lsdException w:name="Table Simple 1" w:semiHidden="1" w:uiPriority="0" w:unhideWhenUsed="1"/>
+    <w:lsdException w:name="Table Simple 2" w:semiHidden="1" w:uiPriority="0" w:unhideWhenUsed="1"/>
+    <w:lsdException w:name="Table Simple 3" w:semiHidden="1" w:uiPriority="0" w:unhideWhenUsed="1"/>
+    <w:lsdException w:name="Table Classic 1" w:semiHidden="1" w:uiPriority="0" w:unhideWhenUsed="1"/>
+    <w:lsdException w:name="Table Classic 2" w:semiHidden="1" w:uiPriority="0" w:unhideWhenUsed="1"/>
+    <w:lsdException w:name="Table Classic 3" w:semiHidden="1" w:uiPriority="0" w:unhideWhenUsed="1"/>
+    <w:lsdException w:name="Table Classic 4" w:semiHidden="1" w:uiPriority="0" w:unhideWhenUsed="1"/>
+    <w:lsdException w:name="Table Colorful 1" w:semiHidden="1" w:uiPriority="0" w:unhideWhenUsed="1"/>
+    <w:lsdException w:name="Table Colorful 2" w:semiHidden="1" w:uiPriority="0" w:unhideWhenUsed="1"/>
+    <w:lsdException w:name="Table Colorful 3" w:semiHidden="1" w:uiPriority="0" w:unhideWhenUsed="1"/>
+    <w:lsdException w:name="Table Columns 1" w:semiHidden="1" w:uiPriority="0" w:unhideWhenUsed="1"/>
+    <w:lsdException w:name="Table Columns 2" w:semiHidden="1" w:uiPriority="0" w:unhideWhenUsed="1"/>
+    <w:lsdException w:name="Table Columns 3" w:semiHidden="1" w:uiPriority="0" w:unhideWhenUsed="1"/>
+    <w:lsdException w:name="Table Columns 4" w:semiHidden="1" w:uiPriority="0" w:unhideWhenUsed="1"/>
+    <w:lsdException w:name="Table Columns 5" w:semiHidden="1" w:uiPriority="0" w:unhideWhenUsed="1"/>
+    <w:lsdException w:name="Table Grid 1" w:semiHidden="1" w:uiPriority="0" w:unhideWhenUsed="1"/>
+    <w:lsdException w:name="Table Grid 2" w:semiHidden="1" w:uiPriority="0" w:unhideWhenUsed="1"/>
+    <w:lsdException w:name="Table Grid 3" w:semiHidden="1" w:uiPriority="0" w:unhideWhenUsed="1"/>
+    <w:lsdException w:name="Table Grid 4" w:semiHidden="1" w:uiPriority="0" w:unhideWhenUsed="1"/>
+    <w:lsdException w:name="Table Grid 5" w:semiHidden="1" w:uiPriority="0" w:unhideWhenUsed="1"/>
+    <w:lsdException w:name="Table Grid 6" w:semiHidden="1" w:uiPriority="0" w:unhideWhenUsed="1"/>
+    <w:lsdException w:name="Table Grid 7" w:semiHidden="1" w:uiPriority="0" w:unhideWhenUsed="1"/>
+    <w:lsdException w:name="Table Grid 8" w:semiHidden="1" w:uiPriority="0" w:unhideWhenUsed="1"/>
+    <w:lsdException w:name="Table List 1" w:semiHidden="1" w:uiPriority="0" w:unhideWhenUsed="1"/>
+    <w:lsdException w:name="Table List 2" w:semiHidden="1" w:uiPriority="0" w:unhideWhenUsed="1"/>
+    <w:lsdException w:name="Table List 3" w:semiHidden="1" w:uiPriority="0" w:unhideWhenUsed="1"/>
+    <w:lsdException w:name="Table List 4" w:semiHidden="1" w:uiPriority="0" w:unhideWhenUsed="1"/>
+    <w:lsdException w:name="Table List 5" w:semiHidden="1" w:uiPriority="0" w:unhideWhenUsed="1"/>
+    <w:lsdException w:name="Table List 6" w:semiHidden="1" w:uiPriority="0" w:unhideWhenUsed="1"/>
+    <w:lsdException w:name="Table List 7" w:semiHidden="1" w:uiPriority="0" w:unhideWhenUsed="1"/>
+    <w:lsdException w:name="Table List 8" w:semiHidden="1" w:uiPriority="0" w:unhideWhenUsed="1"/>
+    <w:lsdException w:name="Table 3D effects 1" w:semiHidden="1" w:uiPriority="0" w:unhideWhenUsed="1"/>
+    <w:lsdException w:name="Table 3D effects 2" w:semiHidden="1" w:uiPriority="0" w:unhideWhenUsed="1"/>
+    <w:lsdException w:name="Table 3D effects 3" w:semiHidden="1" w:uiPriority="0" w:unhideWhenUsed="1"/>
+    <w:lsdException w:name="Table Contemporary" w:semiHidden="1" w:uiPriority="0" w:unhideWhenUsed="1"/>
+    <w:lsdException w:name="Table Elegant" w:semiHidden="1" w:uiPriority="0" w:unhideWhenUsed="1"/>
+    <w:lsdException w:name="Table Professional" w:semiHidden="1" w:uiPriority="0" w:unhideWhenUsed="1"/>
+    <w:lsdException w:name="Table Subtle 1" w:semiHidden="1" w:uiPriority="0" w:unhideWhenUsed="1"/>
+    <w:lsdException w:name="Table Subtle 2" w:semiHidden="1" w:uiPriority="0" w:unhideWhenUsed="1"/>
+    <w:lsdException w:name="Table Web 1" w:semiHidden="1" w:uiPriority="0" w:unhideWhenUsed="1"/>
+    <w:lsdException w:name="Table Web 2" w:semiHidden="1" w:uiPriority="0" w:unhideWhenUsed="1"/>
+    <w:lsdException w:name="Table Web 3" w:semiHidden="1" w:uiPriority="0" w:unhideWhenUsed="1"/>
+    <w:lsdException w:name="Balloon Text" w:semiHidden="1" w:unhideWhenUsed="1"/>
+    <w:lsdException w:name="Table Grid" w:uiPriority="0"/>
+    <w:lsdException w:name="Table Theme" w:semiHidden="1" w:uiPriority="0" w:unhideWhenUsed="1"/>
+    <w:lsdException w:name="Placeholder Text" w:semiHidden="1"/>
     <w:lsdException w:name="No Spacing" w:uiPriority="1" w:qFormat="1"/>
     <w:lsdException w:name="Light Shading" w:uiPriority="60"/>
     <w:lsdException w:name="Light List" w:uiPriority="61"/>
@@ -15576,7 +15592,7 @@
     <w:lsdException w:name="Medium Shading 1 Accent 1" w:uiPriority="63"/>
     <w:lsdException w:name="Medium Shading 2 Accent 1" w:uiPriority="64"/>
     <w:lsdException w:name="Medium List 1 Accent 1" w:uiPriority="65"/>
-    <w:lsdException w:name="Revision" w:semiHidden="1" w:uiPriority="99"/>
+    <w:lsdException w:name="Revision" w:semiHidden="1"/>
     <w:lsdException w:name="List Paragraph" w:uiPriority="34" w:qFormat="1"/>
     <w:lsdException w:name="Quote" w:uiPriority="29" w:qFormat="1"/>
     <w:lsdException w:name="Intense Quote" w:uiPriority="30" w:qFormat="1"/>
@@ -15769,8 +15785,10 @@
     <w:lsdException w:name="List Table 5 Dark Accent 6" w:uiPriority="50"/>
     <w:lsdException w:name="List Table 6 Colorful Accent 6" w:uiPriority="51"/>
     <w:lsdException w:name="List Table 7 Colorful Accent 6" w:uiPriority="52"/>
-    <w:lsdException w:name="Mention" w:semiHidden="1" w:uiPriority="99" w:unhideWhenUsed="1"/>
-    <w:lsdException w:name="Smart Hyperlink" w:semiHidden="1" w:uiPriority="99" w:unhideWhenUsed="1"/>
+    <w:lsdException w:name="Mention" w:semiHidden="1" w:unhideWhenUsed="1"/>
+    <w:lsdException w:name="Smart Hyperlink" w:semiHidden="1" w:unhideWhenUsed="1"/>
+    <w:lsdException w:name="Hashtag" w:uiPriority="0"/>
+    <w:lsdException w:name="Unresolved Mention" w:uiPriority="0"/>
   </w:latentStyles>
   <w:style w:type="paragraph" w:default="1" w:styleId="Normal">
     <w:name w:val="Normal"/>
@@ -16819,7 +16837,6 @@
       <w:lang w:val="en-CA" w:eastAsia="en-CA" w:bidi="he-IL"/>
     </w:rPr>
     <w:tblPr>
-      <w:tblInd w:w="0" w:type="dxa"/>
       <w:tblBorders>
         <w:top w:val="single" w:sz="4" w:space="0" w:color="auto"/>
         <w:left w:val="single" w:sz="4" w:space="0" w:color="auto"/>
@@ -16828,12 +16845,6 @@
         <w:insideH w:val="single" w:sz="4" w:space="0" w:color="auto"/>
         <w:insideV w:val="single" w:sz="4" w:space="0" w:color="auto"/>
       </w:tblBorders>
-      <w:tblCellMar>
-        <w:top w:w="0" w:type="dxa"/>
-        <w:left w:w="108" w:type="dxa"/>
-        <w:bottom w:w="0" w:type="dxa"/>
-        <w:right w:w="108" w:type="dxa"/>
-      </w:tblCellMar>
     </w:tblPr>
   </w:style>
   <w:style w:type="paragraph" w:styleId="NormalWeb">
@@ -17834,7 +17845,6 @@
     <w:rsid w:val="00C47291"/>
     <w:tblPr>
       <w:tblStyleRowBandSize w:val="1"/>
-      <w:tblInd w:w="0" w:type="dxa"/>
       <w:tblBorders>
         <w:top w:val="single" w:sz="4" w:space="0" w:color="BFBFBF"/>
         <w:left w:val="single" w:sz="4" w:space="0" w:color="BFBFBF"/>
@@ -17843,9 +17853,7 @@
         <w:insideV w:val="single" w:sz="4" w:space="0" w:color="BFBFBF"/>
       </w:tblBorders>
       <w:tblCellMar>
-        <w:top w:w="0" w:type="dxa"/>
         <w:left w:w="0" w:type="dxa"/>
-        <w:bottom w:w="0" w:type="dxa"/>
         <w:right w:w="0" w:type="dxa"/>
       </w:tblCellMar>
     </w:tblPr>
@@ -20055,7 +20063,7 @@
 </file>
 
 <file path=customXml/itemProps1.xml><?xml version="1.0" encoding="utf-8"?>
-<ds:datastoreItem xmlns:ds="http://schemas.openxmlformats.org/officeDocument/2006/customXml" ds:itemID="{9A17492E-1AD6-2F43-82A9-18B519763C80}">
+<ds:datastoreItem xmlns:ds="http://schemas.openxmlformats.org/officeDocument/2006/customXml" ds:itemID="{46335703-F2DA-4E4B-80D3-81B924DA377F}">
   <ds:schemaRefs>
     <ds:schemaRef ds:uri="http://schemas.openxmlformats.org/officeDocument/2006/bibliography"/>
   </ds:schemaRefs>

</xml_diff>

<commit_message>
Revert "TIBCO release 2018Q2 - 2016-06-11"
This reverts commit 1def576e20de419bb0140fd5dfe35d3ac75c46be.
</commit_message>
<xml_diff>
--- a/installer/PDTool Installer Admin Guide.docx
+++ b/installer/PDTool Installer Admin Guide.docx
@@ -1,6 +1,6 @@
 
 <file path=word/document.xml><?xml version="1.0" encoding="utf-8"?>
-<w:document xmlns:wpc="http://schemas.microsoft.com/office/word/2010/wordprocessingCanvas" xmlns:cx="http://schemas.microsoft.com/office/drawing/2014/chartex" xmlns:cx1="http://schemas.microsoft.com/office/drawing/2015/9/8/chartex" xmlns:cx2="http://schemas.microsoft.com/office/drawing/2015/10/21/chartex" xmlns:cx3="http://schemas.microsoft.com/office/drawing/2016/5/9/chartex" xmlns:cx4="http://schemas.microsoft.com/office/drawing/2016/5/10/chartex" xmlns:cx5="http://schemas.microsoft.com/office/drawing/2016/5/11/chartex" xmlns:cx6="http://schemas.microsoft.com/office/drawing/2016/5/12/chartex" xmlns:cx7="http://schemas.microsoft.com/office/drawing/2016/5/13/chartex" xmlns:cx8="http://schemas.microsoft.com/office/drawing/2016/5/14/chartex" xmlns:mc="http://schemas.openxmlformats.org/markup-compatibility/2006" xmlns:aink="http://schemas.microsoft.com/office/drawing/2016/ink" xmlns:am3d="http://schemas.microsoft.com/office/drawing/2017/model3d" xmlns:o="urn:schemas-microsoft-com:office:office" xmlns:r="http://schemas.openxmlformats.org/officeDocument/2006/relationships" xmlns:m="http://schemas.openxmlformats.org/officeDocument/2006/math" xmlns:v="urn:schemas-microsoft-com:vml" xmlns:wp14="http://schemas.microsoft.com/office/word/2010/wordprocessingDrawing" xmlns:wp="http://schemas.openxmlformats.org/drawingml/2006/wordprocessingDrawing" xmlns:w10="urn:schemas-microsoft-com:office:word" xmlns:w="http://schemas.openxmlformats.org/wordprocessingml/2006/main" xmlns:w14="http://schemas.microsoft.com/office/word/2010/wordml" xmlns:w15="http://schemas.microsoft.com/office/word/2012/wordml" xmlns:w16cid="http://schemas.microsoft.com/office/word/2016/wordml/cid" xmlns:w16se="http://schemas.microsoft.com/office/word/2015/wordml/symex" xmlns:wpg="http://schemas.microsoft.com/office/word/2010/wordprocessingGroup" xmlns:wpi="http://schemas.microsoft.com/office/word/2010/wordprocessingInk" xmlns:wne="http://schemas.microsoft.com/office/word/2006/wordml" xmlns:wps="http://schemas.microsoft.com/office/word/2010/wordprocessingShape" mc:Ignorable="w14 w15 w16se w16cid wp14">
+<w:document xmlns:wpc="http://schemas.microsoft.com/office/word/2010/wordprocessingCanvas" xmlns:mo="http://schemas.microsoft.com/office/mac/office/2008/main" xmlns:mc="http://schemas.openxmlformats.org/markup-compatibility/2006" xmlns:mv="urn:schemas-microsoft-com:mac:vml" xmlns:o="urn:schemas-microsoft-com:office:office" xmlns:r="http://schemas.openxmlformats.org/officeDocument/2006/relationships" xmlns:m="http://schemas.openxmlformats.org/officeDocument/2006/math" xmlns:v="urn:schemas-microsoft-com:vml" xmlns:wp14="http://schemas.microsoft.com/office/word/2010/wordprocessingDrawing" xmlns:wp="http://schemas.openxmlformats.org/drawingml/2006/wordprocessingDrawing" xmlns:w10="urn:schemas-microsoft-com:office:word" xmlns:w="http://schemas.openxmlformats.org/wordprocessingml/2006/main" xmlns:w14="http://schemas.microsoft.com/office/word/2010/wordml" xmlns:w15="http://schemas.microsoft.com/office/word/2012/wordml" xmlns:wpg="http://schemas.microsoft.com/office/word/2010/wordprocessingGroup" xmlns:wpi="http://schemas.microsoft.com/office/word/2010/wordprocessingInk" xmlns:wne="http://schemas.microsoft.com/office/word/2006/wordml" xmlns:wps="http://schemas.microsoft.com/office/word/2010/wordprocessingShape" mc:Ignorable="w14 w15 wp14">
   <w:body>
     <w:p>
       <w:pPr>
@@ -697,121 +697,7 @@
                 <w:szCs w:val="16"/>
                 <w:lang w:val="en-GB"/>
               </w:rPr>
-              <w:t>Initial revision with Tibco</w:t>
-            </w:r>
-          </w:p>
-        </w:tc>
-      </w:tr>
-      <w:tr>
-        <w:tc>
-          <w:tcPr>
-            <w:tcW w:w="2340" w:type="dxa"/>
-            <w:shd w:val="clear" w:color="auto" w:fill="auto"/>
-            <w:vAlign w:val="center"/>
-          </w:tcPr>
-          <w:p>
-            <w:pPr>
-              <w:pStyle w:val="Abstract"/>
-              <w:spacing w:before="60" w:after="60" w:line="240" w:lineRule="auto"/>
-              <w:ind w:left="0"/>
-              <w:rPr>
-                <w:sz w:val="16"/>
-                <w:szCs w:val="16"/>
-                <w:lang w:val="en-GB"/>
-              </w:rPr>
-            </w:pPr>
-            <w:r>
-              <w:rPr>
-                <w:sz w:val="16"/>
-                <w:szCs w:val="16"/>
-                <w:lang w:val="en-GB"/>
-              </w:rPr>
-              <w:t>4.1</w:t>
-            </w:r>
-          </w:p>
-        </w:tc>
-        <w:tc>
-          <w:tcPr>
-            <w:tcW w:w="1620" w:type="dxa"/>
-            <w:shd w:val="clear" w:color="auto" w:fill="auto"/>
-          </w:tcPr>
-          <w:p>
-            <w:pPr>
-              <w:pStyle w:val="Abstract"/>
-              <w:spacing w:before="60" w:after="60" w:line="240" w:lineRule="auto"/>
-              <w:ind w:left="0"/>
-              <w:rPr>
-                <w:sz w:val="16"/>
-                <w:szCs w:val="16"/>
-              </w:rPr>
-            </w:pPr>
-            <w:r>
-              <w:rPr>
-                <w:sz w:val="16"/>
-                <w:szCs w:val="16"/>
-              </w:rPr>
-              <w:t>05/29/2018</w:t>
-            </w:r>
-          </w:p>
-        </w:tc>
-        <w:tc>
-          <w:tcPr>
-            <w:tcW w:w="1800" w:type="dxa"/>
-            <w:shd w:val="clear" w:color="auto" w:fill="auto"/>
-          </w:tcPr>
-          <w:p>
-            <w:pPr>
-              <w:pStyle w:val="Abstract"/>
-              <w:spacing w:before="60" w:after="60" w:line="240" w:lineRule="auto"/>
-              <w:ind w:left="0"/>
-              <w:rPr>
-                <w:sz w:val="16"/>
-                <w:szCs w:val="16"/>
-                <w:lang w:val="en-GB"/>
-              </w:rPr>
-            </w:pPr>
-            <w:r>
-              <w:rPr>
-                <w:sz w:val="16"/>
-                <w:szCs w:val="16"/>
-                <w:lang w:val="en-GB"/>
-              </w:rPr>
-              <w:t>Mike Tinius</w:t>
-            </w:r>
-          </w:p>
-        </w:tc>
-        <w:tc>
-          <w:tcPr>
-            <w:tcW w:w="3888" w:type="dxa"/>
-            <w:shd w:val="clear" w:color="auto" w:fill="auto"/>
-          </w:tcPr>
-          <w:p>
-            <w:pPr>
-              <w:pStyle w:val="Abstract"/>
-              <w:spacing w:before="60" w:after="60" w:line="240" w:lineRule="auto"/>
-              <w:ind w:left="0"/>
-              <w:rPr>
-                <w:sz w:val="16"/>
-                <w:szCs w:val="16"/>
-                <w:lang w:val="en-GB"/>
-              </w:rPr>
-            </w:pPr>
-            <w:r>
-              <w:rPr>
-                <w:sz w:val="16"/>
-                <w:szCs w:val="16"/>
-                <w:lang w:val="en-GB"/>
-              </w:rPr>
-              <w:t xml:space="preserve">Removed reference </w:t>
-            </w:r>
-            <w:proofErr w:type="gramStart"/>
-            <w:r>
-              <w:rPr>
-                <w:sz w:val="16"/>
-                <w:szCs w:val="16"/>
-                <w:lang w:val="en-GB"/>
-              </w:rPr>
-              <w:t>to .</w:t>
+              <w:t xml:space="preserve">Initial revision with </w:t>
             </w:r>
             <w:proofErr w:type="spellStart"/>
             <w:r>
@@ -820,18 +706,9 @@
                 <w:szCs w:val="16"/>
                 <w:lang w:val="en-GB"/>
               </w:rPr>
-              <w:t>compositesw</w:t>
+              <w:t>Tibco</w:t>
             </w:r>
             <w:proofErr w:type="spellEnd"/>
-            <w:proofErr w:type="gramEnd"/>
-            <w:r>
-              <w:rPr>
-                <w:sz w:val="16"/>
-                <w:szCs w:val="16"/>
-                <w:lang w:val="en-GB"/>
-              </w:rPr>
-              <w:t xml:space="preserve"> folder</w:t>
-            </w:r>
           </w:p>
         </w:tc>
       </w:tr>
@@ -1221,7 +1098,7 @@
         <w:fldChar w:fldCharType="begin"/>
       </w:r>
       <w:r>
-        <w:instrText xml:space="preserve"> PAGEREF _Toc515360794 \h </w:instrText>
+        <w:instrText xml:space="preserve"> PAGEREF _Toc501356482 \h </w:instrText>
       </w:r>
       <w:r>
         <w:fldChar w:fldCharType="separate"/>
@@ -1254,7 +1131,7 @@
         <w:fldChar w:fldCharType="begin"/>
       </w:r>
       <w:r>
-        <w:instrText xml:space="preserve"> PAGEREF _Toc515360795 \h </w:instrText>
+        <w:instrText xml:space="preserve"> PAGEREF _Toc501356483 \h </w:instrText>
       </w:r>
       <w:r>
         <w:fldChar w:fldCharType="separate"/>
@@ -1287,7 +1164,7 @@
         <w:fldChar w:fldCharType="begin"/>
       </w:r>
       <w:r>
-        <w:instrText xml:space="preserve"> PAGEREF _Toc515360796 \h </w:instrText>
+        <w:instrText xml:space="preserve"> PAGEREF _Toc501356484 \h </w:instrText>
       </w:r>
       <w:r>
         <w:fldChar w:fldCharType="separate"/>
@@ -1320,7 +1197,7 @@
         <w:fldChar w:fldCharType="begin"/>
       </w:r>
       <w:r>
-        <w:instrText xml:space="preserve"> PAGEREF _Toc515360797 \h </w:instrText>
+        <w:instrText xml:space="preserve"> PAGEREF _Toc501356485 \h </w:instrText>
       </w:r>
       <w:r>
         <w:fldChar w:fldCharType="separate"/>
@@ -1353,7 +1230,7 @@
         <w:fldChar w:fldCharType="begin"/>
       </w:r>
       <w:r>
-        <w:instrText xml:space="preserve"> PAGEREF _Toc515360798 \h </w:instrText>
+        <w:instrText xml:space="preserve"> PAGEREF _Toc501356486 \h </w:instrText>
       </w:r>
       <w:r>
         <w:fldChar w:fldCharType="separate"/>
@@ -1397,7 +1274,7 @@
         <w:fldChar w:fldCharType="begin"/>
       </w:r>
       <w:r>
-        <w:instrText xml:space="preserve"> PAGEREF _Toc515360799 \h </w:instrText>
+        <w:instrText xml:space="preserve"> PAGEREF _Toc501356487 \h </w:instrText>
       </w:r>
       <w:r>
         <w:fldChar w:fldCharType="separate"/>
@@ -1430,7 +1307,7 @@
         <w:fldChar w:fldCharType="begin"/>
       </w:r>
       <w:r>
-        <w:instrText xml:space="preserve"> PAGEREF _Toc515360800 \h </w:instrText>
+        <w:instrText xml:space="preserve"> PAGEREF _Toc501356488 \h </w:instrText>
       </w:r>
       <w:r>
         <w:fldChar w:fldCharType="separate"/>
@@ -1476,7 +1353,7 @@
         <w:fldChar w:fldCharType="begin"/>
       </w:r>
       <w:r>
-        <w:instrText xml:space="preserve"> PAGEREF _Toc515360801 \h </w:instrText>
+        <w:instrText xml:space="preserve"> PAGEREF _Toc501356489 \h </w:instrText>
       </w:r>
       <w:r>
         <w:fldChar w:fldCharType="separate"/>
@@ -1522,7 +1399,7 @@
         <w:fldChar w:fldCharType="begin"/>
       </w:r>
       <w:r>
-        <w:instrText xml:space="preserve"> PAGEREF _Toc515360802 \h </w:instrText>
+        <w:instrText xml:space="preserve"> PAGEREF _Toc501356490 \h </w:instrText>
       </w:r>
       <w:r>
         <w:fldChar w:fldCharType="separate"/>
@@ -1568,7 +1445,7 @@
         <w:fldChar w:fldCharType="begin"/>
       </w:r>
       <w:r>
-        <w:instrText xml:space="preserve"> PAGEREF _Toc515360803 \h </w:instrText>
+        <w:instrText xml:space="preserve"> PAGEREF _Toc501356491 \h </w:instrText>
       </w:r>
       <w:r>
         <w:fldChar w:fldCharType="separate"/>
@@ -1614,7 +1491,7 @@
         <w:fldChar w:fldCharType="begin"/>
       </w:r>
       <w:r>
-        <w:instrText xml:space="preserve"> PAGEREF _Toc515360804 \h </w:instrText>
+        <w:instrText xml:space="preserve"> PAGEREF _Toc501356492 \h </w:instrText>
       </w:r>
       <w:r>
         <w:fldChar w:fldCharType="separate"/>
@@ -1660,7 +1537,7 @@
         <w:fldChar w:fldCharType="begin"/>
       </w:r>
       <w:r>
-        <w:instrText xml:space="preserve"> PAGEREF _Toc515360805 \h </w:instrText>
+        <w:instrText xml:space="preserve"> PAGEREF _Toc501356493 \h </w:instrText>
       </w:r>
       <w:r>
         <w:fldChar w:fldCharType="separate"/>
@@ -1706,7 +1583,7 @@
         <w:fldChar w:fldCharType="begin"/>
       </w:r>
       <w:r>
-        <w:instrText xml:space="preserve"> PAGEREF _Toc515360806 \h </w:instrText>
+        <w:instrText xml:space="preserve"> PAGEREF _Toc501356494 \h </w:instrText>
       </w:r>
       <w:r>
         <w:fldChar w:fldCharType="separate"/>
@@ -1752,7 +1629,7 @@
         <w:fldChar w:fldCharType="begin"/>
       </w:r>
       <w:r>
-        <w:instrText xml:space="preserve"> PAGEREF _Toc515360807 \h </w:instrText>
+        <w:instrText xml:space="preserve"> PAGEREF _Toc501356495 \h </w:instrText>
       </w:r>
       <w:r>
         <w:fldChar w:fldCharType="separate"/>
@@ -1798,7 +1675,7 @@
         <w:fldChar w:fldCharType="begin"/>
       </w:r>
       <w:r>
-        <w:instrText xml:space="preserve"> PAGEREF _Toc515360808 \h </w:instrText>
+        <w:instrText xml:space="preserve"> PAGEREF _Toc501356496 \h </w:instrText>
       </w:r>
       <w:r>
         <w:fldChar w:fldCharType="separate"/>
@@ -1831,7 +1708,7 @@
         <w:fldChar w:fldCharType="begin"/>
       </w:r>
       <w:r>
-        <w:instrText xml:space="preserve"> PAGEREF _Toc515360809 \h </w:instrText>
+        <w:instrText xml:space="preserve"> PAGEREF _Toc501356497 \h </w:instrText>
       </w:r>
       <w:r>
         <w:fldChar w:fldCharType="separate"/>
@@ -1877,7 +1754,7 @@
         <w:fldChar w:fldCharType="begin"/>
       </w:r>
       <w:r>
-        <w:instrText xml:space="preserve"> PAGEREF _Toc515360810 \h </w:instrText>
+        <w:instrText xml:space="preserve"> PAGEREF _Toc501356498 \h </w:instrText>
       </w:r>
       <w:r>
         <w:fldChar w:fldCharType="separate"/>
@@ -1923,7 +1800,7 @@
         <w:fldChar w:fldCharType="begin"/>
       </w:r>
       <w:r>
-        <w:instrText xml:space="preserve"> PAGEREF _Toc515360811 \h </w:instrText>
+        <w:instrText xml:space="preserve"> PAGEREF _Toc501356499 \h </w:instrText>
       </w:r>
       <w:r>
         <w:fldChar w:fldCharType="separate"/>
@@ -1969,7 +1846,7 @@
         <w:fldChar w:fldCharType="begin"/>
       </w:r>
       <w:r>
-        <w:instrText xml:space="preserve"> PAGEREF _Toc515360812 \h </w:instrText>
+        <w:instrText xml:space="preserve"> PAGEREF _Toc501356500 \h </w:instrText>
       </w:r>
       <w:r>
         <w:fldChar w:fldCharType="separate"/>
@@ -2015,7 +1892,7 @@
         <w:fldChar w:fldCharType="begin"/>
       </w:r>
       <w:r>
-        <w:instrText xml:space="preserve"> PAGEREF _Toc515360813 \h </w:instrText>
+        <w:instrText xml:space="preserve"> PAGEREF _Toc501356501 \h </w:instrText>
       </w:r>
       <w:r>
         <w:fldChar w:fldCharType="separate"/>
@@ -2061,13 +1938,13 @@
         <w:fldChar w:fldCharType="begin"/>
       </w:r>
       <w:r>
-        <w:instrText xml:space="preserve"> PAGEREF _Toc515360814 \h </w:instrText>
+        <w:instrText xml:space="preserve"> PAGEREF _Toc501356502 \h </w:instrText>
       </w:r>
       <w:r>
         <w:fldChar w:fldCharType="separate"/>
       </w:r>
       <w:r>
-        <w:t>11</w:t>
+        <w:t>12</w:t>
       </w:r>
       <w:r>
         <w:fldChar w:fldCharType="end"/>
@@ -2107,7 +1984,7 @@
         <w:fldChar w:fldCharType="begin"/>
       </w:r>
       <w:r>
-        <w:instrText xml:space="preserve"> PAGEREF _Toc515360815 \h </w:instrText>
+        <w:instrText xml:space="preserve"> PAGEREF _Toc501356503 \h </w:instrText>
       </w:r>
       <w:r>
         <w:fldChar w:fldCharType="separate"/>
@@ -2153,7 +2030,7 @@
         <w:fldChar w:fldCharType="begin"/>
       </w:r>
       <w:r>
-        <w:instrText xml:space="preserve"> PAGEREF _Toc515360816 \h </w:instrText>
+        <w:instrText xml:space="preserve"> PAGEREF _Toc501356504 \h </w:instrText>
       </w:r>
       <w:r>
         <w:fldChar w:fldCharType="separate"/>
@@ -2199,7 +2076,7 @@
         <w:fldChar w:fldCharType="begin"/>
       </w:r>
       <w:r>
-        <w:instrText xml:space="preserve"> PAGEREF _Toc515360817 \h </w:instrText>
+        <w:instrText xml:space="preserve"> PAGEREF _Toc501356505 \h </w:instrText>
       </w:r>
       <w:r>
         <w:fldChar w:fldCharType="separate"/>
@@ -2243,7 +2120,7 @@
         <w:fldChar w:fldCharType="begin"/>
       </w:r>
       <w:r>
-        <w:instrText xml:space="preserve"> PAGEREF _Toc515360818 \h </w:instrText>
+        <w:instrText xml:space="preserve"> PAGEREF _Toc501356506 \h </w:instrText>
       </w:r>
       <w:r>
         <w:fldChar w:fldCharType="separate"/>
@@ -2276,7 +2153,7 @@
         <w:fldChar w:fldCharType="begin"/>
       </w:r>
       <w:r>
-        <w:instrText xml:space="preserve"> PAGEREF _Toc515360819 \h </w:instrText>
+        <w:instrText xml:space="preserve"> PAGEREF _Toc501356507 \h </w:instrText>
       </w:r>
       <w:r>
         <w:fldChar w:fldCharType="separate"/>
@@ -2310,7 +2187,7 @@
         <w:fldChar w:fldCharType="begin"/>
       </w:r>
       <w:r>
-        <w:instrText xml:space="preserve"> PAGEREF _Toc515360820 \h </w:instrText>
+        <w:instrText xml:space="preserve"> PAGEREF _Toc501356508 \h </w:instrText>
       </w:r>
       <w:r>
         <w:fldChar w:fldCharType="separate"/>
@@ -2340,7 +2217,7 @@
       <w:pPr>
         <w:pStyle w:val="Heading1Numbered"/>
       </w:pPr>
-      <w:bookmarkStart w:id="2" w:name="_Toc515360794"/>
+      <w:bookmarkStart w:id="2" w:name="_Toc501356482"/>
       <w:r>
         <w:lastRenderedPageBreak/>
         <w:t>Introduction</w:t>
@@ -2356,7 +2233,7 @@
       </w:pPr>
       <w:bookmarkStart w:id="3" w:name="_Toc404006680"/>
       <w:bookmarkStart w:id="4" w:name="_Toc430705424"/>
-      <w:bookmarkStart w:id="5" w:name="_Toc515360795"/>
+      <w:bookmarkStart w:id="5" w:name="_Toc501356483"/>
       <w:r>
         <w:rPr>
           <w:color w:val="1F497D"/>
@@ -2549,19 +2426,7 @@
         <w:rPr>
           <w:rFonts w:ascii="Arial" w:hAnsi="Arial" w:cs="Arial"/>
         </w:rPr>
-        <w:t xml:space="preserve">Recommended default location: </w:t>
-      </w:r>
-      <w:r>
-        <w:rPr>
-          <w:rFonts w:ascii="Arial" w:hAnsi="Arial" w:cs="Arial"/>
-        </w:rPr>
-        <w:t>C:\Users\%USERNAME%</w:t>
-      </w:r>
-      <w:r>
-        <w:rPr>
-          <w:rFonts w:ascii="Arial" w:hAnsi="Arial" w:cs="Arial"/>
-        </w:rPr>
-        <w:t>\PDTool[6.2|7.0.</w:t>
+        <w:t>Recommended default location: C:\Users\%USERNAME%\.compositesw\PDTool[6.2|7.0.</w:t>
       </w:r>
       <w:proofErr w:type="gramStart"/>
       <w:r>
@@ -2600,13 +2465,7 @@
         <w:rPr>
           <w:rFonts w:ascii="Arial" w:hAnsi="Arial" w:cs="Arial"/>
         </w:rPr>
-        <w:t>\</w:t>
-      </w:r>
-      <w:r>
-        <w:rPr>
-          <w:rFonts w:ascii="Arial" w:hAnsi="Arial" w:cs="Arial"/>
-        </w:rPr>
-        <w:t>PDTool7.0.0_</w:t>
+        <w:t>\.compositesw\PDTool7.0.0_</w:t>
       </w:r>
       <w:r>
         <w:rPr>
@@ -2632,17 +2491,8 @@
           <w:rFonts w:ascii="Arial" w:hAnsi="Arial" w:cs="Arial"/>
           <w:b/>
         </w:rPr>
-        <w:t>\</w:t>
-      </w:r>
-      <w:proofErr w:type="spellStart"/>
-      <w:r>
-        <w:rPr>
-          <w:rFonts w:ascii="Arial" w:hAnsi="Arial" w:cs="Arial"/>
-          <w:b/>
-        </w:rPr>
-        <w:t>PDTool</w:t>
-      </w:r>
-      <w:proofErr w:type="spellEnd"/>
+        <w:t>\PDTool</w:t>
+      </w:r>
       <w:r>
         <w:rPr>
           <w:rFonts w:ascii="Arial" w:hAnsi="Arial" w:cs="Arial"/>
@@ -2808,7 +2658,21 @@
         <w:rPr>
           <w:rFonts w:ascii="Arial" w:hAnsi="Arial" w:cs="Arial"/>
         </w:rPr>
-        <w:t>– Git client</w:t>
+        <w:t xml:space="preserve">– </w:t>
+      </w:r>
+      <w:proofErr w:type="spellStart"/>
+      <w:r>
+        <w:rPr>
+          <w:rFonts w:ascii="Arial" w:hAnsi="Arial" w:cs="Arial"/>
+        </w:rPr>
+        <w:t>Git</w:t>
+      </w:r>
+      <w:proofErr w:type="spellEnd"/>
+      <w:r>
+        <w:rPr>
+          <w:rFonts w:ascii="Arial" w:hAnsi="Arial" w:cs="Arial"/>
+        </w:rPr>
+        <w:t xml:space="preserve"> client</w:t>
       </w:r>
     </w:p>
     <w:p>
@@ -2887,7 +2751,7 @@
         </w:rPr>
       </w:pPr>
       <w:bookmarkStart w:id="8" w:name="_Toc430336802"/>
-      <w:bookmarkStart w:id="9" w:name="_Toc515360796"/>
+      <w:bookmarkStart w:id="9" w:name="_Toc501356484"/>
       <w:r>
         <w:rPr>
           <w:color w:val="1F497D"/>
@@ -2965,7 +2829,13 @@
         <w:rPr>
           <w:rFonts w:cs="Arial"/>
         </w:rPr>
-        <w:t xml:space="preserve">Developers – </w:t>
+        <w:t>Developers</w:t>
+      </w:r>
+      <w:r>
+        <w:rPr>
+          <w:rFonts w:cs="Arial"/>
+        </w:rPr>
+        <w:t xml:space="preserve"> – </w:t>
       </w:r>
       <w:r>
         <w:rPr>
@@ -3012,6 +2882,7 @@
         <w:rPr>
           <w:rFonts w:cs="Arial"/>
         </w:rPr>
+        <w:lastRenderedPageBreak/>
         <w:t>Administrators</w:t>
       </w:r>
       <w:r>
@@ -3041,14 +2912,19 @@
         <w:rPr>
           <w:rFonts w:cs="Arial"/>
         </w:rPr>
-        <w:lastRenderedPageBreak/>
         <w:t xml:space="preserve">Operations </w:t>
       </w:r>
       <w:r>
         <w:rPr>
           <w:rFonts w:cs="Arial"/>
         </w:rPr>
-        <w:t xml:space="preserve">personnel – </w:t>
+        <w:t>personnel</w:t>
+      </w:r>
+      <w:r>
+        <w:rPr>
+          <w:rFonts w:cs="Arial"/>
+        </w:rPr>
+        <w:t xml:space="preserve"> – </w:t>
       </w:r>
       <w:r>
         <w:rPr>
@@ -3106,7 +2982,7 @@
         </w:rPr>
       </w:pPr>
       <w:bookmarkStart w:id="10" w:name="_Toc430336803"/>
-      <w:bookmarkStart w:id="11" w:name="_Toc515360797"/>
+      <w:bookmarkStart w:id="11" w:name="_Toc501356485"/>
       <w:r>
         <w:rPr>
           <w:color w:val="1F497D"/>
@@ -3140,7 +3016,7 @@
           <w:color w:val="1F497D"/>
         </w:rPr>
       </w:pPr>
-      <w:bookmarkStart w:id="12" w:name="_Toc515360798"/>
+      <w:bookmarkStart w:id="12" w:name="_Toc501356486"/>
       <w:r>
         <w:rPr>
           <w:color w:val="1F497D"/>
@@ -3257,7 +3133,7 @@
       <w:pPr>
         <w:pStyle w:val="Heading1Numbered"/>
       </w:pPr>
-      <w:bookmarkStart w:id="13" w:name="_Toc515360799"/>
+      <w:bookmarkStart w:id="13" w:name="_Toc501356487"/>
       <w:r>
         <w:lastRenderedPageBreak/>
         <w:t>PDTool (Deployment and Testing) Installer Admin Guide</w:t>
@@ -3271,16 +3147,16 @@
           <w:color w:val="1F497D"/>
         </w:rPr>
       </w:pPr>
-      <w:bookmarkStart w:id="14" w:name="_Toc430336805"/>
-      <w:bookmarkStart w:id="15" w:name="_Toc413252117"/>
-      <w:bookmarkStart w:id="16" w:name="_Toc515360800"/>
+      <w:bookmarkStart w:id="14" w:name="_Toc413252117"/>
+      <w:bookmarkStart w:id="15" w:name="_Toc430336805"/>
+      <w:bookmarkStart w:id="16" w:name="_Toc501356488"/>
       <w:r>
         <w:rPr>
           <w:color w:val="1F497D"/>
         </w:rPr>
         <w:t>Pre-Requisite Checklist</w:t>
       </w:r>
-      <w:bookmarkEnd w:id="14"/>
+      <w:bookmarkEnd w:id="15"/>
       <w:bookmarkEnd w:id="16"/>
     </w:p>
     <w:p>
@@ -3331,17 +3207,8 @@
           <w:rFonts w:ascii="Arial" w:hAnsi="Arial" w:cs="Arial"/>
           <w:sz w:val="22"/>
         </w:rPr>
-        <w:t xml:space="preserve">” for </w:t>
-      </w:r>
-      <w:proofErr w:type="spellStart"/>
-      <w:r>
-        <w:rPr>
-          <w:rFonts w:ascii="Arial" w:hAnsi="Arial" w:cs="Arial"/>
-          <w:sz w:val="22"/>
-        </w:rPr>
-        <w:t>PDTool</w:t>
-      </w:r>
-      <w:proofErr w:type="spellEnd"/>
+        <w:t>” for PDTool</w:t>
+      </w:r>
       <w:r>
         <w:rPr>
           <w:rFonts w:ascii="Arial" w:hAnsi="Arial" w:cs="Arial"/>
@@ -3363,7 +3230,7 @@
         </w:rPr>
       </w:pPr>
       <w:bookmarkStart w:id="17" w:name="_Toc430336806"/>
-      <w:bookmarkStart w:id="18" w:name="_Toc515360801"/>
+      <w:bookmarkStart w:id="18" w:name="_Toc501356489"/>
       <w:r>
         <w:rPr>
           <w:b w:val="0"/>
@@ -3409,7 +3276,7 @@
         </w:rPr>
       </w:pPr>
       <w:bookmarkStart w:id="19" w:name="_Toc430336807"/>
-      <w:bookmarkStart w:id="20" w:name="_Toc515360802"/>
+      <w:bookmarkStart w:id="20" w:name="_Toc501356490"/>
       <w:r>
         <w:rPr>
           <w:b w:val="0"/>
@@ -3515,7 +3382,7 @@
       <w:bookmarkStart w:id="21" w:name="_Toc421512500"/>
       <w:bookmarkStart w:id="22" w:name="_Toc421512666"/>
       <w:bookmarkStart w:id="23" w:name="_Toc430336808"/>
-      <w:bookmarkStart w:id="24" w:name="_Toc515360803"/>
+      <w:bookmarkStart w:id="24" w:name="_Toc501356491"/>
       <w:r>
         <w:rPr>
           <w:b w:val="0"/>
@@ -3606,7 +3473,7 @@
       <w:bookmarkStart w:id="25" w:name="_Toc421512501"/>
       <w:bookmarkStart w:id="26" w:name="_Toc421512667"/>
       <w:bookmarkStart w:id="27" w:name="_Toc430336809"/>
-      <w:bookmarkStart w:id="28" w:name="_Toc515360804"/>
+      <w:bookmarkStart w:id="28" w:name="_Toc501356492"/>
       <w:r>
         <w:rPr>
           <w:b w:val="0"/>
@@ -3730,7 +3597,7 @@
       <w:bookmarkStart w:id="29" w:name="_Toc421512502"/>
       <w:bookmarkStart w:id="30" w:name="_Toc421512668"/>
       <w:bookmarkStart w:id="31" w:name="_Toc430336810"/>
-      <w:bookmarkStart w:id="32" w:name="_Toc515360805"/>
+      <w:bookmarkStart w:id="32" w:name="_Toc501356493"/>
       <w:r>
         <w:rPr>
           <w:b w:val="0"/>
@@ -3990,8 +3857,8 @@
         </w:rPr>
       </w:pPr>
       <w:bookmarkStart w:id="33" w:name="_Toc430336811"/>
-      <w:bookmarkStart w:id="34" w:name="_Toc515360806"/>
-      <w:bookmarkEnd w:id="15"/>
+      <w:bookmarkStart w:id="34" w:name="_Toc501356494"/>
+      <w:bookmarkEnd w:id="14"/>
       <w:r>
         <w:rPr>
           <w:b w:val="0"/>
@@ -4061,7 +3928,7 @@
         </w:rPr>
       </w:pPr>
       <w:bookmarkStart w:id="35" w:name="_Toc430336812"/>
-      <w:bookmarkStart w:id="36" w:name="_Toc515360807"/>
+      <w:bookmarkStart w:id="36" w:name="_Toc501356495"/>
       <w:r>
         <w:rPr>
           <w:b w:val="0"/>
@@ -4132,7 +3999,7 @@
         </w:rPr>
       </w:pPr>
       <w:bookmarkStart w:id="37" w:name="_Toc430336813"/>
-      <w:bookmarkStart w:id="38" w:name="_Toc515360808"/>
+      <w:bookmarkStart w:id="38" w:name="_Toc501356496"/>
       <w:r>
         <w:rPr>
           <w:b w:val="0"/>
@@ -4170,14 +4037,32 @@
           <w:sz w:val="22"/>
           <w:szCs w:val="22"/>
         </w:rPr>
-        <w:t xml:space="preserve">The Automated Test Framework provides a way for the developers, deployers and QA testers to validate the target </w:t>
-      </w:r>
+        <w:t xml:space="preserve">The Automated Test Framework provides a way for the developers, </w:t>
+      </w:r>
+      <w:proofErr w:type="spellStart"/>
       <w:r>
         <w:rPr>
           <w:rFonts w:ascii="Arial" w:hAnsi="Arial" w:cs="Arial"/>
           <w:sz w:val="22"/>
           <w:szCs w:val="22"/>
         </w:rPr>
+        <w:t>deployers</w:t>
+      </w:r>
+      <w:proofErr w:type="spellEnd"/>
+      <w:r>
+        <w:rPr>
+          <w:rFonts w:ascii="Arial" w:hAnsi="Arial" w:cs="Arial"/>
+          <w:sz w:val="22"/>
+          <w:szCs w:val="22"/>
+        </w:rPr>
+        <w:t xml:space="preserve"> and QA testers to validate the target </w:t>
+      </w:r>
+      <w:r>
+        <w:rPr>
+          <w:rFonts w:ascii="Arial" w:hAnsi="Arial" w:cs="Arial"/>
+          <w:sz w:val="22"/>
+          <w:szCs w:val="22"/>
+        </w:rPr>
         <w:t>DV</w:t>
       </w:r>
       <w:r>
@@ -4197,7 +4082,7 @@
         </w:rPr>
       </w:pPr>
       <w:bookmarkStart w:id="39" w:name="_Toc430336814"/>
-      <w:bookmarkStart w:id="40" w:name="_Toc515360809"/>
+      <w:bookmarkStart w:id="40" w:name="_Toc501356497"/>
       <w:r>
         <w:rPr>
           <w:color w:val="1F497D"/>
@@ -4220,7 +4105,7 @@
         </w:rPr>
       </w:pPr>
       <w:bookmarkStart w:id="41" w:name="_Toc430336815"/>
-      <w:bookmarkStart w:id="42" w:name="_Toc515360810"/>
+      <w:bookmarkStart w:id="42" w:name="_Toc501356498"/>
       <w:r>
         <w:rPr>
           <w:b w:val="0"/>
@@ -4281,7 +4166,7 @@
         </w:rPr>
       </w:pPr>
       <w:bookmarkStart w:id="43" w:name="_Toc430336816"/>
-      <w:bookmarkStart w:id="44" w:name="_Toc515360811"/>
+      <w:bookmarkStart w:id="44" w:name="_Toc501356499"/>
       <w:r>
         <w:rPr>
           <w:b w:val="0"/>
@@ -4627,15 +4512,7 @@
           <w:sz w:val="20"/>
           <w:szCs w:val="22"/>
         </w:rPr>
-        <w:t>=C:\Users\%USERNAME%</w:t>
-      </w:r>
-      <w:r>
-        <w:rPr>
-          <w:rFonts w:ascii="Arial" w:hAnsi="Arial" w:cs="Arial"/>
-          <w:sz w:val="20"/>
-          <w:szCs w:val="22"/>
-        </w:rPr>
-        <w:t>\PDTool7.0.0_TFS</w:t>
+        <w:t>=C:\Users\%USERNAME%\.compositesw\PDTool7.0.0_TFS</w:t>
       </w:r>
     </w:p>
     <w:p>
@@ -4822,6 +4699,7 @@
           <w:sz w:val="20"/>
           <w:szCs w:val="22"/>
         </w:rPr>
+        <w:lastRenderedPageBreak/>
         <w:t>REM # Default for I_VCS_HOME is the location of where the VCS client executable is located</w:t>
       </w:r>
     </w:p>
@@ -4878,7 +4756,6 @@
           <w:sz w:val="20"/>
           <w:szCs w:val="22"/>
         </w:rPr>
-        <w:lastRenderedPageBreak/>
         <w:t>REM # Default for I_VCS_REPOSITORY_URL - Always use 4 forward slashes to escape https://url --&gt; https:////url and no slash at the end.</w:t>
       </w:r>
     </w:p>
@@ -5789,6 +5666,7 @@
           <w:sz w:val="20"/>
           <w:szCs w:val="22"/>
         </w:rPr>
+        <w:lastRenderedPageBreak/>
         <w:t xml:space="preserve">set </w:t>
       </w:r>
       <w:r>
@@ -5863,15 +5741,7 @@
           <w:sz w:val="20"/>
           <w:szCs w:val="22"/>
         </w:rPr>
-        <w:t>=C:\Users\%USERNAME%\</w:t>
-      </w:r>
-      <w:r>
-        <w:rPr>
-          <w:rFonts w:ascii="Arial" w:hAnsi="Arial" w:cs="Arial"/>
-          <w:sz w:val="20"/>
-          <w:szCs w:val="22"/>
-        </w:rPr>
-        <w:t>PDTool7.0.0_TFS</w:t>
+        <w:t>=C:\Users\%USERNAME%\.compositesw\PDTool7.0.0_TFS</w:t>
       </w:r>
     </w:p>
     <w:p>
@@ -5890,7 +5760,6 @@
           <w:sz w:val="20"/>
           <w:szCs w:val="22"/>
         </w:rPr>
-        <w:lastRenderedPageBreak/>
         <w:t>REM # Default for I_PDTOOL_DESTINATION_DIR</w:t>
       </w:r>
     </w:p>
@@ -6828,6 +6697,7 @@
           <w:sz w:val="20"/>
           <w:szCs w:val="22"/>
         </w:rPr>
+        <w:lastRenderedPageBreak/>
         <w:t>REM # Depending on how /PDTool/bin/setVars.bat is configured, this may be used for "</w:t>
       </w:r>
       <w:proofErr w:type="spellStart"/>
@@ -6923,7 +6793,6 @@
           <w:rFonts w:ascii="Arial" w:hAnsi="Arial" w:cs="Arial"/>
           <w:b/>
         </w:rPr>
-        <w:lastRenderedPageBreak/>
         <w:t xml:space="preserve">Customization Concept </w:t>
       </w:r>
       <w:r>
@@ -6946,7 +6815,7 @@
         </w:rPr>
       </w:pPr>
       <w:bookmarkStart w:id="45" w:name="_Toc430336817"/>
-      <w:bookmarkStart w:id="46" w:name="_Toc515360812"/>
+      <w:bookmarkStart w:id="46" w:name="_Toc501356500"/>
       <w:r>
         <w:rPr>
           <w:b w:val="0"/>
@@ -7152,7 +7021,21 @@
         <w:rPr>
           <w:rFonts w:ascii="Arial" w:hAnsi="Arial" w:cs="Arial"/>
         </w:rPr>
-        <w:t>– Git client</w:t>
+        <w:t xml:space="preserve">– </w:t>
+      </w:r>
+      <w:proofErr w:type="spellStart"/>
+      <w:r>
+        <w:rPr>
+          <w:rFonts w:ascii="Arial" w:hAnsi="Arial" w:cs="Arial"/>
+        </w:rPr>
+        <w:t>Git</w:t>
+      </w:r>
+      <w:proofErr w:type="spellEnd"/>
+      <w:r>
+        <w:rPr>
+          <w:rFonts w:ascii="Arial" w:hAnsi="Arial" w:cs="Arial"/>
+        </w:rPr>
+        <w:t xml:space="preserve"> client</w:t>
       </w:r>
     </w:p>
     <w:p>
@@ -7310,7 +7193,7 @@
         </w:rPr>
       </w:pPr>
       <w:bookmarkStart w:id="47" w:name="_Toc430336818"/>
-      <w:bookmarkStart w:id="48" w:name="_Toc515360813"/>
+      <w:bookmarkStart w:id="48" w:name="_Toc501356501"/>
       <w:r>
         <w:rPr>
           <w:b w:val="0"/>
@@ -7359,7 +7242,14 @@
         <w:rPr>
           <w:rFonts w:ascii="Arial" w:hAnsi="Arial" w:cs="Arial"/>
         </w:rPr>
-        <w:t xml:space="preserve"> server environment.   It allows the PDTool Administrator to “pre-configure” which environments PDTool will be allowed to connect to and set environment variables that are specific to that environment.  There is a standard naming convention used that is tried and true for any customer environment.  PDTool comes pre-configured for DEV1, UAT1 and PROD1.  It is up to the PDTool Administrator to copy and configure for their specific environments.   It is recommended that short names be used to express each environment.  For example, deploy_SVN_DEV1.properties or deploy_NOVCS_DEV1.properties.</w:t>
+        <w:t xml:space="preserve"> server environment.   It allows the PDTool Administrator to “pre-configure” which environments PDTool will be allowed to connect to and set environment variables that are specific to that environment.  There is a standard naming convention used that is tried and true for any customer environment.  PDTool comes pre-configured for DEV1, UAT1 and PROD1.  It is up to the PDTool Administrator to copy and configure for their specific </w:t>
+      </w:r>
+      <w:r>
+        <w:rPr>
+          <w:rFonts w:ascii="Arial" w:hAnsi="Arial" w:cs="Arial"/>
+        </w:rPr>
+        <w:lastRenderedPageBreak/>
+        <w:t>environments.   It is recommended that short names be used to express each environment.  For example, deploy_SVN_DEV1.properties or deploy_NOVCS_DEV1.properties.</w:t>
       </w:r>
     </w:p>
     <w:p>
@@ -7381,7 +7271,6 @@
           <w:rFonts w:ascii="Arial" w:hAnsi="Arial" w:cs="Arial"/>
           <w:i/>
         </w:rPr>
-        <w:lastRenderedPageBreak/>
         <w:t>Location</w:t>
       </w:r>
     </w:p>
@@ -7410,8 +7299,30 @@
         <w:rPr>
           <w:rFonts w:ascii="Arial" w:hAnsi="Arial" w:cs="Arial"/>
         </w:rPr>
-        <w:t>C:\Temp]\PDTool6.2_installer\installer_source\PDTool\resources\config</w:t>
-      </w:r>
+        <w:t>C:\Temp]\PDTool6.2_installer\</w:t>
+      </w:r>
+      <w:proofErr w:type="spellStart"/>
+      <w:r>
+        <w:rPr>
+          <w:rFonts w:ascii="Arial" w:hAnsi="Arial" w:cs="Arial"/>
+        </w:rPr>
+        <w:t>installer_source</w:t>
+      </w:r>
+      <w:proofErr w:type="spellEnd"/>
+      <w:r>
+        <w:rPr>
+          <w:rFonts w:ascii="Arial" w:hAnsi="Arial" w:cs="Arial"/>
+        </w:rPr>
+        <w:t>\PDTool\resources\</w:t>
+      </w:r>
+      <w:proofErr w:type="spellStart"/>
+      <w:r>
+        <w:rPr>
+          <w:rFonts w:ascii="Arial" w:hAnsi="Arial" w:cs="Arial"/>
+        </w:rPr>
+        <w:t>config</w:t>
+      </w:r>
+      <w:proofErr w:type="spellEnd"/>
       <w:proofErr w:type="gramEnd"/>
     </w:p>
     <w:p>
@@ -7439,8 +7350,30 @@
         <w:rPr>
           <w:rFonts w:ascii="Arial" w:hAnsi="Arial" w:cs="Arial"/>
         </w:rPr>
-        <w:t>C:\Temp]\PDTool7.0.0_installer\installer_source\PDTool\resources\config</w:t>
-      </w:r>
+        <w:t>C:\Temp]\PDTool7.0.0_installer\</w:t>
+      </w:r>
+      <w:proofErr w:type="spellStart"/>
+      <w:r>
+        <w:rPr>
+          <w:rFonts w:ascii="Arial" w:hAnsi="Arial" w:cs="Arial"/>
+        </w:rPr>
+        <w:t>installer_source</w:t>
+      </w:r>
+      <w:proofErr w:type="spellEnd"/>
+      <w:r>
+        <w:rPr>
+          <w:rFonts w:ascii="Arial" w:hAnsi="Arial" w:cs="Arial"/>
+        </w:rPr>
+        <w:t>\PDTool\resources\</w:t>
+      </w:r>
+      <w:proofErr w:type="spellStart"/>
+      <w:r>
+        <w:rPr>
+          <w:rFonts w:ascii="Arial" w:hAnsi="Arial" w:cs="Arial"/>
+        </w:rPr>
+        <w:t>config</w:t>
+      </w:r>
+      <w:proofErr w:type="spellEnd"/>
       <w:proofErr w:type="gramEnd"/>
     </w:p>
     <w:p>
@@ -7823,13 +7756,14 @@
         </w:rPr>
       </w:pPr>
       <w:bookmarkStart w:id="49" w:name="_Toc430336819"/>
-      <w:bookmarkStart w:id="50" w:name="_Toc515360814"/>
+      <w:bookmarkStart w:id="50" w:name="_Toc501356502"/>
       <w:r>
         <w:rPr>
           <w:b w:val="0"/>
           <w:color w:val="1F497D"/>
           <w:szCs w:val="22"/>
         </w:rPr>
+        <w:lastRenderedPageBreak/>
         <w:t>Configure PDTool “servers.xml” Property File:</w:t>
       </w:r>
       <w:bookmarkEnd w:id="49"/>
@@ -7884,14 +7818,7 @@
         <w:rPr>
           <w:rFonts w:ascii="Arial" w:hAnsi="Arial" w:cs="Arial"/>
         </w:rPr>
-        <w:t xml:space="preserve"> server.  The &lt;id&gt; is the SERVERID variable that is set the </w:t>
-      </w:r>
-      <w:r>
-        <w:rPr>
-          <w:rFonts w:ascii="Arial" w:hAnsi="Arial" w:cs="Arial"/>
-        </w:rPr>
-        <w:lastRenderedPageBreak/>
-        <w:t>configuration property file described in the previous step.  There should be an entry for each environment that is being configured.</w:t>
+        <w:t xml:space="preserve"> server.  The &lt;id&gt; is the SERVERID variable that is set the configuration property file described in the previous step.  There should be an entry for each environment that is being configured.</w:t>
       </w:r>
     </w:p>
     <w:p>
@@ -7941,7 +7868,21 @@
         <w:rPr>
           <w:rFonts w:ascii="Arial" w:hAnsi="Arial" w:cs="Arial"/>
         </w:rPr>
-        <w:t>C:\Temp]\PDTool6.2_installer\installer_source\PDTool\resources\modules</w:t>
+        <w:t>C:\Temp]\PDTool6.2_installer\</w:t>
+      </w:r>
+      <w:proofErr w:type="spellStart"/>
+      <w:r>
+        <w:rPr>
+          <w:rFonts w:ascii="Arial" w:hAnsi="Arial" w:cs="Arial"/>
+        </w:rPr>
+        <w:t>installer_source</w:t>
+      </w:r>
+      <w:proofErr w:type="spellEnd"/>
+      <w:r>
+        <w:rPr>
+          <w:rFonts w:ascii="Arial" w:hAnsi="Arial" w:cs="Arial"/>
+        </w:rPr>
+        <w:t>\PDTool\resources\modules</w:t>
       </w:r>
       <w:proofErr w:type="gramEnd"/>
     </w:p>
@@ -7970,7 +7911,21 @@
         <w:rPr>
           <w:rFonts w:ascii="Arial" w:hAnsi="Arial" w:cs="Arial"/>
         </w:rPr>
-        <w:t>C:\Temp]\PDTool7.0.0_installer\installer_source\PDTool\resources\modules</w:t>
+        <w:t>C:\Temp]\PDTool7.0.0_installer\</w:t>
+      </w:r>
+      <w:proofErr w:type="spellStart"/>
+      <w:r>
+        <w:rPr>
+          <w:rFonts w:ascii="Arial" w:hAnsi="Arial" w:cs="Arial"/>
+        </w:rPr>
+        <w:t>installer_source</w:t>
+      </w:r>
+      <w:proofErr w:type="spellEnd"/>
+      <w:r>
+        <w:rPr>
+          <w:rFonts w:ascii="Arial" w:hAnsi="Arial" w:cs="Arial"/>
+        </w:rPr>
+        <w:t>\PDTool\resources\modules</w:t>
       </w:r>
       <w:proofErr w:type="gramEnd"/>
     </w:p>
@@ -8017,7 +7972,25 @@
           <w:sz w:val="22"/>
           <w:szCs w:val="22"/>
         </w:rPr>
-        <w:t xml:space="preserve">             &lt;?xml version="1.0" encoding="UTF-8"?&gt;</w:t>
+        <w:t xml:space="preserve">             </w:t>
+      </w:r>
+      <w:proofErr w:type="gramStart"/>
+      <w:r>
+        <w:rPr>
+          <w:rFonts w:ascii="Arial" w:hAnsi="Arial" w:cs="Arial"/>
+          <w:sz w:val="22"/>
+          <w:szCs w:val="22"/>
+        </w:rPr>
+        <w:t>&lt;?xml</w:t>
+      </w:r>
+      <w:proofErr w:type="gramEnd"/>
+      <w:r>
+        <w:rPr>
+          <w:rFonts w:ascii="Arial" w:hAnsi="Arial" w:cs="Arial"/>
+          <w:sz w:val="22"/>
+          <w:szCs w:val="22"/>
+        </w:rPr>
+        <w:t xml:space="preserve"> version="1.0" encoding="UTF-8"?&gt;</w:t>
       </w:r>
     </w:p>
     <w:p>
@@ -8711,6 +8684,7 @@
           <w:sz w:val="22"/>
           <w:szCs w:val="22"/>
         </w:rPr>
+        <w:lastRenderedPageBreak/>
         <w:t xml:space="preserve">    &lt;</w:t>
       </w:r>
       <w:proofErr w:type="spellStart"/>
@@ -8927,7 +8901,6 @@
           <w:sz w:val="22"/>
           <w:szCs w:val="22"/>
         </w:rPr>
-        <w:lastRenderedPageBreak/>
         <w:t xml:space="preserve">    &lt;site&gt;Local&lt;/site&gt;</w:t>
       </w:r>
     </w:p>
@@ -9116,7 +9089,7 @@
         </w:rPr>
       </w:pPr>
       <w:bookmarkStart w:id="51" w:name="_Toc430336820"/>
-      <w:bookmarkStart w:id="52" w:name="_Toc515360815"/>
+      <w:bookmarkStart w:id="52" w:name="_Toc501356503"/>
       <w:r>
         <w:rPr>
           <w:b w:val="0"/>
@@ -9459,6 +9432,7 @@
         <w:rPr>
           <w:rFonts w:ascii="Arial" w:hAnsi="Arial" w:cs="Arial"/>
         </w:rPr>
+        <w:lastRenderedPageBreak/>
         <w:t>For 7.0, modify section “BEGIN: 7.0 USER DEFINED VARIABLE SECTION”</w:t>
       </w:r>
     </w:p>
@@ -9479,7 +9453,6 @@
         <w:rPr>
           <w:rFonts w:ascii="Arial" w:hAnsi="Arial" w:cs="Arial"/>
         </w:rPr>
-        <w:lastRenderedPageBreak/>
         <w:t>set PDTOOL_INSTALL_HOME_7=</w:t>
       </w:r>
     </w:p>
@@ -9900,7 +9873,14 @@
         <w:rPr>
           <w:rFonts w:ascii="Arial" w:hAnsi="Arial" w:cs="Arial"/>
         </w:rPr>
-        <w:t xml:space="preserve"> extension which is assumed: DEV~deploy_NOVCS_DEV1, UAT~deploy_NOVCS_UAT1, PROD~deploy_NOVCS_PROD1</w:t>
+        <w:t xml:space="preserve"> extension which is assumed: DEV~deploy_NOVCS_DEV1, </w:t>
+      </w:r>
+      <w:r>
+        <w:rPr>
+          <w:rFonts w:ascii="Arial" w:hAnsi="Arial" w:cs="Arial"/>
+        </w:rPr>
+        <w:lastRenderedPageBreak/>
+        <w:t>UAT~deploy_NOVCS_UAT1, PROD~deploy_NOVCS_PROD1</w:t>
       </w:r>
     </w:p>
     <w:p>
@@ -9920,7 +9900,6 @@
         <w:rPr>
           <w:rFonts w:ascii="Arial" w:hAnsi="Arial" w:cs="Arial"/>
         </w:rPr>
-        <w:lastRenderedPageBreak/>
         <w:t>For 7.0, modify section “BEGIN: 7.0 USER DEFINED VARIABLE SECTION”</w:t>
       </w:r>
     </w:p>
@@ -10071,7 +10050,7 @@
         </w:rPr>
       </w:pPr>
       <w:bookmarkStart w:id="53" w:name="_Toc430336821"/>
-      <w:bookmarkStart w:id="54" w:name="_Toc515360816"/>
+      <w:bookmarkStart w:id="54" w:name="_Toc501356504"/>
       <w:r>
         <w:rPr>
           <w:b w:val="0"/>
@@ -10186,7 +10165,7 @@
         </w:rPr>
       </w:pPr>
       <w:bookmarkStart w:id="55" w:name="_Toc430336822"/>
-      <w:bookmarkStart w:id="56" w:name="_Toc515360817"/>
+      <w:bookmarkStart w:id="56" w:name="_Toc501356505"/>
       <w:r>
         <w:rPr>
           <w:b w:val="0"/>
@@ -10259,7 +10238,7 @@
       <w:pPr>
         <w:pStyle w:val="Heading1Numbered"/>
       </w:pPr>
-      <w:bookmarkStart w:id="57" w:name="_Toc515360818"/>
+      <w:bookmarkStart w:id="57" w:name="_Toc501356506"/>
       <w:r>
         <w:lastRenderedPageBreak/>
         <w:t>Conclusion</w:t>
@@ -10278,7 +10257,7 @@
       <w:bookmarkStart w:id="60" w:name="_Toc413251890"/>
       <w:bookmarkStart w:id="61" w:name="_Toc413254687"/>
       <w:bookmarkStart w:id="62" w:name="_Toc501090937"/>
-      <w:bookmarkStart w:id="63" w:name="_Toc515360819"/>
+      <w:bookmarkStart w:id="63" w:name="_Toc501356507"/>
       <w:r>
         <w:rPr>
           <w:color w:val="1F497D"/>
@@ -10314,7 +10293,7 @@
       <w:bookmarkStart w:id="66" w:name="_Toc413251891"/>
       <w:bookmarkStart w:id="67" w:name="_Toc413254688"/>
       <w:bookmarkStart w:id="68" w:name="_Toc501090938"/>
-      <w:bookmarkStart w:id="69" w:name="_Toc515360820"/>
+      <w:bookmarkStart w:id="69" w:name="_Toc501356508"/>
       <w:r>
         <w:rPr>
           <w:color w:val="1F497D"/>
@@ -10385,7 +10364,7 @@
 </file>
 
 <file path=word/endnotes.xml><?xml version="1.0" encoding="utf-8"?>
-<w:endnotes xmlns:wpc="http://schemas.microsoft.com/office/word/2010/wordprocessingCanvas" xmlns:cx="http://schemas.microsoft.com/office/drawing/2014/chartex" xmlns:cx1="http://schemas.microsoft.com/office/drawing/2015/9/8/chartex" xmlns:cx2="http://schemas.microsoft.com/office/drawing/2015/10/21/chartex" xmlns:cx3="http://schemas.microsoft.com/office/drawing/2016/5/9/chartex" xmlns:cx4="http://schemas.microsoft.com/office/drawing/2016/5/10/chartex" xmlns:cx5="http://schemas.microsoft.com/office/drawing/2016/5/11/chartex" xmlns:cx6="http://schemas.microsoft.com/office/drawing/2016/5/12/chartex" xmlns:cx7="http://schemas.microsoft.com/office/drawing/2016/5/13/chartex" xmlns:cx8="http://schemas.microsoft.com/office/drawing/2016/5/14/chartex" xmlns:mc="http://schemas.openxmlformats.org/markup-compatibility/2006" xmlns:aink="http://schemas.microsoft.com/office/drawing/2016/ink" xmlns:am3d="http://schemas.microsoft.com/office/drawing/2017/model3d" xmlns:o="urn:schemas-microsoft-com:office:office" xmlns:r="http://schemas.openxmlformats.org/officeDocument/2006/relationships" xmlns:m="http://schemas.openxmlformats.org/officeDocument/2006/math" xmlns:v="urn:schemas-microsoft-com:vml" xmlns:wp14="http://schemas.microsoft.com/office/word/2010/wordprocessingDrawing" xmlns:wp="http://schemas.openxmlformats.org/drawingml/2006/wordprocessingDrawing" xmlns:w10="urn:schemas-microsoft-com:office:word" xmlns:w="http://schemas.openxmlformats.org/wordprocessingml/2006/main" xmlns:w14="http://schemas.microsoft.com/office/word/2010/wordml" xmlns:w15="http://schemas.microsoft.com/office/word/2012/wordml" xmlns:w16cid="http://schemas.microsoft.com/office/word/2016/wordml/cid" xmlns:w16se="http://schemas.microsoft.com/office/word/2015/wordml/symex" xmlns:wpg="http://schemas.microsoft.com/office/word/2010/wordprocessingGroup" xmlns:wpi="http://schemas.microsoft.com/office/word/2010/wordprocessingInk" xmlns:wne="http://schemas.microsoft.com/office/word/2006/wordml" xmlns:wps="http://schemas.microsoft.com/office/word/2010/wordprocessingShape" mc:Ignorable="w14 w15 w16se w16cid wp14">
+<w:endnotes xmlns:wpc="http://schemas.microsoft.com/office/word/2010/wordprocessingCanvas" xmlns:mo="http://schemas.microsoft.com/office/mac/office/2008/main" xmlns:mc="http://schemas.openxmlformats.org/markup-compatibility/2006" xmlns:mv="urn:schemas-microsoft-com:mac:vml" xmlns:o="urn:schemas-microsoft-com:office:office" xmlns:r="http://schemas.openxmlformats.org/officeDocument/2006/relationships" xmlns:m="http://schemas.openxmlformats.org/officeDocument/2006/math" xmlns:v="urn:schemas-microsoft-com:vml" xmlns:wp14="http://schemas.microsoft.com/office/word/2010/wordprocessingDrawing" xmlns:wp="http://schemas.openxmlformats.org/drawingml/2006/wordprocessingDrawing" xmlns:w10="urn:schemas-microsoft-com:office:word" xmlns:w="http://schemas.openxmlformats.org/wordprocessingml/2006/main" xmlns:w14="http://schemas.microsoft.com/office/word/2010/wordml" xmlns:w15="http://schemas.microsoft.com/office/word/2012/wordml" xmlns:wpg="http://schemas.microsoft.com/office/word/2010/wordprocessingGroup" xmlns:wpi="http://schemas.microsoft.com/office/word/2010/wordprocessingInk" xmlns:wne="http://schemas.microsoft.com/office/word/2006/wordml" xmlns:wps="http://schemas.microsoft.com/office/word/2010/wordprocessingShape" mc:Ignorable="w14 w15 wp14">
   <w:endnote w:type="separator" w:id="-1">
     <w:p>
       <w:r>
@@ -10404,7 +10383,7 @@
 </file>
 
 <file path=word/footer1.xml><?xml version="1.0" encoding="utf-8"?>
-<w:ftr xmlns:wpc="http://schemas.microsoft.com/office/word/2010/wordprocessingCanvas" xmlns:cx="http://schemas.microsoft.com/office/drawing/2014/chartex" xmlns:cx1="http://schemas.microsoft.com/office/drawing/2015/9/8/chartex" xmlns:cx2="http://schemas.microsoft.com/office/drawing/2015/10/21/chartex" xmlns:cx3="http://schemas.microsoft.com/office/drawing/2016/5/9/chartex" xmlns:cx4="http://schemas.microsoft.com/office/drawing/2016/5/10/chartex" xmlns:cx5="http://schemas.microsoft.com/office/drawing/2016/5/11/chartex" xmlns:cx6="http://schemas.microsoft.com/office/drawing/2016/5/12/chartex" xmlns:cx7="http://schemas.microsoft.com/office/drawing/2016/5/13/chartex" xmlns:cx8="http://schemas.microsoft.com/office/drawing/2016/5/14/chartex" xmlns:mc="http://schemas.openxmlformats.org/markup-compatibility/2006" xmlns:aink="http://schemas.microsoft.com/office/drawing/2016/ink" xmlns:am3d="http://schemas.microsoft.com/office/drawing/2017/model3d" xmlns:o="urn:schemas-microsoft-com:office:office" xmlns:r="http://schemas.openxmlformats.org/officeDocument/2006/relationships" xmlns:m="http://schemas.openxmlformats.org/officeDocument/2006/math" xmlns:v="urn:schemas-microsoft-com:vml" xmlns:wp14="http://schemas.microsoft.com/office/word/2010/wordprocessingDrawing" xmlns:wp="http://schemas.openxmlformats.org/drawingml/2006/wordprocessingDrawing" xmlns:w10="urn:schemas-microsoft-com:office:word" xmlns:w="http://schemas.openxmlformats.org/wordprocessingml/2006/main" xmlns:w14="http://schemas.microsoft.com/office/word/2010/wordml" xmlns:w15="http://schemas.microsoft.com/office/word/2012/wordml" xmlns:w16cid="http://schemas.microsoft.com/office/word/2016/wordml/cid" xmlns:w16se="http://schemas.microsoft.com/office/word/2015/wordml/symex" xmlns:wpg="http://schemas.microsoft.com/office/word/2010/wordprocessingGroup" xmlns:wpi="http://schemas.microsoft.com/office/word/2010/wordprocessingInk" xmlns:wne="http://schemas.microsoft.com/office/word/2006/wordml" xmlns:wps="http://schemas.microsoft.com/office/word/2010/wordprocessingShape" mc:Ignorable="w14 w15 w16se w16cid wp14">
+<w:ftr xmlns:wpc="http://schemas.microsoft.com/office/word/2010/wordprocessingCanvas" xmlns:mo="http://schemas.microsoft.com/office/mac/office/2008/main" xmlns:mc="http://schemas.openxmlformats.org/markup-compatibility/2006" xmlns:mv="urn:schemas-microsoft-com:mac:vml" xmlns:o="urn:schemas-microsoft-com:office:office" xmlns:r="http://schemas.openxmlformats.org/officeDocument/2006/relationships" xmlns:m="http://schemas.openxmlformats.org/officeDocument/2006/math" xmlns:v="urn:schemas-microsoft-com:vml" xmlns:wp14="http://schemas.microsoft.com/office/word/2010/wordprocessingDrawing" xmlns:wp="http://schemas.openxmlformats.org/drawingml/2006/wordprocessingDrawing" xmlns:w10="urn:schemas-microsoft-com:office:word" xmlns:w="http://schemas.openxmlformats.org/wordprocessingml/2006/main" xmlns:w14="http://schemas.microsoft.com/office/word/2010/wordml" xmlns:w15="http://schemas.microsoft.com/office/word/2012/wordml" xmlns:wpg="http://schemas.microsoft.com/office/word/2010/wordprocessingGroup" xmlns:wpi="http://schemas.microsoft.com/office/word/2010/wordprocessingInk" xmlns:wne="http://schemas.microsoft.com/office/word/2006/wordml" xmlns:wps="http://schemas.microsoft.com/office/word/2010/wordprocessingShape" mc:Ignorable="w14 w15 wp14">
   <w:p>
     <w:pPr>
       <w:pStyle w:val="NormalWeb"/>
@@ -10468,7 +10447,7 @@
                       </a:ln>
                       <a:extLst>
                         <a:ext uri="{909E8E84-426E-40dd-AFC4-6F175D3DCCD1}">
-                          <a14:hiddenFill xmlns="" xmlns:o="urn:schemas-microsoft-com:office:office" xmlns:v="urn:schemas-microsoft-com:vml" xmlns:w10="urn:schemas-microsoft-com:office:word" xmlns:w="http://schemas.openxmlformats.org/wordprocessingml/2006/main" xmlns:a14="http://schemas.microsoft.com/office/drawing/2010/main" xmlns:mv="urn:schemas-microsoft-com:mac:vml" xmlns:mo="http://schemas.microsoft.com/office/mac/office/2008/main">
+                          <a14:hiddenFill xmlns:a14="http://schemas.microsoft.com/office/drawing/2010/main" xmlns:w="http://schemas.openxmlformats.org/wordprocessingml/2006/main" xmlns:w10="urn:schemas-microsoft-com:office:word" xmlns:v="urn:schemas-microsoft-com:vml" xmlns:o="urn:schemas-microsoft-com:office:office" xmlns="">
                             <a:solidFill>
                               <a:srgbClr val="000000"/>
                             </a:solidFill>
@@ -10491,7 +10470,7 @@
             </wp:anchor>
           </w:drawing>
         </mc:Choice>
-        <mc:Fallback xmlns:mv="urn:schemas-microsoft-com:mac:vml" xmlns:mo="http://schemas.microsoft.com/office/mac/office/2008/main">
+        <mc:Fallback>
           <w:pict>
             <v:rect w14:anchorId="255880CE" id="Rectangle 20" o:spid="_x0000_s1026" style="position:absolute;margin-left:-45pt;margin-top:-16.2pt;width:530.5pt;height:36.7pt;z-index:-251662336;visibility:visible;mso-wrap-style:square;mso-width-percent:0;mso-height-percent:0;mso-wrap-distance-left:9pt;mso-wrap-distance-top:0;mso-wrap-distance-right:9pt;mso-wrap-distance-bottom:0;mso-position-horizontal:absolute;mso-position-horizontal-relative:text;mso-position-vertical:absolute;mso-position-vertical-relative:text;mso-width-percent:0;mso-height-percent:0;mso-width-relative:page;mso-height-relative:page;v-text-anchor:top" o:gfxdata="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" filled="f" strokecolor="gray" strokeweight="1pt">
               <v:stroke dashstyle="dash"/>
@@ -10645,7 +10624,7 @@
 </file>
 
 <file path=word/footer2.xml><?xml version="1.0" encoding="utf-8"?>
-<w:ftr xmlns:wpc="http://schemas.microsoft.com/office/word/2010/wordprocessingCanvas" xmlns:cx="http://schemas.microsoft.com/office/drawing/2014/chartex" xmlns:cx1="http://schemas.microsoft.com/office/drawing/2015/9/8/chartex" xmlns:cx2="http://schemas.microsoft.com/office/drawing/2015/10/21/chartex" xmlns:cx3="http://schemas.microsoft.com/office/drawing/2016/5/9/chartex" xmlns:cx4="http://schemas.microsoft.com/office/drawing/2016/5/10/chartex" xmlns:cx5="http://schemas.microsoft.com/office/drawing/2016/5/11/chartex" xmlns:cx6="http://schemas.microsoft.com/office/drawing/2016/5/12/chartex" xmlns:cx7="http://schemas.microsoft.com/office/drawing/2016/5/13/chartex" xmlns:cx8="http://schemas.microsoft.com/office/drawing/2016/5/14/chartex" xmlns:mc="http://schemas.openxmlformats.org/markup-compatibility/2006" xmlns:aink="http://schemas.microsoft.com/office/drawing/2016/ink" xmlns:am3d="http://schemas.microsoft.com/office/drawing/2017/model3d" xmlns:o="urn:schemas-microsoft-com:office:office" xmlns:r="http://schemas.openxmlformats.org/officeDocument/2006/relationships" xmlns:m="http://schemas.openxmlformats.org/officeDocument/2006/math" xmlns:v="urn:schemas-microsoft-com:vml" xmlns:wp14="http://schemas.microsoft.com/office/word/2010/wordprocessingDrawing" xmlns:wp="http://schemas.openxmlformats.org/drawingml/2006/wordprocessingDrawing" xmlns:w10="urn:schemas-microsoft-com:office:word" xmlns:w="http://schemas.openxmlformats.org/wordprocessingml/2006/main" xmlns:w14="http://schemas.microsoft.com/office/word/2010/wordml" xmlns:w15="http://schemas.microsoft.com/office/word/2012/wordml" xmlns:w16cid="http://schemas.microsoft.com/office/word/2016/wordml/cid" xmlns:w16se="http://schemas.microsoft.com/office/word/2015/wordml/symex" xmlns:wpg="http://schemas.microsoft.com/office/word/2010/wordprocessingGroup" xmlns:wpi="http://schemas.microsoft.com/office/word/2010/wordprocessingInk" xmlns:wne="http://schemas.microsoft.com/office/word/2006/wordml" xmlns:wps="http://schemas.microsoft.com/office/word/2010/wordprocessingShape" mc:Ignorable="w14 w15 w16se w16cid wp14">
+<w:ftr xmlns:wpc="http://schemas.microsoft.com/office/word/2010/wordprocessingCanvas" xmlns:mo="http://schemas.microsoft.com/office/mac/office/2008/main" xmlns:mc="http://schemas.openxmlformats.org/markup-compatibility/2006" xmlns:mv="urn:schemas-microsoft-com:mac:vml" xmlns:o="urn:schemas-microsoft-com:office:office" xmlns:r="http://schemas.openxmlformats.org/officeDocument/2006/relationships" xmlns:m="http://schemas.openxmlformats.org/officeDocument/2006/math" xmlns:v="urn:schemas-microsoft-com:vml" xmlns:wp14="http://schemas.microsoft.com/office/word/2010/wordprocessingDrawing" xmlns:wp="http://schemas.openxmlformats.org/drawingml/2006/wordprocessingDrawing" xmlns:w10="urn:schemas-microsoft-com:office:word" xmlns:w="http://schemas.openxmlformats.org/wordprocessingml/2006/main" xmlns:w14="http://schemas.microsoft.com/office/word/2010/wordml" xmlns:w15="http://schemas.microsoft.com/office/word/2012/wordml" xmlns:wpg="http://schemas.microsoft.com/office/word/2010/wordprocessingGroup" xmlns:wpi="http://schemas.microsoft.com/office/word/2010/wordprocessingInk" xmlns:wne="http://schemas.microsoft.com/office/word/2006/wordml" xmlns:wps="http://schemas.microsoft.com/office/word/2010/wordprocessingShape" mc:Ignorable="w14 w15 wp14">
   <w:p>
     <w:pPr>
       <w:pStyle w:val="Footer"/>
@@ -10771,14 +10750,14 @@
                       </a:ln>
                       <a:extLst>
                         <a:ext uri="{909E8E84-426E-40dd-AFC4-6F175D3DCCD1}">
-                          <a14:hiddenFill xmlns="" xmlns:o="urn:schemas-microsoft-com:office:office" xmlns:v="urn:schemas-microsoft-com:vml" xmlns:w10="urn:schemas-microsoft-com:office:word" xmlns:w="http://schemas.openxmlformats.org/wordprocessingml/2006/main" xmlns:a14="http://schemas.microsoft.com/office/drawing/2010/main" xmlns:mv="urn:schemas-microsoft-com:mac:vml" xmlns:mo="http://schemas.microsoft.com/office/mac/office/2008/main">
+                          <a14:hiddenFill xmlns:a14="http://schemas.microsoft.com/office/drawing/2010/main" xmlns:w="http://schemas.openxmlformats.org/wordprocessingml/2006/main" xmlns:w10="urn:schemas-microsoft-com:office:word" xmlns:v="urn:schemas-microsoft-com:vml" xmlns:o="urn:schemas-microsoft-com:office:office" xmlns="">
                             <a:solidFill>
                               <a:srgbClr val="FFFFFF"/>
                             </a:solidFill>
                           </a14:hiddenFill>
                         </a:ext>
                         <a:ext uri="{91240B29-F687-4f45-9708-019B960494DF}">
-                          <a14:hiddenLine xmlns="" xmlns:o="urn:schemas-microsoft-com:office:office" xmlns:v="urn:schemas-microsoft-com:vml" xmlns:w10="urn:schemas-microsoft-com:office:word" xmlns:w="http://schemas.openxmlformats.org/wordprocessingml/2006/main" xmlns:a14="http://schemas.microsoft.com/office/drawing/2010/main" xmlns:mv="urn:schemas-microsoft-com:mac:vml" xmlns:mo="http://schemas.microsoft.com/office/mac/office/2008/main" w="9525">
+                          <a14:hiddenLine xmlns:a14="http://schemas.microsoft.com/office/drawing/2010/main" xmlns:w="http://schemas.openxmlformats.org/wordprocessingml/2006/main" xmlns:w10="urn:schemas-microsoft-com:office:word" xmlns:v="urn:schemas-microsoft-com:vml" xmlns:o="urn:schemas-microsoft-com:office:office" xmlns="" w="9525">
                             <a:solidFill>
                               <a:srgbClr val="000000"/>
                             </a:solidFill>
@@ -10843,7 +10822,7 @@
             </wp:anchor>
           </w:drawing>
         </mc:Choice>
-        <mc:Fallback xmlns:mv="urn:schemas-microsoft-com:mac:vml" xmlns:mo="http://schemas.microsoft.com/office/mac/office/2008/main">
+        <mc:Fallback>
           <w:pict>
             <v:rect w14:anchorId="79AB2244" id="Rectangle 17" o:spid="_x0000_s1026" style="position:absolute;margin-left:-48.95pt;margin-top:-292.1pt;width:130.65pt;height:215.95pt;z-index:251671552;visibility:visible;mso-wrap-style:square;mso-width-percent:0;mso-height-percent:0;mso-wrap-distance-left:9pt;mso-wrap-distance-top:0;mso-wrap-distance-right:9pt;mso-wrap-distance-bottom:0;mso-position-horizontal:absolute;mso-position-horizontal-relative:text;mso-position-vertical:absolute;mso-position-vertical-relative:text;mso-width-percent:0;mso-height-percent:0;mso-width-relative:page;mso-height-relative:page;v-text-anchor:top" o:gfxdata="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" filled="f" stroked="f">
               <v:textbox>
@@ -10932,14 +10911,14 @@
                       </a:ln>
                       <a:extLst>
                         <a:ext uri="{909E8E84-426E-40dd-AFC4-6F175D3DCCD1}">
-                          <a14:hiddenFill xmlns="" xmlns:o="urn:schemas-microsoft-com:office:office" xmlns:v="urn:schemas-microsoft-com:vml" xmlns:w10="urn:schemas-microsoft-com:office:word" xmlns:w="http://schemas.openxmlformats.org/wordprocessingml/2006/main" xmlns:a14="http://schemas.microsoft.com/office/drawing/2010/main" xmlns:mv="urn:schemas-microsoft-com:mac:vml" xmlns:mo="http://schemas.microsoft.com/office/mac/office/2008/main">
+                          <a14:hiddenFill xmlns:a14="http://schemas.microsoft.com/office/drawing/2010/main" xmlns:w="http://schemas.openxmlformats.org/wordprocessingml/2006/main" xmlns:w10="urn:schemas-microsoft-com:office:word" xmlns:v="urn:schemas-microsoft-com:vml" xmlns:o="urn:schemas-microsoft-com:office:office" xmlns="">
                             <a:solidFill>
                               <a:srgbClr val="FFFFFF"/>
                             </a:solidFill>
                           </a14:hiddenFill>
                         </a:ext>
                         <a:ext uri="{91240B29-F687-4f45-9708-019B960494DF}">
-                          <a14:hiddenLine xmlns="" xmlns:o="urn:schemas-microsoft-com:office:office" xmlns:v="urn:schemas-microsoft-com:vml" xmlns:w10="urn:schemas-microsoft-com:office:word" xmlns:w="http://schemas.openxmlformats.org/wordprocessingml/2006/main" xmlns:a14="http://schemas.microsoft.com/office/drawing/2010/main" xmlns:mv="urn:schemas-microsoft-com:mac:vml" xmlns:mo="http://schemas.microsoft.com/office/mac/office/2008/main" w="9525">
+                          <a14:hiddenLine xmlns:a14="http://schemas.microsoft.com/office/drawing/2010/main" xmlns:w="http://schemas.openxmlformats.org/wordprocessingml/2006/main" xmlns:w10="urn:schemas-microsoft-com:office:word" xmlns:v="urn:schemas-microsoft-com:vml" xmlns:o="urn:schemas-microsoft-com:office:office" xmlns="" w="9525">
                             <a:solidFill>
                               <a:srgbClr val="000000"/>
                             </a:solidFill>
@@ -11022,7 +11001,7 @@
             </wp:anchor>
           </w:drawing>
         </mc:Choice>
-        <mc:Fallback xmlns:mv="urn:schemas-microsoft-com:mac:vml" xmlns:mo="http://schemas.microsoft.com/office/mac/office/2008/main">
+        <mc:Fallback>
           <w:pict>
             <v:rect w14:anchorId="297AD475" id="Rectangle 21" o:spid="_x0000_s1027" style="position:absolute;margin-left:360.9pt;margin-top:-36.4pt;width:133.6pt;height:57.15pt;z-index:251655898;visibility:visible;mso-wrap-style:square;mso-width-percent:0;mso-height-percent:0;mso-wrap-distance-left:9pt;mso-wrap-distance-top:0;mso-wrap-distance-right:9pt;mso-wrap-distance-bottom:0;mso-position-horizontal:absolute;mso-position-horizontal-relative:text;mso-position-vertical:absolute;mso-position-vertical-relative:text;mso-width-percent:0;mso-height-percent:0;mso-width-relative:page;mso-height-relative:page;v-text-anchor:top" o:gfxdata="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" filled="f" stroked="f">
               <v:textbox style="mso-fit-shape-to-text:t">
@@ -11129,14 +11108,14 @@
                       </a:ln>
                       <a:extLst>
                         <a:ext uri="{909E8E84-426E-40dd-AFC4-6F175D3DCCD1}">
-                          <a14:hiddenFill xmlns="" xmlns:o="urn:schemas-microsoft-com:office:office" xmlns:v="urn:schemas-microsoft-com:vml" xmlns:w10="urn:schemas-microsoft-com:office:word" xmlns:w="http://schemas.openxmlformats.org/wordprocessingml/2006/main" xmlns:a14="http://schemas.microsoft.com/office/drawing/2010/main" xmlns:mv="urn:schemas-microsoft-com:mac:vml" xmlns:mo="http://schemas.microsoft.com/office/mac/office/2008/main">
+                          <a14:hiddenFill xmlns:a14="http://schemas.microsoft.com/office/drawing/2010/main" xmlns:w="http://schemas.openxmlformats.org/wordprocessingml/2006/main" xmlns:w10="urn:schemas-microsoft-com:office:word" xmlns:v="urn:schemas-microsoft-com:vml" xmlns:o="urn:schemas-microsoft-com:office:office" xmlns="">
                             <a:solidFill>
                               <a:srgbClr val="FFFFFF"/>
                             </a:solidFill>
                           </a14:hiddenFill>
                         </a:ext>
                         <a:ext uri="{91240B29-F687-4f45-9708-019B960494DF}">
-                          <a14:hiddenLine xmlns="" xmlns:o="urn:schemas-microsoft-com:office:office" xmlns:v="urn:schemas-microsoft-com:vml" xmlns:w10="urn:schemas-microsoft-com:office:word" xmlns:w="http://schemas.openxmlformats.org/wordprocessingml/2006/main" xmlns:a14="http://schemas.microsoft.com/office/drawing/2010/main" xmlns:mv="urn:schemas-microsoft-com:mac:vml" xmlns:mo="http://schemas.microsoft.com/office/mac/office/2008/main" w="9525">
+                          <a14:hiddenLine xmlns:a14="http://schemas.microsoft.com/office/drawing/2010/main" xmlns:w="http://schemas.openxmlformats.org/wordprocessingml/2006/main" xmlns:w10="urn:schemas-microsoft-com:office:word" xmlns:v="urn:schemas-microsoft-com:vml" xmlns:o="urn:schemas-microsoft-com:office:office" xmlns="" w="9525">
                             <a:solidFill>
                               <a:srgbClr val="000000"/>
                             </a:solidFill>
@@ -11216,7 +11195,7 @@
             </wp:anchor>
           </w:drawing>
         </mc:Choice>
-        <mc:Fallback xmlns:mv="urn:schemas-microsoft-com:mac:vml" xmlns:mo="http://schemas.microsoft.com/office/mac/office/2008/main">
+        <mc:Fallback>
           <w:pict>
             <v:rect w14:anchorId="60AD31C8" id="Rectangle 20" o:spid="_x0000_s1028" style="position:absolute;margin-left:168.4pt;margin-top:-58.6pt;width:123.2pt;height:79.4pt;z-index:251655752;visibility:visible;mso-wrap-style:square;mso-width-percent:0;mso-height-percent:0;mso-wrap-distance-left:9pt;mso-wrap-distance-top:0;mso-wrap-distance-right:9pt;mso-wrap-distance-bottom:0;mso-position-horizontal:absolute;mso-position-horizontal-relative:text;mso-position-vertical:absolute;mso-position-vertical-relative:text;mso-width-percent:0;mso-height-percent:0;mso-width-relative:page;mso-height-relative:page;v-text-anchor:top" o:gfxdata="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" filled="f" stroked="f">
               <v:textbox style="mso-fit-shape-to-text:t">
@@ -11322,7 +11301,7 @@
                       </a:ln>
                       <a:extLst>
                         <a:ext uri="{91240B29-F687-4f45-9708-019B960494DF}">
-                          <a14:hiddenLine xmlns="" xmlns:o="urn:schemas-microsoft-com:office:office" xmlns:v="urn:schemas-microsoft-com:vml" xmlns:w10="urn:schemas-microsoft-com:office:word" xmlns:w="http://schemas.openxmlformats.org/wordprocessingml/2006/main" xmlns:a14="http://schemas.microsoft.com/office/drawing/2010/main" xmlns:mv="urn:schemas-microsoft-com:mac:vml" xmlns:mo="http://schemas.microsoft.com/office/mac/office/2008/main" w="25400">
+                          <a14:hiddenLine xmlns:a14="http://schemas.microsoft.com/office/drawing/2010/main" xmlns:w="http://schemas.openxmlformats.org/wordprocessingml/2006/main" xmlns:w10="urn:schemas-microsoft-com:office:word" xmlns:v="urn:schemas-microsoft-com:vml" xmlns:o="urn:schemas-microsoft-com:office:office" xmlns="" w="25400">
                             <a:solidFill>
                               <a:srgbClr val="000000"/>
                             </a:solidFill>
@@ -11348,7 +11327,7 @@
             </wp:anchor>
           </w:drawing>
         </mc:Choice>
-        <mc:Fallback xmlns:mv="urn:schemas-microsoft-com:mac:vml" xmlns:mo="http://schemas.microsoft.com/office/mac/office/2008/main">
+        <mc:Fallback>
           <w:pict>
             <v:rect w14:anchorId="62CA1DAF" id="Rectangle 19" o:spid="_x0000_s1026" style="position:absolute;margin-left:-53.1pt;margin-top:-67.35pt;width:554.25pt;height:90.5pt;z-index:251655606;visibility:visible;mso-wrap-style:square;mso-width-percent:0;mso-height-percent:0;mso-wrap-distance-left:9pt;mso-wrap-distance-top:0;mso-wrap-distance-right:9pt;mso-wrap-distance-bottom:0;mso-position-horizontal:absolute;mso-position-horizontal-relative:text;mso-position-vertical:absolute;mso-position-vertical-relative:text;mso-width-percent:0;mso-height-percent:0;mso-width-relative:page;mso-height-relative:page;v-text-anchor:middle" o:gfxdata="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" fillcolor="#ff671b" stroked="f"/>
           </w:pict>
@@ -11360,7 +11339,7 @@
 </file>
 
 <file path=word/footnotes.xml><?xml version="1.0" encoding="utf-8"?>
-<w:footnotes xmlns:wpc="http://schemas.microsoft.com/office/word/2010/wordprocessingCanvas" xmlns:cx="http://schemas.microsoft.com/office/drawing/2014/chartex" xmlns:cx1="http://schemas.microsoft.com/office/drawing/2015/9/8/chartex" xmlns:cx2="http://schemas.microsoft.com/office/drawing/2015/10/21/chartex" xmlns:cx3="http://schemas.microsoft.com/office/drawing/2016/5/9/chartex" xmlns:cx4="http://schemas.microsoft.com/office/drawing/2016/5/10/chartex" xmlns:cx5="http://schemas.microsoft.com/office/drawing/2016/5/11/chartex" xmlns:cx6="http://schemas.microsoft.com/office/drawing/2016/5/12/chartex" xmlns:cx7="http://schemas.microsoft.com/office/drawing/2016/5/13/chartex" xmlns:cx8="http://schemas.microsoft.com/office/drawing/2016/5/14/chartex" xmlns:mc="http://schemas.openxmlformats.org/markup-compatibility/2006" xmlns:aink="http://schemas.microsoft.com/office/drawing/2016/ink" xmlns:am3d="http://schemas.microsoft.com/office/drawing/2017/model3d" xmlns:o="urn:schemas-microsoft-com:office:office" xmlns:r="http://schemas.openxmlformats.org/officeDocument/2006/relationships" xmlns:m="http://schemas.openxmlformats.org/officeDocument/2006/math" xmlns:v="urn:schemas-microsoft-com:vml" xmlns:wp14="http://schemas.microsoft.com/office/word/2010/wordprocessingDrawing" xmlns:wp="http://schemas.openxmlformats.org/drawingml/2006/wordprocessingDrawing" xmlns:w10="urn:schemas-microsoft-com:office:word" xmlns:w="http://schemas.openxmlformats.org/wordprocessingml/2006/main" xmlns:w14="http://schemas.microsoft.com/office/word/2010/wordml" xmlns:w15="http://schemas.microsoft.com/office/word/2012/wordml" xmlns:w16cid="http://schemas.microsoft.com/office/word/2016/wordml/cid" xmlns:w16se="http://schemas.microsoft.com/office/word/2015/wordml/symex" xmlns:wpg="http://schemas.microsoft.com/office/word/2010/wordprocessingGroup" xmlns:wpi="http://schemas.microsoft.com/office/word/2010/wordprocessingInk" xmlns:wne="http://schemas.microsoft.com/office/word/2006/wordml" xmlns:wps="http://schemas.microsoft.com/office/word/2010/wordprocessingShape" mc:Ignorable="w14 w15 w16se w16cid wp14">
+<w:footnotes xmlns:wpc="http://schemas.microsoft.com/office/word/2010/wordprocessingCanvas" xmlns:mo="http://schemas.microsoft.com/office/mac/office/2008/main" xmlns:mc="http://schemas.openxmlformats.org/markup-compatibility/2006" xmlns:mv="urn:schemas-microsoft-com:mac:vml" xmlns:o="urn:schemas-microsoft-com:office:office" xmlns:r="http://schemas.openxmlformats.org/officeDocument/2006/relationships" xmlns:m="http://schemas.openxmlformats.org/officeDocument/2006/math" xmlns:v="urn:schemas-microsoft-com:vml" xmlns:wp14="http://schemas.microsoft.com/office/word/2010/wordprocessingDrawing" xmlns:wp="http://schemas.openxmlformats.org/drawingml/2006/wordprocessingDrawing" xmlns:w10="urn:schemas-microsoft-com:office:word" xmlns:w="http://schemas.openxmlformats.org/wordprocessingml/2006/main" xmlns:w14="http://schemas.microsoft.com/office/word/2010/wordml" xmlns:w15="http://schemas.microsoft.com/office/word/2012/wordml" xmlns:wpg="http://schemas.microsoft.com/office/word/2010/wordprocessingGroup" xmlns:wpi="http://schemas.microsoft.com/office/word/2010/wordprocessingInk" xmlns:wne="http://schemas.microsoft.com/office/word/2006/wordml" xmlns:wps="http://schemas.microsoft.com/office/word/2010/wordprocessingShape" mc:Ignorable="w14 w15 wp14">
   <w:footnote w:type="separator" w:id="-1">
     <w:p>
       <w:r>
@@ -11379,7 +11358,7 @@
 </file>
 
 <file path=word/header1.xml><?xml version="1.0" encoding="utf-8"?>
-<w:hdr xmlns:wpc="http://schemas.microsoft.com/office/word/2010/wordprocessingCanvas" xmlns:cx="http://schemas.microsoft.com/office/drawing/2014/chartex" xmlns:cx1="http://schemas.microsoft.com/office/drawing/2015/9/8/chartex" xmlns:cx2="http://schemas.microsoft.com/office/drawing/2015/10/21/chartex" xmlns:cx3="http://schemas.microsoft.com/office/drawing/2016/5/9/chartex" xmlns:cx4="http://schemas.microsoft.com/office/drawing/2016/5/10/chartex" xmlns:cx5="http://schemas.microsoft.com/office/drawing/2016/5/11/chartex" xmlns:cx6="http://schemas.microsoft.com/office/drawing/2016/5/12/chartex" xmlns:cx7="http://schemas.microsoft.com/office/drawing/2016/5/13/chartex" xmlns:cx8="http://schemas.microsoft.com/office/drawing/2016/5/14/chartex" xmlns:mc="http://schemas.openxmlformats.org/markup-compatibility/2006" xmlns:aink="http://schemas.microsoft.com/office/drawing/2016/ink" xmlns:am3d="http://schemas.microsoft.com/office/drawing/2017/model3d" xmlns:o="urn:schemas-microsoft-com:office:office" xmlns:r="http://schemas.openxmlformats.org/officeDocument/2006/relationships" xmlns:m="http://schemas.openxmlformats.org/officeDocument/2006/math" xmlns:v="urn:schemas-microsoft-com:vml" xmlns:wp14="http://schemas.microsoft.com/office/word/2010/wordprocessingDrawing" xmlns:wp="http://schemas.openxmlformats.org/drawingml/2006/wordprocessingDrawing" xmlns:w10="urn:schemas-microsoft-com:office:word" xmlns:w="http://schemas.openxmlformats.org/wordprocessingml/2006/main" xmlns:w14="http://schemas.microsoft.com/office/word/2010/wordml" xmlns:w15="http://schemas.microsoft.com/office/word/2012/wordml" xmlns:w16cid="http://schemas.microsoft.com/office/word/2016/wordml/cid" xmlns:w16se="http://schemas.microsoft.com/office/word/2015/wordml/symex" xmlns:wpg="http://schemas.microsoft.com/office/word/2010/wordprocessingGroup" xmlns:wpi="http://schemas.microsoft.com/office/word/2010/wordprocessingInk" xmlns:wne="http://schemas.microsoft.com/office/word/2006/wordml" xmlns:wps="http://schemas.microsoft.com/office/word/2010/wordprocessingShape" mc:Ignorable="w14 w15 w16se w16cid wp14">
+<w:hdr xmlns:wpc="http://schemas.microsoft.com/office/word/2010/wordprocessingCanvas" xmlns:mo="http://schemas.microsoft.com/office/mac/office/2008/main" xmlns:mc="http://schemas.openxmlformats.org/markup-compatibility/2006" xmlns:mv="urn:schemas-microsoft-com:mac:vml" xmlns:o="urn:schemas-microsoft-com:office:office" xmlns:r="http://schemas.openxmlformats.org/officeDocument/2006/relationships" xmlns:m="http://schemas.openxmlformats.org/officeDocument/2006/math" xmlns:v="urn:schemas-microsoft-com:vml" xmlns:wp14="http://schemas.microsoft.com/office/word/2010/wordprocessingDrawing" xmlns:wp="http://schemas.openxmlformats.org/drawingml/2006/wordprocessingDrawing" xmlns:w10="urn:schemas-microsoft-com:office:word" xmlns:w="http://schemas.openxmlformats.org/wordprocessingml/2006/main" xmlns:w14="http://schemas.microsoft.com/office/word/2010/wordml" xmlns:w15="http://schemas.microsoft.com/office/word/2012/wordml" xmlns:wpg="http://schemas.microsoft.com/office/word/2010/wordprocessingGroup" xmlns:wpi="http://schemas.microsoft.com/office/word/2010/wordprocessingInk" xmlns:wne="http://schemas.microsoft.com/office/word/2006/wordml" xmlns:wps="http://schemas.microsoft.com/office/word/2010/wordprocessingShape" mc:Ignorable="w14 w15 wp14">
   <w:p>
     <w:pPr>
       <w:spacing w:before="240"/>
@@ -11438,7 +11417,7 @@
                       </a:ln>
                       <a:extLst>
                         <a:ext uri="{909E8E84-426E-40dd-AFC4-6F175D3DCCD1}">
-                          <a14:hiddenFill xmlns="" xmlns:o="urn:schemas-microsoft-com:office:office" xmlns:v="urn:schemas-microsoft-com:vml" xmlns:w10="urn:schemas-microsoft-com:office:word" xmlns:w="http://schemas.openxmlformats.org/wordprocessingml/2006/main" xmlns:a14="http://schemas.microsoft.com/office/drawing/2010/main" xmlns:mv="urn:schemas-microsoft-com:mac:vml" xmlns:mo="http://schemas.microsoft.com/office/mac/office/2008/main">
+                          <a14:hiddenFill xmlns:a14="http://schemas.microsoft.com/office/drawing/2010/main" xmlns:w="http://schemas.openxmlformats.org/wordprocessingml/2006/main" xmlns:w10="urn:schemas-microsoft-com:office:word" xmlns:v="urn:schemas-microsoft-com:vml" xmlns:o="urn:schemas-microsoft-com:office:office" xmlns="">
                             <a:solidFill>
                               <a:srgbClr val="000000"/>
                             </a:solidFill>
@@ -11461,7 +11440,7 @@
             </wp:anchor>
           </w:drawing>
         </mc:Choice>
-        <mc:Fallback xmlns:mv="urn:schemas-microsoft-com:mac:vml" xmlns:mo="http://schemas.microsoft.com/office/mac/office/2008/main">
+        <mc:Fallback>
           <w:pict>
             <v:rect w14:anchorId="2588245C" id="Rectangle 16" o:spid="_x0000_s1026" style="position:absolute;margin-left:0;margin-top:0;width:485pt;height:36pt;z-index:-251660288;visibility:visible;mso-wrap-style:square;mso-width-percent:0;mso-height-percent:0;mso-wrap-distance-left:9pt;mso-wrap-distance-top:0;mso-wrap-distance-right:9pt;mso-wrap-distance-bottom:0;mso-position-horizontal:absolute;mso-position-horizontal-relative:text;mso-position-vertical:absolute;mso-position-vertical-relative:text;mso-width-percent:0;mso-height-percent:0;mso-width-relative:page;mso-height-relative:page;v-text-anchor:top" o:gfxdata="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" filled="f" strokecolor="gray" strokeweight="1pt">
               <v:stroke dashstyle="dash"/>
@@ -11529,7 +11508,7 @@
             </wp:anchor>
           </w:drawing>
         </mc:Choice>
-        <mc:Fallback xmlns:mv="urn:schemas-microsoft-com:mac:vml" xmlns:mo="http://schemas.microsoft.com/office/mac/office/2008/main">
+        <mc:Fallback>
           <w:pict>
             <v:rect w14:anchorId="48F317C3" id="Rectangle 15" o:spid="_x0000_s1026" style="position:absolute;margin-left:-45pt;margin-top:0;width:36pt;height:36pt;z-index:251669504;visibility:visible;mso-wrap-style:square;mso-width-percent:0;mso-height-percent:0;mso-wrap-distance-left:9pt;mso-wrap-distance-top:0;mso-wrap-distance-right:9pt;mso-wrap-distance-bottom:0;mso-position-horizontal:absolute;mso-position-horizontal-relative:text;mso-position-vertical:absolute;mso-position-vertical-relative:text;mso-width-percent:0;mso-height-percent:0;mso-width-relative:page;mso-height-relative:page;v-text-anchor:top" o:gfxdata="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" fillcolor="#d0d2d3" stroked="f"/>
           </w:pict>
@@ -11569,7 +11548,7 @@
 </file>
 
 <file path=word/header2.xml><?xml version="1.0" encoding="utf-8"?>
-<w:hdr xmlns:wpc="http://schemas.microsoft.com/office/word/2010/wordprocessingCanvas" xmlns:cx="http://schemas.microsoft.com/office/drawing/2014/chartex" xmlns:cx1="http://schemas.microsoft.com/office/drawing/2015/9/8/chartex" xmlns:cx2="http://schemas.microsoft.com/office/drawing/2015/10/21/chartex" xmlns:cx3="http://schemas.microsoft.com/office/drawing/2016/5/9/chartex" xmlns:cx4="http://schemas.microsoft.com/office/drawing/2016/5/10/chartex" xmlns:cx5="http://schemas.microsoft.com/office/drawing/2016/5/11/chartex" xmlns:cx6="http://schemas.microsoft.com/office/drawing/2016/5/12/chartex" xmlns:cx7="http://schemas.microsoft.com/office/drawing/2016/5/13/chartex" xmlns:cx8="http://schemas.microsoft.com/office/drawing/2016/5/14/chartex" xmlns:mc="http://schemas.openxmlformats.org/markup-compatibility/2006" xmlns:aink="http://schemas.microsoft.com/office/drawing/2016/ink" xmlns:am3d="http://schemas.microsoft.com/office/drawing/2017/model3d" xmlns:o="urn:schemas-microsoft-com:office:office" xmlns:r="http://schemas.openxmlformats.org/officeDocument/2006/relationships" xmlns:m="http://schemas.openxmlformats.org/officeDocument/2006/math" xmlns:v="urn:schemas-microsoft-com:vml" xmlns:wp14="http://schemas.microsoft.com/office/word/2010/wordprocessingDrawing" xmlns:wp="http://schemas.openxmlformats.org/drawingml/2006/wordprocessingDrawing" xmlns:w10="urn:schemas-microsoft-com:office:word" xmlns:w="http://schemas.openxmlformats.org/wordprocessingml/2006/main" xmlns:w14="http://schemas.microsoft.com/office/word/2010/wordml" xmlns:w15="http://schemas.microsoft.com/office/word/2012/wordml" xmlns:w16cid="http://schemas.microsoft.com/office/word/2016/wordml/cid" xmlns:w16se="http://schemas.microsoft.com/office/word/2015/wordml/symex" xmlns:wpg="http://schemas.microsoft.com/office/word/2010/wordprocessingGroup" xmlns:wpi="http://schemas.microsoft.com/office/word/2010/wordprocessingInk" xmlns:wne="http://schemas.microsoft.com/office/word/2006/wordml" xmlns:wps="http://schemas.microsoft.com/office/word/2010/wordprocessingShape" mc:Ignorable="w14 w15 w16se w16cid wp14">
+<w:hdr xmlns:wpc="http://schemas.microsoft.com/office/word/2010/wordprocessingCanvas" xmlns:mo="http://schemas.microsoft.com/office/mac/office/2008/main" xmlns:mc="http://schemas.openxmlformats.org/markup-compatibility/2006" xmlns:mv="urn:schemas-microsoft-com:mac:vml" xmlns:o="urn:schemas-microsoft-com:office:office" xmlns:r="http://schemas.openxmlformats.org/officeDocument/2006/relationships" xmlns:m="http://schemas.openxmlformats.org/officeDocument/2006/math" xmlns:v="urn:schemas-microsoft-com:vml" xmlns:wp14="http://schemas.microsoft.com/office/word/2010/wordprocessingDrawing" xmlns:wp="http://schemas.openxmlformats.org/drawingml/2006/wordprocessingDrawing" xmlns:w10="urn:schemas-microsoft-com:office:word" xmlns:w="http://schemas.openxmlformats.org/wordprocessingml/2006/main" xmlns:w14="http://schemas.microsoft.com/office/word/2010/wordml" xmlns:w15="http://schemas.microsoft.com/office/word/2012/wordml" xmlns:wpg="http://schemas.microsoft.com/office/word/2010/wordprocessingGroup" xmlns:wpi="http://schemas.microsoft.com/office/word/2010/wordprocessingInk" xmlns:wne="http://schemas.microsoft.com/office/word/2006/wordml" xmlns:wps="http://schemas.microsoft.com/office/word/2010/wordprocessingShape" mc:Ignorable="w14 w15 wp14">
   <w:p>
     <w:pPr>
       <w:pStyle w:val="Header"/>
@@ -11685,7 +11664,7 @@
                       </a:ln>
                       <a:extLst>
                         <a:ext uri="{91240B29-F687-4f45-9708-019B960494DF}">
-                          <a14:hiddenLine xmlns="" xmlns:o="urn:schemas-microsoft-com:office:office" xmlns:v="urn:schemas-microsoft-com:vml" xmlns:w10="urn:schemas-microsoft-com:office:word" xmlns:w="http://schemas.openxmlformats.org/wordprocessingml/2006/main" xmlns:a14="http://schemas.microsoft.com/office/drawing/2010/main" xmlns:mv="urn:schemas-microsoft-com:mac:vml" xmlns:mo="http://schemas.microsoft.com/office/mac/office/2008/main" w="9525">
+                          <a14:hiddenLine xmlns:a14="http://schemas.microsoft.com/office/drawing/2010/main" xmlns:w="http://schemas.openxmlformats.org/wordprocessingml/2006/main" xmlns:w10="urn:schemas-microsoft-com:office:word" xmlns:v="urn:schemas-microsoft-com:vml" xmlns:o="urn:schemas-microsoft-com:office:office" xmlns="" w="9525">
                             <a:solidFill>
                               <a:srgbClr val="000000"/>
                             </a:solidFill>
@@ -11711,7 +11690,7 @@
             </wp:anchor>
           </w:drawing>
         </mc:Choice>
-        <mc:Fallback xmlns:mv="urn:schemas-microsoft-com:mac:vml" xmlns:mo="http://schemas.microsoft.com/office/mac/office/2008/main">
+        <mc:Fallback>
           <w:pict>
             <v:rect w14:anchorId="71E336A3" id="Rectangle 14" o:spid="_x0000_s1026" style="position:absolute;margin-left:-53.95pt;margin-top:154.9pt;width:2in;height:477.25pt;z-index:251655460;visibility:visible;mso-wrap-style:square;mso-width-percent:0;mso-height-percent:0;mso-wrap-distance-left:9pt;mso-wrap-distance-top:0;mso-wrap-distance-right:9pt;mso-wrap-distance-bottom:0;mso-position-horizontal:absolute;mso-position-horizontal-relative:text;mso-position-vertical:absolute;mso-position-vertical-relative:text;mso-width-percent:0;mso-height-percent:0;mso-width-relative:page;mso-height-relative:page;v-text-anchor:top" o:gfxdata="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" fillcolor="#1388d8" stroked="f"/>
           </w:pict>
@@ -11762,7 +11741,7 @@
                       </a:ln>
                       <a:extLst>
                         <a:ext uri="{91240B29-F687-4f45-9708-019B960494DF}">
-                          <a14:hiddenLine xmlns="" xmlns:o="urn:schemas-microsoft-com:office:office" xmlns:v="urn:schemas-microsoft-com:vml" xmlns:w10="urn:schemas-microsoft-com:office:word" xmlns:w="http://schemas.openxmlformats.org/wordprocessingml/2006/main" xmlns:a14="http://schemas.microsoft.com/office/drawing/2010/main" xmlns:mv="urn:schemas-microsoft-com:mac:vml" xmlns:mo="http://schemas.microsoft.com/office/mac/office/2008/main" w="9525">
+                          <a14:hiddenLine xmlns:a14="http://schemas.microsoft.com/office/drawing/2010/main" xmlns:w="http://schemas.openxmlformats.org/wordprocessingml/2006/main" xmlns:w10="urn:schemas-microsoft-com:office:word" xmlns:v="urn:schemas-microsoft-com:vml" xmlns:o="urn:schemas-microsoft-com:office:office" xmlns="" w="9525">
                             <a:solidFill>
                               <a:srgbClr val="000000"/>
                             </a:solidFill>
@@ -11788,7 +11767,7 @@
             </wp:anchor>
           </w:drawing>
         </mc:Choice>
-        <mc:Fallback xmlns:mv="urn:schemas-microsoft-com:mac:vml" xmlns:mo="http://schemas.microsoft.com/office/mac/office/2008/main">
+        <mc:Fallback>
           <w:pict>
             <v:rect w14:anchorId="47B44271" id="Rectangle 7" o:spid="_x0000_s1026" style="position:absolute;margin-left:-53.95pt;margin-top:0;width:2in;height:149.85pt;z-index:-251661166;visibility:visible;mso-wrap-style:square;mso-width-percent:0;mso-height-percent:0;mso-wrap-distance-left:9pt;mso-wrap-distance-top:0;mso-wrap-distance-right:9pt;mso-wrap-distance-bottom:0;mso-position-horizontal:absolute;mso-position-horizontal-relative:text;mso-position-vertical:absolute;mso-position-vertical-relative:text;mso-width-percent:0;mso-height-percent:0;mso-width-relative:page;mso-height-relative:page;v-text-anchor:top" o:gfxdata="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" fillcolor="#444" stroked="f"/>
           </w:pict>
@@ -11800,8 +11779,8 @@
 </file>
 
 <file path=word/numbering.xml><?xml version="1.0" encoding="utf-8"?>
-<w:numbering xmlns:wpc="http://schemas.microsoft.com/office/word/2010/wordprocessingCanvas" xmlns:cx="http://schemas.microsoft.com/office/drawing/2014/chartex" xmlns:cx1="http://schemas.microsoft.com/office/drawing/2015/9/8/chartex" xmlns:cx2="http://schemas.microsoft.com/office/drawing/2015/10/21/chartex" xmlns:cx3="http://schemas.microsoft.com/office/drawing/2016/5/9/chartex" xmlns:cx4="http://schemas.microsoft.com/office/drawing/2016/5/10/chartex" xmlns:cx5="http://schemas.microsoft.com/office/drawing/2016/5/11/chartex" xmlns:cx6="http://schemas.microsoft.com/office/drawing/2016/5/12/chartex" xmlns:cx7="http://schemas.microsoft.com/office/drawing/2016/5/13/chartex" xmlns:cx8="http://schemas.microsoft.com/office/drawing/2016/5/14/chartex" xmlns:mc="http://schemas.openxmlformats.org/markup-compatibility/2006" xmlns:aink="http://schemas.microsoft.com/office/drawing/2016/ink" xmlns:am3d="http://schemas.microsoft.com/office/drawing/2017/model3d" xmlns:o="urn:schemas-microsoft-com:office:office" xmlns:r="http://schemas.openxmlformats.org/officeDocument/2006/relationships" xmlns:m="http://schemas.openxmlformats.org/officeDocument/2006/math" xmlns:v="urn:schemas-microsoft-com:vml" xmlns:wp14="http://schemas.microsoft.com/office/word/2010/wordprocessingDrawing" xmlns:wp="http://schemas.openxmlformats.org/drawingml/2006/wordprocessingDrawing" xmlns:w10="urn:schemas-microsoft-com:office:word" xmlns:w="http://schemas.openxmlformats.org/wordprocessingml/2006/main" xmlns:w14="http://schemas.microsoft.com/office/word/2010/wordml" xmlns:w15="http://schemas.microsoft.com/office/word/2012/wordml" xmlns:w16cid="http://schemas.microsoft.com/office/word/2016/wordml/cid" xmlns:w16se="http://schemas.microsoft.com/office/word/2015/wordml/symex" xmlns:wpg="http://schemas.microsoft.com/office/word/2010/wordprocessingGroup" xmlns:wpi="http://schemas.microsoft.com/office/word/2010/wordprocessingInk" xmlns:wne="http://schemas.microsoft.com/office/word/2006/wordml" xmlns:wps="http://schemas.microsoft.com/office/word/2010/wordprocessingShape" mc:Ignorable="w14 w15 w16se w16cid wp14">
-  <w:abstractNum w:abstractNumId="0" w15:restartNumberingAfterBreak="0">
+<w:numbering xmlns:wpc="http://schemas.microsoft.com/office/word/2010/wordprocessingCanvas" xmlns:mo="http://schemas.microsoft.com/office/mac/office/2008/main" xmlns:mc="http://schemas.openxmlformats.org/markup-compatibility/2006" xmlns:mv="urn:schemas-microsoft-com:mac:vml" xmlns:o="urn:schemas-microsoft-com:office:office" xmlns:r="http://schemas.openxmlformats.org/officeDocument/2006/relationships" xmlns:m="http://schemas.openxmlformats.org/officeDocument/2006/math" xmlns:v="urn:schemas-microsoft-com:vml" xmlns:wp14="http://schemas.microsoft.com/office/word/2010/wordprocessingDrawing" xmlns:wp="http://schemas.openxmlformats.org/drawingml/2006/wordprocessingDrawing" xmlns:w10="urn:schemas-microsoft-com:office:word" xmlns:w="http://schemas.openxmlformats.org/wordprocessingml/2006/main" xmlns:w14="http://schemas.microsoft.com/office/word/2010/wordml" xmlns:w15="http://schemas.microsoft.com/office/word/2012/wordml" xmlns:wpg="http://schemas.microsoft.com/office/word/2010/wordprocessingGroup" xmlns:wpi="http://schemas.microsoft.com/office/word/2010/wordprocessingInk" xmlns:wne="http://schemas.microsoft.com/office/word/2006/wordml" xmlns:wps="http://schemas.microsoft.com/office/word/2010/wordprocessingShape" mc:Ignorable="w14 w15 wp14">
+  <w:abstractNum w:abstractNumId="0">
     <w:nsid w:val="FFFFFF7D"/>
     <w:multiLevelType w:val="singleLevel"/>
     <w:tmpl w:val="EB5E2B42"/>
@@ -11822,7 +11801,7 @@
       </w:rPr>
     </w:lvl>
   </w:abstractNum>
-  <w:abstractNum w:abstractNumId="1" w15:restartNumberingAfterBreak="0">
+  <w:abstractNum w:abstractNumId="1">
     <w:nsid w:val="FFFFFF7E"/>
     <w:multiLevelType w:val="singleLevel"/>
     <w:tmpl w:val="854AD076"/>
@@ -11843,7 +11822,7 @@
       </w:rPr>
     </w:lvl>
   </w:abstractNum>
-  <w:abstractNum w:abstractNumId="2" w15:restartNumberingAfterBreak="0">
+  <w:abstractNum w:abstractNumId="2">
     <w:nsid w:val="FFFFFF7F"/>
     <w:multiLevelType w:val="singleLevel"/>
     <w:tmpl w:val="753843DA"/>
@@ -11864,7 +11843,7 @@
       </w:rPr>
     </w:lvl>
   </w:abstractNum>
-  <w:abstractNum w:abstractNumId="3" w15:restartNumberingAfterBreak="0">
+  <w:abstractNum w:abstractNumId="3">
     <w:nsid w:val="FFFFFF80"/>
     <w:multiLevelType w:val="singleLevel"/>
     <w:tmpl w:val="D5D84320"/>
@@ -11885,7 +11864,7 @@
       </w:rPr>
     </w:lvl>
   </w:abstractNum>
-  <w:abstractNum w:abstractNumId="4" w15:restartNumberingAfterBreak="0">
+  <w:abstractNum w:abstractNumId="4">
     <w:nsid w:val="FFFFFF81"/>
     <w:multiLevelType w:val="singleLevel"/>
     <w:tmpl w:val="4A6A1F3E"/>
@@ -11906,7 +11885,7 @@
       </w:rPr>
     </w:lvl>
   </w:abstractNum>
-  <w:abstractNum w:abstractNumId="5" w15:restartNumberingAfterBreak="0">
+  <w:abstractNum w:abstractNumId="5">
     <w:nsid w:val="FFFFFF82"/>
     <w:multiLevelType w:val="singleLevel"/>
     <w:tmpl w:val="4D984BD2"/>
@@ -11927,7 +11906,7 @@
       </w:rPr>
     </w:lvl>
   </w:abstractNum>
-  <w:abstractNum w:abstractNumId="6" w15:restartNumberingAfterBreak="0">
+  <w:abstractNum w:abstractNumId="6">
     <w:nsid w:val="FFFFFF83"/>
     <w:multiLevelType w:val="singleLevel"/>
     <w:tmpl w:val="45B24360"/>
@@ -11948,7 +11927,7 @@
       </w:rPr>
     </w:lvl>
   </w:abstractNum>
-  <w:abstractNum w:abstractNumId="7" w15:restartNumberingAfterBreak="0">
+  <w:abstractNum w:abstractNumId="7">
     <w:nsid w:val="FFFFFF88"/>
     <w:multiLevelType w:val="singleLevel"/>
     <w:tmpl w:val="7CF2B37E"/>
@@ -11969,7 +11948,7 @@
       </w:rPr>
     </w:lvl>
   </w:abstractNum>
-  <w:abstractNum w:abstractNumId="8" w15:restartNumberingAfterBreak="0">
+  <w:abstractNum w:abstractNumId="8">
     <w:nsid w:val="05886244"/>
     <w:multiLevelType w:val="singleLevel"/>
     <w:tmpl w:val="7354F9BA"/>
@@ -11993,7 +11972,7 @@
       </w:rPr>
     </w:lvl>
   </w:abstractNum>
-  <w:abstractNum w:abstractNumId="9" w15:restartNumberingAfterBreak="0">
+  <w:abstractNum w:abstractNumId="9">
     <w:nsid w:val="06372E65"/>
     <w:multiLevelType w:val="hybridMultilevel"/>
     <w:tmpl w:val="85B04438"/>
@@ -12079,7 +12058,7 @@
       </w:pPr>
     </w:lvl>
   </w:abstractNum>
-  <w:abstractNum w:abstractNumId="10" w15:restartNumberingAfterBreak="0">
+  <w:abstractNum w:abstractNumId="10">
     <w:nsid w:val="106D6948"/>
     <w:multiLevelType w:val="singleLevel"/>
     <w:tmpl w:val="CA0E1BDE"/>
@@ -12103,7 +12082,7 @@
       </w:rPr>
     </w:lvl>
   </w:abstractNum>
-  <w:abstractNum w:abstractNumId="11" w15:restartNumberingAfterBreak="0">
+  <w:abstractNum w:abstractNumId="11">
     <w:nsid w:val="12696916"/>
     <w:multiLevelType w:val="hybridMultilevel"/>
     <w:tmpl w:val="6194F342"/>
@@ -12216,7 +12195,7 @@
       </w:rPr>
     </w:lvl>
   </w:abstractNum>
-  <w:abstractNum w:abstractNumId="12" w15:restartNumberingAfterBreak="0">
+  <w:abstractNum w:abstractNumId="12">
     <w:nsid w:val="15A3515A"/>
     <w:multiLevelType w:val="singleLevel"/>
     <w:tmpl w:val="39DC3BCE"/>
@@ -12240,7 +12219,7 @@
       </w:rPr>
     </w:lvl>
   </w:abstractNum>
-  <w:abstractNum w:abstractNumId="13" w15:restartNumberingAfterBreak="0">
+  <w:abstractNum w:abstractNumId="13">
     <w:nsid w:val="17507EBE"/>
     <w:multiLevelType w:val="hybridMultilevel"/>
     <w:tmpl w:val="2D207B04"/>
@@ -12326,7 +12305,7 @@
       </w:pPr>
     </w:lvl>
   </w:abstractNum>
-  <w:abstractNum w:abstractNumId="14" w15:restartNumberingAfterBreak="0">
+  <w:abstractNum w:abstractNumId="14">
     <w:nsid w:val="1A513AC1"/>
     <w:multiLevelType w:val="hybridMultilevel"/>
     <w:tmpl w:val="ECBC7EB6"/>
@@ -12415,7 +12394,7 @@
       </w:pPr>
     </w:lvl>
   </w:abstractNum>
-  <w:abstractNum w:abstractNumId="15" w15:restartNumberingAfterBreak="0">
+  <w:abstractNum w:abstractNumId="15">
     <w:nsid w:val="1AF13E2E"/>
     <w:multiLevelType w:val="multilevel"/>
     <w:tmpl w:val="E37A5454"/>
@@ -12532,7 +12511,7 @@
       </w:pPr>
     </w:lvl>
   </w:abstractNum>
-  <w:abstractNum w:abstractNumId="16" w15:restartNumberingAfterBreak="0">
+  <w:abstractNum w:abstractNumId="16">
     <w:nsid w:val="21200590"/>
     <w:multiLevelType w:val="hybridMultilevel"/>
     <w:tmpl w:val="45427BE4"/>
@@ -12676,7 +12655,7 @@
       </w:rPr>
     </w:lvl>
   </w:abstractNum>
-  <w:abstractNum w:abstractNumId="17" w15:restartNumberingAfterBreak="0">
+  <w:abstractNum w:abstractNumId="17">
     <w:nsid w:val="28993A7B"/>
     <w:multiLevelType w:val="singleLevel"/>
     <w:tmpl w:val="7A7A1F78"/>
@@ -12697,7 +12676,7 @@
       </w:rPr>
     </w:lvl>
   </w:abstractNum>
-  <w:abstractNum w:abstractNumId="18" w15:restartNumberingAfterBreak="0">
+  <w:abstractNum w:abstractNumId="18">
     <w:nsid w:val="33D93F92"/>
     <w:multiLevelType w:val="hybridMultilevel"/>
     <w:tmpl w:val="3F02B28E"/>
@@ -12834,7 +12813,7 @@
       </w:rPr>
     </w:lvl>
   </w:abstractNum>
-  <w:abstractNum w:abstractNumId="19" w15:restartNumberingAfterBreak="0">
+  <w:abstractNum w:abstractNumId="19">
     <w:nsid w:val="350660FB"/>
     <w:multiLevelType w:val="hybridMultilevel"/>
     <w:tmpl w:val="2D207B04"/>
@@ -12920,7 +12899,7 @@
       </w:pPr>
     </w:lvl>
   </w:abstractNum>
-  <w:abstractNum w:abstractNumId="20" w15:restartNumberingAfterBreak="0">
+  <w:abstractNum w:abstractNumId="20">
     <w:nsid w:val="35A36555"/>
     <w:multiLevelType w:val="multilevel"/>
     <w:tmpl w:val="6AA82EE2"/>
@@ -13046,7 +13025,7 @@
       </w:rPr>
     </w:lvl>
   </w:abstractNum>
-  <w:abstractNum w:abstractNumId="21" w15:restartNumberingAfterBreak="0">
+  <w:abstractNum w:abstractNumId="21">
     <w:nsid w:val="36F51216"/>
     <w:multiLevelType w:val="multilevel"/>
     <w:tmpl w:val="DAF20B4C"/>
@@ -13172,7 +13151,7 @@
       </w:rPr>
     </w:lvl>
   </w:abstractNum>
-  <w:abstractNum w:abstractNumId="22" w15:restartNumberingAfterBreak="0">
+  <w:abstractNum w:abstractNumId="22">
     <w:nsid w:val="37D17CD8"/>
     <w:multiLevelType w:val="hybridMultilevel"/>
     <w:tmpl w:val="EB98E76A"/>
@@ -13313,7 +13292,7 @@
       </w:rPr>
     </w:lvl>
   </w:abstractNum>
-  <w:abstractNum w:abstractNumId="23" w15:restartNumberingAfterBreak="0">
+  <w:abstractNum w:abstractNumId="23">
     <w:nsid w:val="44792092"/>
     <w:multiLevelType w:val="multilevel"/>
     <w:tmpl w:val="938E50E4"/>
@@ -13458,7 +13437,7 @@
       </w:rPr>
     </w:lvl>
   </w:abstractNum>
-  <w:abstractNum w:abstractNumId="24" w15:restartNumberingAfterBreak="0">
+  <w:abstractNum w:abstractNumId="24">
     <w:nsid w:val="44D97340"/>
     <w:multiLevelType w:val="hybridMultilevel"/>
     <w:tmpl w:val="FE1AD404"/>
@@ -13602,7 +13581,7 @@
       </w:rPr>
     </w:lvl>
   </w:abstractNum>
-  <w:abstractNum w:abstractNumId="25" w15:restartNumberingAfterBreak="0">
+  <w:abstractNum w:abstractNumId="25">
     <w:nsid w:val="4DF270B4"/>
     <w:multiLevelType w:val="hybridMultilevel"/>
     <w:tmpl w:val="E5E29EC2"/>
@@ -13698,7 +13677,7 @@
       </w:pPr>
     </w:lvl>
   </w:abstractNum>
-  <w:abstractNum w:abstractNumId="26" w15:restartNumberingAfterBreak="0">
+  <w:abstractNum w:abstractNumId="26">
     <w:nsid w:val="50371C3F"/>
     <w:multiLevelType w:val="hybridMultilevel"/>
     <w:tmpl w:val="2D207B04"/>
@@ -13784,7 +13763,7 @@
       </w:pPr>
     </w:lvl>
   </w:abstractNum>
-  <w:abstractNum w:abstractNumId="27" w15:restartNumberingAfterBreak="0">
+  <w:abstractNum w:abstractNumId="27">
     <w:nsid w:val="544641C9"/>
     <w:multiLevelType w:val="hybridMultilevel"/>
     <w:tmpl w:val="145A3B9A"/>
@@ -13901,7 +13880,7 @@
       </w:pPr>
     </w:lvl>
   </w:abstractNum>
-  <w:abstractNum w:abstractNumId="28" w15:restartNumberingAfterBreak="0">
+  <w:abstractNum w:abstractNumId="28">
     <w:nsid w:val="591A76BD"/>
     <w:multiLevelType w:val="hybridMultilevel"/>
     <w:tmpl w:val="132E1060"/>
@@ -13987,7 +13966,7 @@
       </w:pPr>
     </w:lvl>
   </w:abstractNum>
-  <w:abstractNum w:abstractNumId="29" w15:restartNumberingAfterBreak="0">
+  <w:abstractNum w:abstractNumId="29">
     <w:nsid w:val="59A6024B"/>
     <w:multiLevelType w:val="hybridMultilevel"/>
     <w:tmpl w:val="04D82898"/>
@@ -14100,7 +14079,7 @@
       </w:rPr>
     </w:lvl>
   </w:abstractNum>
-  <w:abstractNum w:abstractNumId="30" w15:restartNumberingAfterBreak="0">
+  <w:abstractNum w:abstractNumId="30">
     <w:nsid w:val="5B1C780B"/>
     <w:multiLevelType w:val="singleLevel"/>
     <w:tmpl w:val="FB627BE2"/>
@@ -14124,7 +14103,7 @@
       </w:rPr>
     </w:lvl>
   </w:abstractNum>
-  <w:abstractNum w:abstractNumId="31" w15:restartNumberingAfterBreak="0">
+  <w:abstractNum w:abstractNumId="31">
     <w:nsid w:val="63836128"/>
     <w:multiLevelType w:val="singleLevel"/>
     <w:tmpl w:val="86C25362"/>
@@ -14149,7 +14128,7 @@
       </w:rPr>
     </w:lvl>
   </w:abstractNum>
-  <w:abstractNum w:abstractNumId="32" w15:restartNumberingAfterBreak="0">
+  <w:abstractNum w:abstractNumId="32">
     <w:nsid w:val="66616FAA"/>
     <w:multiLevelType w:val="hybridMultilevel"/>
     <w:tmpl w:val="2D207B04"/>
@@ -14235,7 +14214,7 @@
       </w:pPr>
     </w:lvl>
   </w:abstractNum>
-  <w:abstractNum w:abstractNumId="33" w15:restartNumberingAfterBreak="0">
+  <w:abstractNum w:abstractNumId="33">
     <w:nsid w:val="6732238F"/>
     <w:multiLevelType w:val="hybridMultilevel"/>
     <w:tmpl w:val="132E1060"/>
@@ -14321,7 +14300,7 @@
       </w:pPr>
     </w:lvl>
   </w:abstractNum>
-  <w:abstractNum w:abstractNumId="34" w15:restartNumberingAfterBreak="0">
+  <w:abstractNum w:abstractNumId="34">
     <w:nsid w:val="6B100440"/>
     <w:multiLevelType w:val="hybridMultilevel"/>
     <w:tmpl w:val="525C026C"/>
@@ -14434,7 +14413,7 @@
       </w:rPr>
     </w:lvl>
   </w:abstractNum>
-  <w:abstractNum w:abstractNumId="35" w15:restartNumberingAfterBreak="0">
+  <w:abstractNum w:abstractNumId="35">
     <w:nsid w:val="6D147292"/>
     <w:multiLevelType w:val="hybridMultilevel"/>
     <w:tmpl w:val="132E1060"/>
@@ -14520,7 +14499,7 @@
       </w:pPr>
     </w:lvl>
   </w:abstractNum>
-  <w:abstractNum w:abstractNumId="36" w15:restartNumberingAfterBreak="0">
+  <w:abstractNum w:abstractNumId="36">
     <w:nsid w:val="70135E37"/>
     <w:multiLevelType w:val="singleLevel"/>
     <w:tmpl w:val="2790112A"/>
@@ -14545,7 +14524,7 @@
       </w:rPr>
     </w:lvl>
   </w:abstractNum>
-  <w:abstractNum w:abstractNumId="37" w15:restartNumberingAfterBreak="0">
+  <w:abstractNum w:abstractNumId="37">
     <w:nsid w:val="70941F04"/>
     <w:multiLevelType w:val="hybridMultilevel"/>
     <w:tmpl w:val="2272C6E4"/>
@@ -14689,7 +14668,7 @@
       </w:rPr>
     </w:lvl>
   </w:abstractNum>
-  <w:abstractNum w:abstractNumId="38" w15:restartNumberingAfterBreak="0">
+  <w:abstractNum w:abstractNumId="38">
     <w:nsid w:val="720A2C5F"/>
     <w:multiLevelType w:val="singleLevel"/>
     <w:tmpl w:val="202CB1C2"/>
@@ -14714,7 +14693,7 @@
       </w:rPr>
     </w:lvl>
   </w:abstractNum>
-  <w:abstractNum w:abstractNumId="39" w15:restartNumberingAfterBreak="0">
+  <w:abstractNum w:abstractNumId="39">
     <w:nsid w:val="767F4094"/>
     <w:multiLevelType w:val="multilevel"/>
     <w:tmpl w:val="D0F83198"/>
@@ -14855,7 +14834,7 @@
       </w:rPr>
     </w:lvl>
   </w:abstractNum>
-  <w:abstractNum w:abstractNumId="40" w15:restartNumberingAfterBreak="0">
+  <w:abstractNum w:abstractNumId="40">
     <w:nsid w:val="7D9C2747"/>
     <w:multiLevelType w:val="multilevel"/>
     <w:tmpl w:val="771CFE94"/>
@@ -14999,7 +14978,7 @@
       </w:rPr>
     </w:lvl>
   </w:abstractNum>
-  <w:abstractNum w:abstractNumId="41" w15:restartNumberingAfterBreak="0">
+  <w:abstractNum w:abstractNumId="41">
     <w:nsid w:val="7ED3302E"/>
     <w:multiLevelType w:val="hybridMultilevel"/>
     <w:tmpl w:val="FF7A950C"/>
@@ -15140,7 +15119,7 @@
       </w:rPr>
     </w:lvl>
   </w:abstractNum>
-  <w:abstractNum w:abstractNumId="42" w15:restartNumberingAfterBreak="0">
+  <w:abstractNum w:abstractNumId="42">
     <w:nsid w:val="7F617E90"/>
     <w:multiLevelType w:val="hybridMultilevel"/>
     <w:tmpl w:val="F956E0E6"/>
@@ -15409,7 +15388,7 @@
 </file>
 
 <file path=word/styles.xml><?xml version="1.0" encoding="utf-8"?>
-<w:styles xmlns:mc="http://schemas.openxmlformats.org/markup-compatibility/2006" xmlns:r="http://schemas.openxmlformats.org/officeDocument/2006/relationships" xmlns:w="http://schemas.openxmlformats.org/wordprocessingml/2006/main" xmlns:w14="http://schemas.microsoft.com/office/word/2010/wordml" xmlns:w15="http://schemas.microsoft.com/office/word/2012/wordml" xmlns:w16cid="http://schemas.microsoft.com/office/word/2016/wordml/cid" xmlns:w16se="http://schemas.microsoft.com/office/word/2015/wordml/symex" mc:Ignorable="w14 w15 w16se w16cid">
+<w:styles xmlns:mc="http://schemas.openxmlformats.org/markup-compatibility/2006" xmlns:r="http://schemas.openxmlformats.org/officeDocument/2006/relationships" xmlns:w="http://schemas.openxmlformats.org/wordprocessingml/2006/main" xmlns:w14="http://schemas.microsoft.com/office/word/2010/wordml" xmlns:w15="http://schemas.microsoft.com/office/word/2012/wordml" mc:Ignorable="w14 w15">
   <w:docDefaults>
     <w:rPrDefault>
       <w:rPr>
@@ -15419,10 +15398,10 @@
     </w:rPrDefault>
     <w:pPrDefault/>
   </w:docDefaults>
-  <w:latentStyles w:defLockedState="0" w:defUIPriority="99" w:defSemiHidden="0" w:defUnhideWhenUsed="0" w:defQFormat="0" w:count="375">
-    <w:lsdException w:name="Normal" w:uiPriority="0" w:qFormat="1"/>
+  <w:latentStyles w:defLockedState="0" w:defUIPriority="0" w:defSemiHidden="0" w:defUnhideWhenUsed="0" w:defQFormat="0" w:count="382">
+    <w:lsdException w:name="Normal" w:qFormat="1"/>
     <w:lsdException w:name="heading 1" w:uiPriority="9" w:qFormat="1"/>
-    <w:lsdException w:name="heading 2" w:uiPriority="0" w:qFormat="1"/>
+    <w:lsdException w:name="heading 2" w:qFormat="1"/>
     <w:lsdException w:name="heading 3" w:uiPriority="9" w:qFormat="1"/>
     <w:lsdException w:name="heading 4" w:uiPriority="9" w:qFormat="1"/>
     <w:lsdException w:name="heading 5" w:uiPriority="9" w:qFormat="1"/>
@@ -15430,15 +15409,15 @@
     <w:lsdException w:name="heading 7" w:semiHidden="1" w:uiPriority="9" w:unhideWhenUsed="1" w:qFormat="1"/>
     <w:lsdException w:name="heading 8" w:semiHidden="1" w:uiPriority="9" w:unhideWhenUsed="1" w:qFormat="1"/>
     <w:lsdException w:name="heading 9" w:semiHidden="1" w:uiPriority="9" w:unhideWhenUsed="1" w:qFormat="1"/>
-    <w:lsdException w:name="index 1" w:semiHidden="1" w:unhideWhenUsed="1"/>
-    <w:lsdException w:name="index 2" w:semiHidden="1" w:unhideWhenUsed="1"/>
-    <w:lsdException w:name="index 3" w:semiHidden="1" w:unhideWhenUsed="1"/>
-    <w:lsdException w:name="index 4" w:semiHidden="1" w:unhideWhenUsed="1"/>
-    <w:lsdException w:name="index 5" w:semiHidden="1" w:unhideWhenUsed="1"/>
-    <w:lsdException w:name="index 6" w:semiHidden="1" w:unhideWhenUsed="1"/>
-    <w:lsdException w:name="index 7" w:semiHidden="1" w:unhideWhenUsed="1"/>
-    <w:lsdException w:name="index 8" w:semiHidden="1" w:unhideWhenUsed="1"/>
-    <w:lsdException w:name="index 9" w:semiHidden="1" w:unhideWhenUsed="1"/>
+    <w:lsdException w:name="index 1" w:semiHidden="1" w:uiPriority="99" w:unhideWhenUsed="1"/>
+    <w:lsdException w:name="index 2" w:semiHidden="1" w:uiPriority="99" w:unhideWhenUsed="1"/>
+    <w:lsdException w:name="index 3" w:semiHidden="1" w:uiPriority="99" w:unhideWhenUsed="1"/>
+    <w:lsdException w:name="index 4" w:semiHidden="1" w:uiPriority="99" w:unhideWhenUsed="1"/>
+    <w:lsdException w:name="index 5" w:semiHidden="1" w:uiPriority="99" w:unhideWhenUsed="1"/>
+    <w:lsdException w:name="index 6" w:semiHidden="1" w:uiPriority="99" w:unhideWhenUsed="1"/>
+    <w:lsdException w:name="index 7" w:semiHidden="1" w:uiPriority="99" w:unhideWhenUsed="1"/>
+    <w:lsdException w:name="index 8" w:semiHidden="1" w:uiPriority="99" w:unhideWhenUsed="1"/>
+    <w:lsdException w:name="index 9" w:semiHidden="1" w:uiPriority="99" w:unhideWhenUsed="1"/>
     <w:lsdException w:name="toc 1" w:semiHidden="1" w:uiPriority="39" w:unhideWhenUsed="1"/>
     <w:lsdException w:name="toc 2" w:semiHidden="1" w:uiPriority="39" w:unhideWhenUsed="1"/>
     <w:lsdException w:name="toc 3" w:semiHidden="1" w:uiPriority="39" w:unhideWhenUsed="1"/>
@@ -15448,129 +15427,134 @@
     <w:lsdException w:name="toc 7" w:semiHidden="1" w:uiPriority="39" w:unhideWhenUsed="1"/>
     <w:lsdException w:name="toc 8" w:semiHidden="1" w:uiPriority="39" w:unhideWhenUsed="1"/>
     <w:lsdException w:name="toc 9" w:semiHidden="1" w:uiPriority="39" w:unhideWhenUsed="1"/>
-    <w:lsdException w:name="Normal Indent" w:semiHidden="1" w:unhideWhenUsed="1"/>
-    <w:lsdException w:name="footnote text" w:semiHidden="1" w:unhideWhenUsed="1"/>
-    <w:lsdException w:name="annotation text" w:semiHidden="1" w:unhideWhenUsed="1"/>
-    <w:lsdException w:name="header" w:semiHidden="1" w:unhideWhenUsed="1"/>
-    <w:lsdException w:name="footer" w:semiHidden="1" w:unhideWhenUsed="1"/>
-    <w:lsdException w:name="index heading" w:semiHidden="1" w:unhideWhenUsed="1"/>
+    <w:lsdException w:name="Normal Indent" w:semiHidden="1" w:uiPriority="99" w:unhideWhenUsed="1"/>
+    <w:lsdException w:name="footnote text" w:semiHidden="1" w:uiPriority="99" w:unhideWhenUsed="1"/>
+    <w:lsdException w:name="annotation text" w:semiHidden="1" w:uiPriority="99" w:unhideWhenUsed="1"/>
+    <w:lsdException w:name="header" w:semiHidden="1" w:uiPriority="99" w:unhideWhenUsed="1"/>
+    <w:lsdException w:name="footer" w:semiHidden="1" w:uiPriority="99" w:unhideWhenUsed="1"/>
+    <w:lsdException w:name="index heading" w:semiHidden="1" w:uiPriority="99" w:unhideWhenUsed="1"/>
     <w:lsdException w:name="caption" w:semiHidden="1" w:uiPriority="35" w:unhideWhenUsed="1" w:qFormat="1"/>
-    <w:lsdException w:name="table of figures" w:semiHidden="1" w:unhideWhenUsed="1"/>
-    <w:lsdException w:name="envelope address" w:semiHidden="1" w:unhideWhenUsed="1"/>
-    <w:lsdException w:name="envelope return" w:semiHidden="1" w:unhideWhenUsed="1"/>
-    <w:lsdException w:name="footnote reference" w:semiHidden="1" w:uiPriority="0" w:unhideWhenUsed="1"/>
-    <w:lsdException w:name="annotation reference" w:semiHidden="1" w:uiPriority="0" w:unhideWhenUsed="1"/>
-    <w:lsdException w:name="line number" w:semiHidden="1" w:uiPriority="0" w:unhideWhenUsed="1"/>
-    <w:lsdException w:name="page number" w:semiHidden="1" w:unhideWhenUsed="1"/>
-    <w:lsdException w:name="endnote reference" w:semiHidden="1" w:uiPriority="0" w:unhideWhenUsed="1"/>
-    <w:lsdException w:name="endnote text" w:semiHidden="1" w:unhideWhenUsed="1"/>
-    <w:lsdException w:name="table of authorities" w:semiHidden="1" w:unhideWhenUsed="1"/>
-    <w:lsdException w:name="macro" w:semiHidden="1" w:unhideWhenUsed="1"/>
-    <w:lsdException w:name="toa heading" w:semiHidden="1" w:unhideWhenUsed="1"/>
-    <w:lsdException w:name="List" w:semiHidden="1" w:unhideWhenUsed="1"/>
-    <w:lsdException w:name="List Bullet" w:semiHidden="1" w:unhideWhenUsed="1"/>
-    <w:lsdException w:name="List 2" w:semiHidden="1" w:unhideWhenUsed="1"/>
-    <w:lsdException w:name="List 3" w:semiHidden="1" w:unhideWhenUsed="1"/>
-    <w:lsdException w:name="List Bullet 2" w:semiHidden="1" w:unhideWhenUsed="1"/>
-    <w:lsdException w:name="List Bullet 3" w:semiHidden="1" w:unhideWhenUsed="1"/>
-    <w:lsdException w:name="List Bullet 4" w:semiHidden="1" w:unhideWhenUsed="1"/>
-    <w:lsdException w:name="List Bullet 5" w:semiHidden="1" w:unhideWhenUsed="1"/>
-    <w:lsdException w:name="List Number 2" w:semiHidden="1" w:unhideWhenUsed="1"/>
-    <w:lsdException w:name="List Number 3" w:semiHidden="1" w:unhideWhenUsed="1"/>
-    <w:lsdException w:name="List Number 4" w:semiHidden="1" w:unhideWhenUsed="1"/>
-    <w:lsdException w:name="List Number 5" w:semiHidden="1" w:unhideWhenUsed="1"/>
+    <w:lsdException w:name="table of figures" w:semiHidden="1" w:uiPriority="99" w:unhideWhenUsed="1"/>
+    <w:lsdException w:name="envelope address" w:semiHidden="1" w:uiPriority="99" w:unhideWhenUsed="1"/>
+    <w:lsdException w:name="envelope return" w:semiHidden="1" w:uiPriority="99" w:unhideWhenUsed="1"/>
+    <w:lsdException w:name="footnote reference" w:semiHidden="1" w:unhideWhenUsed="1"/>
+    <w:lsdException w:name="annotation reference" w:semiHidden="1" w:unhideWhenUsed="1"/>
+    <w:lsdException w:name="line number" w:semiHidden="1" w:unhideWhenUsed="1"/>
+    <w:lsdException w:name="page number" w:semiHidden="1" w:uiPriority="99" w:unhideWhenUsed="1"/>
+    <w:lsdException w:name="endnote reference" w:semiHidden="1" w:unhideWhenUsed="1"/>
+    <w:lsdException w:name="endnote text" w:semiHidden="1" w:uiPriority="99" w:unhideWhenUsed="1"/>
+    <w:lsdException w:name="table of authorities" w:semiHidden="1" w:uiPriority="99" w:unhideWhenUsed="1"/>
+    <w:lsdException w:name="macro" w:semiHidden="1" w:uiPriority="99" w:unhideWhenUsed="1"/>
+    <w:lsdException w:name="toa heading" w:semiHidden="1" w:uiPriority="99" w:unhideWhenUsed="1"/>
+    <w:lsdException w:name="List" w:semiHidden="1" w:uiPriority="99" w:unhideWhenUsed="1"/>
+    <w:lsdException w:name="List Bullet" w:semiHidden="1" w:uiPriority="99" w:unhideWhenUsed="1"/>
+    <w:lsdException w:name="List Number" w:uiPriority="99"/>
+    <w:lsdException w:name="List 2" w:semiHidden="1" w:uiPriority="99" w:unhideWhenUsed="1"/>
+    <w:lsdException w:name="List 3" w:semiHidden="1" w:uiPriority="99" w:unhideWhenUsed="1"/>
+    <w:lsdException w:name="List 4" w:uiPriority="99"/>
+    <w:lsdException w:name="List 5" w:uiPriority="99"/>
+    <w:lsdException w:name="List Bullet 2" w:semiHidden="1" w:uiPriority="99" w:unhideWhenUsed="1"/>
+    <w:lsdException w:name="List Bullet 3" w:semiHidden="1" w:uiPriority="99" w:unhideWhenUsed="1"/>
+    <w:lsdException w:name="List Bullet 4" w:semiHidden="1" w:uiPriority="99" w:unhideWhenUsed="1"/>
+    <w:lsdException w:name="List Bullet 5" w:semiHidden="1" w:uiPriority="99" w:unhideWhenUsed="1"/>
+    <w:lsdException w:name="List Number 2" w:semiHidden="1" w:uiPriority="99" w:unhideWhenUsed="1"/>
+    <w:lsdException w:name="List Number 3" w:semiHidden="1" w:uiPriority="99" w:unhideWhenUsed="1"/>
+    <w:lsdException w:name="List Number 4" w:semiHidden="1" w:uiPriority="99" w:unhideWhenUsed="1"/>
+    <w:lsdException w:name="List Number 5" w:semiHidden="1" w:uiPriority="99" w:unhideWhenUsed="1"/>
     <w:lsdException w:name="Title" w:uiPriority="10" w:qFormat="1"/>
-    <w:lsdException w:name="Closing" w:semiHidden="1" w:unhideWhenUsed="1"/>
-    <w:lsdException w:name="Signature" w:semiHidden="1" w:unhideWhenUsed="1"/>
-    <w:lsdException w:name="Default Paragraph Font" w:semiHidden="1" w:uiPriority="0" w:unhideWhenUsed="1"/>
-    <w:lsdException w:name="Body Text" w:semiHidden="1" w:unhideWhenUsed="1"/>
-    <w:lsdException w:name="Body Text Indent" w:semiHidden="1" w:unhideWhenUsed="1"/>
-    <w:lsdException w:name="List Continue" w:semiHidden="1" w:unhideWhenUsed="1"/>
-    <w:lsdException w:name="List Continue 2" w:semiHidden="1" w:unhideWhenUsed="1"/>
-    <w:lsdException w:name="List Continue 3" w:semiHidden="1" w:unhideWhenUsed="1"/>
-    <w:lsdException w:name="List Continue 4" w:semiHidden="1" w:unhideWhenUsed="1"/>
-    <w:lsdException w:name="List Continue 5" w:semiHidden="1" w:unhideWhenUsed="1"/>
-    <w:lsdException w:name="Message Header" w:semiHidden="1" w:unhideWhenUsed="1"/>
+    <w:lsdException w:name="Closing" w:semiHidden="1" w:uiPriority="99" w:unhideWhenUsed="1"/>
+    <w:lsdException w:name="Signature" w:semiHidden="1" w:uiPriority="99" w:unhideWhenUsed="1"/>
+    <w:lsdException w:name="Default Paragraph Font" w:semiHidden="1" w:unhideWhenUsed="1"/>
+    <w:lsdException w:name="Body Text" w:semiHidden="1" w:uiPriority="99" w:unhideWhenUsed="1"/>
+    <w:lsdException w:name="Body Text Indent" w:semiHidden="1" w:uiPriority="99" w:unhideWhenUsed="1"/>
+    <w:lsdException w:name="List Continue" w:semiHidden="1" w:uiPriority="99" w:unhideWhenUsed="1"/>
+    <w:lsdException w:name="List Continue 2" w:semiHidden="1" w:uiPriority="99" w:unhideWhenUsed="1"/>
+    <w:lsdException w:name="List Continue 3" w:semiHidden="1" w:uiPriority="99" w:unhideWhenUsed="1"/>
+    <w:lsdException w:name="List Continue 4" w:semiHidden="1" w:uiPriority="99" w:unhideWhenUsed="1"/>
+    <w:lsdException w:name="List Continue 5" w:semiHidden="1" w:uiPriority="99" w:unhideWhenUsed="1"/>
+    <w:lsdException w:name="Message Header" w:semiHidden="1" w:uiPriority="99" w:unhideWhenUsed="1"/>
     <w:lsdException w:name="Subtitle" w:uiPriority="11" w:qFormat="1"/>
-    <w:lsdException w:name="Body Text First Indent 2" w:semiHidden="1" w:unhideWhenUsed="1"/>
-    <w:lsdException w:name="Note Heading" w:semiHidden="1" w:unhideWhenUsed="1"/>
-    <w:lsdException w:name="Body Text 2" w:semiHidden="1" w:unhideWhenUsed="1"/>
-    <w:lsdException w:name="Body Text 3" w:semiHidden="1" w:unhideWhenUsed="1"/>
-    <w:lsdException w:name="Body Text Indent 2" w:semiHidden="1" w:unhideWhenUsed="1"/>
-    <w:lsdException w:name="Body Text Indent 3" w:semiHidden="1" w:unhideWhenUsed="1"/>
-    <w:lsdException w:name="Block Text" w:semiHidden="1" w:unhideWhenUsed="1"/>
-    <w:lsdException w:name="Hyperlink" w:semiHidden="1" w:unhideWhenUsed="1"/>
-    <w:lsdException w:name="FollowedHyperlink" w:semiHidden="1" w:unhideWhenUsed="1"/>
-    <w:lsdException w:name="Strong" w:uiPriority="0" w:qFormat="1"/>
-    <w:lsdException w:name="Emphasis" w:uiPriority="0" w:qFormat="1"/>
-    <w:lsdException w:name="Document Map" w:semiHidden="1" w:unhideWhenUsed="1"/>
-    <w:lsdException w:name="Plain Text" w:semiHidden="1" w:unhideWhenUsed="1"/>
-    <w:lsdException w:name="E-mail Signature" w:semiHidden="1" w:unhideWhenUsed="1"/>
-    <w:lsdException w:name="HTML Top of Form" w:semiHidden="1" w:uiPriority="0" w:unhideWhenUsed="1"/>
-    <w:lsdException w:name="HTML Bottom of Form" w:semiHidden="1" w:uiPriority="0" w:unhideWhenUsed="1"/>
-    <w:lsdException w:name="Normal (Web)" w:semiHidden="1" w:unhideWhenUsed="1"/>
-    <w:lsdException w:name="HTML Acronym" w:semiHidden="1" w:uiPriority="0" w:unhideWhenUsed="1"/>
-    <w:lsdException w:name="HTML Address" w:semiHidden="1" w:unhideWhenUsed="1"/>
-    <w:lsdException w:name="HTML Cite" w:semiHidden="1" w:uiPriority="0" w:unhideWhenUsed="1"/>
-    <w:lsdException w:name="HTML Code" w:semiHidden="1" w:uiPriority="0" w:unhideWhenUsed="1"/>
-    <w:lsdException w:name="HTML Definition" w:semiHidden="1" w:uiPriority="0" w:unhideWhenUsed="1"/>
-    <w:lsdException w:name="HTML Keyboard" w:semiHidden="1" w:uiPriority="0" w:unhideWhenUsed="1"/>
-    <w:lsdException w:name="HTML Preformatted" w:semiHidden="1" w:unhideWhenUsed="1"/>
-    <w:lsdException w:name="HTML Sample" w:semiHidden="1" w:uiPriority="0" w:unhideWhenUsed="1"/>
-    <w:lsdException w:name="HTML Typewriter" w:semiHidden="1" w:uiPriority="0" w:unhideWhenUsed="1"/>
-    <w:lsdException w:name="HTML Variable" w:semiHidden="1" w:uiPriority="0" w:unhideWhenUsed="1"/>
-    <w:lsdException w:name="Normal Table" w:semiHidden="1" w:uiPriority="0" w:unhideWhenUsed="1"/>
-    <w:lsdException w:name="annotation subject" w:semiHidden="1" w:unhideWhenUsed="1"/>
-    <w:lsdException w:name="No List" w:semiHidden="1" w:unhideWhenUsed="1"/>
-    <w:lsdException w:name="Outline List 1" w:semiHidden="1" w:uiPriority="0" w:unhideWhenUsed="1"/>
-    <w:lsdException w:name="Outline List 2" w:semiHidden="1" w:uiPriority="0" w:unhideWhenUsed="1"/>
-    <w:lsdException w:name="Outline List 3" w:semiHidden="1" w:uiPriority="0" w:unhideWhenUsed="1"/>
-    <w:lsdException w:name="Table Simple 1" w:semiHidden="1" w:uiPriority="0" w:unhideWhenUsed="1"/>
-    <w:lsdException w:name="Table Simple 2" w:semiHidden="1" w:uiPriority="0" w:unhideWhenUsed="1"/>
-    <w:lsdException w:name="Table Simple 3" w:semiHidden="1" w:uiPriority="0" w:unhideWhenUsed="1"/>
-    <w:lsdException w:name="Table Classic 1" w:semiHidden="1" w:uiPriority="0" w:unhideWhenUsed="1"/>
-    <w:lsdException w:name="Table Classic 2" w:semiHidden="1" w:uiPriority="0" w:unhideWhenUsed="1"/>
-    <w:lsdException w:name="Table Classic 3" w:semiHidden="1" w:uiPriority="0" w:unhideWhenUsed="1"/>
-    <w:lsdException w:name="Table Classic 4" w:semiHidden="1" w:uiPriority="0" w:unhideWhenUsed="1"/>
-    <w:lsdException w:name="Table Colorful 1" w:semiHidden="1" w:uiPriority="0" w:unhideWhenUsed="1"/>
-    <w:lsdException w:name="Table Colorful 2" w:semiHidden="1" w:uiPriority="0" w:unhideWhenUsed="1"/>
-    <w:lsdException w:name="Table Colorful 3" w:semiHidden="1" w:uiPriority="0" w:unhideWhenUsed="1"/>
-    <w:lsdException w:name="Table Columns 1" w:semiHidden="1" w:uiPriority="0" w:unhideWhenUsed="1"/>
-    <w:lsdException w:name="Table Columns 2" w:semiHidden="1" w:uiPriority="0" w:unhideWhenUsed="1"/>
-    <w:lsdException w:name="Table Columns 3" w:semiHidden="1" w:uiPriority="0" w:unhideWhenUsed="1"/>
-    <w:lsdException w:name="Table Columns 4" w:semiHidden="1" w:uiPriority="0" w:unhideWhenUsed="1"/>
-    <w:lsdException w:name="Table Columns 5" w:semiHidden="1" w:uiPriority="0" w:unhideWhenUsed="1"/>
-    <w:lsdException w:name="Table Grid 1" w:semiHidden="1" w:uiPriority="0" w:unhideWhenUsed="1"/>
-    <w:lsdException w:name="Table Grid 2" w:semiHidden="1" w:uiPriority="0" w:unhideWhenUsed="1"/>
-    <w:lsdException w:name="Table Grid 3" w:semiHidden="1" w:uiPriority="0" w:unhideWhenUsed="1"/>
-    <w:lsdException w:name="Table Grid 4" w:semiHidden="1" w:uiPriority="0" w:unhideWhenUsed="1"/>
-    <w:lsdException w:name="Table Grid 5" w:semiHidden="1" w:uiPriority="0" w:unhideWhenUsed="1"/>
-    <w:lsdException w:name="Table Grid 6" w:semiHidden="1" w:uiPriority="0" w:unhideWhenUsed="1"/>
-    <w:lsdException w:name="Table Grid 7" w:semiHidden="1" w:uiPriority="0" w:unhideWhenUsed="1"/>
-    <w:lsdException w:name="Table Grid 8" w:semiHidden="1" w:uiPriority="0" w:unhideWhenUsed="1"/>
-    <w:lsdException w:name="Table List 1" w:semiHidden="1" w:uiPriority="0" w:unhideWhenUsed="1"/>
-    <w:lsdException w:name="Table List 2" w:semiHidden="1" w:uiPriority="0" w:unhideWhenUsed="1"/>
-    <w:lsdException w:name="Table List 3" w:semiHidden="1" w:uiPriority="0" w:unhideWhenUsed="1"/>
-    <w:lsdException w:name="Table List 4" w:semiHidden="1" w:uiPriority="0" w:unhideWhenUsed="1"/>
-    <w:lsdException w:name="Table List 5" w:semiHidden="1" w:uiPriority="0" w:unhideWhenUsed="1"/>
-    <w:lsdException w:name="Table List 6" w:semiHidden="1" w:uiPriority="0" w:unhideWhenUsed="1"/>
-    <w:lsdException w:name="Table List 7" w:semiHidden="1" w:uiPriority="0" w:unhideWhenUsed="1"/>
-    <w:lsdException w:name="Table List 8" w:semiHidden="1" w:uiPriority="0" w:unhideWhenUsed="1"/>
-    <w:lsdException w:name="Table 3D effects 1" w:semiHidden="1" w:uiPriority="0" w:unhideWhenUsed="1"/>
-    <w:lsdException w:name="Table 3D effects 2" w:semiHidden="1" w:uiPriority="0" w:unhideWhenUsed="1"/>
-    <w:lsdException w:name="Table 3D effects 3" w:semiHidden="1" w:uiPriority="0" w:unhideWhenUsed="1"/>
-    <w:lsdException w:name="Table Contemporary" w:semiHidden="1" w:uiPriority="0" w:unhideWhenUsed="1"/>
-    <w:lsdException w:name="Table Elegant" w:semiHidden="1" w:uiPriority="0" w:unhideWhenUsed="1"/>
-    <w:lsdException w:name="Table Professional" w:semiHidden="1" w:uiPriority="0" w:unhideWhenUsed="1"/>
-    <w:lsdException w:name="Table Subtle 1" w:semiHidden="1" w:uiPriority="0" w:unhideWhenUsed="1"/>
-    <w:lsdException w:name="Table Subtle 2" w:semiHidden="1" w:uiPriority="0" w:unhideWhenUsed="1"/>
-    <w:lsdException w:name="Table Web 1" w:semiHidden="1" w:uiPriority="0" w:unhideWhenUsed="1"/>
-    <w:lsdException w:name="Table Web 2" w:semiHidden="1" w:uiPriority="0" w:unhideWhenUsed="1"/>
-    <w:lsdException w:name="Table Web 3" w:semiHidden="1" w:uiPriority="0" w:unhideWhenUsed="1"/>
-    <w:lsdException w:name="Balloon Text" w:semiHidden="1" w:unhideWhenUsed="1"/>
-    <w:lsdException w:name="Table Grid" w:uiPriority="0"/>
-    <w:lsdException w:name="Table Theme" w:semiHidden="1" w:uiPriority="0" w:unhideWhenUsed="1"/>
-    <w:lsdException w:name="Placeholder Text" w:semiHidden="1"/>
+    <w:lsdException w:name="Salutation" w:uiPriority="99"/>
+    <w:lsdException w:name="Date" w:uiPriority="99"/>
+    <w:lsdException w:name="Body Text First Indent" w:uiPriority="99"/>
+    <w:lsdException w:name="Body Text First Indent 2" w:semiHidden="1" w:uiPriority="99" w:unhideWhenUsed="1"/>
+    <w:lsdException w:name="Note Heading" w:semiHidden="1" w:uiPriority="99" w:unhideWhenUsed="1"/>
+    <w:lsdException w:name="Body Text 2" w:semiHidden="1" w:uiPriority="99" w:unhideWhenUsed="1"/>
+    <w:lsdException w:name="Body Text 3" w:semiHidden="1" w:uiPriority="99" w:unhideWhenUsed="1"/>
+    <w:lsdException w:name="Body Text Indent 2" w:semiHidden="1" w:uiPriority="99" w:unhideWhenUsed="1"/>
+    <w:lsdException w:name="Body Text Indent 3" w:semiHidden="1" w:uiPriority="99" w:unhideWhenUsed="1"/>
+    <w:lsdException w:name="Block Text" w:semiHidden="1" w:uiPriority="99" w:unhideWhenUsed="1"/>
+    <w:lsdException w:name="Hyperlink" w:semiHidden="1" w:uiPriority="99" w:unhideWhenUsed="1"/>
+    <w:lsdException w:name="FollowedHyperlink" w:semiHidden="1" w:uiPriority="99" w:unhideWhenUsed="1"/>
+    <w:lsdException w:name="Strong" w:qFormat="1"/>
+    <w:lsdException w:name="Emphasis" w:qFormat="1"/>
+    <w:lsdException w:name="Document Map" w:semiHidden="1" w:uiPriority="99" w:unhideWhenUsed="1"/>
+    <w:lsdException w:name="Plain Text" w:semiHidden="1" w:uiPriority="99" w:unhideWhenUsed="1"/>
+    <w:lsdException w:name="E-mail Signature" w:semiHidden="1" w:uiPriority="99" w:unhideWhenUsed="1"/>
+    <w:lsdException w:name="HTML Top of Form" w:semiHidden="1" w:unhideWhenUsed="1"/>
+    <w:lsdException w:name="HTML Bottom of Form" w:semiHidden="1" w:unhideWhenUsed="1"/>
+    <w:lsdException w:name="Normal (Web)" w:semiHidden="1" w:uiPriority="99" w:unhideWhenUsed="1"/>
+    <w:lsdException w:name="HTML Acronym" w:semiHidden="1" w:unhideWhenUsed="1"/>
+    <w:lsdException w:name="HTML Address" w:semiHidden="1" w:uiPriority="99" w:unhideWhenUsed="1"/>
+    <w:lsdException w:name="HTML Cite" w:semiHidden="1" w:unhideWhenUsed="1"/>
+    <w:lsdException w:name="HTML Code" w:semiHidden="1" w:unhideWhenUsed="1"/>
+    <w:lsdException w:name="HTML Definition" w:semiHidden="1" w:unhideWhenUsed="1"/>
+    <w:lsdException w:name="HTML Keyboard" w:semiHidden="1" w:unhideWhenUsed="1"/>
+    <w:lsdException w:name="HTML Preformatted" w:semiHidden="1" w:uiPriority="99" w:unhideWhenUsed="1"/>
+    <w:lsdException w:name="HTML Sample" w:semiHidden="1" w:unhideWhenUsed="1"/>
+    <w:lsdException w:name="HTML Typewriter" w:semiHidden="1" w:unhideWhenUsed="1"/>
+    <w:lsdException w:name="HTML Variable" w:semiHidden="1" w:unhideWhenUsed="1"/>
+    <w:lsdException w:name="Normal Table" w:semiHidden="1" w:unhideWhenUsed="1"/>
+    <w:lsdException w:name="annotation subject" w:semiHidden="1" w:uiPriority="99" w:unhideWhenUsed="1"/>
+    <w:lsdException w:name="No List" w:semiHidden="1" w:uiPriority="99" w:unhideWhenUsed="1"/>
+    <w:lsdException w:name="Outline List 1" w:semiHidden="1" w:unhideWhenUsed="1"/>
+    <w:lsdException w:name="Outline List 2" w:semiHidden="1" w:unhideWhenUsed="1"/>
+    <w:lsdException w:name="Outline List 3" w:semiHidden="1" w:unhideWhenUsed="1"/>
+    <w:lsdException w:name="Table Simple 1" w:semiHidden="1" w:unhideWhenUsed="1"/>
+    <w:lsdException w:name="Table Simple 2" w:semiHidden="1" w:unhideWhenUsed="1"/>
+    <w:lsdException w:name="Table Simple 3" w:semiHidden="1" w:unhideWhenUsed="1"/>
+    <w:lsdException w:name="Table Classic 1" w:semiHidden="1" w:unhideWhenUsed="1"/>
+    <w:lsdException w:name="Table Classic 2" w:semiHidden="1" w:unhideWhenUsed="1"/>
+    <w:lsdException w:name="Table Classic 3" w:semiHidden="1" w:unhideWhenUsed="1"/>
+    <w:lsdException w:name="Table Classic 4" w:semiHidden="1" w:unhideWhenUsed="1"/>
+    <w:lsdException w:name="Table Colorful 1" w:semiHidden="1" w:unhideWhenUsed="1"/>
+    <w:lsdException w:name="Table Colorful 2" w:semiHidden="1" w:unhideWhenUsed="1"/>
+    <w:lsdException w:name="Table Colorful 3" w:semiHidden="1" w:unhideWhenUsed="1"/>
+    <w:lsdException w:name="Table Columns 1" w:semiHidden="1" w:unhideWhenUsed="1"/>
+    <w:lsdException w:name="Table Columns 2" w:semiHidden="1" w:unhideWhenUsed="1"/>
+    <w:lsdException w:name="Table Columns 3" w:semiHidden="1" w:unhideWhenUsed="1"/>
+    <w:lsdException w:name="Table Columns 4" w:semiHidden="1" w:unhideWhenUsed="1"/>
+    <w:lsdException w:name="Table Columns 5" w:semiHidden="1" w:unhideWhenUsed="1"/>
+    <w:lsdException w:name="Table Grid 1" w:semiHidden="1" w:unhideWhenUsed="1"/>
+    <w:lsdException w:name="Table Grid 2" w:semiHidden="1" w:unhideWhenUsed="1"/>
+    <w:lsdException w:name="Table Grid 3" w:semiHidden="1" w:unhideWhenUsed="1"/>
+    <w:lsdException w:name="Table Grid 4" w:semiHidden="1" w:unhideWhenUsed="1"/>
+    <w:lsdException w:name="Table Grid 5" w:semiHidden="1" w:unhideWhenUsed="1"/>
+    <w:lsdException w:name="Table Grid 6" w:semiHidden="1" w:unhideWhenUsed="1"/>
+    <w:lsdException w:name="Table Grid 7" w:semiHidden="1" w:unhideWhenUsed="1"/>
+    <w:lsdException w:name="Table Grid 8" w:semiHidden="1" w:unhideWhenUsed="1"/>
+    <w:lsdException w:name="Table List 1" w:semiHidden="1" w:unhideWhenUsed="1"/>
+    <w:lsdException w:name="Table List 2" w:semiHidden="1" w:unhideWhenUsed="1"/>
+    <w:lsdException w:name="Table List 3" w:semiHidden="1" w:unhideWhenUsed="1"/>
+    <w:lsdException w:name="Table List 4" w:semiHidden="1" w:unhideWhenUsed="1"/>
+    <w:lsdException w:name="Table List 5" w:semiHidden="1" w:unhideWhenUsed="1"/>
+    <w:lsdException w:name="Table List 6" w:semiHidden="1" w:unhideWhenUsed="1"/>
+    <w:lsdException w:name="Table List 7" w:semiHidden="1" w:unhideWhenUsed="1"/>
+    <w:lsdException w:name="Table List 8" w:semiHidden="1" w:unhideWhenUsed="1"/>
+    <w:lsdException w:name="Table 3D effects 1" w:semiHidden="1" w:unhideWhenUsed="1"/>
+    <w:lsdException w:name="Table 3D effects 2" w:semiHidden="1" w:unhideWhenUsed="1"/>
+    <w:lsdException w:name="Table 3D effects 3" w:semiHidden="1" w:unhideWhenUsed="1"/>
+    <w:lsdException w:name="Table Contemporary" w:semiHidden="1" w:unhideWhenUsed="1"/>
+    <w:lsdException w:name="Table Elegant" w:semiHidden="1" w:unhideWhenUsed="1"/>
+    <w:lsdException w:name="Table Professional" w:semiHidden="1" w:unhideWhenUsed="1"/>
+    <w:lsdException w:name="Table Subtle 1" w:semiHidden="1" w:unhideWhenUsed="1"/>
+    <w:lsdException w:name="Table Subtle 2" w:semiHidden="1" w:unhideWhenUsed="1"/>
+    <w:lsdException w:name="Table Web 1" w:semiHidden="1" w:unhideWhenUsed="1"/>
+    <w:lsdException w:name="Table Web 2" w:semiHidden="1" w:unhideWhenUsed="1"/>
+    <w:lsdException w:name="Table Web 3" w:semiHidden="1" w:unhideWhenUsed="1"/>
+    <w:lsdException w:name="Balloon Text" w:semiHidden="1" w:uiPriority="99" w:unhideWhenUsed="1"/>
+    <w:lsdException w:name="Table Theme" w:semiHidden="1" w:unhideWhenUsed="1"/>
+    <w:lsdException w:name="Placeholder Text" w:semiHidden="1" w:uiPriority="99"/>
     <w:lsdException w:name="No Spacing" w:uiPriority="1" w:qFormat="1"/>
     <w:lsdException w:name="Light Shading" w:uiPriority="60"/>
     <w:lsdException w:name="Light List" w:uiPriority="61"/>
@@ -15592,7 +15576,7 @@
     <w:lsdException w:name="Medium Shading 1 Accent 1" w:uiPriority="63"/>
     <w:lsdException w:name="Medium Shading 2 Accent 1" w:uiPriority="64"/>
     <w:lsdException w:name="Medium List 1 Accent 1" w:uiPriority="65"/>
-    <w:lsdException w:name="Revision" w:semiHidden="1"/>
+    <w:lsdException w:name="Revision" w:semiHidden="1" w:uiPriority="99"/>
     <w:lsdException w:name="List Paragraph" w:uiPriority="34" w:qFormat="1"/>
     <w:lsdException w:name="Quote" w:uiPriority="29" w:qFormat="1"/>
     <w:lsdException w:name="Intense Quote" w:uiPriority="30" w:qFormat="1"/>
@@ -15785,10 +15769,8 @@
     <w:lsdException w:name="List Table 5 Dark Accent 6" w:uiPriority="50"/>
     <w:lsdException w:name="List Table 6 Colorful Accent 6" w:uiPriority="51"/>
     <w:lsdException w:name="List Table 7 Colorful Accent 6" w:uiPriority="52"/>
-    <w:lsdException w:name="Mention" w:semiHidden="1" w:unhideWhenUsed="1"/>
-    <w:lsdException w:name="Smart Hyperlink" w:semiHidden="1" w:unhideWhenUsed="1"/>
-    <w:lsdException w:name="Hashtag" w:uiPriority="0"/>
-    <w:lsdException w:name="Unresolved Mention" w:uiPriority="0"/>
+    <w:lsdException w:name="Mention" w:semiHidden="1" w:uiPriority="99" w:unhideWhenUsed="1"/>
+    <w:lsdException w:name="Smart Hyperlink" w:semiHidden="1" w:uiPriority="99" w:unhideWhenUsed="1"/>
   </w:latentStyles>
   <w:style w:type="paragraph" w:default="1" w:styleId="Normal">
     <w:name w:val="Normal"/>
@@ -16837,6 +16819,7 @@
       <w:lang w:val="en-CA" w:eastAsia="en-CA" w:bidi="he-IL"/>
     </w:rPr>
     <w:tblPr>
+      <w:tblInd w:w="0" w:type="dxa"/>
       <w:tblBorders>
         <w:top w:val="single" w:sz="4" w:space="0" w:color="auto"/>
         <w:left w:val="single" w:sz="4" w:space="0" w:color="auto"/>
@@ -16845,6 +16828,12 @@
         <w:insideH w:val="single" w:sz="4" w:space="0" w:color="auto"/>
         <w:insideV w:val="single" w:sz="4" w:space="0" w:color="auto"/>
       </w:tblBorders>
+      <w:tblCellMar>
+        <w:top w:w="0" w:type="dxa"/>
+        <w:left w:w="108" w:type="dxa"/>
+        <w:bottom w:w="0" w:type="dxa"/>
+        <w:right w:w="108" w:type="dxa"/>
+      </w:tblCellMar>
     </w:tblPr>
   </w:style>
   <w:style w:type="paragraph" w:styleId="NormalWeb">
@@ -17845,6 +17834,7 @@
     <w:rsid w:val="00C47291"/>
     <w:tblPr>
       <w:tblStyleRowBandSize w:val="1"/>
+      <w:tblInd w:w="0" w:type="dxa"/>
       <w:tblBorders>
         <w:top w:val="single" w:sz="4" w:space="0" w:color="BFBFBF"/>
         <w:left w:val="single" w:sz="4" w:space="0" w:color="BFBFBF"/>
@@ -17853,7 +17843,9 @@
         <w:insideV w:val="single" w:sz="4" w:space="0" w:color="BFBFBF"/>
       </w:tblBorders>
       <w:tblCellMar>
+        <w:top w:w="0" w:type="dxa"/>
         <w:left w:w="0" w:type="dxa"/>
+        <w:bottom w:w="0" w:type="dxa"/>
         <w:right w:w="0" w:type="dxa"/>
       </w:tblCellMar>
     </w:tblPr>
@@ -20063,7 +20055,7 @@
 </file>
 
 <file path=customXml/itemProps1.xml><?xml version="1.0" encoding="utf-8"?>
-<ds:datastoreItem xmlns:ds="http://schemas.openxmlformats.org/officeDocument/2006/customXml" ds:itemID="{46335703-F2DA-4E4B-80D3-81B924DA377F}">
+<ds:datastoreItem xmlns:ds="http://schemas.openxmlformats.org/officeDocument/2006/customXml" ds:itemID="{9A17492E-1AD6-2F43-82A9-18B519763C80}">
   <ds:schemaRefs>
     <ds:schemaRef ds:uri="http://schemas.openxmlformats.org/officeDocument/2006/bibliography"/>
   </ds:schemaRefs>

</xml_diff>

<commit_message>
TIBCO release 2018Q2 - 2018-06-12
</commit_message>
<xml_diff>
--- a/installer/PDTool Installer Admin Guide.docx
+++ b/installer/PDTool Installer Admin Guide.docx
@@ -1,6 +1,6 @@
 
 <file path=word/document.xml><?xml version="1.0" encoding="utf-8"?>
-<w:document xmlns:wpc="http://schemas.microsoft.com/office/word/2010/wordprocessingCanvas" xmlns:mo="http://schemas.microsoft.com/office/mac/office/2008/main" xmlns:mc="http://schemas.openxmlformats.org/markup-compatibility/2006" xmlns:mv="urn:schemas-microsoft-com:mac:vml" xmlns:o="urn:schemas-microsoft-com:office:office" xmlns:r="http://schemas.openxmlformats.org/officeDocument/2006/relationships" xmlns:m="http://schemas.openxmlformats.org/officeDocument/2006/math" xmlns:v="urn:schemas-microsoft-com:vml" xmlns:wp14="http://schemas.microsoft.com/office/word/2010/wordprocessingDrawing" xmlns:wp="http://schemas.openxmlformats.org/drawingml/2006/wordprocessingDrawing" xmlns:w10="urn:schemas-microsoft-com:office:word" xmlns:w="http://schemas.openxmlformats.org/wordprocessingml/2006/main" xmlns:w14="http://schemas.microsoft.com/office/word/2010/wordml" xmlns:w15="http://schemas.microsoft.com/office/word/2012/wordml" xmlns:wpg="http://schemas.microsoft.com/office/word/2010/wordprocessingGroup" xmlns:wpi="http://schemas.microsoft.com/office/word/2010/wordprocessingInk" xmlns:wne="http://schemas.microsoft.com/office/word/2006/wordml" xmlns:wps="http://schemas.microsoft.com/office/word/2010/wordprocessingShape" mc:Ignorable="w14 w15 wp14">
+<w:document xmlns:wpc="http://schemas.microsoft.com/office/word/2010/wordprocessingCanvas" xmlns:cx="http://schemas.microsoft.com/office/drawing/2014/chartex" xmlns:cx1="http://schemas.microsoft.com/office/drawing/2015/9/8/chartex" xmlns:cx2="http://schemas.microsoft.com/office/drawing/2015/10/21/chartex" xmlns:cx3="http://schemas.microsoft.com/office/drawing/2016/5/9/chartex" xmlns:cx4="http://schemas.microsoft.com/office/drawing/2016/5/10/chartex" xmlns:cx5="http://schemas.microsoft.com/office/drawing/2016/5/11/chartex" xmlns:cx6="http://schemas.microsoft.com/office/drawing/2016/5/12/chartex" xmlns:cx7="http://schemas.microsoft.com/office/drawing/2016/5/13/chartex" xmlns:cx8="http://schemas.microsoft.com/office/drawing/2016/5/14/chartex" xmlns:mc="http://schemas.openxmlformats.org/markup-compatibility/2006" xmlns:aink="http://schemas.microsoft.com/office/drawing/2016/ink" xmlns:am3d="http://schemas.microsoft.com/office/drawing/2017/model3d" xmlns:o="urn:schemas-microsoft-com:office:office" xmlns:r="http://schemas.openxmlformats.org/officeDocument/2006/relationships" xmlns:m="http://schemas.openxmlformats.org/officeDocument/2006/math" xmlns:v="urn:schemas-microsoft-com:vml" xmlns:wp14="http://schemas.microsoft.com/office/word/2010/wordprocessingDrawing" xmlns:wp="http://schemas.openxmlformats.org/drawingml/2006/wordprocessingDrawing" xmlns:w10="urn:schemas-microsoft-com:office:word" xmlns:w="http://schemas.openxmlformats.org/wordprocessingml/2006/main" xmlns:w14="http://schemas.microsoft.com/office/word/2010/wordml" xmlns:w15="http://schemas.microsoft.com/office/word/2012/wordml" xmlns:w16cid="http://schemas.microsoft.com/office/word/2016/wordml/cid" xmlns:w16se="http://schemas.microsoft.com/office/word/2015/wordml/symex" xmlns:wpg="http://schemas.microsoft.com/office/word/2010/wordprocessingGroup" xmlns:wpi="http://schemas.microsoft.com/office/word/2010/wordprocessingInk" xmlns:wne="http://schemas.microsoft.com/office/word/2006/wordml" xmlns:wps="http://schemas.microsoft.com/office/word/2010/wordprocessingShape" mc:Ignorable="w14 w15 w16se w16cid wp14">
   <w:body>
     <w:p>
       <w:pPr>
@@ -697,7 +697,121 @@
                 <w:szCs w:val="16"/>
                 <w:lang w:val="en-GB"/>
               </w:rPr>
-              <w:t xml:space="preserve">Initial revision with </w:t>
+              <w:t>Initial revision with Tibco</w:t>
+            </w:r>
+          </w:p>
+        </w:tc>
+      </w:tr>
+      <w:tr>
+        <w:tc>
+          <w:tcPr>
+            <w:tcW w:w="2340" w:type="dxa"/>
+            <w:shd w:val="clear" w:color="auto" w:fill="auto"/>
+            <w:vAlign w:val="center"/>
+          </w:tcPr>
+          <w:p>
+            <w:pPr>
+              <w:pStyle w:val="Abstract"/>
+              <w:spacing w:before="60" w:after="60" w:line="240" w:lineRule="auto"/>
+              <w:ind w:left="0"/>
+              <w:rPr>
+                <w:sz w:val="16"/>
+                <w:szCs w:val="16"/>
+                <w:lang w:val="en-GB"/>
+              </w:rPr>
+            </w:pPr>
+            <w:r>
+              <w:rPr>
+                <w:sz w:val="16"/>
+                <w:szCs w:val="16"/>
+                <w:lang w:val="en-GB"/>
+              </w:rPr>
+              <w:t>4.1</w:t>
+            </w:r>
+          </w:p>
+        </w:tc>
+        <w:tc>
+          <w:tcPr>
+            <w:tcW w:w="1620" w:type="dxa"/>
+            <w:shd w:val="clear" w:color="auto" w:fill="auto"/>
+          </w:tcPr>
+          <w:p>
+            <w:pPr>
+              <w:pStyle w:val="Abstract"/>
+              <w:spacing w:before="60" w:after="60" w:line="240" w:lineRule="auto"/>
+              <w:ind w:left="0"/>
+              <w:rPr>
+                <w:sz w:val="16"/>
+                <w:szCs w:val="16"/>
+              </w:rPr>
+            </w:pPr>
+            <w:r>
+              <w:rPr>
+                <w:sz w:val="16"/>
+                <w:szCs w:val="16"/>
+              </w:rPr>
+              <w:t>05/29/2018</w:t>
+            </w:r>
+          </w:p>
+        </w:tc>
+        <w:tc>
+          <w:tcPr>
+            <w:tcW w:w="1800" w:type="dxa"/>
+            <w:shd w:val="clear" w:color="auto" w:fill="auto"/>
+          </w:tcPr>
+          <w:p>
+            <w:pPr>
+              <w:pStyle w:val="Abstract"/>
+              <w:spacing w:before="60" w:after="60" w:line="240" w:lineRule="auto"/>
+              <w:ind w:left="0"/>
+              <w:rPr>
+                <w:sz w:val="16"/>
+                <w:szCs w:val="16"/>
+                <w:lang w:val="en-GB"/>
+              </w:rPr>
+            </w:pPr>
+            <w:r>
+              <w:rPr>
+                <w:sz w:val="16"/>
+                <w:szCs w:val="16"/>
+                <w:lang w:val="en-GB"/>
+              </w:rPr>
+              <w:t>Mike Tinius</w:t>
+            </w:r>
+          </w:p>
+        </w:tc>
+        <w:tc>
+          <w:tcPr>
+            <w:tcW w:w="3888" w:type="dxa"/>
+            <w:shd w:val="clear" w:color="auto" w:fill="auto"/>
+          </w:tcPr>
+          <w:p>
+            <w:pPr>
+              <w:pStyle w:val="Abstract"/>
+              <w:spacing w:before="60" w:after="60" w:line="240" w:lineRule="auto"/>
+              <w:ind w:left="0"/>
+              <w:rPr>
+                <w:sz w:val="16"/>
+                <w:szCs w:val="16"/>
+                <w:lang w:val="en-GB"/>
+              </w:rPr>
+            </w:pPr>
+            <w:r>
+              <w:rPr>
+                <w:sz w:val="16"/>
+                <w:szCs w:val="16"/>
+                <w:lang w:val="en-GB"/>
+              </w:rPr>
+              <w:t xml:space="preserve">Removed reference </w:t>
+            </w:r>
+            <w:proofErr w:type="gramStart"/>
+            <w:r>
+              <w:rPr>
+                <w:sz w:val="16"/>
+                <w:szCs w:val="16"/>
+                <w:lang w:val="en-GB"/>
+              </w:rPr>
+              <w:t>to .</w:t>
             </w:r>
             <w:proofErr w:type="spellStart"/>
             <w:r>
@@ -706,9 +820,18 @@
                 <w:szCs w:val="16"/>
                 <w:lang w:val="en-GB"/>
               </w:rPr>
-              <w:t>Tibco</w:t>
+              <w:t>compositesw</w:t>
             </w:r>
             <w:proofErr w:type="spellEnd"/>
+            <w:proofErr w:type="gramEnd"/>
+            <w:r>
+              <w:rPr>
+                <w:sz w:val="16"/>
+                <w:szCs w:val="16"/>
+                <w:lang w:val="en-GB"/>
+              </w:rPr>
+              <w:t xml:space="preserve"> folder</w:t>
+            </w:r>
           </w:p>
         </w:tc>
       </w:tr>
@@ -1098,7 +1221,7 @@
         <w:fldChar w:fldCharType="begin"/>
       </w:r>
       <w:r>
-        <w:instrText xml:space="preserve"> PAGEREF _Toc501356482 \h </w:instrText>
+        <w:instrText xml:space="preserve"> PAGEREF _Toc515360794 \h </w:instrText>
       </w:r>
       <w:r>
         <w:fldChar w:fldCharType="separate"/>
@@ -1131,7 +1254,7 @@
         <w:fldChar w:fldCharType="begin"/>
       </w:r>
       <w:r>
-        <w:instrText xml:space="preserve"> PAGEREF _Toc501356483 \h </w:instrText>
+        <w:instrText xml:space="preserve"> PAGEREF _Toc515360795 \h </w:instrText>
       </w:r>
       <w:r>
         <w:fldChar w:fldCharType="separate"/>
@@ -1164,7 +1287,7 @@
         <w:fldChar w:fldCharType="begin"/>
       </w:r>
       <w:r>
-        <w:instrText xml:space="preserve"> PAGEREF _Toc501356484 \h </w:instrText>
+        <w:instrText xml:space="preserve"> PAGEREF _Toc515360796 \h </w:instrText>
       </w:r>
       <w:r>
         <w:fldChar w:fldCharType="separate"/>
@@ -1197,7 +1320,7 @@
         <w:fldChar w:fldCharType="begin"/>
       </w:r>
       <w:r>
-        <w:instrText xml:space="preserve"> PAGEREF _Toc501356485 \h </w:instrText>
+        <w:instrText xml:space="preserve"> PAGEREF _Toc515360797 \h </w:instrText>
       </w:r>
       <w:r>
         <w:fldChar w:fldCharType="separate"/>
@@ -1230,7 +1353,7 @@
         <w:fldChar w:fldCharType="begin"/>
       </w:r>
       <w:r>
-        <w:instrText xml:space="preserve"> PAGEREF _Toc501356486 \h </w:instrText>
+        <w:instrText xml:space="preserve"> PAGEREF _Toc515360798 \h </w:instrText>
       </w:r>
       <w:r>
         <w:fldChar w:fldCharType="separate"/>
@@ -1274,7 +1397,7 @@
         <w:fldChar w:fldCharType="begin"/>
       </w:r>
       <w:r>
-        <w:instrText xml:space="preserve"> PAGEREF _Toc501356487 \h </w:instrText>
+        <w:instrText xml:space="preserve"> PAGEREF _Toc515360799 \h </w:instrText>
       </w:r>
       <w:r>
         <w:fldChar w:fldCharType="separate"/>
@@ -1307,7 +1430,7 @@
         <w:fldChar w:fldCharType="begin"/>
       </w:r>
       <w:r>
-        <w:instrText xml:space="preserve"> PAGEREF _Toc501356488 \h </w:instrText>
+        <w:instrText xml:space="preserve"> PAGEREF _Toc515360800 \h </w:instrText>
       </w:r>
       <w:r>
         <w:fldChar w:fldCharType="separate"/>
@@ -1353,7 +1476,7 @@
         <w:fldChar w:fldCharType="begin"/>
       </w:r>
       <w:r>
-        <w:instrText xml:space="preserve"> PAGEREF _Toc501356489 \h </w:instrText>
+        <w:instrText xml:space="preserve"> PAGEREF _Toc515360801 \h </w:instrText>
       </w:r>
       <w:r>
         <w:fldChar w:fldCharType="separate"/>
@@ -1399,7 +1522,7 @@
         <w:fldChar w:fldCharType="begin"/>
       </w:r>
       <w:r>
-        <w:instrText xml:space="preserve"> PAGEREF _Toc501356490 \h </w:instrText>
+        <w:instrText xml:space="preserve"> PAGEREF _Toc515360802 \h </w:instrText>
       </w:r>
       <w:r>
         <w:fldChar w:fldCharType="separate"/>
@@ -1445,7 +1568,7 @@
         <w:fldChar w:fldCharType="begin"/>
       </w:r>
       <w:r>
-        <w:instrText xml:space="preserve"> PAGEREF _Toc501356491 \h </w:instrText>
+        <w:instrText xml:space="preserve"> PAGEREF _Toc515360803 \h </w:instrText>
       </w:r>
       <w:r>
         <w:fldChar w:fldCharType="separate"/>
@@ -1491,7 +1614,7 @@
         <w:fldChar w:fldCharType="begin"/>
       </w:r>
       <w:r>
-        <w:instrText xml:space="preserve"> PAGEREF _Toc501356492 \h </w:instrText>
+        <w:instrText xml:space="preserve"> PAGEREF _Toc515360804 \h </w:instrText>
       </w:r>
       <w:r>
         <w:fldChar w:fldCharType="separate"/>
@@ -1537,7 +1660,7 @@
         <w:fldChar w:fldCharType="begin"/>
       </w:r>
       <w:r>
-        <w:instrText xml:space="preserve"> PAGEREF _Toc501356493 \h </w:instrText>
+        <w:instrText xml:space="preserve"> PAGEREF _Toc515360805 \h </w:instrText>
       </w:r>
       <w:r>
         <w:fldChar w:fldCharType="separate"/>
@@ -1583,7 +1706,7 @@
         <w:fldChar w:fldCharType="begin"/>
       </w:r>
       <w:r>
-        <w:instrText xml:space="preserve"> PAGEREF _Toc501356494 \h </w:instrText>
+        <w:instrText xml:space="preserve"> PAGEREF _Toc515360806 \h </w:instrText>
       </w:r>
       <w:r>
         <w:fldChar w:fldCharType="separate"/>
@@ -1629,7 +1752,7 @@
         <w:fldChar w:fldCharType="begin"/>
       </w:r>
       <w:r>
-        <w:instrText xml:space="preserve"> PAGEREF _Toc501356495 \h </w:instrText>
+        <w:instrText xml:space="preserve"> PAGEREF _Toc515360807 \h </w:instrText>
       </w:r>
       <w:r>
         <w:fldChar w:fldCharType="separate"/>
@@ -1675,7 +1798,7 @@
         <w:fldChar w:fldCharType="begin"/>
       </w:r>
       <w:r>
-        <w:instrText xml:space="preserve"> PAGEREF _Toc501356496 \h </w:instrText>
+        <w:instrText xml:space="preserve"> PAGEREF _Toc515360808 \h </w:instrText>
       </w:r>
       <w:r>
         <w:fldChar w:fldCharType="separate"/>
@@ -1708,7 +1831,7 @@
         <w:fldChar w:fldCharType="begin"/>
       </w:r>
       <w:r>
-        <w:instrText xml:space="preserve"> PAGEREF _Toc501356497 \h </w:instrText>
+        <w:instrText xml:space="preserve"> PAGEREF _Toc515360809 \h </w:instrText>
       </w:r>
       <w:r>
         <w:fldChar w:fldCharType="separate"/>
@@ -1754,7 +1877,7 @@
         <w:fldChar w:fldCharType="begin"/>
       </w:r>
       <w:r>
-        <w:instrText xml:space="preserve"> PAGEREF _Toc501356498 \h </w:instrText>
+        <w:instrText xml:space="preserve"> PAGEREF _Toc515360810 \h </w:instrText>
       </w:r>
       <w:r>
         <w:fldChar w:fldCharType="separate"/>
@@ -1800,7 +1923,7 @@
         <w:fldChar w:fldCharType="begin"/>
       </w:r>
       <w:r>
-        <w:instrText xml:space="preserve"> PAGEREF _Toc501356499 \h </w:instrText>
+        <w:instrText xml:space="preserve"> PAGEREF _Toc515360811 \h </w:instrText>
       </w:r>
       <w:r>
         <w:fldChar w:fldCharType="separate"/>
@@ -1846,7 +1969,7 @@
         <w:fldChar w:fldCharType="begin"/>
       </w:r>
       <w:r>
-        <w:instrText xml:space="preserve"> PAGEREF _Toc501356500 \h </w:instrText>
+        <w:instrText xml:space="preserve"> PAGEREF _Toc515360812 \h </w:instrText>
       </w:r>
       <w:r>
         <w:fldChar w:fldCharType="separate"/>
@@ -1892,7 +2015,7 @@
         <w:fldChar w:fldCharType="begin"/>
       </w:r>
       <w:r>
-        <w:instrText xml:space="preserve"> PAGEREF _Toc501356501 \h </w:instrText>
+        <w:instrText xml:space="preserve"> PAGEREF _Toc515360813 \h </w:instrText>
       </w:r>
       <w:r>
         <w:fldChar w:fldCharType="separate"/>
@@ -1938,13 +2061,13 @@
         <w:fldChar w:fldCharType="begin"/>
       </w:r>
       <w:r>
-        <w:instrText xml:space="preserve"> PAGEREF _Toc501356502 \h </w:instrText>
+        <w:instrText xml:space="preserve"> PAGEREF _Toc515360814 \h </w:instrText>
       </w:r>
       <w:r>
         <w:fldChar w:fldCharType="separate"/>
       </w:r>
       <w:r>
-        <w:t>12</w:t>
+        <w:t>11</w:t>
       </w:r>
       <w:r>
         <w:fldChar w:fldCharType="end"/>
@@ -1984,7 +2107,7 @@
         <w:fldChar w:fldCharType="begin"/>
       </w:r>
       <w:r>
-        <w:instrText xml:space="preserve"> PAGEREF _Toc501356503 \h </w:instrText>
+        <w:instrText xml:space="preserve"> PAGEREF _Toc515360815 \h </w:instrText>
       </w:r>
       <w:r>
         <w:fldChar w:fldCharType="separate"/>
@@ -2030,7 +2153,7 @@
         <w:fldChar w:fldCharType="begin"/>
       </w:r>
       <w:r>
-        <w:instrText xml:space="preserve"> PAGEREF _Toc501356504 \h </w:instrText>
+        <w:instrText xml:space="preserve"> PAGEREF _Toc515360816 \h </w:instrText>
       </w:r>
       <w:r>
         <w:fldChar w:fldCharType="separate"/>
@@ -2076,7 +2199,7 @@
         <w:fldChar w:fldCharType="begin"/>
       </w:r>
       <w:r>
-        <w:instrText xml:space="preserve"> PAGEREF _Toc501356505 \h </w:instrText>
+        <w:instrText xml:space="preserve"> PAGEREF _Toc515360817 \h </w:instrText>
       </w:r>
       <w:r>
         <w:fldChar w:fldCharType="separate"/>
@@ -2120,7 +2243,7 @@
         <w:fldChar w:fldCharType="begin"/>
       </w:r>
       <w:r>
-        <w:instrText xml:space="preserve"> PAGEREF _Toc501356506 \h </w:instrText>
+        <w:instrText xml:space="preserve"> PAGEREF _Toc515360818 \h </w:instrText>
       </w:r>
       <w:r>
         <w:fldChar w:fldCharType="separate"/>
@@ -2153,7 +2276,7 @@
         <w:fldChar w:fldCharType="begin"/>
       </w:r>
       <w:r>
-        <w:instrText xml:space="preserve"> PAGEREF _Toc501356507 \h </w:instrText>
+        <w:instrText xml:space="preserve"> PAGEREF _Toc515360819 \h </w:instrText>
       </w:r>
       <w:r>
         <w:fldChar w:fldCharType="separate"/>
@@ -2187,7 +2310,7 @@
         <w:fldChar w:fldCharType="begin"/>
       </w:r>
       <w:r>
-        <w:instrText xml:space="preserve"> PAGEREF _Toc501356508 \h </w:instrText>
+        <w:instrText xml:space="preserve"> PAGEREF _Toc515360820 \h </w:instrText>
       </w:r>
       <w:r>
         <w:fldChar w:fldCharType="separate"/>
@@ -2217,7 +2340,7 @@
       <w:pPr>
         <w:pStyle w:val="Heading1Numbered"/>
       </w:pPr>
-      <w:bookmarkStart w:id="2" w:name="_Toc501356482"/>
+      <w:bookmarkStart w:id="2" w:name="_Toc515360794"/>
       <w:r>
         <w:lastRenderedPageBreak/>
         <w:t>Introduction</w:t>
@@ -2233,7 +2356,7 @@
       </w:pPr>
       <w:bookmarkStart w:id="3" w:name="_Toc404006680"/>
       <w:bookmarkStart w:id="4" w:name="_Toc430705424"/>
-      <w:bookmarkStart w:id="5" w:name="_Toc501356483"/>
+      <w:bookmarkStart w:id="5" w:name="_Toc515360795"/>
       <w:r>
         <w:rPr>
           <w:color w:val="1F497D"/>
@@ -2426,7 +2549,19 @@
         <w:rPr>
           <w:rFonts w:ascii="Arial" w:hAnsi="Arial" w:cs="Arial"/>
         </w:rPr>
-        <w:t>Recommended default location: C:\Users\%USERNAME%\.compositesw\PDTool[6.2|7.0.</w:t>
+        <w:t xml:space="preserve">Recommended default location: </w:t>
+      </w:r>
+      <w:r>
+        <w:rPr>
+          <w:rFonts w:ascii="Arial" w:hAnsi="Arial" w:cs="Arial"/>
+        </w:rPr>
+        <w:t>C:\Users\%USERNAME%</w:t>
+      </w:r>
+      <w:r>
+        <w:rPr>
+          <w:rFonts w:ascii="Arial" w:hAnsi="Arial" w:cs="Arial"/>
+        </w:rPr>
+        <w:t>\PDTool[6.2|7.0.</w:t>
       </w:r>
       <w:proofErr w:type="gramStart"/>
       <w:r>
@@ -2465,7 +2600,13 @@
         <w:rPr>
           <w:rFonts w:ascii="Arial" w:hAnsi="Arial" w:cs="Arial"/>
         </w:rPr>
-        <w:t>\.compositesw\PDTool7.0.0_</w:t>
+        <w:t>\</w:t>
+      </w:r>
+      <w:r>
+        <w:rPr>
+          <w:rFonts w:ascii="Arial" w:hAnsi="Arial" w:cs="Arial"/>
+        </w:rPr>
+        <w:t>PDTool7.0.0_</w:t>
       </w:r>
       <w:r>
         <w:rPr>
@@ -2491,8 +2632,17 @@
           <w:rFonts w:ascii="Arial" w:hAnsi="Arial" w:cs="Arial"/>
           <w:b/>
         </w:rPr>
-        <w:t>\PDTool</w:t>
-      </w:r>
+        <w:t>\</w:t>
+      </w:r>
+      <w:proofErr w:type="spellStart"/>
+      <w:r>
+        <w:rPr>
+          <w:rFonts w:ascii="Arial" w:hAnsi="Arial" w:cs="Arial"/>
+          <w:b/>
+        </w:rPr>
+        <w:t>PDTool</w:t>
+      </w:r>
+      <w:proofErr w:type="spellEnd"/>
       <w:r>
         <w:rPr>
           <w:rFonts w:ascii="Arial" w:hAnsi="Arial" w:cs="Arial"/>
@@ -2658,21 +2808,7 @@
         <w:rPr>
           <w:rFonts w:ascii="Arial" w:hAnsi="Arial" w:cs="Arial"/>
         </w:rPr>
-        <w:t xml:space="preserve">– </w:t>
-      </w:r>
-      <w:proofErr w:type="spellStart"/>
-      <w:r>
-        <w:rPr>
-          <w:rFonts w:ascii="Arial" w:hAnsi="Arial" w:cs="Arial"/>
-        </w:rPr>
-        <w:t>Git</w:t>
-      </w:r>
-      <w:proofErr w:type="spellEnd"/>
-      <w:r>
-        <w:rPr>
-          <w:rFonts w:ascii="Arial" w:hAnsi="Arial" w:cs="Arial"/>
-        </w:rPr>
-        <w:t xml:space="preserve"> client</w:t>
+        <w:t>– Git client</w:t>
       </w:r>
     </w:p>
     <w:p>
@@ -2751,7 +2887,7 @@
         </w:rPr>
       </w:pPr>
       <w:bookmarkStart w:id="8" w:name="_Toc430336802"/>
-      <w:bookmarkStart w:id="9" w:name="_Toc501356484"/>
+      <w:bookmarkStart w:id="9" w:name="_Toc515360796"/>
       <w:r>
         <w:rPr>
           <w:color w:val="1F497D"/>
@@ -2829,13 +2965,7 @@
         <w:rPr>
           <w:rFonts w:cs="Arial"/>
         </w:rPr>
-        <w:t>Developers</w:t>
-      </w:r>
-      <w:r>
-        <w:rPr>
-          <w:rFonts w:cs="Arial"/>
-        </w:rPr>
-        <w:t xml:space="preserve"> – </w:t>
+        <w:t xml:space="preserve">Developers – </w:t>
       </w:r>
       <w:r>
         <w:rPr>
@@ -2882,7 +3012,6 @@
         <w:rPr>
           <w:rFonts w:cs="Arial"/>
         </w:rPr>
-        <w:lastRenderedPageBreak/>
         <w:t>Administrators</w:t>
       </w:r>
       <w:r>
@@ -2912,19 +3041,14 @@
         <w:rPr>
           <w:rFonts w:cs="Arial"/>
         </w:rPr>
+        <w:lastRenderedPageBreak/>
         <w:t xml:space="preserve">Operations </w:t>
       </w:r>
       <w:r>
         <w:rPr>
           <w:rFonts w:cs="Arial"/>
         </w:rPr>
-        <w:t>personnel</w:t>
-      </w:r>
-      <w:r>
-        <w:rPr>
-          <w:rFonts w:cs="Arial"/>
-        </w:rPr>
-        <w:t xml:space="preserve"> – </w:t>
+        <w:t xml:space="preserve">personnel – </w:t>
       </w:r>
       <w:r>
         <w:rPr>
@@ -2982,7 +3106,7 @@
         </w:rPr>
       </w:pPr>
       <w:bookmarkStart w:id="10" w:name="_Toc430336803"/>
-      <w:bookmarkStart w:id="11" w:name="_Toc501356485"/>
+      <w:bookmarkStart w:id="11" w:name="_Toc515360797"/>
       <w:r>
         <w:rPr>
           <w:color w:val="1F497D"/>
@@ -3016,7 +3140,7 @@
           <w:color w:val="1F497D"/>
         </w:rPr>
       </w:pPr>
-      <w:bookmarkStart w:id="12" w:name="_Toc501356486"/>
+      <w:bookmarkStart w:id="12" w:name="_Toc515360798"/>
       <w:r>
         <w:rPr>
           <w:color w:val="1F497D"/>
@@ -3133,7 +3257,7 @@
       <w:pPr>
         <w:pStyle w:val="Heading1Numbered"/>
       </w:pPr>
-      <w:bookmarkStart w:id="13" w:name="_Toc501356487"/>
+      <w:bookmarkStart w:id="13" w:name="_Toc515360799"/>
       <w:r>
         <w:lastRenderedPageBreak/>
         <w:t>PDTool (Deployment and Testing) Installer Admin Guide</w:t>
@@ -3147,16 +3271,16 @@
           <w:color w:val="1F497D"/>
         </w:rPr>
       </w:pPr>
-      <w:bookmarkStart w:id="14" w:name="_Toc413252117"/>
-      <w:bookmarkStart w:id="15" w:name="_Toc430336805"/>
-      <w:bookmarkStart w:id="16" w:name="_Toc501356488"/>
+      <w:bookmarkStart w:id="14" w:name="_Toc430336805"/>
+      <w:bookmarkStart w:id="15" w:name="_Toc413252117"/>
+      <w:bookmarkStart w:id="16" w:name="_Toc515360800"/>
       <w:r>
         <w:rPr>
           <w:color w:val="1F497D"/>
         </w:rPr>
         <w:t>Pre-Requisite Checklist</w:t>
       </w:r>
-      <w:bookmarkEnd w:id="15"/>
+      <w:bookmarkEnd w:id="14"/>
       <w:bookmarkEnd w:id="16"/>
     </w:p>
     <w:p>
@@ -3207,8 +3331,17 @@
           <w:rFonts w:ascii="Arial" w:hAnsi="Arial" w:cs="Arial"/>
           <w:sz w:val="22"/>
         </w:rPr>
-        <w:t>” for PDTool</w:t>
-      </w:r>
+        <w:t xml:space="preserve">” for </w:t>
+      </w:r>
+      <w:proofErr w:type="spellStart"/>
+      <w:r>
+        <w:rPr>
+          <w:rFonts w:ascii="Arial" w:hAnsi="Arial" w:cs="Arial"/>
+          <w:sz w:val="22"/>
+        </w:rPr>
+        <w:t>PDTool</w:t>
+      </w:r>
+      <w:proofErr w:type="spellEnd"/>
       <w:r>
         <w:rPr>
           <w:rFonts w:ascii="Arial" w:hAnsi="Arial" w:cs="Arial"/>
@@ -3230,7 +3363,7 @@
         </w:rPr>
       </w:pPr>
       <w:bookmarkStart w:id="17" w:name="_Toc430336806"/>
-      <w:bookmarkStart w:id="18" w:name="_Toc501356489"/>
+      <w:bookmarkStart w:id="18" w:name="_Toc515360801"/>
       <w:r>
         <w:rPr>
           <w:b w:val="0"/>
@@ -3276,7 +3409,7 @@
         </w:rPr>
       </w:pPr>
       <w:bookmarkStart w:id="19" w:name="_Toc430336807"/>
-      <w:bookmarkStart w:id="20" w:name="_Toc501356490"/>
+      <w:bookmarkStart w:id="20" w:name="_Toc515360802"/>
       <w:r>
         <w:rPr>
           <w:b w:val="0"/>
@@ -3382,7 +3515,7 @@
       <w:bookmarkStart w:id="21" w:name="_Toc421512500"/>
       <w:bookmarkStart w:id="22" w:name="_Toc421512666"/>
       <w:bookmarkStart w:id="23" w:name="_Toc430336808"/>
-      <w:bookmarkStart w:id="24" w:name="_Toc501356491"/>
+      <w:bookmarkStart w:id="24" w:name="_Toc515360803"/>
       <w:r>
         <w:rPr>
           <w:b w:val="0"/>
@@ -3473,7 +3606,7 @@
       <w:bookmarkStart w:id="25" w:name="_Toc421512501"/>
       <w:bookmarkStart w:id="26" w:name="_Toc421512667"/>
       <w:bookmarkStart w:id="27" w:name="_Toc430336809"/>
-      <w:bookmarkStart w:id="28" w:name="_Toc501356492"/>
+      <w:bookmarkStart w:id="28" w:name="_Toc515360804"/>
       <w:r>
         <w:rPr>
           <w:b w:val="0"/>
@@ -3597,7 +3730,7 @@
       <w:bookmarkStart w:id="29" w:name="_Toc421512502"/>
       <w:bookmarkStart w:id="30" w:name="_Toc421512668"/>
       <w:bookmarkStart w:id="31" w:name="_Toc430336810"/>
-      <w:bookmarkStart w:id="32" w:name="_Toc501356493"/>
+      <w:bookmarkStart w:id="32" w:name="_Toc515360805"/>
       <w:r>
         <w:rPr>
           <w:b w:val="0"/>
@@ -3857,8 +3990,8 @@
         </w:rPr>
       </w:pPr>
       <w:bookmarkStart w:id="33" w:name="_Toc430336811"/>
-      <w:bookmarkStart w:id="34" w:name="_Toc501356494"/>
-      <w:bookmarkEnd w:id="14"/>
+      <w:bookmarkStart w:id="34" w:name="_Toc515360806"/>
+      <w:bookmarkEnd w:id="15"/>
       <w:r>
         <w:rPr>
           <w:b w:val="0"/>
@@ -3928,7 +4061,7 @@
         </w:rPr>
       </w:pPr>
       <w:bookmarkStart w:id="35" w:name="_Toc430336812"/>
-      <w:bookmarkStart w:id="36" w:name="_Toc501356495"/>
+      <w:bookmarkStart w:id="36" w:name="_Toc515360807"/>
       <w:r>
         <w:rPr>
           <w:b w:val="0"/>
@@ -3999,7 +4132,7 @@
         </w:rPr>
       </w:pPr>
       <w:bookmarkStart w:id="37" w:name="_Toc430336813"/>
-      <w:bookmarkStart w:id="38" w:name="_Toc501356496"/>
+      <w:bookmarkStart w:id="38" w:name="_Toc515360808"/>
       <w:r>
         <w:rPr>
           <w:b w:val="0"/>
@@ -4037,40 +4170,22 @@
           <w:sz w:val="22"/>
           <w:szCs w:val="22"/>
         </w:rPr>
-        <w:t xml:space="preserve">The Automated Test Framework provides a way for the developers, </w:t>
-      </w:r>
-      <w:proofErr w:type="spellStart"/>
+        <w:t xml:space="preserve">The Automated Test Framework provides a way for the developers, deployers and QA testers to validate the target </w:t>
+      </w:r>
       <w:r>
         <w:rPr>
           <w:rFonts w:ascii="Arial" w:hAnsi="Arial" w:cs="Arial"/>
           <w:sz w:val="22"/>
           <w:szCs w:val="22"/>
         </w:rPr>
-        <w:t>deployers</w:t>
-      </w:r>
-      <w:proofErr w:type="spellEnd"/>
+        <w:t>DV</w:t>
+      </w:r>
       <w:r>
         <w:rPr>
           <w:rFonts w:ascii="Arial" w:hAnsi="Arial" w:cs="Arial"/>
           <w:sz w:val="22"/>
           <w:szCs w:val="22"/>
         </w:rPr>
-        <w:t xml:space="preserve"> and QA testers to validate the target </w:t>
-      </w:r>
-      <w:r>
-        <w:rPr>
-          <w:rFonts w:ascii="Arial" w:hAnsi="Arial" w:cs="Arial"/>
-          <w:sz w:val="22"/>
-          <w:szCs w:val="22"/>
-        </w:rPr>
-        <w:t>DV</w:t>
-      </w:r>
-      <w:r>
-        <w:rPr>
-          <w:rFonts w:ascii="Arial" w:hAnsi="Arial" w:cs="Arial"/>
-          <w:sz w:val="22"/>
-          <w:szCs w:val="22"/>
-        </w:rPr>
         <w:t xml:space="preserve"> environment.</w:t>
       </w:r>
     </w:p>
@@ -4082,7 +4197,7 @@
         </w:rPr>
       </w:pPr>
       <w:bookmarkStart w:id="39" w:name="_Toc430336814"/>
-      <w:bookmarkStart w:id="40" w:name="_Toc501356497"/>
+      <w:bookmarkStart w:id="40" w:name="_Toc515360809"/>
       <w:r>
         <w:rPr>
           <w:color w:val="1F497D"/>
@@ -4105,7 +4220,7 @@
         </w:rPr>
       </w:pPr>
       <w:bookmarkStart w:id="41" w:name="_Toc430336815"/>
-      <w:bookmarkStart w:id="42" w:name="_Toc501356498"/>
+      <w:bookmarkStart w:id="42" w:name="_Toc515360810"/>
       <w:r>
         <w:rPr>
           <w:b w:val="0"/>
@@ -4166,7 +4281,7 @@
         </w:rPr>
       </w:pPr>
       <w:bookmarkStart w:id="43" w:name="_Toc430336816"/>
-      <w:bookmarkStart w:id="44" w:name="_Toc501356499"/>
+      <w:bookmarkStart w:id="44" w:name="_Toc515360811"/>
       <w:r>
         <w:rPr>
           <w:b w:val="0"/>
@@ -4512,7 +4627,15 @@
           <w:sz w:val="20"/>
           <w:szCs w:val="22"/>
         </w:rPr>
-        <w:t>=C:\Users\%USERNAME%\.compositesw\PDTool7.0.0_TFS</w:t>
+        <w:t>=C:\Users\%USERNAME%</w:t>
+      </w:r>
+      <w:r>
+        <w:rPr>
+          <w:rFonts w:ascii="Arial" w:hAnsi="Arial" w:cs="Arial"/>
+          <w:sz w:val="20"/>
+          <w:szCs w:val="22"/>
+        </w:rPr>
+        <w:t>\PDTool7.0.0_TFS</w:t>
       </w:r>
     </w:p>
     <w:p>
@@ -4699,7 +4822,6 @@
           <w:sz w:val="20"/>
           <w:szCs w:val="22"/>
         </w:rPr>
-        <w:lastRenderedPageBreak/>
         <w:t>REM # Default for I_VCS_HOME is the location of where the VCS client executable is located</w:t>
       </w:r>
     </w:p>
@@ -4756,6 +4878,7 @@
           <w:sz w:val="20"/>
           <w:szCs w:val="22"/>
         </w:rPr>
+        <w:lastRenderedPageBreak/>
         <w:t>REM # Default for I_VCS_REPOSITORY_URL - Always use 4 forward slashes to escape https://url --&gt; https:////url and no slash at the end.</w:t>
       </w:r>
     </w:p>
@@ -5666,7 +5789,6 @@
           <w:sz w:val="20"/>
           <w:szCs w:val="22"/>
         </w:rPr>
-        <w:lastRenderedPageBreak/>
         <w:t xml:space="preserve">set </w:t>
       </w:r>
       <w:r>
@@ -5741,7 +5863,15 @@
           <w:sz w:val="20"/>
           <w:szCs w:val="22"/>
         </w:rPr>
-        <w:t>=C:\Users\%USERNAME%\.compositesw\PDTool7.0.0_TFS</w:t>
+        <w:t>=C:\Users\%USERNAME%\</w:t>
+      </w:r>
+      <w:r>
+        <w:rPr>
+          <w:rFonts w:ascii="Arial" w:hAnsi="Arial" w:cs="Arial"/>
+          <w:sz w:val="20"/>
+          <w:szCs w:val="22"/>
+        </w:rPr>
+        <w:t>PDTool7.0.0_TFS</w:t>
       </w:r>
     </w:p>
     <w:p>
@@ -5760,6 +5890,7 @@
           <w:sz w:val="20"/>
           <w:szCs w:val="22"/>
         </w:rPr>
+        <w:lastRenderedPageBreak/>
         <w:t>REM # Default for I_PDTOOL_DESTINATION_DIR</w:t>
       </w:r>
     </w:p>
@@ -6697,7 +6828,6 @@
           <w:sz w:val="20"/>
           <w:szCs w:val="22"/>
         </w:rPr>
-        <w:lastRenderedPageBreak/>
         <w:t>REM # Depending on how /PDTool/bin/setVars.bat is configured, this may be used for "</w:t>
       </w:r>
       <w:proofErr w:type="spellStart"/>
@@ -6793,6 +6923,7 @@
           <w:rFonts w:ascii="Arial" w:hAnsi="Arial" w:cs="Arial"/>
           <w:b/>
         </w:rPr>
+        <w:lastRenderedPageBreak/>
         <w:t xml:space="preserve">Customization Concept </w:t>
       </w:r>
       <w:r>
@@ -6815,7 +6946,7 @@
         </w:rPr>
       </w:pPr>
       <w:bookmarkStart w:id="45" w:name="_Toc430336817"/>
-      <w:bookmarkStart w:id="46" w:name="_Toc501356500"/>
+      <w:bookmarkStart w:id="46" w:name="_Toc515360812"/>
       <w:r>
         <w:rPr>
           <w:b w:val="0"/>
@@ -7021,21 +7152,7 @@
         <w:rPr>
           <w:rFonts w:ascii="Arial" w:hAnsi="Arial" w:cs="Arial"/>
         </w:rPr>
-        <w:t xml:space="preserve">– </w:t>
-      </w:r>
-      <w:proofErr w:type="spellStart"/>
-      <w:r>
-        <w:rPr>
-          <w:rFonts w:ascii="Arial" w:hAnsi="Arial" w:cs="Arial"/>
-        </w:rPr>
-        <w:t>Git</w:t>
-      </w:r>
-      <w:proofErr w:type="spellEnd"/>
-      <w:r>
-        <w:rPr>
-          <w:rFonts w:ascii="Arial" w:hAnsi="Arial" w:cs="Arial"/>
-        </w:rPr>
-        <w:t xml:space="preserve"> client</w:t>
+        <w:t>– Git client</w:t>
       </w:r>
     </w:p>
     <w:p>
@@ -7193,7 +7310,7 @@
         </w:rPr>
       </w:pPr>
       <w:bookmarkStart w:id="47" w:name="_Toc430336818"/>
-      <w:bookmarkStart w:id="48" w:name="_Toc501356501"/>
+      <w:bookmarkStart w:id="48" w:name="_Toc515360813"/>
       <w:r>
         <w:rPr>
           <w:b w:val="0"/>
@@ -7242,14 +7359,7 @@
         <w:rPr>
           <w:rFonts w:ascii="Arial" w:hAnsi="Arial" w:cs="Arial"/>
         </w:rPr>
-        <w:t xml:space="preserve"> server environment.   It allows the PDTool Administrator to “pre-configure” which environments PDTool will be allowed to connect to and set environment variables that are specific to that environment.  There is a standard naming convention used that is tried and true for any customer environment.  PDTool comes pre-configured for DEV1, UAT1 and PROD1.  It is up to the PDTool Administrator to copy and configure for their specific </w:t>
-      </w:r>
-      <w:r>
-        <w:rPr>
-          <w:rFonts w:ascii="Arial" w:hAnsi="Arial" w:cs="Arial"/>
-        </w:rPr>
-        <w:lastRenderedPageBreak/>
-        <w:t>environments.   It is recommended that short names be used to express each environment.  For example, deploy_SVN_DEV1.properties or deploy_NOVCS_DEV1.properties.</w:t>
+        <w:t xml:space="preserve"> server environment.   It allows the PDTool Administrator to “pre-configure” which environments PDTool will be allowed to connect to and set environment variables that are specific to that environment.  There is a standard naming convention used that is tried and true for any customer environment.  PDTool comes pre-configured for DEV1, UAT1 and PROD1.  It is up to the PDTool Administrator to copy and configure for their specific environments.   It is recommended that short names be used to express each environment.  For example, deploy_SVN_DEV1.properties or deploy_NOVCS_DEV1.properties.</w:t>
       </w:r>
     </w:p>
     <w:p>
@@ -7271,6 +7381,7 @@
           <w:rFonts w:ascii="Arial" w:hAnsi="Arial" w:cs="Arial"/>
           <w:i/>
         </w:rPr>
+        <w:lastRenderedPageBreak/>
         <w:t>Location</w:t>
       </w:r>
     </w:p>
@@ -7299,30 +7410,8 @@
         <w:rPr>
           <w:rFonts w:ascii="Arial" w:hAnsi="Arial" w:cs="Arial"/>
         </w:rPr>
-        <w:t>C:\Temp]\PDTool6.2_installer\</w:t>
-      </w:r>
-      <w:proofErr w:type="spellStart"/>
-      <w:r>
-        <w:rPr>
-          <w:rFonts w:ascii="Arial" w:hAnsi="Arial" w:cs="Arial"/>
-        </w:rPr>
-        <w:t>installer_source</w:t>
-      </w:r>
-      <w:proofErr w:type="spellEnd"/>
-      <w:r>
-        <w:rPr>
-          <w:rFonts w:ascii="Arial" w:hAnsi="Arial" w:cs="Arial"/>
-        </w:rPr>
-        <w:t>\PDTool\resources\</w:t>
-      </w:r>
-      <w:proofErr w:type="spellStart"/>
-      <w:r>
-        <w:rPr>
-          <w:rFonts w:ascii="Arial" w:hAnsi="Arial" w:cs="Arial"/>
-        </w:rPr>
-        <w:t>config</w:t>
-      </w:r>
-      <w:proofErr w:type="spellEnd"/>
+        <w:t>C:\Temp]\PDTool6.2_installer\installer_source\PDTool\resources\config</w:t>
+      </w:r>
       <w:proofErr w:type="gramEnd"/>
     </w:p>
     <w:p>
@@ -7350,30 +7439,8 @@
         <w:rPr>
           <w:rFonts w:ascii="Arial" w:hAnsi="Arial" w:cs="Arial"/>
         </w:rPr>
-        <w:t>C:\Temp]\PDTool7.0.0_installer\</w:t>
-      </w:r>
-      <w:proofErr w:type="spellStart"/>
-      <w:r>
-        <w:rPr>
-          <w:rFonts w:ascii="Arial" w:hAnsi="Arial" w:cs="Arial"/>
-        </w:rPr>
-        <w:t>installer_source</w:t>
-      </w:r>
-      <w:proofErr w:type="spellEnd"/>
-      <w:r>
-        <w:rPr>
-          <w:rFonts w:ascii="Arial" w:hAnsi="Arial" w:cs="Arial"/>
-        </w:rPr>
-        <w:t>\PDTool\resources\</w:t>
-      </w:r>
-      <w:proofErr w:type="spellStart"/>
-      <w:r>
-        <w:rPr>
-          <w:rFonts w:ascii="Arial" w:hAnsi="Arial" w:cs="Arial"/>
-        </w:rPr>
-        <w:t>config</w:t>
-      </w:r>
-      <w:proofErr w:type="spellEnd"/>
+        <w:t>C:\Temp]\PDTool7.0.0_installer\installer_source\PDTool\resources\config</w:t>
+      </w:r>
       <w:proofErr w:type="gramEnd"/>
     </w:p>
     <w:p>
@@ -7756,14 +7823,13 @@
         </w:rPr>
       </w:pPr>
       <w:bookmarkStart w:id="49" w:name="_Toc430336819"/>
-      <w:bookmarkStart w:id="50" w:name="_Toc501356502"/>
+      <w:bookmarkStart w:id="50" w:name="_Toc515360814"/>
       <w:r>
         <w:rPr>
           <w:b w:val="0"/>
           <w:color w:val="1F497D"/>
           <w:szCs w:val="22"/>
         </w:rPr>
-        <w:lastRenderedPageBreak/>
         <w:t>Configure PDTool “servers.xml” Property File:</w:t>
       </w:r>
       <w:bookmarkEnd w:id="49"/>
@@ -7818,7 +7884,14 @@
         <w:rPr>
           <w:rFonts w:ascii="Arial" w:hAnsi="Arial" w:cs="Arial"/>
         </w:rPr>
-        <w:t xml:space="preserve"> server.  The &lt;id&gt; is the SERVERID variable that is set the configuration property file described in the previous step.  There should be an entry for each environment that is being configured.</w:t>
+        <w:t xml:space="preserve"> server.  The &lt;id&gt; is the SERVERID variable that is set the </w:t>
+      </w:r>
+      <w:r>
+        <w:rPr>
+          <w:rFonts w:ascii="Arial" w:hAnsi="Arial" w:cs="Arial"/>
+        </w:rPr>
+        <w:lastRenderedPageBreak/>
+        <w:t>configuration property file described in the previous step.  There should be an entry for each environment that is being configured.</w:t>
       </w:r>
     </w:p>
     <w:p>
@@ -7868,21 +7941,7 @@
         <w:rPr>
           <w:rFonts w:ascii="Arial" w:hAnsi="Arial" w:cs="Arial"/>
         </w:rPr>
-        <w:t>C:\Temp]\PDTool6.2_installer\</w:t>
-      </w:r>
-      <w:proofErr w:type="spellStart"/>
-      <w:r>
-        <w:rPr>
-          <w:rFonts w:ascii="Arial" w:hAnsi="Arial" w:cs="Arial"/>
-        </w:rPr>
-        <w:t>installer_source</w:t>
-      </w:r>
-      <w:proofErr w:type="spellEnd"/>
-      <w:r>
-        <w:rPr>
-          <w:rFonts w:ascii="Arial" w:hAnsi="Arial" w:cs="Arial"/>
-        </w:rPr>
-        <w:t>\PDTool\resources\modules</w:t>
+        <w:t>C:\Temp]\PDTool6.2_installer\installer_source\PDTool\resources\modules</w:t>
       </w:r>
       <w:proofErr w:type="gramEnd"/>
     </w:p>
@@ -7911,21 +7970,7 @@
         <w:rPr>
           <w:rFonts w:ascii="Arial" w:hAnsi="Arial" w:cs="Arial"/>
         </w:rPr>
-        <w:t>C:\Temp]\PDTool7.0.0_installer\</w:t>
-      </w:r>
-      <w:proofErr w:type="spellStart"/>
-      <w:r>
-        <w:rPr>
-          <w:rFonts w:ascii="Arial" w:hAnsi="Arial" w:cs="Arial"/>
-        </w:rPr>
-        <w:t>installer_source</w:t>
-      </w:r>
-      <w:proofErr w:type="spellEnd"/>
-      <w:r>
-        <w:rPr>
-          <w:rFonts w:ascii="Arial" w:hAnsi="Arial" w:cs="Arial"/>
-        </w:rPr>
-        <w:t>\PDTool\resources\modules</w:t>
+        <w:t>C:\Temp]\PDTool7.0.0_installer\installer_source\PDTool\resources\modules</w:t>
       </w:r>
       <w:proofErr w:type="gramEnd"/>
     </w:p>
@@ -7972,25 +8017,7 @@
           <w:sz w:val="22"/>
           <w:szCs w:val="22"/>
         </w:rPr>
-        <w:t xml:space="preserve">             </w:t>
-      </w:r>
-      <w:proofErr w:type="gramStart"/>
-      <w:r>
-        <w:rPr>
-          <w:rFonts w:ascii="Arial" w:hAnsi="Arial" w:cs="Arial"/>
-          <w:sz w:val="22"/>
-          <w:szCs w:val="22"/>
-        </w:rPr>
-        <w:t>&lt;?xml</w:t>
-      </w:r>
-      <w:proofErr w:type="gramEnd"/>
-      <w:r>
-        <w:rPr>
-          <w:rFonts w:ascii="Arial" w:hAnsi="Arial" w:cs="Arial"/>
-          <w:sz w:val="22"/>
-          <w:szCs w:val="22"/>
-        </w:rPr>
-        <w:t xml:space="preserve"> version="1.0" encoding="UTF-8"?&gt;</w:t>
+        <w:t xml:space="preserve">             &lt;?xml version="1.0" encoding="UTF-8"?&gt;</w:t>
       </w:r>
     </w:p>
     <w:p>
@@ -8684,7 +8711,6 @@
           <w:sz w:val="22"/>
           <w:szCs w:val="22"/>
         </w:rPr>
-        <w:lastRenderedPageBreak/>
         <w:t xml:space="preserve">    &lt;</w:t>
       </w:r>
       <w:proofErr w:type="spellStart"/>
@@ -8901,6 +8927,7 @@
           <w:sz w:val="22"/>
           <w:szCs w:val="22"/>
         </w:rPr>
+        <w:lastRenderedPageBreak/>
         <w:t xml:space="preserve">    &lt;site&gt;Local&lt;/site&gt;</w:t>
       </w:r>
     </w:p>
@@ -9089,7 +9116,7 @@
         </w:rPr>
       </w:pPr>
       <w:bookmarkStart w:id="51" w:name="_Toc430336820"/>
-      <w:bookmarkStart w:id="52" w:name="_Toc501356503"/>
+      <w:bookmarkStart w:id="52" w:name="_Toc515360815"/>
       <w:r>
         <w:rPr>
           <w:b w:val="0"/>
@@ -9432,7 +9459,6 @@
         <w:rPr>
           <w:rFonts w:ascii="Arial" w:hAnsi="Arial" w:cs="Arial"/>
         </w:rPr>
-        <w:lastRenderedPageBreak/>
         <w:t>For 7.0, modify section “BEGIN: 7.0 USER DEFINED VARIABLE SECTION”</w:t>
       </w:r>
     </w:p>
@@ -9453,6 +9479,7 @@
         <w:rPr>
           <w:rFonts w:ascii="Arial" w:hAnsi="Arial" w:cs="Arial"/>
         </w:rPr>
+        <w:lastRenderedPageBreak/>
         <w:t>set PDTOOL_INSTALL_HOME_7=</w:t>
       </w:r>
     </w:p>
@@ -9873,14 +9900,7 @@
         <w:rPr>
           <w:rFonts w:ascii="Arial" w:hAnsi="Arial" w:cs="Arial"/>
         </w:rPr>
-        <w:t xml:space="preserve"> extension which is assumed: DEV~deploy_NOVCS_DEV1, </w:t>
-      </w:r>
-      <w:r>
-        <w:rPr>
-          <w:rFonts w:ascii="Arial" w:hAnsi="Arial" w:cs="Arial"/>
-        </w:rPr>
-        <w:lastRenderedPageBreak/>
-        <w:t>UAT~deploy_NOVCS_UAT1, PROD~deploy_NOVCS_PROD1</w:t>
+        <w:t xml:space="preserve"> extension which is assumed: DEV~deploy_NOVCS_DEV1, UAT~deploy_NOVCS_UAT1, PROD~deploy_NOVCS_PROD1</w:t>
       </w:r>
     </w:p>
     <w:p>
@@ -9900,6 +9920,7 @@
         <w:rPr>
           <w:rFonts w:ascii="Arial" w:hAnsi="Arial" w:cs="Arial"/>
         </w:rPr>
+        <w:lastRenderedPageBreak/>
         <w:t>For 7.0, modify section “BEGIN: 7.0 USER DEFINED VARIABLE SECTION”</w:t>
       </w:r>
     </w:p>
@@ -10050,7 +10071,7 @@
         </w:rPr>
       </w:pPr>
       <w:bookmarkStart w:id="53" w:name="_Toc430336821"/>
-      <w:bookmarkStart w:id="54" w:name="_Toc501356504"/>
+      <w:bookmarkStart w:id="54" w:name="_Toc515360816"/>
       <w:r>
         <w:rPr>
           <w:b w:val="0"/>
@@ -10165,7 +10186,7 @@
         </w:rPr>
       </w:pPr>
       <w:bookmarkStart w:id="55" w:name="_Toc430336822"/>
-      <w:bookmarkStart w:id="56" w:name="_Toc501356505"/>
+      <w:bookmarkStart w:id="56" w:name="_Toc515360817"/>
       <w:r>
         <w:rPr>
           <w:b w:val="0"/>
@@ -10238,7 +10259,7 @@
       <w:pPr>
         <w:pStyle w:val="Heading1Numbered"/>
       </w:pPr>
-      <w:bookmarkStart w:id="57" w:name="_Toc501356506"/>
+      <w:bookmarkStart w:id="57" w:name="_Toc515360818"/>
       <w:r>
         <w:lastRenderedPageBreak/>
         <w:t>Conclusion</w:t>
@@ -10257,7 +10278,7 @@
       <w:bookmarkStart w:id="60" w:name="_Toc413251890"/>
       <w:bookmarkStart w:id="61" w:name="_Toc413254687"/>
       <w:bookmarkStart w:id="62" w:name="_Toc501090937"/>
-      <w:bookmarkStart w:id="63" w:name="_Toc501356507"/>
+      <w:bookmarkStart w:id="63" w:name="_Toc515360819"/>
       <w:r>
         <w:rPr>
           <w:color w:val="1F497D"/>
@@ -10293,7 +10314,7 @@
       <w:bookmarkStart w:id="66" w:name="_Toc413251891"/>
       <w:bookmarkStart w:id="67" w:name="_Toc413254688"/>
       <w:bookmarkStart w:id="68" w:name="_Toc501090938"/>
-      <w:bookmarkStart w:id="69" w:name="_Toc501356508"/>
+      <w:bookmarkStart w:id="69" w:name="_Toc515360820"/>
       <w:r>
         <w:rPr>
           <w:color w:val="1F497D"/>
@@ -10364,7 +10385,7 @@
 </file>
 
 <file path=word/endnotes.xml><?xml version="1.0" encoding="utf-8"?>
-<w:endnotes xmlns:wpc="http://schemas.microsoft.com/office/word/2010/wordprocessingCanvas" xmlns:mo="http://schemas.microsoft.com/office/mac/office/2008/main" xmlns:mc="http://schemas.openxmlformats.org/markup-compatibility/2006" xmlns:mv="urn:schemas-microsoft-com:mac:vml" xmlns:o="urn:schemas-microsoft-com:office:office" xmlns:r="http://schemas.openxmlformats.org/officeDocument/2006/relationships" xmlns:m="http://schemas.openxmlformats.org/officeDocument/2006/math" xmlns:v="urn:schemas-microsoft-com:vml" xmlns:wp14="http://schemas.microsoft.com/office/word/2010/wordprocessingDrawing" xmlns:wp="http://schemas.openxmlformats.org/drawingml/2006/wordprocessingDrawing" xmlns:w10="urn:schemas-microsoft-com:office:word" xmlns:w="http://schemas.openxmlformats.org/wordprocessingml/2006/main" xmlns:w14="http://schemas.microsoft.com/office/word/2010/wordml" xmlns:w15="http://schemas.microsoft.com/office/word/2012/wordml" xmlns:wpg="http://schemas.microsoft.com/office/word/2010/wordprocessingGroup" xmlns:wpi="http://schemas.microsoft.com/office/word/2010/wordprocessingInk" xmlns:wne="http://schemas.microsoft.com/office/word/2006/wordml" xmlns:wps="http://schemas.microsoft.com/office/word/2010/wordprocessingShape" mc:Ignorable="w14 w15 wp14">
+<w:endnotes xmlns:wpc="http://schemas.microsoft.com/office/word/2010/wordprocessingCanvas" xmlns:cx="http://schemas.microsoft.com/office/drawing/2014/chartex" xmlns:cx1="http://schemas.microsoft.com/office/drawing/2015/9/8/chartex" xmlns:cx2="http://schemas.microsoft.com/office/drawing/2015/10/21/chartex" xmlns:cx3="http://schemas.microsoft.com/office/drawing/2016/5/9/chartex" xmlns:cx4="http://schemas.microsoft.com/office/drawing/2016/5/10/chartex" xmlns:cx5="http://schemas.microsoft.com/office/drawing/2016/5/11/chartex" xmlns:cx6="http://schemas.microsoft.com/office/drawing/2016/5/12/chartex" xmlns:cx7="http://schemas.microsoft.com/office/drawing/2016/5/13/chartex" xmlns:cx8="http://schemas.microsoft.com/office/drawing/2016/5/14/chartex" xmlns:mc="http://schemas.openxmlformats.org/markup-compatibility/2006" xmlns:aink="http://schemas.microsoft.com/office/drawing/2016/ink" xmlns:am3d="http://schemas.microsoft.com/office/drawing/2017/model3d" xmlns:o="urn:schemas-microsoft-com:office:office" xmlns:r="http://schemas.openxmlformats.org/officeDocument/2006/relationships" xmlns:m="http://schemas.openxmlformats.org/officeDocument/2006/math" xmlns:v="urn:schemas-microsoft-com:vml" xmlns:wp14="http://schemas.microsoft.com/office/word/2010/wordprocessingDrawing" xmlns:wp="http://schemas.openxmlformats.org/drawingml/2006/wordprocessingDrawing" xmlns:w10="urn:schemas-microsoft-com:office:word" xmlns:w="http://schemas.openxmlformats.org/wordprocessingml/2006/main" xmlns:w14="http://schemas.microsoft.com/office/word/2010/wordml" xmlns:w15="http://schemas.microsoft.com/office/word/2012/wordml" xmlns:w16cid="http://schemas.microsoft.com/office/word/2016/wordml/cid" xmlns:w16se="http://schemas.microsoft.com/office/word/2015/wordml/symex" xmlns:wpg="http://schemas.microsoft.com/office/word/2010/wordprocessingGroup" xmlns:wpi="http://schemas.microsoft.com/office/word/2010/wordprocessingInk" xmlns:wne="http://schemas.microsoft.com/office/word/2006/wordml" xmlns:wps="http://schemas.microsoft.com/office/word/2010/wordprocessingShape" mc:Ignorable="w14 w15 w16se w16cid wp14">
   <w:endnote w:type="separator" w:id="-1">
     <w:p>
       <w:r>
@@ -10383,7 +10404,7 @@
 </file>
 
 <file path=word/footer1.xml><?xml version="1.0" encoding="utf-8"?>
-<w:ftr xmlns:wpc="http://schemas.microsoft.com/office/word/2010/wordprocessingCanvas" xmlns:mo="http://schemas.microsoft.com/office/mac/office/2008/main" xmlns:mc="http://schemas.openxmlformats.org/markup-compatibility/2006" xmlns:mv="urn:schemas-microsoft-com:mac:vml" xmlns:o="urn:schemas-microsoft-com:office:office" xmlns:r="http://schemas.openxmlformats.org/officeDocument/2006/relationships" xmlns:m="http://schemas.openxmlformats.org/officeDocument/2006/math" xmlns:v="urn:schemas-microsoft-com:vml" xmlns:wp14="http://schemas.microsoft.com/office/word/2010/wordprocessingDrawing" xmlns:wp="http://schemas.openxmlformats.org/drawingml/2006/wordprocessingDrawing" xmlns:w10="urn:schemas-microsoft-com:office:word" xmlns:w="http://schemas.openxmlformats.org/wordprocessingml/2006/main" xmlns:w14="http://schemas.microsoft.com/office/word/2010/wordml" xmlns:w15="http://schemas.microsoft.com/office/word/2012/wordml" xmlns:wpg="http://schemas.microsoft.com/office/word/2010/wordprocessingGroup" xmlns:wpi="http://schemas.microsoft.com/office/word/2010/wordprocessingInk" xmlns:wne="http://schemas.microsoft.com/office/word/2006/wordml" xmlns:wps="http://schemas.microsoft.com/office/word/2010/wordprocessingShape" mc:Ignorable="w14 w15 wp14">
+<w:ftr xmlns:wpc="http://schemas.microsoft.com/office/word/2010/wordprocessingCanvas" xmlns:cx="http://schemas.microsoft.com/office/drawing/2014/chartex" xmlns:cx1="http://schemas.microsoft.com/office/drawing/2015/9/8/chartex" xmlns:cx2="http://schemas.microsoft.com/office/drawing/2015/10/21/chartex" xmlns:cx3="http://schemas.microsoft.com/office/drawing/2016/5/9/chartex" xmlns:cx4="http://schemas.microsoft.com/office/drawing/2016/5/10/chartex" xmlns:cx5="http://schemas.microsoft.com/office/drawing/2016/5/11/chartex" xmlns:cx6="http://schemas.microsoft.com/office/drawing/2016/5/12/chartex" xmlns:cx7="http://schemas.microsoft.com/office/drawing/2016/5/13/chartex" xmlns:cx8="http://schemas.microsoft.com/office/drawing/2016/5/14/chartex" xmlns:mc="http://schemas.openxmlformats.org/markup-compatibility/2006" xmlns:aink="http://schemas.microsoft.com/office/drawing/2016/ink" xmlns:am3d="http://schemas.microsoft.com/office/drawing/2017/model3d" xmlns:o="urn:schemas-microsoft-com:office:office" xmlns:r="http://schemas.openxmlformats.org/officeDocument/2006/relationships" xmlns:m="http://schemas.openxmlformats.org/officeDocument/2006/math" xmlns:v="urn:schemas-microsoft-com:vml" xmlns:wp14="http://schemas.microsoft.com/office/word/2010/wordprocessingDrawing" xmlns:wp="http://schemas.openxmlformats.org/drawingml/2006/wordprocessingDrawing" xmlns:w10="urn:schemas-microsoft-com:office:word" xmlns:w="http://schemas.openxmlformats.org/wordprocessingml/2006/main" xmlns:w14="http://schemas.microsoft.com/office/word/2010/wordml" xmlns:w15="http://schemas.microsoft.com/office/word/2012/wordml" xmlns:w16cid="http://schemas.microsoft.com/office/word/2016/wordml/cid" xmlns:w16se="http://schemas.microsoft.com/office/word/2015/wordml/symex" xmlns:wpg="http://schemas.microsoft.com/office/word/2010/wordprocessingGroup" xmlns:wpi="http://schemas.microsoft.com/office/word/2010/wordprocessingInk" xmlns:wne="http://schemas.microsoft.com/office/word/2006/wordml" xmlns:wps="http://schemas.microsoft.com/office/word/2010/wordprocessingShape" mc:Ignorable="w14 w15 w16se w16cid wp14">
   <w:p>
     <w:pPr>
       <w:pStyle w:val="NormalWeb"/>
@@ -10447,7 +10468,7 @@
                       </a:ln>
                       <a:extLst>
                         <a:ext uri="{909E8E84-426E-40dd-AFC4-6F175D3DCCD1}">
-                          <a14:hiddenFill xmlns:a14="http://schemas.microsoft.com/office/drawing/2010/main" xmlns:w="http://schemas.openxmlformats.org/wordprocessingml/2006/main" xmlns:w10="urn:schemas-microsoft-com:office:word" xmlns:v="urn:schemas-microsoft-com:vml" xmlns:o="urn:schemas-microsoft-com:office:office" xmlns="">
+                          <a14:hiddenFill xmlns="" xmlns:o="urn:schemas-microsoft-com:office:office" xmlns:v="urn:schemas-microsoft-com:vml" xmlns:w10="urn:schemas-microsoft-com:office:word" xmlns:w="http://schemas.openxmlformats.org/wordprocessingml/2006/main" xmlns:a14="http://schemas.microsoft.com/office/drawing/2010/main" xmlns:mv="urn:schemas-microsoft-com:mac:vml" xmlns:mo="http://schemas.microsoft.com/office/mac/office/2008/main">
                             <a:solidFill>
                               <a:srgbClr val="000000"/>
                             </a:solidFill>
@@ -10470,7 +10491,7 @@
             </wp:anchor>
           </w:drawing>
         </mc:Choice>
-        <mc:Fallback>
+        <mc:Fallback xmlns:mv="urn:schemas-microsoft-com:mac:vml" xmlns:mo="http://schemas.microsoft.com/office/mac/office/2008/main">
           <w:pict>
             <v:rect w14:anchorId="255880CE" id="Rectangle 20" o:spid="_x0000_s1026" style="position:absolute;margin-left:-45pt;margin-top:-16.2pt;width:530.5pt;height:36.7pt;z-index:-251662336;visibility:visible;mso-wrap-style:square;mso-width-percent:0;mso-height-percent:0;mso-wrap-distance-left:9pt;mso-wrap-distance-top:0;mso-wrap-distance-right:9pt;mso-wrap-distance-bottom:0;mso-position-horizontal:absolute;mso-position-horizontal-relative:text;mso-position-vertical:absolute;mso-position-vertical-relative:text;mso-width-percent:0;mso-height-percent:0;mso-width-relative:page;mso-height-relative:page;v-text-anchor:top" o:gfxdata="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" filled="f" strokecolor="gray" strokeweight="1pt">
               <v:stroke dashstyle="dash"/>
@@ -10624,7 +10645,7 @@
 </file>
 
 <file path=word/footer2.xml><?xml version="1.0" encoding="utf-8"?>
-<w:ftr xmlns:wpc="http://schemas.microsoft.com/office/word/2010/wordprocessingCanvas" xmlns:mo="http://schemas.microsoft.com/office/mac/office/2008/main" xmlns:mc="http://schemas.openxmlformats.org/markup-compatibility/2006" xmlns:mv="urn:schemas-microsoft-com:mac:vml" xmlns:o="urn:schemas-microsoft-com:office:office" xmlns:r="http://schemas.openxmlformats.org/officeDocument/2006/relationships" xmlns:m="http://schemas.openxmlformats.org/officeDocument/2006/math" xmlns:v="urn:schemas-microsoft-com:vml" xmlns:wp14="http://schemas.microsoft.com/office/word/2010/wordprocessingDrawing" xmlns:wp="http://schemas.openxmlformats.org/drawingml/2006/wordprocessingDrawing" xmlns:w10="urn:schemas-microsoft-com:office:word" xmlns:w="http://schemas.openxmlformats.org/wordprocessingml/2006/main" xmlns:w14="http://schemas.microsoft.com/office/word/2010/wordml" xmlns:w15="http://schemas.microsoft.com/office/word/2012/wordml" xmlns:wpg="http://schemas.microsoft.com/office/word/2010/wordprocessingGroup" xmlns:wpi="http://schemas.microsoft.com/office/word/2010/wordprocessingInk" xmlns:wne="http://schemas.microsoft.com/office/word/2006/wordml" xmlns:wps="http://schemas.microsoft.com/office/word/2010/wordprocessingShape" mc:Ignorable="w14 w15 wp14">
+<w:ftr xmlns:wpc="http://schemas.microsoft.com/office/word/2010/wordprocessingCanvas" xmlns:cx="http://schemas.microsoft.com/office/drawing/2014/chartex" xmlns:cx1="http://schemas.microsoft.com/office/drawing/2015/9/8/chartex" xmlns:cx2="http://schemas.microsoft.com/office/drawing/2015/10/21/chartex" xmlns:cx3="http://schemas.microsoft.com/office/drawing/2016/5/9/chartex" xmlns:cx4="http://schemas.microsoft.com/office/drawing/2016/5/10/chartex" xmlns:cx5="http://schemas.microsoft.com/office/drawing/2016/5/11/chartex" xmlns:cx6="http://schemas.microsoft.com/office/drawing/2016/5/12/chartex" xmlns:cx7="http://schemas.microsoft.com/office/drawing/2016/5/13/chartex" xmlns:cx8="http://schemas.microsoft.com/office/drawing/2016/5/14/chartex" xmlns:mc="http://schemas.openxmlformats.org/markup-compatibility/2006" xmlns:aink="http://schemas.microsoft.com/office/drawing/2016/ink" xmlns:am3d="http://schemas.microsoft.com/office/drawing/2017/model3d" xmlns:o="urn:schemas-microsoft-com:office:office" xmlns:r="http://schemas.openxmlformats.org/officeDocument/2006/relationships" xmlns:m="http://schemas.openxmlformats.org/officeDocument/2006/math" xmlns:v="urn:schemas-microsoft-com:vml" xmlns:wp14="http://schemas.microsoft.com/office/word/2010/wordprocessingDrawing" xmlns:wp="http://schemas.openxmlformats.org/drawingml/2006/wordprocessingDrawing" xmlns:w10="urn:schemas-microsoft-com:office:word" xmlns:w="http://schemas.openxmlformats.org/wordprocessingml/2006/main" xmlns:w14="http://schemas.microsoft.com/office/word/2010/wordml" xmlns:w15="http://schemas.microsoft.com/office/word/2012/wordml" xmlns:w16cid="http://schemas.microsoft.com/office/word/2016/wordml/cid" xmlns:w16se="http://schemas.microsoft.com/office/word/2015/wordml/symex" xmlns:wpg="http://schemas.microsoft.com/office/word/2010/wordprocessingGroup" xmlns:wpi="http://schemas.microsoft.com/office/word/2010/wordprocessingInk" xmlns:wne="http://schemas.microsoft.com/office/word/2006/wordml" xmlns:wps="http://schemas.microsoft.com/office/word/2010/wordprocessingShape" mc:Ignorable="w14 w15 w16se w16cid wp14">
   <w:p>
     <w:pPr>
       <w:pStyle w:val="Footer"/>
@@ -10750,14 +10771,14 @@
                       </a:ln>
                       <a:extLst>
                         <a:ext uri="{909E8E84-426E-40dd-AFC4-6F175D3DCCD1}">
-                          <a14:hiddenFill xmlns:a14="http://schemas.microsoft.com/office/drawing/2010/main" xmlns:w="http://schemas.openxmlformats.org/wordprocessingml/2006/main" xmlns:w10="urn:schemas-microsoft-com:office:word" xmlns:v="urn:schemas-microsoft-com:vml" xmlns:o="urn:schemas-microsoft-com:office:office" xmlns="">
+                          <a14:hiddenFill xmlns="" xmlns:o="urn:schemas-microsoft-com:office:office" xmlns:v="urn:schemas-microsoft-com:vml" xmlns:w10="urn:schemas-microsoft-com:office:word" xmlns:w="http://schemas.openxmlformats.org/wordprocessingml/2006/main" xmlns:a14="http://schemas.microsoft.com/office/drawing/2010/main" xmlns:mv="urn:schemas-microsoft-com:mac:vml" xmlns:mo="http://schemas.microsoft.com/office/mac/office/2008/main">
                             <a:solidFill>
                               <a:srgbClr val="FFFFFF"/>
                             </a:solidFill>
                           </a14:hiddenFill>
                         </a:ext>
                         <a:ext uri="{91240B29-F687-4f45-9708-019B960494DF}">
-                          <a14:hiddenLine xmlns:a14="http://schemas.microsoft.com/office/drawing/2010/main" xmlns:w="http://schemas.openxmlformats.org/wordprocessingml/2006/main" xmlns:w10="urn:schemas-microsoft-com:office:word" xmlns:v="urn:schemas-microsoft-com:vml" xmlns:o="urn:schemas-microsoft-com:office:office" xmlns="" w="9525">
+                          <a14:hiddenLine xmlns="" xmlns:o="urn:schemas-microsoft-com:office:office" xmlns:v="urn:schemas-microsoft-com:vml" xmlns:w10="urn:schemas-microsoft-com:office:word" xmlns:w="http://schemas.openxmlformats.org/wordprocessingml/2006/main" xmlns:a14="http://schemas.microsoft.com/office/drawing/2010/main" xmlns:mv="urn:schemas-microsoft-com:mac:vml" xmlns:mo="http://schemas.microsoft.com/office/mac/office/2008/main" w="9525">
                             <a:solidFill>
                               <a:srgbClr val="000000"/>
                             </a:solidFill>
@@ -10822,7 +10843,7 @@
             </wp:anchor>
           </w:drawing>
         </mc:Choice>
-        <mc:Fallback>
+        <mc:Fallback xmlns:mv="urn:schemas-microsoft-com:mac:vml" xmlns:mo="http://schemas.microsoft.com/office/mac/office/2008/main">
           <w:pict>
             <v:rect w14:anchorId="79AB2244" id="Rectangle 17" o:spid="_x0000_s1026" style="position:absolute;margin-left:-48.95pt;margin-top:-292.1pt;width:130.65pt;height:215.95pt;z-index:251671552;visibility:visible;mso-wrap-style:square;mso-width-percent:0;mso-height-percent:0;mso-wrap-distance-left:9pt;mso-wrap-distance-top:0;mso-wrap-distance-right:9pt;mso-wrap-distance-bottom:0;mso-position-horizontal:absolute;mso-position-horizontal-relative:text;mso-position-vertical:absolute;mso-position-vertical-relative:text;mso-width-percent:0;mso-height-percent:0;mso-width-relative:page;mso-height-relative:page;v-text-anchor:top" o:gfxdata="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" filled="f" stroked="f">
               <v:textbox>
@@ -10911,14 +10932,14 @@
                       </a:ln>
                       <a:extLst>
                         <a:ext uri="{909E8E84-426E-40dd-AFC4-6F175D3DCCD1}">
-                          <a14:hiddenFill xmlns:a14="http://schemas.microsoft.com/office/drawing/2010/main" xmlns:w="http://schemas.openxmlformats.org/wordprocessingml/2006/main" xmlns:w10="urn:schemas-microsoft-com:office:word" xmlns:v="urn:schemas-microsoft-com:vml" xmlns:o="urn:schemas-microsoft-com:office:office" xmlns="">
+                          <a14:hiddenFill xmlns="" xmlns:o="urn:schemas-microsoft-com:office:office" xmlns:v="urn:schemas-microsoft-com:vml" xmlns:w10="urn:schemas-microsoft-com:office:word" xmlns:w="http://schemas.openxmlformats.org/wordprocessingml/2006/main" xmlns:a14="http://schemas.microsoft.com/office/drawing/2010/main" xmlns:mv="urn:schemas-microsoft-com:mac:vml" xmlns:mo="http://schemas.microsoft.com/office/mac/office/2008/main">
                             <a:solidFill>
                               <a:srgbClr val="FFFFFF"/>
                             </a:solidFill>
                           </a14:hiddenFill>
                         </a:ext>
                         <a:ext uri="{91240B29-F687-4f45-9708-019B960494DF}">
-                          <a14:hiddenLine xmlns:a14="http://schemas.microsoft.com/office/drawing/2010/main" xmlns:w="http://schemas.openxmlformats.org/wordprocessingml/2006/main" xmlns:w10="urn:schemas-microsoft-com:office:word" xmlns:v="urn:schemas-microsoft-com:vml" xmlns:o="urn:schemas-microsoft-com:office:office" xmlns="" w="9525">
+                          <a14:hiddenLine xmlns="" xmlns:o="urn:schemas-microsoft-com:office:office" xmlns:v="urn:schemas-microsoft-com:vml" xmlns:w10="urn:schemas-microsoft-com:office:word" xmlns:w="http://schemas.openxmlformats.org/wordprocessingml/2006/main" xmlns:a14="http://schemas.microsoft.com/office/drawing/2010/main" xmlns:mv="urn:schemas-microsoft-com:mac:vml" xmlns:mo="http://schemas.microsoft.com/office/mac/office/2008/main" w="9525">
                             <a:solidFill>
                               <a:srgbClr val="000000"/>
                             </a:solidFill>
@@ -11001,7 +11022,7 @@
             </wp:anchor>
           </w:drawing>
         </mc:Choice>
-        <mc:Fallback>
+        <mc:Fallback xmlns:mv="urn:schemas-microsoft-com:mac:vml" xmlns:mo="http://schemas.microsoft.com/office/mac/office/2008/main">
           <w:pict>
             <v:rect w14:anchorId="297AD475" id="Rectangle 21" o:spid="_x0000_s1027" style="position:absolute;margin-left:360.9pt;margin-top:-36.4pt;width:133.6pt;height:57.15pt;z-index:251655898;visibility:visible;mso-wrap-style:square;mso-width-percent:0;mso-height-percent:0;mso-wrap-distance-left:9pt;mso-wrap-distance-top:0;mso-wrap-distance-right:9pt;mso-wrap-distance-bottom:0;mso-position-horizontal:absolute;mso-position-horizontal-relative:text;mso-position-vertical:absolute;mso-position-vertical-relative:text;mso-width-percent:0;mso-height-percent:0;mso-width-relative:page;mso-height-relative:page;v-text-anchor:top" o:gfxdata="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" filled="f" stroked="f">
               <v:textbox style="mso-fit-shape-to-text:t">
@@ -11108,14 +11129,14 @@
                       </a:ln>
                       <a:extLst>
                         <a:ext uri="{909E8E84-426E-40dd-AFC4-6F175D3DCCD1}">
-                          <a14:hiddenFill xmlns:a14="http://schemas.microsoft.com/office/drawing/2010/main" xmlns:w="http://schemas.openxmlformats.org/wordprocessingml/2006/main" xmlns:w10="urn:schemas-microsoft-com:office:word" xmlns:v="urn:schemas-microsoft-com:vml" xmlns:o="urn:schemas-microsoft-com:office:office" xmlns="">
+                          <a14:hiddenFill xmlns="" xmlns:o="urn:schemas-microsoft-com:office:office" xmlns:v="urn:schemas-microsoft-com:vml" xmlns:w10="urn:schemas-microsoft-com:office:word" xmlns:w="http://schemas.openxmlformats.org/wordprocessingml/2006/main" xmlns:a14="http://schemas.microsoft.com/office/drawing/2010/main" xmlns:mv="urn:schemas-microsoft-com:mac:vml" xmlns:mo="http://schemas.microsoft.com/office/mac/office/2008/main">
                             <a:solidFill>
                               <a:srgbClr val="FFFFFF"/>
                             </a:solidFill>
                           </a14:hiddenFill>
                         </a:ext>
                         <a:ext uri="{91240B29-F687-4f45-9708-019B960494DF}">
-                          <a14:hiddenLine xmlns:a14="http://schemas.microsoft.com/office/drawing/2010/main" xmlns:w="http://schemas.openxmlformats.org/wordprocessingml/2006/main" xmlns:w10="urn:schemas-microsoft-com:office:word" xmlns:v="urn:schemas-microsoft-com:vml" xmlns:o="urn:schemas-microsoft-com:office:office" xmlns="" w="9525">
+                          <a14:hiddenLine xmlns="" xmlns:o="urn:schemas-microsoft-com:office:office" xmlns:v="urn:schemas-microsoft-com:vml" xmlns:w10="urn:schemas-microsoft-com:office:word" xmlns:w="http://schemas.openxmlformats.org/wordprocessingml/2006/main" xmlns:a14="http://schemas.microsoft.com/office/drawing/2010/main" xmlns:mv="urn:schemas-microsoft-com:mac:vml" xmlns:mo="http://schemas.microsoft.com/office/mac/office/2008/main" w="9525">
                             <a:solidFill>
                               <a:srgbClr val="000000"/>
                             </a:solidFill>
@@ -11195,7 +11216,7 @@
             </wp:anchor>
           </w:drawing>
         </mc:Choice>
-        <mc:Fallback>
+        <mc:Fallback xmlns:mv="urn:schemas-microsoft-com:mac:vml" xmlns:mo="http://schemas.microsoft.com/office/mac/office/2008/main">
           <w:pict>
             <v:rect w14:anchorId="60AD31C8" id="Rectangle 20" o:spid="_x0000_s1028" style="position:absolute;margin-left:168.4pt;margin-top:-58.6pt;width:123.2pt;height:79.4pt;z-index:251655752;visibility:visible;mso-wrap-style:square;mso-width-percent:0;mso-height-percent:0;mso-wrap-distance-left:9pt;mso-wrap-distance-top:0;mso-wrap-distance-right:9pt;mso-wrap-distance-bottom:0;mso-position-horizontal:absolute;mso-position-horizontal-relative:text;mso-position-vertical:absolute;mso-position-vertical-relative:text;mso-width-percent:0;mso-height-percent:0;mso-width-relative:page;mso-height-relative:page;v-text-anchor:top" o:gfxdata="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" filled="f" stroked="f">
               <v:textbox style="mso-fit-shape-to-text:t">
@@ -11301,7 +11322,7 @@
                       </a:ln>
                       <a:extLst>
                         <a:ext uri="{91240B29-F687-4f45-9708-019B960494DF}">
-                          <a14:hiddenLine xmlns:a14="http://schemas.microsoft.com/office/drawing/2010/main" xmlns:w="http://schemas.openxmlformats.org/wordprocessingml/2006/main" xmlns:w10="urn:schemas-microsoft-com:office:word" xmlns:v="urn:schemas-microsoft-com:vml" xmlns:o="urn:schemas-microsoft-com:office:office" xmlns="" w="25400">
+                          <a14:hiddenLine xmlns="" xmlns:o="urn:schemas-microsoft-com:office:office" xmlns:v="urn:schemas-microsoft-com:vml" xmlns:w10="urn:schemas-microsoft-com:office:word" xmlns:w="http://schemas.openxmlformats.org/wordprocessingml/2006/main" xmlns:a14="http://schemas.microsoft.com/office/drawing/2010/main" xmlns:mv="urn:schemas-microsoft-com:mac:vml" xmlns:mo="http://schemas.microsoft.com/office/mac/office/2008/main" w="25400">
                             <a:solidFill>
                               <a:srgbClr val="000000"/>
                             </a:solidFill>
@@ -11327,7 +11348,7 @@
             </wp:anchor>
           </w:drawing>
         </mc:Choice>
-        <mc:Fallback>
+        <mc:Fallback xmlns:mv="urn:schemas-microsoft-com:mac:vml" xmlns:mo="http://schemas.microsoft.com/office/mac/office/2008/main">
           <w:pict>
             <v:rect w14:anchorId="62CA1DAF" id="Rectangle 19" o:spid="_x0000_s1026" style="position:absolute;margin-left:-53.1pt;margin-top:-67.35pt;width:554.25pt;height:90.5pt;z-index:251655606;visibility:visible;mso-wrap-style:square;mso-width-percent:0;mso-height-percent:0;mso-wrap-distance-left:9pt;mso-wrap-distance-top:0;mso-wrap-distance-right:9pt;mso-wrap-distance-bottom:0;mso-position-horizontal:absolute;mso-position-horizontal-relative:text;mso-position-vertical:absolute;mso-position-vertical-relative:text;mso-width-percent:0;mso-height-percent:0;mso-width-relative:page;mso-height-relative:page;v-text-anchor:middle" o:gfxdata="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" fillcolor="#ff671b" stroked="f"/>
           </w:pict>
@@ -11339,7 +11360,7 @@
 </file>
 
 <file path=word/footnotes.xml><?xml version="1.0" encoding="utf-8"?>
-<w:footnotes xmlns:wpc="http://schemas.microsoft.com/office/word/2010/wordprocessingCanvas" xmlns:mo="http://schemas.microsoft.com/office/mac/office/2008/main" xmlns:mc="http://schemas.openxmlformats.org/markup-compatibility/2006" xmlns:mv="urn:schemas-microsoft-com:mac:vml" xmlns:o="urn:schemas-microsoft-com:office:office" xmlns:r="http://schemas.openxmlformats.org/officeDocument/2006/relationships" xmlns:m="http://schemas.openxmlformats.org/officeDocument/2006/math" xmlns:v="urn:schemas-microsoft-com:vml" xmlns:wp14="http://schemas.microsoft.com/office/word/2010/wordprocessingDrawing" xmlns:wp="http://schemas.openxmlformats.org/drawingml/2006/wordprocessingDrawing" xmlns:w10="urn:schemas-microsoft-com:office:word" xmlns:w="http://schemas.openxmlformats.org/wordprocessingml/2006/main" xmlns:w14="http://schemas.microsoft.com/office/word/2010/wordml" xmlns:w15="http://schemas.microsoft.com/office/word/2012/wordml" xmlns:wpg="http://schemas.microsoft.com/office/word/2010/wordprocessingGroup" xmlns:wpi="http://schemas.microsoft.com/office/word/2010/wordprocessingInk" xmlns:wne="http://schemas.microsoft.com/office/word/2006/wordml" xmlns:wps="http://schemas.microsoft.com/office/word/2010/wordprocessingShape" mc:Ignorable="w14 w15 wp14">
+<w:footnotes xmlns:wpc="http://schemas.microsoft.com/office/word/2010/wordprocessingCanvas" xmlns:cx="http://schemas.microsoft.com/office/drawing/2014/chartex" xmlns:cx1="http://schemas.microsoft.com/office/drawing/2015/9/8/chartex" xmlns:cx2="http://schemas.microsoft.com/office/drawing/2015/10/21/chartex" xmlns:cx3="http://schemas.microsoft.com/office/drawing/2016/5/9/chartex" xmlns:cx4="http://schemas.microsoft.com/office/drawing/2016/5/10/chartex" xmlns:cx5="http://schemas.microsoft.com/office/drawing/2016/5/11/chartex" xmlns:cx6="http://schemas.microsoft.com/office/drawing/2016/5/12/chartex" xmlns:cx7="http://schemas.microsoft.com/office/drawing/2016/5/13/chartex" xmlns:cx8="http://schemas.microsoft.com/office/drawing/2016/5/14/chartex" xmlns:mc="http://schemas.openxmlformats.org/markup-compatibility/2006" xmlns:aink="http://schemas.microsoft.com/office/drawing/2016/ink" xmlns:am3d="http://schemas.microsoft.com/office/drawing/2017/model3d" xmlns:o="urn:schemas-microsoft-com:office:office" xmlns:r="http://schemas.openxmlformats.org/officeDocument/2006/relationships" xmlns:m="http://schemas.openxmlformats.org/officeDocument/2006/math" xmlns:v="urn:schemas-microsoft-com:vml" xmlns:wp14="http://schemas.microsoft.com/office/word/2010/wordprocessingDrawing" xmlns:wp="http://schemas.openxmlformats.org/drawingml/2006/wordprocessingDrawing" xmlns:w10="urn:schemas-microsoft-com:office:word" xmlns:w="http://schemas.openxmlformats.org/wordprocessingml/2006/main" xmlns:w14="http://schemas.microsoft.com/office/word/2010/wordml" xmlns:w15="http://schemas.microsoft.com/office/word/2012/wordml" xmlns:w16cid="http://schemas.microsoft.com/office/word/2016/wordml/cid" xmlns:w16se="http://schemas.microsoft.com/office/word/2015/wordml/symex" xmlns:wpg="http://schemas.microsoft.com/office/word/2010/wordprocessingGroup" xmlns:wpi="http://schemas.microsoft.com/office/word/2010/wordprocessingInk" xmlns:wne="http://schemas.microsoft.com/office/word/2006/wordml" xmlns:wps="http://schemas.microsoft.com/office/word/2010/wordprocessingShape" mc:Ignorable="w14 w15 w16se w16cid wp14">
   <w:footnote w:type="separator" w:id="-1">
     <w:p>
       <w:r>
@@ -11358,7 +11379,7 @@
 </file>
 
 <file path=word/header1.xml><?xml version="1.0" encoding="utf-8"?>
-<w:hdr xmlns:wpc="http://schemas.microsoft.com/office/word/2010/wordprocessingCanvas" xmlns:mo="http://schemas.microsoft.com/office/mac/office/2008/main" xmlns:mc="http://schemas.openxmlformats.org/markup-compatibility/2006" xmlns:mv="urn:schemas-microsoft-com:mac:vml" xmlns:o="urn:schemas-microsoft-com:office:office" xmlns:r="http://schemas.openxmlformats.org/officeDocument/2006/relationships" xmlns:m="http://schemas.openxmlformats.org/officeDocument/2006/math" xmlns:v="urn:schemas-microsoft-com:vml" xmlns:wp14="http://schemas.microsoft.com/office/word/2010/wordprocessingDrawing" xmlns:wp="http://schemas.openxmlformats.org/drawingml/2006/wordprocessingDrawing" xmlns:w10="urn:schemas-microsoft-com:office:word" xmlns:w="http://schemas.openxmlformats.org/wordprocessingml/2006/main" xmlns:w14="http://schemas.microsoft.com/office/word/2010/wordml" xmlns:w15="http://schemas.microsoft.com/office/word/2012/wordml" xmlns:wpg="http://schemas.microsoft.com/office/word/2010/wordprocessingGroup" xmlns:wpi="http://schemas.microsoft.com/office/word/2010/wordprocessingInk" xmlns:wne="http://schemas.microsoft.com/office/word/2006/wordml" xmlns:wps="http://schemas.microsoft.com/office/word/2010/wordprocessingShape" mc:Ignorable="w14 w15 wp14">
+<w:hdr xmlns:wpc="http://schemas.microsoft.com/office/word/2010/wordprocessingCanvas" xmlns:cx="http://schemas.microsoft.com/office/drawing/2014/chartex" xmlns:cx1="http://schemas.microsoft.com/office/drawing/2015/9/8/chartex" xmlns:cx2="http://schemas.microsoft.com/office/drawing/2015/10/21/chartex" xmlns:cx3="http://schemas.microsoft.com/office/drawing/2016/5/9/chartex" xmlns:cx4="http://schemas.microsoft.com/office/drawing/2016/5/10/chartex" xmlns:cx5="http://schemas.microsoft.com/office/drawing/2016/5/11/chartex" xmlns:cx6="http://schemas.microsoft.com/office/drawing/2016/5/12/chartex" xmlns:cx7="http://schemas.microsoft.com/office/drawing/2016/5/13/chartex" xmlns:cx8="http://schemas.microsoft.com/office/drawing/2016/5/14/chartex" xmlns:mc="http://schemas.openxmlformats.org/markup-compatibility/2006" xmlns:aink="http://schemas.microsoft.com/office/drawing/2016/ink" xmlns:am3d="http://schemas.microsoft.com/office/drawing/2017/model3d" xmlns:o="urn:schemas-microsoft-com:office:office" xmlns:r="http://schemas.openxmlformats.org/officeDocument/2006/relationships" xmlns:m="http://schemas.openxmlformats.org/officeDocument/2006/math" xmlns:v="urn:schemas-microsoft-com:vml" xmlns:wp14="http://schemas.microsoft.com/office/word/2010/wordprocessingDrawing" xmlns:wp="http://schemas.openxmlformats.org/drawingml/2006/wordprocessingDrawing" xmlns:w10="urn:schemas-microsoft-com:office:word" xmlns:w="http://schemas.openxmlformats.org/wordprocessingml/2006/main" xmlns:w14="http://schemas.microsoft.com/office/word/2010/wordml" xmlns:w15="http://schemas.microsoft.com/office/word/2012/wordml" xmlns:w16cid="http://schemas.microsoft.com/office/word/2016/wordml/cid" xmlns:w16se="http://schemas.microsoft.com/office/word/2015/wordml/symex" xmlns:wpg="http://schemas.microsoft.com/office/word/2010/wordprocessingGroup" xmlns:wpi="http://schemas.microsoft.com/office/word/2010/wordprocessingInk" xmlns:wne="http://schemas.microsoft.com/office/word/2006/wordml" xmlns:wps="http://schemas.microsoft.com/office/word/2010/wordprocessingShape" mc:Ignorable="w14 w15 w16se w16cid wp14">
   <w:p>
     <w:pPr>
       <w:spacing w:before="240"/>
@@ -11417,7 +11438,7 @@
                       </a:ln>
                       <a:extLst>
                         <a:ext uri="{909E8E84-426E-40dd-AFC4-6F175D3DCCD1}">
-                          <a14:hiddenFill xmlns:a14="http://schemas.microsoft.com/office/drawing/2010/main" xmlns:w="http://schemas.openxmlformats.org/wordprocessingml/2006/main" xmlns:w10="urn:schemas-microsoft-com:office:word" xmlns:v="urn:schemas-microsoft-com:vml" xmlns:o="urn:schemas-microsoft-com:office:office" xmlns="">
+                          <a14:hiddenFill xmlns="" xmlns:o="urn:schemas-microsoft-com:office:office" xmlns:v="urn:schemas-microsoft-com:vml" xmlns:w10="urn:schemas-microsoft-com:office:word" xmlns:w="http://schemas.openxmlformats.org/wordprocessingml/2006/main" xmlns:a14="http://schemas.microsoft.com/office/drawing/2010/main" xmlns:mv="urn:schemas-microsoft-com:mac:vml" xmlns:mo="http://schemas.microsoft.com/office/mac/office/2008/main">
                             <a:solidFill>
                               <a:srgbClr val="000000"/>
                             </a:solidFill>
@@ -11440,7 +11461,7 @@
             </wp:anchor>
           </w:drawing>
         </mc:Choice>
-        <mc:Fallback>
+        <mc:Fallback xmlns:mv="urn:schemas-microsoft-com:mac:vml" xmlns:mo="http://schemas.microsoft.com/office/mac/office/2008/main">
           <w:pict>
             <v:rect w14:anchorId="2588245C" id="Rectangle 16" o:spid="_x0000_s1026" style="position:absolute;margin-left:0;margin-top:0;width:485pt;height:36pt;z-index:-251660288;visibility:visible;mso-wrap-style:square;mso-width-percent:0;mso-height-percent:0;mso-wrap-distance-left:9pt;mso-wrap-distance-top:0;mso-wrap-distance-right:9pt;mso-wrap-distance-bottom:0;mso-position-horizontal:absolute;mso-position-horizontal-relative:text;mso-position-vertical:absolute;mso-position-vertical-relative:text;mso-width-percent:0;mso-height-percent:0;mso-width-relative:page;mso-height-relative:page;v-text-anchor:top" o:gfxdata="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" filled="f" strokecolor="gray" strokeweight="1pt">
               <v:stroke dashstyle="dash"/>
@@ -11508,7 +11529,7 @@
             </wp:anchor>
           </w:drawing>
         </mc:Choice>
-        <mc:Fallback>
+        <mc:Fallback xmlns:mv="urn:schemas-microsoft-com:mac:vml" xmlns:mo="http://schemas.microsoft.com/office/mac/office/2008/main">
           <w:pict>
             <v:rect w14:anchorId="48F317C3" id="Rectangle 15" o:spid="_x0000_s1026" style="position:absolute;margin-left:-45pt;margin-top:0;width:36pt;height:36pt;z-index:251669504;visibility:visible;mso-wrap-style:square;mso-width-percent:0;mso-height-percent:0;mso-wrap-distance-left:9pt;mso-wrap-distance-top:0;mso-wrap-distance-right:9pt;mso-wrap-distance-bottom:0;mso-position-horizontal:absolute;mso-position-horizontal-relative:text;mso-position-vertical:absolute;mso-position-vertical-relative:text;mso-width-percent:0;mso-height-percent:0;mso-width-relative:page;mso-height-relative:page;v-text-anchor:top" o:gfxdata="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" fillcolor="#d0d2d3" stroked="f"/>
           </w:pict>
@@ -11548,7 +11569,7 @@
 </file>
 
 <file path=word/header2.xml><?xml version="1.0" encoding="utf-8"?>
-<w:hdr xmlns:wpc="http://schemas.microsoft.com/office/word/2010/wordprocessingCanvas" xmlns:mo="http://schemas.microsoft.com/office/mac/office/2008/main" xmlns:mc="http://schemas.openxmlformats.org/markup-compatibility/2006" xmlns:mv="urn:schemas-microsoft-com:mac:vml" xmlns:o="urn:schemas-microsoft-com:office:office" xmlns:r="http://schemas.openxmlformats.org/officeDocument/2006/relationships" xmlns:m="http://schemas.openxmlformats.org/officeDocument/2006/math" xmlns:v="urn:schemas-microsoft-com:vml" xmlns:wp14="http://schemas.microsoft.com/office/word/2010/wordprocessingDrawing" xmlns:wp="http://schemas.openxmlformats.org/drawingml/2006/wordprocessingDrawing" xmlns:w10="urn:schemas-microsoft-com:office:word" xmlns:w="http://schemas.openxmlformats.org/wordprocessingml/2006/main" xmlns:w14="http://schemas.microsoft.com/office/word/2010/wordml" xmlns:w15="http://schemas.microsoft.com/office/word/2012/wordml" xmlns:wpg="http://schemas.microsoft.com/office/word/2010/wordprocessingGroup" xmlns:wpi="http://schemas.microsoft.com/office/word/2010/wordprocessingInk" xmlns:wne="http://schemas.microsoft.com/office/word/2006/wordml" xmlns:wps="http://schemas.microsoft.com/office/word/2010/wordprocessingShape" mc:Ignorable="w14 w15 wp14">
+<w:hdr xmlns:wpc="http://schemas.microsoft.com/office/word/2010/wordprocessingCanvas" xmlns:cx="http://schemas.microsoft.com/office/drawing/2014/chartex" xmlns:cx1="http://schemas.microsoft.com/office/drawing/2015/9/8/chartex" xmlns:cx2="http://schemas.microsoft.com/office/drawing/2015/10/21/chartex" xmlns:cx3="http://schemas.microsoft.com/office/drawing/2016/5/9/chartex" xmlns:cx4="http://schemas.microsoft.com/office/drawing/2016/5/10/chartex" xmlns:cx5="http://schemas.microsoft.com/office/drawing/2016/5/11/chartex" xmlns:cx6="http://schemas.microsoft.com/office/drawing/2016/5/12/chartex" xmlns:cx7="http://schemas.microsoft.com/office/drawing/2016/5/13/chartex" xmlns:cx8="http://schemas.microsoft.com/office/drawing/2016/5/14/chartex" xmlns:mc="http://schemas.openxmlformats.org/markup-compatibility/2006" xmlns:aink="http://schemas.microsoft.com/office/drawing/2016/ink" xmlns:am3d="http://schemas.microsoft.com/office/drawing/2017/model3d" xmlns:o="urn:schemas-microsoft-com:office:office" xmlns:r="http://schemas.openxmlformats.org/officeDocument/2006/relationships" xmlns:m="http://schemas.openxmlformats.org/officeDocument/2006/math" xmlns:v="urn:schemas-microsoft-com:vml" xmlns:wp14="http://schemas.microsoft.com/office/word/2010/wordprocessingDrawing" xmlns:wp="http://schemas.openxmlformats.org/drawingml/2006/wordprocessingDrawing" xmlns:w10="urn:schemas-microsoft-com:office:word" xmlns:w="http://schemas.openxmlformats.org/wordprocessingml/2006/main" xmlns:w14="http://schemas.microsoft.com/office/word/2010/wordml" xmlns:w15="http://schemas.microsoft.com/office/word/2012/wordml" xmlns:w16cid="http://schemas.microsoft.com/office/word/2016/wordml/cid" xmlns:w16se="http://schemas.microsoft.com/office/word/2015/wordml/symex" xmlns:wpg="http://schemas.microsoft.com/office/word/2010/wordprocessingGroup" xmlns:wpi="http://schemas.microsoft.com/office/word/2010/wordprocessingInk" xmlns:wne="http://schemas.microsoft.com/office/word/2006/wordml" xmlns:wps="http://schemas.microsoft.com/office/word/2010/wordprocessingShape" mc:Ignorable="w14 w15 w16se w16cid wp14">
   <w:p>
     <w:pPr>
       <w:pStyle w:val="Header"/>
@@ -11664,7 +11685,7 @@
                       </a:ln>
                       <a:extLst>
                         <a:ext uri="{91240B29-F687-4f45-9708-019B960494DF}">
-                          <a14:hiddenLine xmlns:a14="http://schemas.microsoft.com/office/drawing/2010/main" xmlns:w="http://schemas.openxmlformats.org/wordprocessingml/2006/main" xmlns:w10="urn:schemas-microsoft-com:office:word" xmlns:v="urn:schemas-microsoft-com:vml" xmlns:o="urn:schemas-microsoft-com:office:office" xmlns="" w="9525">
+                          <a14:hiddenLine xmlns="" xmlns:o="urn:schemas-microsoft-com:office:office" xmlns:v="urn:schemas-microsoft-com:vml" xmlns:w10="urn:schemas-microsoft-com:office:word" xmlns:w="http://schemas.openxmlformats.org/wordprocessingml/2006/main" xmlns:a14="http://schemas.microsoft.com/office/drawing/2010/main" xmlns:mv="urn:schemas-microsoft-com:mac:vml" xmlns:mo="http://schemas.microsoft.com/office/mac/office/2008/main" w="9525">
                             <a:solidFill>
                               <a:srgbClr val="000000"/>
                             </a:solidFill>
@@ -11690,7 +11711,7 @@
             </wp:anchor>
           </w:drawing>
         </mc:Choice>
-        <mc:Fallback>
+        <mc:Fallback xmlns:mv="urn:schemas-microsoft-com:mac:vml" xmlns:mo="http://schemas.microsoft.com/office/mac/office/2008/main">
           <w:pict>
             <v:rect w14:anchorId="71E336A3" id="Rectangle 14" o:spid="_x0000_s1026" style="position:absolute;margin-left:-53.95pt;margin-top:154.9pt;width:2in;height:477.25pt;z-index:251655460;visibility:visible;mso-wrap-style:square;mso-width-percent:0;mso-height-percent:0;mso-wrap-distance-left:9pt;mso-wrap-distance-top:0;mso-wrap-distance-right:9pt;mso-wrap-distance-bottom:0;mso-position-horizontal:absolute;mso-position-horizontal-relative:text;mso-position-vertical:absolute;mso-position-vertical-relative:text;mso-width-percent:0;mso-height-percent:0;mso-width-relative:page;mso-height-relative:page;v-text-anchor:top" o:gfxdata="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" fillcolor="#1388d8" stroked="f"/>
           </w:pict>
@@ -11741,7 +11762,7 @@
                       </a:ln>
                       <a:extLst>
                         <a:ext uri="{91240B29-F687-4f45-9708-019B960494DF}">
-                          <a14:hiddenLine xmlns:a14="http://schemas.microsoft.com/office/drawing/2010/main" xmlns:w="http://schemas.openxmlformats.org/wordprocessingml/2006/main" xmlns:w10="urn:schemas-microsoft-com:office:word" xmlns:v="urn:schemas-microsoft-com:vml" xmlns:o="urn:schemas-microsoft-com:office:office" xmlns="" w="9525">
+                          <a14:hiddenLine xmlns="" xmlns:o="urn:schemas-microsoft-com:office:office" xmlns:v="urn:schemas-microsoft-com:vml" xmlns:w10="urn:schemas-microsoft-com:office:word" xmlns:w="http://schemas.openxmlformats.org/wordprocessingml/2006/main" xmlns:a14="http://schemas.microsoft.com/office/drawing/2010/main" xmlns:mv="urn:schemas-microsoft-com:mac:vml" xmlns:mo="http://schemas.microsoft.com/office/mac/office/2008/main" w="9525">
                             <a:solidFill>
                               <a:srgbClr val="000000"/>
                             </a:solidFill>
@@ -11767,7 +11788,7 @@
             </wp:anchor>
           </w:drawing>
         </mc:Choice>
-        <mc:Fallback>
+        <mc:Fallback xmlns:mv="urn:schemas-microsoft-com:mac:vml" xmlns:mo="http://schemas.microsoft.com/office/mac/office/2008/main">
           <w:pict>
             <v:rect w14:anchorId="47B44271" id="Rectangle 7" o:spid="_x0000_s1026" style="position:absolute;margin-left:-53.95pt;margin-top:0;width:2in;height:149.85pt;z-index:-251661166;visibility:visible;mso-wrap-style:square;mso-width-percent:0;mso-height-percent:0;mso-wrap-distance-left:9pt;mso-wrap-distance-top:0;mso-wrap-distance-right:9pt;mso-wrap-distance-bottom:0;mso-position-horizontal:absolute;mso-position-horizontal-relative:text;mso-position-vertical:absolute;mso-position-vertical-relative:text;mso-width-percent:0;mso-height-percent:0;mso-width-relative:page;mso-height-relative:page;v-text-anchor:top" o:gfxdata="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" fillcolor="#444" stroked="f"/>
           </w:pict>
@@ -11779,8 +11800,8 @@
 </file>
 
 <file path=word/numbering.xml><?xml version="1.0" encoding="utf-8"?>
-<w:numbering xmlns:wpc="http://schemas.microsoft.com/office/word/2010/wordprocessingCanvas" xmlns:mo="http://schemas.microsoft.com/office/mac/office/2008/main" xmlns:mc="http://schemas.openxmlformats.org/markup-compatibility/2006" xmlns:mv="urn:schemas-microsoft-com:mac:vml" xmlns:o="urn:schemas-microsoft-com:office:office" xmlns:r="http://schemas.openxmlformats.org/officeDocument/2006/relationships" xmlns:m="http://schemas.openxmlformats.org/officeDocument/2006/math" xmlns:v="urn:schemas-microsoft-com:vml" xmlns:wp14="http://schemas.microsoft.com/office/word/2010/wordprocessingDrawing" xmlns:wp="http://schemas.openxmlformats.org/drawingml/2006/wordprocessingDrawing" xmlns:w10="urn:schemas-microsoft-com:office:word" xmlns:w="http://schemas.openxmlformats.org/wordprocessingml/2006/main" xmlns:w14="http://schemas.microsoft.com/office/word/2010/wordml" xmlns:w15="http://schemas.microsoft.com/office/word/2012/wordml" xmlns:wpg="http://schemas.microsoft.com/office/word/2010/wordprocessingGroup" xmlns:wpi="http://schemas.microsoft.com/office/word/2010/wordprocessingInk" xmlns:wne="http://schemas.microsoft.com/office/word/2006/wordml" xmlns:wps="http://schemas.microsoft.com/office/word/2010/wordprocessingShape" mc:Ignorable="w14 w15 wp14">
-  <w:abstractNum w:abstractNumId="0">
+<w:numbering xmlns:wpc="http://schemas.microsoft.com/office/word/2010/wordprocessingCanvas" xmlns:cx="http://schemas.microsoft.com/office/drawing/2014/chartex" xmlns:cx1="http://schemas.microsoft.com/office/drawing/2015/9/8/chartex" xmlns:cx2="http://schemas.microsoft.com/office/drawing/2015/10/21/chartex" xmlns:cx3="http://schemas.microsoft.com/office/drawing/2016/5/9/chartex" xmlns:cx4="http://schemas.microsoft.com/office/drawing/2016/5/10/chartex" xmlns:cx5="http://schemas.microsoft.com/office/drawing/2016/5/11/chartex" xmlns:cx6="http://schemas.microsoft.com/office/drawing/2016/5/12/chartex" xmlns:cx7="http://schemas.microsoft.com/office/drawing/2016/5/13/chartex" xmlns:cx8="http://schemas.microsoft.com/office/drawing/2016/5/14/chartex" xmlns:mc="http://schemas.openxmlformats.org/markup-compatibility/2006" xmlns:aink="http://schemas.microsoft.com/office/drawing/2016/ink" xmlns:am3d="http://schemas.microsoft.com/office/drawing/2017/model3d" xmlns:o="urn:schemas-microsoft-com:office:office" xmlns:r="http://schemas.openxmlformats.org/officeDocument/2006/relationships" xmlns:m="http://schemas.openxmlformats.org/officeDocument/2006/math" xmlns:v="urn:schemas-microsoft-com:vml" xmlns:wp14="http://schemas.microsoft.com/office/word/2010/wordprocessingDrawing" xmlns:wp="http://schemas.openxmlformats.org/drawingml/2006/wordprocessingDrawing" xmlns:w10="urn:schemas-microsoft-com:office:word" xmlns:w="http://schemas.openxmlformats.org/wordprocessingml/2006/main" xmlns:w14="http://schemas.microsoft.com/office/word/2010/wordml" xmlns:w15="http://schemas.microsoft.com/office/word/2012/wordml" xmlns:w16cid="http://schemas.microsoft.com/office/word/2016/wordml/cid" xmlns:w16se="http://schemas.microsoft.com/office/word/2015/wordml/symex" xmlns:wpg="http://schemas.microsoft.com/office/word/2010/wordprocessingGroup" xmlns:wpi="http://schemas.microsoft.com/office/word/2010/wordprocessingInk" xmlns:wne="http://schemas.microsoft.com/office/word/2006/wordml" xmlns:wps="http://schemas.microsoft.com/office/word/2010/wordprocessingShape" mc:Ignorable="w14 w15 w16se w16cid wp14">
+  <w:abstractNum w:abstractNumId="0" w15:restartNumberingAfterBreak="0">
     <w:nsid w:val="FFFFFF7D"/>
     <w:multiLevelType w:val="singleLevel"/>
     <w:tmpl w:val="EB5E2B42"/>
@@ -11801,7 +11822,7 @@
       </w:rPr>
     </w:lvl>
   </w:abstractNum>
-  <w:abstractNum w:abstractNumId="1">
+  <w:abstractNum w:abstractNumId="1" w15:restartNumberingAfterBreak="0">
     <w:nsid w:val="FFFFFF7E"/>
     <w:multiLevelType w:val="singleLevel"/>
     <w:tmpl w:val="854AD076"/>
@@ -11822,7 +11843,7 @@
       </w:rPr>
     </w:lvl>
   </w:abstractNum>
-  <w:abstractNum w:abstractNumId="2">
+  <w:abstractNum w:abstractNumId="2" w15:restartNumberingAfterBreak="0">
     <w:nsid w:val="FFFFFF7F"/>
     <w:multiLevelType w:val="singleLevel"/>
     <w:tmpl w:val="753843DA"/>
@@ -11843,7 +11864,7 @@
       </w:rPr>
     </w:lvl>
   </w:abstractNum>
-  <w:abstractNum w:abstractNumId="3">
+  <w:abstractNum w:abstractNumId="3" w15:restartNumberingAfterBreak="0">
     <w:nsid w:val="FFFFFF80"/>
     <w:multiLevelType w:val="singleLevel"/>
     <w:tmpl w:val="D5D84320"/>
@@ -11864,7 +11885,7 @@
       </w:rPr>
     </w:lvl>
   </w:abstractNum>
-  <w:abstractNum w:abstractNumId="4">
+  <w:abstractNum w:abstractNumId="4" w15:restartNumberingAfterBreak="0">
     <w:nsid w:val="FFFFFF81"/>
     <w:multiLevelType w:val="singleLevel"/>
     <w:tmpl w:val="4A6A1F3E"/>
@@ -11885,7 +11906,7 @@
       </w:rPr>
     </w:lvl>
   </w:abstractNum>
-  <w:abstractNum w:abstractNumId="5">
+  <w:abstractNum w:abstractNumId="5" w15:restartNumberingAfterBreak="0">
     <w:nsid w:val="FFFFFF82"/>
     <w:multiLevelType w:val="singleLevel"/>
     <w:tmpl w:val="4D984BD2"/>
@@ -11906,7 +11927,7 @@
       </w:rPr>
     </w:lvl>
   </w:abstractNum>
-  <w:abstractNum w:abstractNumId="6">
+  <w:abstractNum w:abstractNumId="6" w15:restartNumberingAfterBreak="0">
     <w:nsid w:val="FFFFFF83"/>
     <w:multiLevelType w:val="singleLevel"/>
     <w:tmpl w:val="45B24360"/>
@@ -11927,7 +11948,7 @@
       </w:rPr>
     </w:lvl>
   </w:abstractNum>
-  <w:abstractNum w:abstractNumId="7">
+  <w:abstractNum w:abstractNumId="7" w15:restartNumberingAfterBreak="0">
     <w:nsid w:val="FFFFFF88"/>
     <w:multiLevelType w:val="singleLevel"/>
     <w:tmpl w:val="7CF2B37E"/>
@@ -11948,7 +11969,7 @@
       </w:rPr>
     </w:lvl>
   </w:abstractNum>
-  <w:abstractNum w:abstractNumId="8">
+  <w:abstractNum w:abstractNumId="8" w15:restartNumberingAfterBreak="0">
     <w:nsid w:val="05886244"/>
     <w:multiLevelType w:val="singleLevel"/>
     <w:tmpl w:val="7354F9BA"/>
@@ -11972,7 +11993,7 @@
       </w:rPr>
     </w:lvl>
   </w:abstractNum>
-  <w:abstractNum w:abstractNumId="9">
+  <w:abstractNum w:abstractNumId="9" w15:restartNumberingAfterBreak="0">
     <w:nsid w:val="06372E65"/>
     <w:multiLevelType w:val="hybridMultilevel"/>
     <w:tmpl w:val="85B04438"/>
@@ -12058,7 +12079,7 @@
       </w:pPr>
     </w:lvl>
   </w:abstractNum>
-  <w:abstractNum w:abstractNumId="10">
+  <w:abstractNum w:abstractNumId="10" w15:restartNumberingAfterBreak="0">
     <w:nsid w:val="106D6948"/>
     <w:multiLevelType w:val="singleLevel"/>
     <w:tmpl w:val="CA0E1BDE"/>
@@ -12082,7 +12103,7 @@
       </w:rPr>
     </w:lvl>
   </w:abstractNum>
-  <w:abstractNum w:abstractNumId="11">
+  <w:abstractNum w:abstractNumId="11" w15:restartNumberingAfterBreak="0">
     <w:nsid w:val="12696916"/>
     <w:multiLevelType w:val="hybridMultilevel"/>
     <w:tmpl w:val="6194F342"/>
@@ -12195,7 +12216,7 @@
       </w:rPr>
     </w:lvl>
   </w:abstractNum>
-  <w:abstractNum w:abstractNumId="12">
+  <w:abstractNum w:abstractNumId="12" w15:restartNumberingAfterBreak="0">
     <w:nsid w:val="15A3515A"/>
     <w:multiLevelType w:val="singleLevel"/>
     <w:tmpl w:val="39DC3BCE"/>
@@ -12219,7 +12240,7 @@
       </w:rPr>
     </w:lvl>
   </w:abstractNum>
-  <w:abstractNum w:abstractNumId="13">
+  <w:abstractNum w:abstractNumId="13" w15:restartNumberingAfterBreak="0">
     <w:nsid w:val="17507EBE"/>
     <w:multiLevelType w:val="hybridMultilevel"/>
     <w:tmpl w:val="2D207B04"/>
@@ -12305,7 +12326,7 @@
       </w:pPr>
     </w:lvl>
   </w:abstractNum>
-  <w:abstractNum w:abstractNumId="14">
+  <w:abstractNum w:abstractNumId="14" w15:restartNumberingAfterBreak="0">
     <w:nsid w:val="1A513AC1"/>
     <w:multiLevelType w:val="hybridMultilevel"/>
     <w:tmpl w:val="ECBC7EB6"/>
@@ -12394,7 +12415,7 @@
       </w:pPr>
     </w:lvl>
   </w:abstractNum>
-  <w:abstractNum w:abstractNumId="15">
+  <w:abstractNum w:abstractNumId="15" w15:restartNumberingAfterBreak="0">
     <w:nsid w:val="1AF13E2E"/>
     <w:multiLevelType w:val="multilevel"/>
     <w:tmpl w:val="E37A5454"/>
@@ -12511,7 +12532,7 @@
       </w:pPr>
     </w:lvl>
   </w:abstractNum>
-  <w:abstractNum w:abstractNumId="16">
+  <w:abstractNum w:abstractNumId="16" w15:restartNumberingAfterBreak="0">
     <w:nsid w:val="21200590"/>
     <w:multiLevelType w:val="hybridMultilevel"/>
     <w:tmpl w:val="45427BE4"/>
@@ -12655,7 +12676,7 @@
       </w:rPr>
     </w:lvl>
   </w:abstractNum>
-  <w:abstractNum w:abstractNumId="17">
+  <w:abstractNum w:abstractNumId="17" w15:restartNumberingAfterBreak="0">
     <w:nsid w:val="28993A7B"/>
     <w:multiLevelType w:val="singleLevel"/>
     <w:tmpl w:val="7A7A1F78"/>
@@ -12676,7 +12697,7 @@
       </w:rPr>
     </w:lvl>
   </w:abstractNum>
-  <w:abstractNum w:abstractNumId="18">
+  <w:abstractNum w:abstractNumId="18" w15:restartNumberingAfterBreak="0">
     <w:nsid w:val="33D93F92"/>
     <w:multiLevelType w:val="hybridMultilevel"/>
     <w:tmpl w:val="3F02B28E"/>
@@ -12813,7 +12834,7 @@
       </w:rPr>
     </w:lvl>
   </w:abstractNum>
-  <w:abstractNum w:abstractNumId="19">
+  <w:abstractNum w:abstractNumId="19" w15:restartNumberingAfterBreak="0">
     <w:nsid w:val="350660FB"/>
     <w:multiLevelType w:val="hybridMultilevel"/>
     <w:tmpl w:val="2D207B04"/>
@@ -12899,7 +12920,7 @@
       </w:pPr>
     </w:lvl>
   </w:abstractNum>
-  <w:abstractNum w:abstractNumId="20">
+  <w:abstractNum w:abstractNumId="20" w15:restartNumberingAfterBreak="0">
     <w:nsid w:val="35A36555"/>
     <w:multiLevelType w:val="multilevel"/>
     <w:tmpl w:val="6AA82EE2"/>
@@ -13025,7 +13046,7 @@
       </w:rPr>
     </w:lvl>
   </w:abstractNum>
-  <w:abstractNum w:abstractNumId="21">
+  <w:abstractNum w:abstractNumId="21" w15:restartNumberingAfterBreak="0">
     <w:nsid w:val="36F51216"/>
     <w:multiLevelType w:val="multilevel"/>
     <w:tmpl w:val="DAF20B4C"/>
@@ -13151,7 +13172,7 @@
       </w:rPr>
     </w:lvl>
   </w:abstractNum>
-  <w:abstractNum w:abstractNumId="22">
+  <w:abstractNum w:abstractNumId="22" w15:restartNumberingAfterBreak="0">
     <w:nsid w:val="37D17CD8"/>
     <w:multiLevelType w:val="hybridMultilevel"/>
     <w:tmpl w:val="EB98E76A"/>
@@ -13292,7 +13313,7 @@
       </w:rPr>
     </w:lvl>
   </w:abstractNum>
-  <w:abstractNum w:abstractNumId="23">
+  <w:abstractNum w:abstractNumId="23" w15:restartNumberingAfterBreak="0">
     <w:nsid w:val="44792092"/>
     <w:multiLevelType w:val="multilevel"/>
     <w:tmpl w:val="938E50E4"/>
@@ -13437,7 +13458,7 @@
       </w:rPr>
     </w:lvl>
   </w:abstractNum>
-  <w:abstractNum w:abstractNumId="24">
+  <w:abstractNum w:abstractNumId="24" w15:restartNumberingAfterBreak="0">
     <w:nsid w:val="44D97340"/>
     <w:multiLevelType w:val="hybridMultilevel"/>
     <w:tmpl w:val="FE1AD404"/>
@@ -13581,7 +13602,7 @@
       </w:rPr>
     </w:lvl>
   </w:abstractNum>
-  <w:abstractNum w:abstractNumId="25">
+  <w:abstractNum w:abstractNumId="25" w15:restartNumberingAfterBreak="0">
     <w:nsid w:val="4DF270B4"/>
     <w:multiLevelType w:val="hybridMultilevel"/>
     <w:tmpl w:val="E5E29EC2"/>
@@ -13677,7 +13698,7 @@
       </w:pPr>
     </w:lvl>
   </w:abstractNum>
-  <w:abstractNum w:abstractNumId="26">
+  <w:abstractNum w:abstractNumId="26" w15:restartNumberingAfterBreak="0">
     <w:nsid w:val="50371C3F"/>
     <w:multiLevelType w:val="hybridMultilevel"/>
     <w:tmpl w:val="2D207B04"/>
@@ -13763,7 +13784,7 @@
       </w:pPr>
     </w:lvl>
   </w:abstractNum>
-  <w:abstractNum w:abstractNumId="27">
+  <w:abstractNum w:abstractNumId="27" w15:restartNumberingAfterBreak="0">
     <w:nsid w:val="544641C9"/>
     <w:multiLevelType w:val="hybridMultilevel"/>
     <w:tmpl w:val="145A3B9A"/>
@@ -13880,7 +13901,7 @@
       </w:pPr>
     </w:lvl>
   </w:abstractNum>
-  <w:abstractNum w:abstractNumId="28">
+  <w:abstractNum w:abstractNumId="28" w15:restartNumberingAfterBreak="0">
     <w:nsid w:val="591A76BD"/>
     <w:multiLevelType w:val="hybridMultilevel"/>
     <w:tmpl w:val="132E1060"/>
@@ -13966,7 +13987,7 @@
       </w:pPr>
     </w:lvl>
   </w:abstractNum>
-  <w:abstractNum w:abstractNumId="29">
+  <w:abstractNum w:abstractNumId="29" w15:restartNumberingAfterBreak="0">
     <w:nsid w:val="59A6024B"/>
     <w:multiLevelType w:val="hybridMultilevel"/>
     <w:tmpl w:val="04D82898"/>
@@ -14079,7 +14100,7 @@
       </w:rPr>
     </w:lvl>
   </w:abstractNum>
-  <w:abstractNum w:abstractNumId="30">
+  <w:abstractNum w:abstractNumId="30" w15:restartNumberingAfterBreak="0">
     <w:nsid w:val="5B1C780B"/>
     <w:multiLevelType w:val="singleLevel"/>
     <w:tmpl w:val="FB627BE2"/>
@@ -14103,7 +14124,7 @@
       </w:rPr>
     </w:lvl>
   </w:abstractNum>
-  <w:abstractNum w:abstractNumId="31">
+  <w:abstractNum w:abstractNumId="31" w15:restartNumberingAfterBreak="0">
     <w:nsid w:val="63836128"/>
     <w:multiLevelType w:val="singleLevel"/>
     <w:tmpl w:val="86C25362"/>
@@ -14128,7 +14149,7 @@
       </w:rPr>
     </w:lvl>
   </w:abstractNum>
-  <w:abstractNum w:abstractNumId="32">
+  <w:abstractNum w:abstractNumId="32" w15:restartNumberingAfterBreak="0">
     <w:nsid w:val="66616FAA"/>
     <w:multiLevelType w:val="hybridMultilevel"/>
     <w:tmpl w:val="2D207B04"/>
@@ -14214,7 +14235,7 @@
       </w:pPr>
     </w:lvl>
   </w:abstractNum>
-  <w:abstractNum w:abstractNumId="33">
+  <w:abstractNum w:abstractNumId="33" w15:restartNumberingAfterBreak="0">
     <w:nsid w:val="6732238F"/>
     <w:multiLevelType w:val="hybridMultilevel"/>
     <w:tmpl w:val="132E1060"/>
@@ -14300,7 +14321,7 @@
       </w:pPr>
     </w:lvl>
   </w:abstractNum>
-  <w:abstractNum w:abstractNumId="34">
+  <w:abstractNum w:abstractNumId="34" w15:restartNumberingAfterBreak="0">
     <w:nsid w:val="6B100440"/>
     <w:multiLevelType w:val="hybridMultilevel"/>
     <w:tmpl w:val="525C026C"/>
@@ -14413,7 +14434,7 @@
       </w:rPr>
     </w:lvl>
   </w:abstractNum>
-  <w:abstractNum w:abstractNumId="35">
+  <w:abstractNum w:abstractNumId="35" w15:restartNumberingAfterBreak="0">
     <w:nsid w:val="6D147292"/>
     <w:multiLevelType w:val="hybridMultilevel"/>
     <w:tmpl w:val="132E1060"/>
@@ -14499,7 +14520,7 @@
       </w:pPr>
     </w:lvl>
   </w:abstractNum>
-  <w:abstractNum w:abstractNumId="36">
+  <w:abstractNum w:abstractNumId="36" w15:restartNumberingAfterBreak="0">
     <w:nsid w:val="70135E37"/>
     <w:multiLevelType w:val="singleLevel"/>
     <w:tmpl w:val="2790112A"/>
@@ -14524,7 +14545,7 @@
       </w:rPr>
     </w:lvl>
   </w:abstractNum>
-  <w:abstractNum w:abstractNumId="37">
+  <w:abstractNum w:abstractNumId="37" w15:restartNumberingAfterBreak="0">
     <w:nsid w:val="70941F04"/>
     <w:multiLevelType w:val="hybridMultilevel"/>
     <w:tmpl w:val="2272C6E4"/>
@@ -14668,7 +14689,7 @@
       </w:rPr>
     </w:lvl>
   </w:abstractNum>
-  <w:abstractNum w:abstractNumId="38">
+  <w:abstractNum w:abstractNumId="38" w15:restartNumberingAfterBreak="0">
     <w:nsid w:val="720A2C5F"/>
     <w:multiLevelType w:val="singleLevel"/>
     <w:tmpl w:val="202CB1C2"/>
@@ -14693,7 +14714,7 @@
       </w:rPr>
     </w:lvl>
   </w:abstractNum>
-  <w:abstractNum w:abstractNumId="39">
+  <w:abstractNum w:abstractNumId="39" w15:restartNumberingAfterBreak="0">
     <w:nsid w:val="767F4094"/>
     <w:multiLevelType w:val="multilevel"/>
     <w:tmpl w:val="D0F83198"/>
@@ -14834,7 +14855,7 @@
       </w:rPr>
     </w:lvl>
   </w:abstractNum>
-  <w:abstractNum w:abstractNumId="40">
+  <w:abstractNum w:abstractNumId="40" w15:restartNumberingAfterBreak="0">
     <w:nsid w:val="7D9C2747"/>
     <w:multiLevelType w:val="multilevel"/>
     <w:tmpl w:val="771CFE94"/>
@@ -14978,7 +14999,7 @@
       </w:rPr>
     </w:lvl>
   </w:abstractNum>
-  <w:abstractNum w:abstractNumId="41">
+  <w:abstractNum w:abstractNumId="41" w15:restartNumberingAfterBreak="0">
     <w:nsid w:val="7ED3302E"/>
     <w:multiLevelType w:val="hybridMultilevel"/>
     <w:tmpl w:val="FF7A950C"/>
@@ -15119,7 +15140,7 @@
       </w:rPr>
     </w:lvl>
   </w:abstractNum>
-  <w:abstractNum w:abstractNumId="42">
+  <w:abstractNum w:abstractNumId="42" w15:restartNumberingAfterBreak="0">
     <w:nsid w:val="7F617E90"/>
     <w:multiLevelType w:val="hybridMultilevel"/>
     <w:tmpl w:val="F956E0E6"/>
@@ -15388,7 +15409,7 @@
 </file>
 
 <file path=word/styles.xml><?xml version="1.0" encoding="utf-8"?>
-<w:styles xmlns:mc="http://schemas.openxmlformats.org/markup-compatibility/2006" xmlns:r="http://schemas.openxmlformats.org/officeDocument/2006/relationships" xmlns:w="http://schemas.openxmlformats.org/wordprocessingml/2006/main" xmlns:w14="http://schemas.microsoft.com/office/word/2010/wordml" xmlns:w15="http://schemas.microsoft.com/office/word/2012/wordml" mc:Ignorable="w14 w15">
+<w:styles xmlns:mc="http://schemas.openxmlformats.org/markup-compatibility/2006" xmlns:r="http://schemas.openxmlformats.org/officeDocument/2006/relationships" xmlns:w="http://schemas.openxmlformats.org/wordprocessingml/2006/main" xmlns:w14="http://schemas.microsoft.com/office/word/2010/wordml" xmlns:w15="http://schemas.microsoft.com/office/word/2012/wordml" xmlns:w16cid="http://schemas.microsoft.com/office/word/2016/wordml/cid" xmlns:w16se="http://schemas.microsoft.com/office/word/2015/wordml/symex" mc:Ignorable="w14 w15 w16se w16cid">
   <w:docDefaults>
     <w:rPrDefault>
       <w:rPr>
@@ -15398,10 +15419,10 @@
     </w:rPrDefault>
     <w:pPrDefault/>
   </w:docDefaults>
-  <w:latentStyles w:defLockedState="0" w:defUIPriority="0" w:defSemiHidden="0" w:defUnhideWhenUsed="0" w:defQFormat="0" w:count="382">
-    <w:lsdException w:name="Normal" w:qFormat="1"/>
+  <w:latentStyles w:defLockedState="0" w:defUIPriority="99" w:defSemiHidden="0" w:defUnhideWhenUsed="0" w:defQFormat="0" w:count="375">
+    <w:lsdException w:name="Normal" w:uiPriority="0" w:qFormat="1"/>
     <w:lsdException w:name="heading 1" w:uiPriority="9" w:qFormat="1"/>
-    <w:lsdException w:name="heading 2" w:qFormat="1"/>
+    <w:lsdException w:name="heading 2" w:uiPriority="0" w:qFormat="1"/>
     <w:lsdException w:name="heading 3" w:uiPriority="9" w:qFormat="1"/>
     <w:lsdException w:name="heading 4" w:uiPriority="9" w:qFormat="1"/>
     <w:lsdException w:name="heading 5" w:uiPriority="9" w:qFormat="1"/>
@@ -15409,15 +15430,15 @@
     <w:lsdException w:name="heading 7" w:semiHidden="1" w:uiPriority="9" w:unhideWhenUsed="1" w:qFormat="1"/>
     <w:lsdException w:name="heading 8" w:semiHidden="1" w:uiPriority="9" w:unhideWhenUsed="1" w:qFormat="1"/>
     <w:lsdException w:name="heading 9" w:semiHidden="1" w:uiPriority="9" w:unhideWhenUsed="1" w:qFormat="1"/>
-    <w:lsdException w:name="index 1" w:semiHidden="1" w:uiPriority="99" w:unhideWhenUsed="1"/>
-    <w:lsdException w:name="index 2" w:semiHidden="1" w:uiPriority="99" w:unhideWhenUsed="1"/>
-    <w:lsdException w:name="index 3" w:semiHidden="1" w:uiPriority="99" w:unhideWhenUsed="1"/>
-    <w:lsdException w:name="index 4" w:semiHidden="1" w:uiPriority="99" w:unhideWhenUsed="1"/>
-    <w:lsdException w:name="index 5" w:semiHidden="1" w:uiPriority="99" w:unhideWhenUsed="1"/>
-    <w:lsdException w:name="index 6" w:semiHidden="1" w:uiPriority="99" w:unhideWhenUsed="1"/>
-    <w:lsdException w:name="index 7" w:semiHidden="1" w:uiPriority="99" w:unhideWhenUsed="1"/>
-    <w:lsdException w:name="index 8" w:semiHidden="1" w:uiPriority="99" w:unhideWhenUsed="1"/>
-    <w:lsdException w:name="index 9" w:semiHidden="1" w:uiPriority="99" w:unhideWhenUsed="1"/>
+    <w:lsdException w:name="index 1" w:semiHidden="1" w:unhideWhenUsed="1"/>
+    <w:lsdException w:name="index 2" w:semiHidden="1" w:unhideWhenUsed="1"/>
+    <w:lsdException w:name="index 3" w:semiHidden="1" w:unhideWhenUsed="1"/>
+    <w:lsdException w:name="index 4" w:semiHidden="1" w:unhideWhenUsed="1"/>
+    <w:lsdException w:name="index 5" w:semiHidden="1" w:unhideWhenUsed="1"/>
+    <w:lsdException w:name="index 6" w:semiHidden="1" w:unhideWhenUsed="1"/>
+    <w:lsdException w:name="index 7" w:semiHidden="1" w:unhideWhenUsed="1"/>
+    <w:lsdException w:name="index 8" w:semiHidden="1" w:unhideWhenUsed="1"/>
+    <w:lsdException w:name="index 9" w:semiHidden="1" w:unhideWhenUsed="1"/>
     <w:lsdException w:name="toc 1" w:semiHidden="1" w:uiPriority="39" w:unhideWhenUsed="1"/>
     <w:lsdException w:name="toc 2" w:semiHidden="1" w:uiPriority="39" w:unhideWhenUsed="1"/>
     <w:lsdException w:name="toc 3" w:semiHidden="1" w:uiPriority="39" w:unhideWhenUsed="1"/>
@@ -15427,134 +15448,129 @@
     <w:lsdException w:name="toc 7" w:semiHidden="1" w:uiPriority="39" w:unhideWhenUsed="1"/>
     <w:lsdException w:name="toc 8" w:semiHidden="1" w:uiPriority="39" w:unhideWhenUsed="1"/>
     <w:lsdException w:name="toc 9" w:semiHidden="1" w:uiPriority="39" w:unhideWhenUsed="1"/>
-    <w:lsdException w:name="Normal Indent" w:semiHidden="1" w:uiPriority="99" w:unhideWhenUsed="1"/>
-    <w:lsdException w:name="footnote text" w:semiHidden="1" w:uiPriority="99" w:unhideWhenUsed="1"/>
-    <w:lsdException w:name="annotation text" w:semiHidden="1" w:uiPriority="99" w:unhideWhenUsed="1"/>
-    <w:lsdException w:name="header" w:semiHidden="1" w:uiPriority="99" w:unhideWhenUsed="1"/>
-    <w:lsdException w:name="footer" w:semiHidden="1" w:uiPriority="99" w:unhideWhenUsed="1"/>
-    <w:lsdException w:name="index heading" w:semiHidden="1" w:uiPriority="99" w:unhideWhenUsed="1"/>
+    <w:lsdException w:name="Normal Indent" w:semiHidden="1" w:unhideWhenUsed="1"/>
+    <w:lsdException w:name="footnote text" w:semiHidden="1" w:unhideWhenUsed="1"/>
+    <w:lsdException w:name="annotation text" w:semiHidden="1" w:unhideWhenUsed="1"/>
+    <w:lsdException w:name="header" w:semiHidden="1" w:unhideWhenUsed="1"/>
+    <w:lsdException w:name="footer" w:semiHidden="1" w:unhideWhenUsed="1"/>
+    <w:lsdException w:name="index heading" w:semiHidden="1" w:unhideWhenUsed="1"/>
     <w:lsdException w:name="caption" w:semiHidden="1" w:uiPriority="35" w:unhideWhenUsed="1" w:qFormat="1"/>
-    <w:lsdException w:name="table of figures" w:semiHidden="1" w:uiPriority="99" w:unhideWhenUsed="1"/>
-    <w:lsdException w:name="envelope address" w:semiHidden="1" w:uiPriority="99" w:unhideWhenUsed="1"/>
-    <w:lsdException w:name="envelope return" w:semiHidden="1" w:uiPriority="99" w:unhideWhenUsed="1"/>
-    <w:lsdException w:name="footnote reference" w:semiHidden="1" w:unhideWhenUsed="1"/>
-    <w:lsdException w:name="annotation reference" w:semiHidden="1" w:unhideWhenUsed="1"/>
-    <w:lsdException w:name="line number" w:semiHidden="1" w:unhideWhenUsed="1"/>
-    <w:lsdException w:name="page number" w:semiHidden="1" w:uiPriority="99" w:unhideWhenUsed="1"/>
-    <w:lsdException w:name="endnote reference" w:semiHidden="1" w:unhideWhenUsed="1"/>
-    <w:lsdException w:name="endnote text" w:semiHidden="1" w:uiPriority="99" w:unhideWhenUsed="1"/>
-    <w:lsdException w:name="table of authorities" w:semiHidden="1" w:uiPriority="99" w:unhideWhenUsed="1"/>
-    <w:lsdException w:name="macro" w:semiHidden="1" w:uiPriority="99" w:unhideWhenUsed="1"/>
-    <w:lsdException w:name="toa heading" w:semiHidden="1" w:uiPriority="99" w:unhideWhenUsed="1"/>
-    <w:lsdException w:name="List" w:semiHidden="1" w:uiPriority="99" w:unhideWhenUsed="1"/>
-    <w:lsdException w:name="List Bullet" w:semiHidden="1" w:uiPriority="99" w:unhideWhenUsed="1"/>
-    <w:lsdException w:name="List Number" w:uiPriority="99"/>
-    <w:lsdException w:name="List 2" w:semiHidden="1" w:uiPriority="99" w:unhideWhenUsed="1"/>
-    <w:lsdException w:name="List 3" w:semiHidden="1" w:uiPriority="99" w:unhideWhenUsed="1"/>
-    <w:lsdException w:name="List 4" w:uiPriority="99"/>
-    <w:lsdException w:name="List 5" w:uiPriority="99"/>
-    <w:lsdException w:name="List Bullet 2" w:semiHidden="1" w:uiPriority="99" w:unhideWhenUsed="1"/>
-    <w:lsdException w:name="List Bullet 3" w:semiHidden="1" w:uiPriority="99" w:unhideWhenUsed="1"/>
-    <w:lsdException w:name="List Bullet 4" w:semiHidden="1" w:uiPriority="99" w:unhideWhenUsed="1"/>
-    <w:lsdException w:name="List Bullet 5" w:semiHidden="1" w:uiPriority="99" w:unhideWhenUsed="1"/>
-    <w:lsdException w:name="List Number 2" w:semiHidden="1" w:uiPriority="99" w:unhideWhenUsed="1"/>
-    <w:lsdException w:name="List Number 3" w:semiHidden="1" w:uiPriority="99" w:unhideWhenUsed="1"/>
-    <w:lsdException w:name="List Number 4" w:semiHidden="1" w:uiPriority="99" w:unhideWhenUsed="1"/>
-    <w:lsdException w:name="List Number 5" w:semiHidden="1" w:uiPriority="99" w:unhideWhenUsed="1"/>
+    <w:lsdException w:name="table of figures" w:semiHidden="1" w:unhideWhenUsed="1"/>
+    <w:lsdException w:name="envelope address" w:semiHidden="1" w:unhideWhenUsed="1"/>
+    <w:lsdException w:name="envelope return" w:semiHidden="1" w:unhideWhenUsed="1"/>
+    <w:lsdException w:name="footnote reference" w:semiHidden="1" w:uiPriority="0" w:unhideWhenUsed="1"/>
+    <w:lsdException w:name="annotation reference" w:semiHidden="1" w:uiPriority="0" w:unhideWhenUsed="1"/>
+    <w:lsdException w:name="line number" w:semiHidden="1" w:uiPriority="0" w:unhideWhenUsed="1"/>
+    <w:lsdException w:name="page number" w:semiHidden="1" w:unhideWhenUsed="1"/>
+    <w:lsdException w:name="endnote reference" w:semiHidden="1" w:uiPriority="0" w:unhideWhenUsed="1"/>
+    <w:lsdException w:name="endnote text" w:semiHidden="1" w:unhideWhenUsed="1"/>
+    <w:lsdException w:name="table of authorities" w:semiHidden="1" w:unhideWhenUsed="1"/>
+    <w:lsdException w:name="macro" w:semiHidden="1" w:unhideWhenUsed="1"/>
+    <w:lsdException w:name="toa heading" w:semiHidden="1" w:unhideWhenUsed="1"/>
+    <w:lsdException w:name="List" w:semiHidden="1" w:unhideWhenUsed="1"/>
+    <w:lsdException w:name="List Bullet" w:semiHidden="1" w:unhideWhenUsed="1"/>
+    <w:lsdException w:name="List 2" w:semiHidden="1" w:unhideWhenUsed="1"/>
+    <w:lsdException w:name="List 3" w:semiHidden="1" w:unhideWhenUsed="1"/>
+    <w:lsdException w:name="List Bullet 2" w:semiHidden="1" w:unhideWhenUsed="1"/>
+    <w:lsdException w:name="List Bullet 3" w:semiHidden="1" w:unhideWhenUsed="1"/>
+    <w:lsdException w:name="List Bullet 4" w:semiHidden="1" w:unhideWhenUsed="1"/>
+    <w:lsdException w:name="List Bullet 5" w:semiHidden="1" w:unhideWhenUsed="1"/>
+    <w:lsdException w:name="List Number 2" w:semiHidden="1" w:unhideWhenUsed="1"/>
+    <w:lsdException w:name="List Number 3" w:semiHidden="1" w:unhideWhenUsed="1"/>
+    <w:lsdException w:name="List Number 4" w:semiHidden="1" w:unhideWhenUsed="1"/>
+    <w:lsdException w:name="List Number 5" w:semiHidden="1" w:unhideWhenUsed="1"/>
     <w:lsdException w:name="Title" w:uiPriority="10" w:qFormat="1"/>
-    <w:lsdException w:name="Closing" w:semiHidden="1" w:uiPriority="99" w:unhideWhenUsed="1"/>
-    <w:lsdException w:name="Signature" w:semiHidden="1" w:uiPriority="99" w:unhideWhenUsed="1"/>
-    <w:lsdException w:name="Default Paragraph Font" w:semiHidden="1" w:unhideWhenUsed="1"/>
-    <w:lsdException w:name="Body Text" w:semiHidden="1" w:uiPriority="99" w:unhideWhenUsed="1"/>
-    <w:lsdException w:name="Body Text Indent" w:semiHidden="1" w:uiPriority="99" w:unhideWhenUsed="1"/>
-    <w:lsdException w:name="List Continue" w:semiHidden="1" w:uiPriority="99" w:unhideWhenUsed="1"/>
-    <w:lsdException w:name="List Continue 2" w:semiHidden="1" w:uiPriority="99" w:unhideWhenUsed="1"/>
-    <w:lsdException w:name="List Continue 3" w:semiHidden="1" w:uiPriority="99" w:unhideWhenUsed="1"/>
-    <w:lsdException w:name="List Continue 4" w:semiHidden="1" w:uiPriority="99" w:unhideWhenUsed="1"/>
-    <w:lsdException w:name="List Continue 5" w:semiHidden="1" w:uiPriority="99" w:unhideWhenUsed="1"/>
-    <w:lsdException w:name="Message Header" w:semiHidden="1" w:uiPriority="99" w:unhideWhenUsed="1"/>
+    <w:lsdException w:name="Closing" w:semiHidden="1" w:unhideWhenUsed="1"/>
+    <w:lsdException w:name="Signature" w:semiHidden="1" w:unhideWhenUsed="1"/>
+    <w:lsdException w:name="Default Paragraph Font" w:semiHidden="1" w:uiPriority="0" w:unhideWhenUsed="1"/>
+    <w:lsdException w:name="Body Text" w:semiHidden="1" w:unhideWhenUsed="1"/>
+    <w:lsdException w:name="Body Text Indent" w:semiHidden="1" w:unhideWhenUsed="1"/>
+    <w:lsdException w:name="List Continue" w:semiHidden="1" w:unhideWhenUsed="1"/>
+    <w:lsdException w:name="List Continue 2" w:semiHidden="1" w:unhideWhenUsed="1"/>
+    <w:lsdException w:name="List Continue 3" w:semiHidden="1" w:unhideWhenUsed="1"/>
+    <w:lsdException w:name="List Continue 4" w:semiHidden="1" w:unhideWhenUsed="1"/>
+    <w:lsdException w:name="List Continue 5" w:semiHidden="1" w:unhideWhenUsed="1"/>
+    <w:lsdException w:name="Message Header" w:semiHidden="1" w:unhideWhenUsed="1"/>
     <w:lsdException w:name="Subtitle" w:uiPriority="11" w:qFormat="1"/>
-    <w:lsdException w:name="Salutation" w:uiPriority="99"/>
-    <w:lsdException w:name="Date" w:uiPriority="99"/>
-    <w:lsdException w:name="Body Text First Indent" w:uiPriority="99"/>
-    <w:lsdException w:name="Body Text First Indent 2" w:semiHidden="1" w:uiPriority="99" w:unhideWhenUsed="1"/>
-    <w:lsdException w:name="Note Heading" w:semiHidden="1" w:uiPriority="99" w:unhideWhenUsed="1"/>
-    <w:lsdException w:name="Body Text 2" w:semiHidden="1" w:uiPriority="99" w:unhideWhenUsed="1"/>
-    <w:lsdException w:name="Body Text 3" w:semiHidden="1" w:uiPriority="99" w:unhideWhenUsed="1"/>
-    <w:lsdException w:name="Body Text Indent 2" w:semiHidden="1" w:uiPriority="99" w:unhideWhenUsed="1"/>
-    <w:lsdException w:name="Body Text Indent 3" w:semiHidden="1" w:uiPriority="99" w:unhideWhenUsed="1"/>
-    <w:lsdException w:name="Block Text" w:semiHidden="1" w:uiPriority="99" w:unhideWhenUsed="1"/>
-    <w:lsdException w:name="Hyperlink" w:semiHidden="1" w:uiPriority="99" w:unhideWhenUsed="1"/>
-    <w:lsdException w:name="FollowedHyperlink" w:semiHidden="1" w:uiPriority="99" w:unhideWhenUsed="1"/>
-    <w:lsdException w:name="Strong" w:qFormat="1"/>
-    <w:lsdException w:name="Emphasis" w:qFormat="1"/>
-    <w:lsdException w:name="Document Map" w:semiHidden="1" w:uiPriority="99" w:unhideWhenUsed="1"/>
-    <w:lsdException w:name="Plain Text" w:semiHidden="1" w:uiPriority="99" w:unhideWhenUsed="1"/>
-    <w:lsdException w:name="E-mail Signature" w:semiHidden="1" w:uiPriority="99" w:unhideWhenUsed="1"/>
-    <w:lsdException w:name="HTML Top of Form" w:semiHidden="1" w:unhideWhenUsed="1"/>
-    <w:lsdException w:name="HTML Bottom of Form" w:semiHidden="1" w:unhideWhenUsed="1"/>
-    <w:lsdException w:name="Normal (Web)" w:semiHidden="1" w:uiPriority="99" w:unhideWhenUsed="1"/>
-    <w:lsdException w:name="HTML Acronym" w:semiHidden="1" w:unhideWhenUsed="1"/>
-    <w:lsdException w:name="HTML Address" w:semiHidden="1" w:uiPriority="99" w:unhideWhenUsed="1"/>
-    <w:lsdException w:name="HTML Cite" w:semiHidden="1" w:unhideWhenUsed="1"/>
-    <w:lsdException w:name="HTML Code" w:semiHidden="1" w:unhideWhenUsed="1"/>
-    <w:lsdException w:name="HTML Definition" w:semiHidden="1" w:unhideWhenUsed="1"/>
-    <w:lsdException w:name="HTML Keyboard" w:semiHidden="1" w:unhideWhenUsed="1"/>
-    <w:lsdException w:name="HTML Preformatted" w:semiHidden="1" w:uiPriority="99" w:unhideWhenUsed="1"/>
-    <w:lsdException w:name="HTML Sample" w:semiHidden="1" w:unhideWhenUsed="1"/>
-    <w:lsdException w:name="HTML Typewriter" w:semiHidden="1" w:unhideWhenUsed="1"/>
-    <w:lsdException w:name="HTML Variable" w:semiHidden="1" w:unhideWhenUsed="1"/>
-    <w:lsdException w:name="Normal Table" w:semiHidden="1" w:unhideWhenUsed="1"/>
-    <w:lsdException w:name="annotation subject" w:semiHidden="1" w:uiPriority="99" w:unhideWhenUsed="1"/>
-    <w:lsdException w:name="No List" w:semiHidden="1" w:uiPriority="99" w:unhideWhenUsed="1"/>
-    <w:lsdException w:name="Outline List 1" w:semiHidden="1" w:unhideWhenUsed="1"/>
-    <w:lsdException w:name="Outline List 2" w:semiHidden="1" w:unhideWhenUsed="1"/>
-    <w:lsdException w:name="Outline List 3" w:semiHidden="1" w:unhideWhenUsed="1"/>
-    <w:lsdException w:name="Table Simple 1" w:semiHidden="1" w:unhideWhenUsed="1"/>
-    <w:lsdException w:name="Table Simple 2" w:semiHidden="1" w:unhideWhenUsed="1"/>
-    <w:lsdException w:name="Table Simple 3" w:semiHidden="1" w:unhideWhenUsed="1"/>
-    <w:lsdException w:name="Table Classic 1" w:semiHidden="1" w:unhideWhenUsed="1"/>
-    <w:lsdException w:name="Table Classic 2" w:semiHidden="1" w:unhideWhenUsed="1"/>
-    <w:lsdException w:name="Table Classic 3" w:semiHidden="1" w:unhideWhenUsed="1"/>
-    <w:lsdException w:name="Table Classic 4" w:semiHidden="1" w:unhideWhenUsed="1"/>
-    <w:lsdException w:name="Table Colorful 1" w:semiHidden="1" w:unhideWhenUsed="1"/>
-    <w:lsdException w:name="Table Colorful 2" w:semiHidden="1" w:unhideWhenUsed="1"/>
-    <w:lsdException w:name="Table Colorful 3" w:semiHidden="1" w:unhideWhenUsed="1"/>
-    <w:lsdException w:name="Table Columns 1" w:semiHidden="1" w:unhideWhenUsed="1"/>
-    <w:lsdException w:name="Table Columns 2" w:semiHidden="1" w:unhideWhenUsed="1"/>
-    <w:lsdException w:name="Table Columns 3" w:semiHidden="1" w:unhideWhenUsed="1"/>
-    <w:lsdException w:name="Table Columns 4" w:semiHidden="1" w:unhideWhenUsed="1"/>
-    <w:lsdException w:name="Table Columns 5" w:semiHidden="1" w:unhideWhenUsed="1"/>
-    <w:lsdException w:name="Table Grid 1" w:semiHidden="1" w:unhideWhenUsed="1"/>
-    <w:lsdException w:name="Table Grid 2" w:semiHidden="1" w:unhideWhenUsed="1"/>
-    <w:lsdException w:name="Table Grid 3" w:semiHidden="1" w:unhideWhenUsed="1"/>
-    <w:lsdException w:name="Table Grid 4" w:semiHidden="1" w:unhideWhenUsed="1"/>
-    <w:lsdException w:name="Table Grid 5" w:semiHidden="1" w:unhideWhenUsed="1"/>
-    <w:lsdException w:name="Table Grid 6" w:semiHidden="1" w:unhideWhenUsed="1"/>
-    <w:lsdException w:name="Table Grid 7" w:semiHidden="1" w:unhideWhenUsed="1"/>
-    <w:lsdException w:name="Table Grid 8" w:semiHidden="1" w:unhideWhenUsed="1"/>
-    <w:lsdException w:name="Table List 1" w:semiHidden="1" w:unhideWhenUsed="1"/>
-    <w:lsdException w:name="Table List 2" w:semiHidden="1" w:unhideWhenUsed="1"/>
-    <w:lsdException w:name="Table List 3" w:semiHidden="1" w:unhideWhenUsed="1"/>
-    <w:lsdException w:name="Table List 4" w:semiHidden="1" w:unhideWhenUsed="1"/>
-    <w:lsdException w:name="Table List 5" w:semiHidden="1" w:unhideWhenUsed="1"/>
-    <w:lsdException w:name="Table List 6" w:semiHidden="1" w:unhideWhenUsed="1"/>
-    <w:lsdException w:name="Table List 7" w:semiHidden="1" w:unhideWhenUsed="1"/>
-    <w:lsdException w:name="Table List 8" w:semiHidden="1" w:unhideWhenUsed="1"/>
-    <w:lsdException w:name="Table 3D effects 1" w:semiHidden="1" w:unhideWhenUsed="1"/>
-    <w:lsdException w:name="Table 3D effects 2" w:semiHidden="1" w:unhideWhenUsed="1"/>
-    <w:lsdException w:name="Table 3D effects 3" w:semiHidden="1" w:unhideWhenUsed="1"/>
-    <w:lsdException w:name="Table Contemporary" w:semiHidden="1" w:unhideWhenUsed="1"/>
-    <w:lsdException w:name="Table Elegant" w:semiHidden="1" w:unhideWhenUsed="1"/>
-    <w:lsdException w:name="Table Professional" w:semiHidden="1" w:unhideWhenUsed="1"/>
-    <w:lsdException w:name="Table Subtle 1" w:semiHidden="1" w:unhideWhenUsed="1"/>
-    <w:lsdException w:name="Table Subtle 2" w:semiHidden="1" w:unhideWhenUsed="1"/>
-    <w:lsdException w:name="Table Web 1" w:semiHidden="1" w:unhideWhenUsed="1"/>
-    <w:lsdException w:name="Table Web 2" w:semiHidden="1" w:unhideWhenUsed="1"/>
-    <w:lsdException w:name="Table Web 3" w:semiHidden="1" w:unhideWhenUsed="1"/>
-    <w:lsdException w:name="Balloon Text" w:semiHidden="1" w:uiPriority="99" w:unhideWhenUsed="1"/>
-    <w:lsdException w:name="Table Theme" w:semiHidden="1" w:unhideWhenUsed="1"/>
-    <w:lsdException w:name="Placeholder Text" w:semiHidden="1" w:uiPriority="99"/>
+    <w:lsdException w:name="Body Text First Indent 2" w:semiHidden="1" w:unhideWhenUsed="1"/>
+    <w:lsdException w:name="Note Heading" w:semiHidden="1" w:unhideWhenUsed="1"/>
+    <w:lsdException w:name="Body Text 2" w:semiHidden="1" w:unhideWhenUsed="1"/>
+    <w:lsdException w:name="Body Text 3" w:semiHidden="1" w:unhideWhenUsed="1"/>
+    <w:lsdException w:name="Body Text Indent 2" w:semiHidden="1" w:unhideWhenUsed="1"/>
+    <w:lsdException w:name="Body Text Indent 3" w:semiHidden="1" w:unhideWhenUsed="1"/>
+    <w:lsdException w:name="Block Text" w:semiHidden="1" w:unhideWhenUsed="1"/>
+    <w:lsdException w:name="Hyperlink" w:semiHidden="1" w:unhideWhenUsed="1"/>
+    <w:lsdException w:name="FollowedHyperlink" w:semiHidden="1" w:unhideWhenUsed="1"/>
+    <w:lsdException w:name="Strong" w:uiPriority="0" w:qFormat="1"/>
+    <w:lsdException w:name="Emphasis" w:uiPriority="0" w:qFormat="1"/>
+    <w:lsdException w:name="Document Map" w:semiHidden="1" w:unhideWhenUsed="1"/>
+    <w:lsdException w:name="Plain Text" w:semiHidden="1" w:unhideWhenUsed="1"/>
+    <w:lsdException w:name="E-mail Signature" w:semiHidden="1" w:unhideWhenUsed="1"/>
+    <w:lsdException w:name="HTML Top of Form" w:semiHidden="1" w:uiPriority="0" w:unhideWhenUsed="1"/>
+    <w:lsdException w:name="HTML Bottom of Form" w:semiHidden="1" w:uiPriority="0" w:unhideWhenUsed="1"/>
+    <w:lsdException w:name="Normal (Web)" w:semiHidden="1" w:unhideWhenUsed="1"/>
+    <w:lsdException w:name="HTML Acronym" w:semiHidden="1" w:uiPriority="0" w:unhideWhenUsed="1"/>
+    <w:lsdException w:name="HTML Address" w:semiHidden="1" w:unhideWhenUsed="1"/>
+    <w:lsdException w:name="HTML Cite" w:semiHidden="1" w:uiPriority="0" w:unhideWhenUsed="1"/>
+    <w:lsdException w:name="HTML Code" w:semiHidden="1" w:uiPriority="0" w:unhideWhenUsed="1"/>
+    <w:lsdException w:name="HTML Definition" w:semiHidden="1" w:uiPriority="0" w:unhideWhenUsed="1"/>
+    <w:lsdException w:name="HTML Keyboard" w:semiHidden="1" w:uiPriority="0" w:unhideWhenUsed="1"/>
+    <w:lsdException w:name="HTML Preformatted" w:semiHidden="1" w:unhideWhenUsed="1"/>
+    <w:lsdException w:name="HTML Sample" w:semiHidden="1" w:uiPriority="0" w:unhideWhenUsed="1"/>
+    <w:lsdException w:name="HTML Typewriter" w:semiHidden="1" w:uiPriority="0" w:unhideWhenUsed="1"/>
+    <w:lsdException w:name="HTML Variable" w:semiHidden="1" w:uiPriority="0" w:unhideWhenUsed="1"/>
+    <w:lsdException w:name="Normal Table" w:semiHidden="1" w:uiPriority="0" w:unhideWhenUsed="1"/>
+    <w:lsdException w:name="annotation subject" w:semiHidden="1" w:unhideWhenUsed="1"/>
+    <w:lsdException w:name="No List" w:semiHidden="1" w:unhideWhenUsed="1"/>
+    <w:lsdException w:name="Outline List 1" w:semiHidden="1" w:uiPriority="0" w:unhideWhenUsed="1"/>
+    <w:lsdException w:name="Outline List 2" w:semiHidden="1" w:uiPriority="0" w:unhideWhenUsed="1"/>
+    <w:lsdException w:name="Outline List 3" w:semiHidden="1" w:uiPriority="0" w:unhideWhenUsed="1"/>
+    <w:lsdException w:name="Table Simple 1" w:semiHidden="1" w:uiPriority="0" w:unhideWhenUsed="1"/>
+    <w:lsdException w:name="Table Simple 2" w:semiHidden="1" w:uiPriority="0" w:unhideWhenUsed="1"/>
+    <w:lsdException w:name="Table Simple 3" w:semiHidden="1" w:uiPriority="0" w:unhideWhenUsed="1"/>
+    <w:lsdException w:name="Table Classic 1" w:semiHidden="1" w:uiPriority="0" w:unhideWhenUsed="1"/>
+    <w:lsdException w:name="Table Classic 2" w:semiHidden="1" w:uiPriority="0" w:unhideWhenUsed="1"/>
+    <w:lsdException w:name="Table Classic 3" w:semiHidden="1" w:uiPriority="0" w:unhideWhenUsed="1"/>
+    <w:lsdException w:name="Table Classic 4" w:semiHidden="1" w:uiPriority="0" w:unhideWhenUsed="1"/>
+    <w:lsdException w:name="Table Colorful 1" w:semiHidden="1" w:uiPriority="0" w:unhideWhenUsed="1"/>
+    <w:lsdException w:name="Table Colorful 2" w:semiHidden="1" w:uiPriority="0" w:unhideWhenUsed="1"/>
+    <w:lsdException w:name="Table Colorful 3" w:semiHidden="1" w:uiPriority="0" w:unhideWhenUsed="1"/>
+    <w:lsdException w:name="Table Columns 1" w:semiHidden="1" w:uiPriority="0" w:unhideWhenUsed="1"/>
+    <w:lsdException w:name="Table Columns 2" w:semiHidden="1" w:uiPriority="0" w:unhideWhenUsed="1"/>
+    <w:lsdException w:name="Table Columns 3" w:semiHidden="1" w:uiPriority="0" w:unhideWhenUsed="1"/>
+    <w:lsdException w:name="Table Columns 4" w:semiHidden="1" w:uiPriority="0" w:unhideWhenUsed="1"/>
+    <w:lsdException w:name="Table Columns 5" w:semiHidden="1" w:uiPriority="0" w:unhideWhenUsed="1"/>
+    <w:lsdException w:name="Table Grid 1" w:semiHidden="1" w:uiPriority="0" w:unhideWhenUsed="1"/>
+    <w:lsdException w:name="Table Grid 2" w:semiHidden="1" w:uiPriority="0" w:unhideWhenUsed="1"/>
+    <w:lsdException w:name="Table Grid 3" w:semiHidden="1" w:uiPriority="0" w:unhideWhenUsed="1"/>
+    <w:lsdException w:name="Table Grid 4" w:semiHidden="1" w:uiPriority="0" w:unhideWhenUsed="1"/>
+    <w:lsdException w:name="Table Grid 5" w:semiHidden="1" w:uiPriority="0" w:unhideWhenUsed="1"/>
+    <w:lsdException w:name="Table Grid 6" w:semiHidden="1" w:uiPriority="0" w:unhideWhenUsed="1"/>
+    <w:lsdException w:name="Table Grid 7" w:semiHidden="1" w:uiPriority="0" w:unhideWhenUsed="1"/>
+    <w:lsdException w:name="Table Grid 8" w:semiHidden="1" w:uiPriority="0" w:unhideWhenUsed="1"/>
+    <w:lsdException w:name="Table List 1" w:semiHidden="1" w:uiPriority="0" w:unhideWhenUsed="1"/>
+    <w:lsdException w:name="Table List 2" w:semiHidden="1" w:uiPriority="0" w:unhideWhenUsed="1"/>
+    <w:lsdException w:name="Table List 3" w:semiHidden="1" w:uiPriority="0" w:unhideWhenUsed="1"/>
+    <w:lsdException w:name="Table List 4" w:semiHidden="1" w:uiPriority="0" w:unhideWhenUsed="1"/>
+    <w:lsdException w:name="Table List 5" w:semiHidden="1" w:uiPriority="0" w:unhideWhenUsed="1"/>
+    <w:lsdException w:name="Table List 6" w:semiHidden="1" w:uiPriority="0" w:unhideWhenUsed="1"/>
+    <w:lsdException w:name="Table List 7" w:semiHidden="1" w:uiPriority="0" w:unhideWhenUsed="1"/>
+    <w:lsdException w:name="Table List 8" w:semiHidden="1" w:uiPriority="0" w:unhideWhenUsed="1"/>
+    <w:lsdException w:name="Table 3D effects 1" w:semiHidden="1" w:uiPriority="0" w:unhideWhenUsed="1"/>
+    <w:lsdException w:name="Table 3D effects 2" w:semiHidden="1" w:uiPriority="0" w:unhideWhenUsed="1"/>
+    <w:lsdException w:name="Table 3D effects 3" w:semiHidden="1" w:uiPriority="0" w:unhideWhenUsed="1"/>
+    <w:lsdException w:name="Table Contemporary" w:semiHidden="1" w:uiPriority="0" w:unhideWhenUsed="1"/>
+    <w:lsdException w:name="Table Elegant" w:semiHidden="1" w:uiPriority="0" w:unhideWhenUsed="1"/>
+    <w:lsdException w:name="Table Professional" w:semiHidden="1" w:uiPriority="0" w:unhideWhenUsed="1"/>
+    <w:lsdException w:name="Table Subtle 1" w:semiHidden="1" w:uiPriority="0" w:unhideWhenUsed="1"/>
+    <w:lsdException w:name="Table Subtle 2" w:semiHidden="1" w:uiPriority="0" w:unhideWhenUsed="1"/>
+    <w:lsdException w:name="Table Web 1" w:semiHidden="1" w:uiPriority="0" w:unhideWhenUsed="1"/>
+    <w:lsdException w:name="Table Web 2" w:semiHidden="1" w:uiPriority="0" w:unhideWhenUsed="1"/>
+    <w:lsdException w:name="Table Web 3" w:semiHidden="1" w:uiPriority="0" w:unhideWhenUsed="1"/>
+    <w:lsdException w:name="Balloon Text" w:semiHidden="1" w:unhideWhenUsed="1"/>
+    <w:lsdException w:name="Table Grid" w:uiPriority="0"/>
+    <w:lsdException w:name="Table Theme" w:semiHidden="1" w:uiPriority="0" w:unhideWhenUsed="1"/>
+    <w:lsdException w:name="Placeholder Text" w:semiHidden="1"/>
     <w:lsdException w:name="No Spacing" w:uiPriority="1" w:qFormat="1"/>
     <w:lsdException w:name="Light Shading" w:uiPriority="60"/>
     <w:lsdException w:name="Light List" w:uiPriority="61"/>
@@ -15576,7 +15592,7 @@
     <w:lsdException w:name="Medium Shading 1 Accent 1" w:uiPriority="63"/>
     <w:lsdException w:name="Medium Shading 2 Accent 1" w:uiPriority="64"/>
     <w:lsdException w:name="Medium List 1 Accent 1" w:uiPriority="65"/>
-    <w:lsdException w:name="Revision" w:semiHidden="1" w:uiPriority="99"/>
+    <w:lsdException w:name="Revision" w:semiHidden="1"/>
     <w:lsdException w:name="List Paragraph" w:uiPriority="34" w:qFormat="1"/>
     <w:lsdException w:name="Quote" w:uiPriority="29" w:qFormat="1"/>
     <w:lsdException w:name="Intense Quote" w:uiPriority="30" w:qFormat="1"/>
@@ -15769,8 +15785,10 @@
     <w:lsdException w:name="List Table 5 Dark Accent 6" w:uiPriority="50"/>
     <w:lsdException w:name="List Table 6 Colorful Accent 6" w:uiPriority="51"/>
     <w:lsdException w:name="List Table 7 Colorful Accent 6" w:uiPriority="52"/>
-    <w:lsdException w:name="Mention" w:semiHidden="1" w:uiPriority="99" w:unhideWhenUsed="1"/>
-    <w:lsdException w:name="Smart Hyperlink" w:semiHidden="1" w:uiPriority="99" w:unhideWhenUsed="1"/>
+    <w:lsdException w:name="Mention" w:semiHidden="1" w:unhideWhenUsed="1"/>
+    <w:lsdException w:name="Smart Hyperlink" w:semiHidden="1" w:unhideWhenUsed="1"/>
+    <w:lsdException w:name="Hashtag" w:uiPriority="0"/>
+    <w:lsdException w:name="Unresolved Mention" w:uiPriority="0"/>
   </w:latentStyles>
   <w:style w:type="paragraph" w:default="1" w:styleId="Normal">
     <w:name w:val="Normal"/>
@@ -16819,7 +16837,6 @@
       <w:lang w:val="en-CA" w:eastAsia="en-CA" w:bidi="he-IL"/>
     </w:rPr>
     <w:tblPr>
-      <w:tblInd w:w="0" w:type="dxa"/>
       <w:tblBorders>
         <w:top w:val="single" w:sz="4" w:space="0" w:color="auto"/>
         <w:left w:val="single" w:sz="4" w:space="0" w:color="auto"/>
@@ -16828,12 +16845,6 @@
         <w:insideH w:val="single" w:sz="4" w:space="0" w:color="auto"/>
         <w:insideV w:val="single" w:sz="4" w:space="0" w:color="auto"/>
       </w:tblBorders>
-      <w:tblCellMar>
-        <w:top w:w="0" w:type="dxa"/>
-        <w:left w:w="108" w:type="dxa"/>
-        <w:bottom w:w="0" w:type="dxa"/>
-        <w:right w:w="108" w:type="dxa"/>
-      </w:tblCellMar>
     </w:tblPr>
   </w:style>
   <w:style w:type="paragraph" w:styleId="NormalWeb">
@@ -17834,7 +17845,6 @@
     <w:rsid w:val="00C47291"/>
     <w:tblPr>
       <w:tblStyleRowBandSize w:val="1"/>
-      <w:tblInd w:w="0" w:type="dxa"/>
       <w:tblBorders>
         <w:top w:val="single" w:sz="4" w:space="0" w:color="BFBFBF"/>
         <w:left w:val="single" w:sz="4" w:space="0" w:color="BFBFBF"/>
@@ -17843,9 +17853,7 @@
         <w:insideV w:val="single" w:sz="4" w:space="0" w:color="BFBFBF"/>
       </w:tblBorders>
       <w:tblCellMar>
-        <w:top w:w="0" w:type="dxa"/>
         <w:left w:w="0" w:type="dxa"/>
-        <w:bottom w:w="0" w:type="dxa"/>
         <w:right w:w="0" w:type="dxa"/>
       </w:tblCellMar>
     </w:tblPr>
@@ -20055,7 +20063,7 @@
 </file>
 
 <file path=customXml/itemProps1.xml><?xml version="1.0" encoding="utf-8"?>
-<ds:datastoreItem xmlns:ds="http://schemas.openxmlformats.org/officeDocument/2006/customXml" ds:itemID="{9A17492E-1AD6-2F43-82A9-18B519763C80}">
+<ds:datastoreItem xmlns:ds="http://schemas.openxmlformats.org/officeDocument/2006/customXml" ds:itemID="{46335703-F2DA-4E4B-80D3-81B924DA377F}">
   <ds:schemaRefs>
     <ds:schemaRef ds:uri="http://schemas.openxmlformats.org/officeDocument/2006/bibliography"/>
   </ds:schemaRefs>

</xml_diff>